<commit_message>
edits to add veriables to the info
</commit_message>
<xml_diff>
--- a/docs/Data Analysis.docx
+++ b/docs/Data Analysis.docx
@@ -261,15 +261,7 @@
         <w:t xml:space="preserve"> decay calculation </w:t>
       </w:r>
       <w:r>
-        <w:t xml:space="preserve">10 minutes prior to the top of the hour (CO2 </w:t>
-      </w:r>
-      <w:proofErr w:type="gramStart"/>
-      <w:r>
-        <w:t>is injected</w:t>
-      </w:r>
-      <w:proofErr w:type="gramEnd"/>
-      <w:r>
-        <w:t xml:space="preserve"> from 40 to 44 minutes after the hour; the</w:t>
+        <w:t>10 minutes prior to the top of the hour (CO2 is injected from 40 to 44 minutes after the hour; the</w:t>
       </w:r>
       <w:r>
         <w:t xml:space="preserve"> mixing fan turns off at 45 minutes after the hour). </w:t>
@@ -1498,7 +1490,6 @@
         <w:t xml:space="preserve">se </w:t>
       </w:r>
       <w:proofErr w:type="spellStart"/>
-      <w:proofErr w:type="gramStart"/>
       <w:r>
         <w:rPr>
           <w:rFonts w:eastAsiaTheme="minorEastAsia"/>
@@ -1510,15 +1501,7 @@
           <w:rFonts w:eastAsiaTheme="minorEastAsia"/>
           <w:vertAlign w:val="subscript"/>
         </w:rPr>
-        <w:t>average,out</w:t>
-      </w:r>
-      <w:proofErr w:type="gramEnd"/>
-      <w:r>
-        <w:rPr>
-          <w:rFonts w:eastAsiaTheme="minorEastAsia"/>
-          <w:vertAlign w:val="subscript"/>
-        </w:rPr>
-        <w:t>&amp;entry</w:t>
+        <w:t>average,out&amp;entry</w:t>
       </w:r>
       <w:proofErr w:type="spellEnd"/>
       <w:r>
@@ -1674,13 +1657,8 @@
         <w:t xml:space="preserve"> </w:t>
       </w:r>
       <w:r>
-        <w:t>are time dependent</w:t>
-      </w:r>
-      <w:proofErr w:type="gramStart"/>
-      <w:r>
-        <w:t xml:space="preserve">.  </w:t>
-      </w:r>
-      <w:proofErr w:type="gramEnd"/>
+        <w:t xml:space="preserve">are time dependent.  </w:t>
+      </w:r>
       <w:r>
         <w:rPr>
           <w:color w:val="E97132" w:themeColor="accent2"/>
@@ -2075,23 +2053,7 @@
           <w:rFonts w:eastAsiaTheme="minorEastAsia"/>
           <w:color w:val="000000" w:themeColor="text1"/>
         </w:rPr>
-        <w:t xml:space="preserve">P </w:t>
-      </w:r>
-      <w:proofErr w:type="gramStart"/>
-      <w:r>
-        <w:rPr>
-          <w:rFonts w:eastAsiaTheme="minorEastAsia"/>
-          <w:color w:val="000000" w:themeColor="text1"/>
-        </w:rPr>
-        <w:t>is solved</w:t>
-      </w:r>
-      <w:proofErr w:type="gramEnd"/>
-      <w:r>
-        <w:rPr>
-          <w:rFonts w:eastAsiaTheme="minorEastAsia"/>
-          <w:color w:val="000000" w:themeColor="text1"/>
-        </w:rPr>
-        <w:t xml:space="preserve"> by the ratio of C/C</w:t>
+        <w:t>P is solved by the ratio of C/C</w:t>
       </w:r>
       <w:r>
         <w:rPr>
@@ -2168,23 +2130,7 @@
           <w:rFonts w:eastAsiaTheme="minorEastAsia"/>
           <w:color w:val="000000" w:themeColor="text1"/>
         </w:rPr>
-        <w:t xml:space="preserve"> </w:t>
-      </w:r>
-      <w:proofErr w:type="gramStart"/>
-      <w:r>
-        <w:rPr>
-          <w:rFonts w:eastAsiaTheme="minorEastAsia"/>
-          <w:color w:val="000000" w:themeColor="text1"/>
-        </w:rPr>
-        <w:t>is solved</w:t>
-      </w:r>
-      <w:proofErr w:type="gramEnd"/>
-      <w:r>
-        <w:rPr>
-          <w:rFonts w:eastAsiaTheme="minorEastAsia"/>
-          <w:color w:val="000000" w:themeColor="text1"/>
-        </w:rPr>
-        <w:t xml:space="preserve"> from the CO</w:t>
+        <w:t xml:space="preserve"> is solved from the CO</w:t>
       </w:r>
       <w:r>
         <w:rPr>
@@ -2234,13 +2180,8 @@
         </w:rPr>
         <w:t xml:space="preserve"> </w:t>
       </w:r>
-      <w:proofErr w:type="gramStart"/>
-      <w:r>
-        <w:t>is solved</w:t>
-      </w:r>
-      <w:proofErr w:type="gramEnd"/>
-      <w:r>
-        <w:t xml:space="preserve"> for when the E value is zero. Since C</w:t>
+      <w:r>
+        <w:t>is solved for when the E value is zero. Since C</w:t>
       </w:r>
       <w:r>
         <w:rPr>
@@ -2249,15 +2190,7 @@
         <w:t>out</w:t>
       </w:r>
       <w:r>
-        <w:t xml:space="preserve"> is not constant, the equation </w:t>
-      </w:r>
-      <w:proofErr w:type="gramStart"/>
-      <w:r>
-        <w:t>is solved</w:t>
-      </w:r>
-      <w:proofErr w:type="gramEnd"/>
-      <w:r>
-        <w:t xml:space="preserve"> numerically.</w:t>
+        <w:t xml:space="preserve"> is not constant, the equation is solved numerically.</w:t>
       </w:r>
       <w:r>
         <w:t xml:space="preserve"> Solve the purple equation for each time step.</w:t>
@@ -2265,13 +2198,8 @@
       <w:r>
         <w:t xml:space="preserve"> </w:t>
       </w:r>
-      <w:proofErr w:type="gramStart"/>
-      <w:r>
-        <w:t>Determine</w:t>
-      </w:r>
-      <w:proofErr w:type="gramEnd"/>
-      <w:r>
-        <w:t xml:space="preserve"> </w:t>
+      <w:r>
+        <w:t xml:space="preserve">Determine </w:t>
       </w:r>
       <w:r>
         <w:t xml:space="preserve">the average value over the two hours after the shower turns off for each particle size using the </w:t>
@@ -3806,21 +3734,7 @@
         <w:rPr>
           <w:rFonts w:eastAsiaTheme="minorEastAsia"/>
         </w:rPr>
-        <w:t xml:space="preserve">is calculated numerically from the data points during the </w:t>
-      </w:r>
-      <w:proofErr w:type="gramStart"/>
-      <w:r>
-        <w:rPr>
-          <w:rFonts w:eastAsiaTheme="minorEastAsia"/>
-        </w:rPr>
-        <w:t>10 minute</w:t>
-      </w:r>
-      <w:proofErr w:type="gramEnd"/>
-      <w:r>
-        <w:rPr>
-          <w:rFonts w:eastAsiaTheme="minorEastAsia"/>
-        </w:rPr>
-        <w:t xml:space="preserve"> shower using the above determined </w:t>
+        <w:t xml:space="preserve">is calculated numerically from the data points during the 10 minute shower using the above determined </w:t>
       </w:r>
       <w:r>
         <w:rPr>
@@ -5215,23 +5129,7 @@
           <w:rFonts w:eastAsiaTheme="minorEastAsia"/>
           <w:color w:val="000000" w:themeColor="text1"/>
         </w:rPr>
-        <w:t xml:space="preserve">The following locations should </w:t>
-      </w:r>
-      <w:proofErr w:type="gramStart"/>
-      <w:r>
-        <w:rPr>
-          <w:rFonts w:eastAsiaTheme="minorEastAsia"/>
-          <w:color w:val="000000" w:themeColor="text1"/>
-        </w:rPr>
-        <w:t>be analyzed</w:t>
-      </w:r>
-      <w:proofErr w:type="gramEnd"/>
-      <w:r>
-        <w:rPr>
-          <w:rFonts w:eastAsiaTheme="minorEastAsia"/>
-          <w:color w:val="000000" w:themeColor="text1"/>
-        </w:rPr>
-        <w:t>.</w:t>
+        <w:t>The following locations should be analyzed.</w:t>
       </w:r>
     </w:p>
     <w:p>
@@ -5258,14 +5156,49 @@
           <w:rFonts w:eastAsiaTheme="minorEastAsia"/>
           <w:color w:val="000000" w:themeColor="text1"/>
         </w:rPr>
-        <w:t>1</w:t>
-      </w:r>
-      <w:r>
-        <w:rPr>
-          <w:rFonts w:eastAsiaTheme="minorEastAsia"/>
-          <w:color w:val="000000" w:themeColor="text1"/>
-        </w:rPr>
-        <w:t xml:space="preserve"> Entry (indoor)</w:t>
+        <w:t>4</w:t>
+      </w:r>
+      <w:r>
+        <w:rPr>
+          <w:rFonts w:eastAsiaTheme="minorEastAsia"/>
+          <w:color w:val="000000" w:themeColor="text1"/>
+        </w:rPr>
+        <w:t xml:space="preserve"> </w:t>
+      </w:r>
+      <w:r>
+        <w:rPr>
+          <w:rFonts w:eastAsiaTheme="minorEastAsia"/>
+          <w:color w:val="000000" w:themeColor="text1"/>
+        </w:rPr>
+        <w:t>(</w:t>
+      </w:r>
+      <w:r>
+        <w:rPr>
+          <w:rFonts w:eastAsiaTheme="minorEastAsia"/>
+          <w:color w:val="000000" w:themeColor="text1"/>
+        </w:rPr>
+        <w:t>Entry</w:t>
+      </w:r>
+      <w:r>
+        <w:rPr>
+          <w:rFonts w:eastAsiaTheme="minorEastAsia"/>
+          <w:color w:val="000000" w:themeColor="text1"/>
+        </w:rPr>
+        <w:t>)</w:t>
+      </w:r>
+      <w:r>
+        <w:rPr>
+          <w:rFonts w:eastAsiaTheme="minorEastAsia"/>
+          <w:color w:val="000000" w:themeColor="text1"/>
+        </w:rPr>
+        <w:t xml:space="preserve"> </w:t>
+      </w:r>
+      <w:r>
+        <w:rPr>
+          <w:rFonts w:eastAsiaTheme="minorEastAsia"/>
+          <w:color w:val="000000" w:themeColor="text1"/>
+        </w:rPr>
+        <w:t>Relative humidity(%)</w:t>
       </w:r>
     </w:p>
     <w:p>
@@ -5292,14 +5225,49 @@
           <w:rFonts w:eastAsiaTheme="minorEastAsia"/>
           <w:color w:val="000000" w:themeColor="text1"/>
         </w:rPr>
-        <w:t>2</w:t>
-      </w:r>
-      <w:r>
-        <w:rPr>
-          <w:rFonts w:eastAsiaTheme="minorEastAsia"/>
-          <w:color w:val="000000" w:themeColor="text1"/>
-        </w:rPr>
-        <w:t xml:space="preserve"> Bedroom (bedroom)</w:t>
+        <w:t>4</w:t>
+      </w:r>
+      <w:r>
+        <w:rPr>
+          <w:rFonts w:eastAsiaTheme="minorEastAsia"/>
+          <w:color w:val="000000" w:themeColor="text1"/>
+        </w:rPr>
+        <w:t xml:space="preserve"> </w:t>
+      </w:r>
+      <w:r>
+        <w:rPr>
+          <w:rFonts w:eastAsiaTheme="minorEastAsia"/>
+          <w:color w:val="000000" w:themeColor="text1"/>
+        </w:rPr>
+        <w:t>(</w:t>
+      </w:r>
+      <w:r>
+        <w:rPr>
+          <w:rFonts w:eastAsiaTheme="minorEastAsia"/>
+          <w:color w:val="000000" w:themeColor="text1"/>
+        </w:rPr>
+        <w:t>Bedroom</w:t>
+      </w:r>
+      <w:r>
+        <w:rPr>
+          <w:rFonts w:eastAsiaTheme="minorEastAsia"/>
+          <w:color w:val="000000" w:themeColor="text1"/>
+        </w:rPr>
+        <w:t>)</w:t>
+      </w:r>
+      <w:r>
+        <w:rPr>
+          <w:rFonts w:eastAsiaTheme="minorEastAsia"/>
+          <w:color w:val="000000" w:themeColor="text1"/>
+        </w:rPr>
+        <w:t xml:space="preserve"> </w:t>
+      </w:r>
+      <w:r>
+        <w:rPr>
+          <w:rFonts w:eastAsiaTheme="minorEastAsia"/>
+          <w:color w:val="000000" w:themeColor="text1"/>
+        </w:rPr>
+        <w:t>Relative humidity(%)</w:t>
       </w:r>
     </w:p>
     <w:p>
@@ -5326,14 +5294,58 @@
           <w:rFonts w:eastAsiaTheme="minorEastAsia"/>
           <w:color w:val="000000" w:themeColor="text1"/>
         </w:rPr>
-        <w:t>3</w:t>
-      </w:r>
-      <w:r>
-        <w:rPr>
-          <w:rFonts w:eastAsiaTheme="minorEastAsia"/>
-          <w:color w:val="000000" w:themeColor="text1"/>
-        </w:rPr>
-        <w:t xml:space="preserve"> Out (outdoor)</w:t>
+        <w:t>4</w:t>
+      </w:r>
+      <w:r>
+        <w:rPr>
+          <w:rFonts w:eastAsiaTheme="minorEastAsia"/>
+          <w:color w:val="000000" w:themeColor="text1"/>
+        </w:rPr>
+        <w:t xml:space="preserve"> </w:t>
+      </w:r>
+      <w:r>
+        <w:rPr>
+          <w:rFonts w:eastAsiaTheme="minorEastAsia"/>
+          <w:color w:val="000000" w:themeColor="text1"/>
+        </w:rPr>
+        <w:t>(</w:t>
+      </w:r>
+      <w:proofErr w:type="spellStart"/>
+      <w:r>
+        <w:rPr>
+          <w:rFonts w:eastAsiaTheme="minorEastAsia"/>
+          <w:color w:val="000000" w:themeColor="text1"/>
+        </w:rPr>
+        <w:t>Mh</w:t>
+      </w:r>
+      <w:proofErr w:type="spellEnd"/>
+      <w:r>
+        <w:rPr>
+          <w:rFonts w:eastAsiaTheme="minorEastAsia"/>
+          <w:color w:val="000000" w:themeColor="text1"/>
+        </w:rPr>
+        <w:t xml:space="preserve"> outside</w:t>
+      </w:r>
+      <w:r>
+        <w:rPr>
+          <w:rFonts w:eastAsiaTheme="minorEastAsia"/>
+          <w:color w:val="000000" w:themeColor="text1"/>
+        </w:rPr>
+        <w:t>)</w:t>
+      </w:r>
+      <w:r>
+        <w:rPr>
+          <w:rFonts w:eastAsiaTheme="minorEastAsia"/>
+          <w:color w:val="000000" w:themeColor="text1"/>
+        </w:rPr>
+        <w:t xml:space="preserve"> </w:t>
+      </w:r>
+      <w:r>
+        <w:rPr>
+          <w:rFonts w:eastAsiaTheme="minorEastAsia"/>
+          <w:color w:val="000000" w:themeColor="text1"/>
+        </w:rPr>
+        <w:t>Relative humidity(%)</w:t>
       </w:r>
     </w:p>
     <w:p>
@@ -5348,27 +5360,52 @@
           <w:color w:val="000000" w:themeColor="text1"/>
         </w:rPr>
       </w:pPr>
-      <w:r>
-        <w:rPr>
-          <w:rFonts w:eastAsiaTheme="minorEastAsia"/>
-          <w:color w:val="000000" w:themeColor="text1"/>
-        </w:rPr>
-        <w:t>QuantAQ</w:t>
-      </w:r>
-      <w:r>
-        <w:rPr>
-          <w:rFonts w:eastAsiaTheme="minorEastAsia"/>
-          <w:color w:val="000000" w:themeColor="text1"/>
-        </w:rPr>
-        <w:t>1</w:t>
-      </w:r>
-      <w:r>
-        <w:rPr>
-          <w:rFonts w:eastAsiaTheme="minorEastAsia"/>
-          <w:color w:val="000000" w:themeColor="text1"/>
-        </w:rPr>
-        <w:t xml:space="preserve"> (bedroom)</w:t>
-      </w:r>
+      <w:proofErr w:type="spellStart"/>
+      <w:r>
+        <w:rPr>
+          <w:rFonts w:eastAsiaTheme="minorEastAsia"/>
+          <w:color w:val="000000" w:themeColor="text1"/>
+        </w:rPr>
+        <w:t>QuantAQ_MODULAIR_PM</w:t>
+      </w:r>
+      <w:proofErr w:type="spellEnd"/>
+      <w:r>
+        <w:rPr>
+          <w:rFonts w:eastAsiaTheme="minorEastAsia"/>
+          <w:color w:val="000000" w:themeColor="text1"/>
+        </w:rPr>
+        <w:t xml:space="preserve"> (</w:t>
+      </w:r>
+      <w:r>
+        <w:rPr>
+          <w:rFonts w:eastAsiaTheme="minorEastAsia"/>
+          <w:color w:val="000000" w:themeColor="text1"/>
+        </w:rPr>
+        <w:t>inside</w:t>
+      </w:r>
+      <w:r>
+        <w:rPr>
+          <w:rFonts w:eastAsiaTheme="minorEastAsia"/>
+          <w:color w:val="000000" w:themeColor="text1"/>
+        </w:rPr>
+        <w:t>)</w:t>
+      </w:r>
+      <w:r>
+        <w:rPr>
+          <w:rFonts w:eastAsiaTheme="minorEastAsia"/>
+          <w:color w:val="000000" w:themeColor="text1"/>
+        </w:rPr>
+        <w:t xml:space="preserve"> </w:t>
+      </w:r>
+      <w:proofErr w:type="spellStart"/>
+      <w:r>
+        <w:rPr>
+          <w:rFonts w:eastAsiaTheme="minorEastAsia"/>
+          <w:color w:val="000000" w:themeColor="text1"/>
+        </w:rPr>
+        <w:t>met_rh</w:t>
+      </w:r>
+      <w:proofErr w:type="spellEnd"/>
     </w:p>
     <w:p>
       <w:pPr>
@@ -5382,13 +5419,38 @@
           <w:color w:val="000000" w:themeColor="text1"/>
         </w:rPr>
       </w:pPr>
-      <w:r>
-        <w:rPr>
-          <w:rFonts w:eastAsiaTheme="minorEastAsia"/>
-          <w:color w:val="000000" w:themeColor="text1"/>
-        </w:rPr>
-        <w:t>QuantAQ2 (outside)</w:t>
-      </w:r>
+      <w:proofErr w:type="spellStart"/>
+      <w:r>
+        <w:rPr>
+          <w:rFonts w:eastAsiaTheme="minorEastAsia"/>
+          <w:color w:val="000000" w:themeColor="text1"/>
+        </w:rPr>
+        <w:t>QuantAQ_MODULAIR_PM</w:t>
+      </w:r>
+      <w:proofErr w:type="spellEnd"/>
+      <w:r>
+        <w:rPr>
+          <w:rFonts w:eastAsiaTheme="minorEastAsia"/>
+          <w:color w:val="000000" w:themeColor="text1"/>
+        </w:rPr>
+        <w:t xml:space="preserve"> (outside)</w:t>
+      </w:r>
+      <w:r>
+        <w:rPr>
+          <w:rFonts w:eastAsiaTheme="minorEastAsia"/>
+          <w:color w:val="000000" w:themeColor="text1"/>
+        </w:rPr>
+        <w:t xml:space="preserve"> </w:t>
+      </w:r>
+      <w:proofErr w:type="spellStart"/>
+      <w:r>
+        <w:rPr>
+          <w:rFonts w:eastAsiaTheme="minorEastAsia"/>
+          <w:color w:val="000000" w:themeColor="text1"/>
+        </w:rPr>
+        <w:t>met_rh</w:t>
+      </w:r>
+      <w:proofErr w:type="spellEnd"/>
     </w:p>
     <w:p>
       <w:pPr>
@@ -5407,7 +5469,63 @@
           <w:rFonts w:eastAsiaTheme="minorEastAsia"/>
           <w:color w:val="000000" w:themeColor="text1"/>
         </w:rPr>
-        <w:t>DAQ (bedroom)</w:t>
+        <w:t xml:space="preserve">DAQ </w:t>
+      </w:r>
+      <w:r>
+        <w:rPr>
+          <w:rFonts w:eastAsiaTheme="minorEastAsia"/>
+          <w:color w:val="000000" w:themeColor="text1"/>
+        </w:rPr>
+        <w:t>[</w:t>
+      </w:r>
+      <w:r>
+        <w:rPr>
+          <w:rFonts w:eastAsiaTheme="minorEastAsia"/>
+          <w:color w:val="000000" w:themeColor="text1"/>
+        </w:rPr>
+        <w:t>Vaisala_HMP155</w:t>
+      </w:r>
+      <w:r>
+        <w:rPr>
+          <w:rFonts w:eastAsiaTheme="minorEastAsia"/>
+          <w:color w:val="000000" w:themeColor="text1"/>
+        </w:rPr>
+        <w:t xml:space="preserve">] </w:t>
+      </w:r>
+      <w:r>
+        <w:rPr>
+          <w:rFonts w:eastAsiaTheme="minorEastAsia"/>
+          <w:color w:val="000000" w:themeColor="text1"/>
+        </w:rPr>
+        <w:t>(</w:t>
+      </w:r>
+      <w:r>
+        <w:rPr>
+          <w:rFonts w:eastAsiaTheme="minorEastAsia"/>
+          <w:color w:val="000000" w:themeColor="text1"/>
+        </w:rPr>
+        <w:t>Bed1</w:t>
+      </w:r>
+      <w:r>
+        <w:rPr>
+          <w:rFonts w:eastAsiaTheme="minorEastAsia"/>
+          <w:color w:val="000000" w:themeColor="text1"/>
+        </w:rPr>
+        <w:t>)</w:t>
+      </w:r>
+      <w:r>
+        <w:rPr>
+          <w:rFonts w:eastAsiaTheme="minorEastAsia"/>
+          <w:color w:val="000000" w:themeColor="text1"/>
+        </w:rPr>
+        <w:t xml:space="preserve"> </w:t>
+      </w:r>
+      <w:r>
+        <w:rPr>
+          <w:rFonts w:eastAsiaTheme="minorEastAsia"/>
+          <w:color w:val="000000" w:themeColor="text1"/>
+        </w:rPr>
+        <w:t>RH_Bed1_M3_C0</w:t>
       </w:r>
     </w:p>
     <w:p>
@@ -5427,7 +5545,63 @@
           <w:rFonts w:eastAsiaTheme="minorEastAsia"/>
           <w:color w:val="000000" w:themeColor="text1"/>
         </w:rPr>
-        <w:t>DAQ (bathroom)</w:t>
+        <w:t>DAQ</w:t>
+      </w:r>
+      <w:r>
+        <w:rPr>
+          <w:rFonts w:eastAsiaTheme="minorEastAsia"/>
+          <w:color w:val="000000" w:themeColor="text1"/>
+        </w:rPr>
+        <w:t xml:space="preserve"> [</w:t>
+      </w:r>
+      <w:r>
+        <w:rPr>
+          <w:rFonts w:eastAsiaTheme="minorEastAsia"/>
+          <w:color w:val="000000" w:themeColor="text1"/>
+        </w:rPr>
+        <w:t>Vaisala_HMP45A</w:t>
+      </w:r>
+      <w:r>
+        <w:rPr>
+          <w:rFonts w:eastAsiaTheme="minorEastAsia"/>
+          <w:color w:val="000000" w:themeColor="text1"/>
+        </w:rPr>
+        <w:t>]</w:t>
+      </w:r>
+      <w:r>
+        <w:rPr>
+          <w:rFonts w:eastAsiaTheme="minorEastAsia"/>
+          <w:color w:val="000000" w:themeColor="text1"/>
+        </w:rPr>
+        <w:t xml:space="preserve"> (</w:t>
+      </w:r>
+      <w:r>
+        <w:rPr>
+          <w:rFonts w:eastAsiaTheme="minorEastAsia"/>
+          <w:color w:val="000000" w:themeColor="text1"/>
+        </w:rPr>
+        <w:t>Mba</w:t>
+      </w:r>
+      <w:r>
+        <w:rPr>
+          <w:rFonts w:eastAsiaTheme="minorEastAsia"/>
+          <w:color w:val="000000" w:themeColor="text1"/>
+        </w:rPr>
+        <w:t>)</w:t>
+      </w:r>
+      <w:r>
+        <w:rPr>
+          <w:rFonts w:eastAsiaTheme="minorEastAsia"/>
+          <w:color w:val="000000" w:themeColor="text1"/>
+        </w:rPr>
+        <w:t xml:space="preserve"> </w:t>
+      </w:r>
+      <w:r>
+        <w:rPr>
+          <w:rFonts w:eastAsiaTheme="minorEastAsia"/>
+          <w:color w:val="000000" w:themeColor="text1"/>
+        </w:rPr>
+        <w:t>RH_MBa_M3_C5</w:t>
       </w:r>
     </w:p>
     <w:p>
@@ -5447,7 +5621,49 @@
           <w:rFonts w:eastAsiaTheme="minorEastAsia"/>
           <w:color w:val="000000" w:themeColor="text1"/>
         </w:rPr>
-        <w:t>DAQ (Family/Living)</w:t>
+        <w:t xml:space="preserve">DAQ </w:t>
+      </w:r>
+      <w:r>
+        <w:rPr>
+          <w:rFonts w:eastAsiaTheme="minorEastAsia"/>
+          <w:color w:val="000000" w:themeColor="text1"/>
+        </w:rPr>
+        <w:t>[</w:t>
+      </w:r>
+      <w:r>
+        <w:rPr>
+          <w:rFonts w:eastAsiaTheme="minorEastAsia"/>
+          <w:color w:val="000000" w:themeColor="text1"/>
+        </w:rPr>
+        <w:t>Vaisala_HMP155</w:t>
+      </w:r>
+      <w:r>
+        <w:rPr>
+          <w:rFonts w:eastAsiaTheme="minorEastAsia"/>
+          <w:color w:val="000000" w:themeColor="text1"/>
+        </w:rPr>
+        <w:t xml:space="preserve">] </w:t>
+      </w:r>
+      <w:r>
+        <w:rPr>
+          <w:rFonts w:eastAsiaTheme="minorEastAsia"/>
+          <w:color w:val="000000" w:themeColor="text1"/>
+        </w:rPr>
+        <w:t>(Fam)</w:t>
+      </w:r>
+      <w:r>
+        <w:rPr>
+          <w:rFonts w:eastAsiaTheme="minorEastAsia"/>
+          <w:color w:val="000000" w:themeColor="text1"/>
+        </w:rPr>
+        <w:t xml:space="preserve"> </w:t>
+      </w:r>
+      <w:r>
+        <w:rPr>
+          <w:rFonts w:eastAsiaTheme="minorEastAsia"/>
+          <w:color w:val="000000" w:themeColor="text1"/>
+        </w:rPr>
+        <w:t>RH_Fam_M3_C4</w:t>
       </w:r>
     </w:p>
     <w:p>
@@ -5467,7 +5683,146 @@
           <w:rFonts w:eastAsiaTheme="minorEastAsia"/>
           <w:color w:val="000000" w:themeColor="text1"/>
         </w:rPr>
-        <w:t>DAQ (Outside)</w:t>
+        <w:t>DAQ [</w:t>
+      </w:r>
+      <w:r>
+        <w:rPr>
+          <w:rFonts w:eastAsiaTheme="minorEastAsia"/>
+          <w:color w:val="000000" w:themeColor="text1"/>
+        </w:rPr>
+        <w:t>Vaisala_HMP155</w:t>
+      </w:r>
+      <w:r>
+        <w:rPr>
+          <w:rFonts w:eastAsiaTheme="minorEastAsia"/>
+          <w:color w:val="000000" w:themeColor="text1"/>
+        </w:rPr>
+        <w:t>] (</w:t>
+      </w:r>
+      <w:r>
+        <w:rPr>
+          <w:rFonts w:eastAsiaTheme="minorEastAsia"/>
+          <w:color w:val="000000" w:themeColor="text1"/>
+        </w:rPr>
+        <w:t>Liv</w:t>
+      </w:r>
+      <w:r>
+        <w:rPr>
+          <w:rFonts w:eastAsiaTheme="minorEastAsia"/>
+          <w:color w:val="000000" w:themeColor="text1"/>
+        </w:rPr>
+        <w:t xml:space="preserve">) </w:t>
+      </w:r>
+      <w:r>
+        <w:rPr>
+          <w:rFonts w:eastAsiaTheme="minorEastAsia"/>
+          <w:color w:val="000000" w:themeColor="text1"/>
+        </w:rPr>
+        <w:t>RH_</w:t>
+      </w:r>
+      <w:r>
+        <w:rPr>
+          <w:rFonts w:eastAsiaTheme="minorEastAsia"/>
+          <w:color w:val="000000" w:themeColor="text1"/>
+        </w:rPr>
+        <w:t>Liv</w:t>
+      </w:r>
+      <w:r>
+        <w:rPr>
+          <w:rFonts w:eastAsiaTheme="minorEastAsia"/>
+          <w:color w:val="000000" w:themeColor="text1"/>
+        </w:rPr>
+        <w:t>_M3_C</w:t>
+      </w:r>
+      <w:r>
+        <w:rPr>
+          <w:rFonts w:eastAsiaTheme="minorEastAsia"/>
+          <w:color w:val="000000" w:themeColor="text1"/>
+        </w:rPr>
+        <w:t>3</w:t>
+      </w:r>
+    </w:p>
+    <w:p>
+      <w:pPr>
+        <w:pStyle w:val="ListParagraph"/>
+        <w:numPr>
+          <w:ilvl w:val="0"/>
+          <w:numId w:val="5"/>
+        </w:numPr>
+        <w:rPr>
+          <w:rFonts w:eastAsiaTheme="minorEastAsia"/>
+          <w:color w:val="000000" w:themeColor="text1"/>
+        </w:rPr>
+      </w:pPr>
+      <w:r>
+        <w:rPr>
+          <w:rFonts w:eastAsiaTheme="minorEastAsia"/>
+          <w:color w:val="000000" w:themeColor="text1"/>
+        </w:rPr>
+        <w:t xml:space="preserve">DAQ </w:t>
+      </w:r>
+      <w:r>
+        <w:rPr>
+          <w:rFonts w:eastAsiaTheme="minorEastAsia"/>
+          <w:color w:val="000000" w:themeColor="text1"/>
+        </w:rPr>
+        <w:t>[</w:t>
+      </w:r>
+      <w:r>
+        <w:rPr>
+          <w:rFonts w:eastAsiaTheme="minorEastAsia"/>
+          <w:color w:val="000000" w:themeColor="text1"/>
+        </w:rPr>
+        <w:t>Vaisala_HMP45A</w:t>
+      </w:r>
+      <w:r>
+        <w:rPr>
+          <w:rFonts w:eastAsiaTheme="minorEastAsia"/>
+          <w:color w:val="000000" w:themeColor="text1"/>
+        </w:rPr>
+        <w:t>]</w:t>
+      </w:r>
+      <w:r>
+        <w:rPr>
+          <w:rFonts w:eastAsiaTheme="minorEastAsia"/>
+          <w:color w:val="000000" w:themeColor="text1"/>
+        </w:rPr>
+        <w:t xml:space="preserve"> </w:t>
+      </w:r>
+      <w:r>
+        <w:rPr>
+          <w:rFonts w:eastAsiaTheme="minorEastAsia"/>
+          <w:color w:val="000000" w:themeColor="text1"/>
+        </w:rPr>
+        <w:t>(Ou</w:t>
+      </w:r>
+      <w:r>
+        <w:rPr>
+          <w:rFonts w:eastAsiaTheme="minorEastAsia"/>
+          <w:color w:val="000000" w:themeColor="text1"/>
+        </w:rPr>
+        <w:t>t</w:t>
+      </w:r>
+      <w:r>
+        <w:rPr>
+          <w:rFonts w:eastAsiaTheme="minorEastAsia"/>
+          <w:color w:val="000000" w:themeColor="text1"/>
+        </w:rPr>
+        <w:t>)</w:t>
+      </w:r>
+      <w:r>
+        <w:rPr>
+          <w:rFonts w:eastAsiaTheme="minorEastAsia"/>
+          <w:color w:val="000000" w:themeColor="text1"/>
+        </w:rPr>
+        <w:t xml:space="preserve"> </w:t>
+      </w:r>
+      <w:r>
+        <w:rPr>
+          <w:rFonts w:eastAsiaTheme="minorEastAsia"/>
+          <w:color w:val="000000" w:themeColor="text1"/>
+        </w:rPr>
+        <w:t>RH_Out_M4_C2</w:t>
       </w:r>
     </w:p>
     <w:p>
@@ -5509,23 +5864,7 @@
           <w:rFonts w:eastAsiaTheme="minorEastAsia"/>
           <w:color w:val="000000" w:themeColor="text1"/>
         </w:rPr>
-        <w:t xml:space="preserve">The </w:t>
-      </w:r>
-      <w:proofErr w:type="gramStart"/>
-      <w:r>
-        <w:rPr>
-          <w:rFonts w:eastAsiaTheme="minorEastAsia"/>
-          <w:color w:val="000000" w:themeColor="text1"/>
-        </w:rPr>
-        <w:t>initial</w:t>
-      </w:r>
-      <w:proofErr w:type="gramEnd"/>
-      <w:r>
-        <w:rPr>
-          <w:rFonts w:eastAsiaTheme="minorEastAsia"/>
-          <w:color w:val="000000" w:themeColor="text1"/>
-        </w:rPr>
-        <w:t xml:space="preserve"> average and standard deviation of RH, for the 30 </w:t>
+        <w:t xml:space="preserve">The initial average and standard deviation of RH, for the 30 </w:t>
       </w:r>
       <w:r>
         <w:rPr>
@@ -5602,23 +5941,7 @@
           <w:rFonts w:eastAsiaTheme="minorEastAsia"/>
           <w:color w:val="000000" w:themeColor="text1"/>
         </w:rPr>
-        <w:t xml:space="preserve"> after the shower turns off, along with the difference between the min and max values for that </w:t>
-      </w:r>
-      <w:proofErr w:type="gramStart"/>
-      <w:r>
-        <w:rPr>
-          <w:rFonts w:eastAsiaTheme="minorEastAsia"/>
-          <w:color w:val="000000" w:themeColor="text1"/>
-        </w:rPr>
-        <w:t>time period</w:t>
-      </w:r>
-      <w:proofErr w:type="gramEnd"/>
-      <w:r>
-        <w:rPr>
-          <w:rFonts w:eastAsiaTheme="minorEastAsia"/>
-          <w:color w:val="000000" w:themeColor="text1"/>
-        </w:rPr>
-        <w:t>.</w:t>
+        <w:t xml:space="preserve"> after the shower turns off, along with the difference between the min and max values for that time period.</w:t>
       </w:r>
     </w:p>
     <w:p>
@@ -5707,94 +6030,483 @@
           <w:rFonts w:eastAsiaTheme="minorEastAsia"/>
           <w:color w:val="000000" w:themeColor="text1"/>
         </w:rPr>
-        <w:t xml:space="preserve">The following locations should </w:t>
-      </w:r>
-      <w:proofErr w:type="gramStart"/>
-      <w:r>
-        <w:rPr>
-          <w:rFonts w:eastAsiaTheme="minorEastAsia"/>
-          <w:color w:val="000000" w:themeColor="text1"/>
-        </w:rPr>
-        <w:t>be analyzed</w:t>
-      </w:r>
-      <w:proofErr w:type="gramEnd"/>
-      <w:r>
-        <w:rPr>
-          <w:rFonts w:eastAsiaTheme="minorEastAsia"/>
-          <w:color w:val="000000" w:themeColor="text1"/>
-        </w:rPr>
-        <w:t xml:space="preserve">. The same </w:t>
-      </w:r>
-      <w:r>
-        <w:rPr>
-          <w:rFonts w:eastAsiaTheme="minorEastAsia"/>
-          <w:color w:val="000000" w:themeColor="text1"/>
-        </w:rPr>
-        <w:t xml:space="preserve">locations as temperature should </w:t>
-      </w:r>
-      <w:proofErr w:type="gramStart"/>
-      <w:r>
-        <w:rPr>
-          <w:rFonts w:eastAsiaTheme="minorEastAsia"/>
-          <w:color w:val="000000" w:themeColor="text1"/>
-        </w:rPr>
-        <w:t xml:space="preserve">be </w:t>
-      </w:r>
-      <w:r>
-        <w:t>processed</w:t>
-      </w:r>
-      <w:proofErr w:type="gramEnd"/>
-      <w:r>
-        <w:rPr>
-          <w:rFonts w:eastAsiaTheme="minorEastAsia"/>
-          <w:color w:val="000000" w:themeColor="text1"/>
-        </w:rPr>
-        <w:t>.</w:t>
+        <w:t>The following locations should be analyzed.</w:t>
       </w:r>
     </w:p>
     <w:p>
       <w:pPr>
-        <w:rPr>
-          <w:rFonts w:eastAsiaTheme="minorEastAsia"/>
-          <w:color w:val="000000" w:themeColor="text1"/>
-        </w:rPr>
-      </w:pPr>
-      <w:r>
-        <w:rPr>
-          <w:rFonts w:eastAsiaTheme="minorEastAsia"/>
-          <w:color w:val="000000" w:themeColor="text1"/>
-        </w:rPr>
-        <w:t>For each data set</w:t>
-      </w:r>
-      <w:r>
-        <w:rPr>
-          <w:rFonts w:eastAsiaTheme="minorEastAsia"/>
-          <w:color w:val="000000" w:themeColor="text1"/>
-        </w:rPr>
-        <w:t>,</w:t>
-      </w:r>
-      <w:r>
-        <w:rPr>
-          <w:rFonts w:eastAsiaTheme="minorEastAsia"/>
-          <w:color w:val="000000" w:themeColor="text1"/>
-        </w:rPr>
-        <w:t xml:space="preserve"> report the average temperature for the two hours after the shower turns off, along with the difference between the min and max values for that </w:t>
-      </w:r>
-      <w:proofErr w:type="gramStart"/>
-      <w:r>
-        <w:rPr>
-          <w:rFonts w:eastAsiaTheme="minorEastAsia"/>
-          <w:color w:val="000000" w:themeColor="text1"/>
-        </w:rPr>
-        <w:t>time period</w:t>
-      </w:r>
-      <w:proofErr w:type="gramEnd"/>
-      <w:r>
-        <w:rPr>
-          <w:rFonts w:eastAsiaTheme="minorEastAsia"/>
-          <w:color w:val="000000" w:themeColor="text1"/>
-        </w:rPr>
-        <w:t>.</w:t>
+        <w:pStyle w:val="ListParagraph"/>
+        <w:numPr>
+          <w:ilvl w:val="0"/>
+          <w:numId w:val="5"/>
+        </w:numPr>
+        <w:rPr>
+          <w:rFonts w:eastAsiaTheme="minorEastAsia"/>
+          <w:color w:val="000000" w:themeColor="text1"/>
+        </w:rPr>
+      </w:pPr>
+      <w:r>
+        <w:rPr>
+          <w:rFonts w:eastAsiaTheme="minorEastAsia"/>
+          <w:color w:val="000000" w:themeColor="text1"/>
+        </w:rPr>
+        <w:t>Aranet4 (Entry)</w:t>
+      </w:r>
+      <w:r>
+        <w:rPr>
+          <w:rFonts w:eastAsiaTheme="minorEastAsia"/>
+          <w:color w:val="000000" w:themeColor="text1"/>
+        </w:rPr>
+        <w:t xml:space="preserve"> </w:t>
+      </w:r>
+      <w:r>
+        <w:rPr>
+          <w:rFonts w:eastAsiaTheme="minorEastAsia"/>
+          <w:color w:val="000000" w:themeColor="text1"/>
+        </w:rPr>
+        <w:t>Temperature(°C)</w:t>
+      </w:r>
+    </w:p>
+    <w:p>
+      <w:pPr>
+        <w:pStyle w:val="ListParagraph"/>
+        <w:numPr>
+          <w:ilvl w:val="0"/>
+          <w:numId w:val="5"/>
+        </w:numPr>
+        <w:rPr>
+          <w:rFonts w:eastAsiaTheme="minorEastAsia"/>
+          <w:color w:val="000000" w:themeColor="text1"/>
+        </w:rPr>
+      </w:pPr>
+      <w:r>
+        <w:rPr>
+          <w:rFonts w:eastAsiaTheme="minorEastAsia"/>
+          <w:color w:val="000000" w:themeColor="text1"/>
+        </w:rPr>
+        <w:t>Aranet4 (Bedroom)</w:t>
+      </w:r>
+      <w:r>
+        <w:rPr>
+          <w:rFonts w:eastAsiaTheme="minorEastAsia"/>
+          <w:color w:val="000000" w:themeColor="text1"/>
+        </w:rPr>
+        <w:t xml:space="preserve"> </w:t>
+      </w:r>
+      <w:r>
+        <w:rPr>
+          <w:rFonts w:eastAsiaTheme="minorEastAsia"/>
+          <w:color w:val="000000" w:themeColor="text1"/>
+        </w:rPr>
+        <w:t>Temperature(°C)</w:t>
+      </w:r>
+    </w:p>
+    <w:p>
+      <w:pPr>
+        <w:pStyle w:val="ListParagraph"/>
+        <w:numPr>
+          <w:ilvl w:val="0"/>
+          <w:numId w:val="5"/>
+        </w:numPr>
+        <w:rPr>
+          <w:rFonts w:eastAsiaTheme="minorEastAsia"/>
+          <w:color w:val="000000" w:themeColor="text1"/>
+        </w:rPr>
+      </w:pPr>
+      <w:r>
+        <w:rPr>
+          <w:rFonts w:eastAsiaTheme="minorEastAsia"/>
+          <w:color w:val="000000" w:themeColor="text1"/>
+        </w:rPr>
+        <w:t>Aranet4 (</w:t>
+      </w:r>
+      <w:proofErr w:type="spellStart"/>
+      <w:r>
+        <w:rPr>
+          <w:rFonts w:eastAsiaTheme="minorEastAsia"/>
+          <w:color w:val="000000" w:themeColor="text1"/>
+        </w:rPr>
+        <w:t>Mh</w:t>
+      </w:r>
+      <w:proofErr w:type="spellEnd"/>
+      <w:r>
+        <w:rPr>
+          <w:rFonts w:eastAsiaTheme="minorEastAsia"/>
+          <w:color w:val="000000" w:themeColor="text1"/>
+        </w:rPr>
+        <w:t xml:space="preserve"> outside)</w:t>
+      </w:r>
+      <w:r>
+        <w:rPr>
+          <w:rFonts w:eastAsiaTheme="minorEastAsia"/>
+          <w:color w:val="000000" w:themeColor="text1"/>
+        </w:rPr>
+        <w:t xml:space="preserve"> </w:t>
+      </w:r>
+      <w:r>
+        <w:rPr>
+          <w:rFonts w:eastAsiaTheme="minorEastAsia"/>
+          <w:color w:val="000000" w:themeColor="text1"/>
+        </w:rPr>
+        <w:t>Temperature(°C)</w:t>
+      </w:r>
+    </w:p>
+    <w:p>
+      <w:pPr>
+        <w:pStyle w:val="ListParagraph"/>
+        <w:numPr>
+          <w:ilvl w:val="0"/>
+          <w:numId w:val="5"/>
+        </w:numPr>
+        <w:rPr>
+          <w:rFonts w:eastAsiaTheme="minorEastAsia"/>
+          <w:color w:val="000000" w:themeColor="text1"/>
+        </w:rPr>
+      </w:pPr>
+      <w:proofErr w:type="spellStart"/>
+      <w:r>
+        <w:rPr>
+          <w:rFonts w:eastAsiaTheme="minorEastAsia"/>
+          <w:color w:val="000000" w:themeColor="text1"/>
+        </w:rPr>
+        <w:t>QuantAQ_MODULAIR_PM</w:t>
+      </w:r>
+      <w:proofErr w:type="spellEnd"/>
+      <w:r>
+        <w:rPr>
+          <w:rFonts w:eastAsiaTheme="minorEastAsia"/>
+          <w:color w:val="000000" w:themeColor="text1"/>
+        </w:rPr>
+        <w:t xml:space="preserve"> (inside)</w:t>
+      </w:r>
+      <w:r>
+        <w:rPr>
+          <w:rFonts w:eastAsiaTheme="minorEastAsia"/>
+          <w:color w:val="000000" w:themeColor="text1"/>
+        </w:rPr>
+        <w:t xml:space="preserve"> </w:t>
+      </w:r>
+      <w:proofErr w:type="spellStart"/>
+      <w:r>
+        <w:rPr>
+          <w:rFonts w:eastAsiaTheme="minorEastAsia"/>
+          <w:color w:val="000000" w:themeColor="text1"/>
+        </w:rPr>
+        <w:t>met_temp</w:t>
+      </w:r>
+      <w:proofErr w:type="spellEnd"/>
+    </w:p>
+    <w:p>
+      <w:pPr>
+        <w:pStyle w:val="ListParagraph"/>
+        <w:numPr>
+          <w:ilvl w:val="0"/>
+          <w:numId w:val="5"/>
+        </w:numPr>
+        <w:rPr>
+          <w:rFonts w:eastAsiaTheme="minorEastAsia"/>
+          <w:color w:val="000000" w:themeColor="text1"/>
+        </w:rPr>
+      </w:pPr>
+      <w:proofErr w:type="spellStart"/>
+      <w:r>
+        <w:rPr>
+          <w:rFonts w:eastAsiaTheme="minorEastAsia"/>
+          <w:color w:val="000000" w:themeColor="text1"/>
+        </w:rPr>
+        <w:t>QuantAQ_MODULAIR_PM</w:t>
+      </w:r>
+      <w:proofErr w:type="spellEnd"/>
+      <w:r>
+        <w:rPr>
+          <w:rFonts w:eastAsiaTheme="minorEastAsia"/>
+          <w:color w:val="000000" w:themeColor="text1"/>
+        </w:rPr>
+        <w:t xml:space="preserve"> (outside)</w:t>
+      </w:r>
+      <w:r>
+        <w:rPr>
+          <w:rFonts w:eastAsiaTheme="minorEastAsia"/>
+          <w:color w:val="000000" w:themeColor="text1"/>
+        </w:rPr>
+        <w:t xml:space="preserve"> </w:t>
+      </w:r>
+      <w:proofErr w:type="spellStart"/>
+      <w:r>
+        <w:rPr>
+          <w:rFonts w:eastAsiaTheme="minorEastAsia"/>
+          <w:color w:val="000000" w:themeColor="text1"/>
+        </w:rPr>
+        <w:t>met_temp</w:t>
+      </w:r>
+      <w:proofErr w:type="spellEnd"/>
+    </w:p>
+    <w:p>
+      <w:pPr>
+        <w:pStyle w:val="ListParagraph"/>
+        <w:numPr>
+          <w:ilvl w:val="0"/>
+          <w:numId w:val="5"/>
+        </w:numPr>
+        <w:rPr>
+          <w:rFonts w:eastAsiaTheme="minorEastAsia"/>
+          <w:color w:val="000000" w:themeColor="text1"/>
+        </w:rPr>
+      </w:pPr>
+      <w:r>
+        <w:rPr>
+          <w:rFonts w:eastAsiaTheme="minorEastAsia"/>
+          <w:color w:val="000000" w:themeColor="text1"/>
+        </w:rPr>
+        <w:t>DAQ [</w:t>
+      </w:r>
+      <w:r>
+        <w:rPr>
+          <w:rFonts w:eastAsiaTheme="minorEastAsia"/>
+          <w:color w:val="000000" w:themeColor="text1"/>
+        </w:rPr>
+        <w:t>Vaisala_HMP155</w:t>
+      </w:r>
+      <w:r>
+        <w:rPr>
+          <w:rFonts w:eastAsiaTheme="minorEastAsia"/>
+          <w:color w:val="000000" w:themeColor="text1"/>
+        </w:rPr>
+        <w:t>] (Bed1)</w:t>
+      </w:r>
+      <w:r>
+        <w:rPr>
+          <w:rFonts w:eastAsiaTheme="minorEastAsia"/>
+          <w:color w:val="000000" w:themeColor="text1"/>
+        </w:rPr>
+        <w:t xml:space="preserve"> </w:t>
+      </w:r>
+      <w:r>
+        <w:rPr>
+          <w:rFonts w:eastAsiaTheme="minorEastAsia"/>
+          <w:color w:val="000000" w:themeColor="text1"/>
+        </w:rPr>
+        <w:t>T_Bed1_M4_C4</w:t>
+      </w:r>
+    </w:p>
+    <w:p>
+      <w:pPr>
+        <w:pStyle w:val="ListParagraph"/>
+        <w:numPr>
+          <w:ilvl w:val="0"/>
+          <w:numId w:val="5"/>
+        </w:numPr>
+        <w:rPr>
+          <w:rFonts w:eastAsiaTheme="minorEastAsia"/>
+          <w:color w:val="000000" w:themeColor="text1"/>
+        </w:rPr>
+      </w:pPr>
+      <w:r>
+        <w:rPr>
+          <w:rFonts w:eastAsiaTheme="minorEastAsia"/>
+          <w:color w:val="000000" w:themeColor="text1"/>
+        </w:rPr>
+        <w:t>DAQ [</w:t>
+      </w:r>
+      <w:r>
+        <w:rPr>
+          <w:rFonts w:eastAsiaTheme="minorEastAsia"/>
+          <w:color w:val="000000" w:themeColor="text1"/>
+        </w:rPr>
+        <w:t>Vaisala_HMP45A</w:t>
+      </w:r>
+      <w:r>
+        <w:rPr>
+          <w:rFonts w:eastAsiaTheme="minorEastAsia"/>
+          <w:color w:val="000000" w:themeColor="text1"/>
+        </w:rPr>
+        <w:t>] (Mba)</w:t>
+      </w:r>
+      <w:r>
+        <w:rPr>
+          <w:rFonts w:eastAsiaTheme="minorEastAsia"/>
+          <w:color w:val="000000" w:themeColor="text1"/>
+        </w:rPr>
+        <w:t xml:space="preserve"> </w:t>
+      </w:r>
+      <w:r>
+        <w:rPr>
+          <w:rFonts w:eastAsiaTheme="minorEastAsia"/>
+          <w:color w:val="000000" w:themeColor="text1"/>
+        </w:rPr>
+        <w:t>T_MBa_M5_C1</w:t>
+      </w:r>
+    </w:p>
+    <w:p>
+      <w:pPr>
+        <w:pStyle w:val="ListParagraph"/>
+        <w:numPr>
+          <w:ilvl w:val="0"/>
+          <w:numId w:val="5"/>
+        </w:numPr>
+        <w:rPr>
+          <w:rFonts w:eastAsiaTheme="minorEastAsia"/>
+          <w:color w:val="000000" w:themeColor="text1"/>
+        </w:rPr>
+      </w:pPr>
+      <w:r>
+        <w:rPr>
+          <w:rFonts w:eastAsiaTheme="minorEastAsia"/>
+          <w:color w:val="000000" w:themeColor="text1"/>
+        </w:rPr>
+        <w:t>DAQ [</w:t>
+      </w:r>
+      <w:r>
+        <w:rPr>
+          <w:rFonts w:eastAsiaTheme="minorEastAsia"/>
+          <w:color w:val="000000" w:themeColor="text1"/>
+        </w:rPr>
+        <w:t>Vaisala_HMP155</w:t>
+      </w:r>
+      <w:r>
+        <w:rPr>
+          <w:rFonts w:eastAsiaTheme="minorEastAsia"/>
+          <w:color w:val="000000" w:themeColor="text1"/>
+        </w:rPr>
+        <w:t xml:space="preserve">] (Fam) </w:t>
+      </w:r>
+      <w:r>
+        <w:rPr>
+          <w:rFonts w:eastAsiaTheme="minorEastAsia"/>
+          <w:color w:val="000000" w:themeColor="text1"/>
+        </w:rPr>
+        <w:t>T</w:t>
+      </w:r>
+      <w:r>
+        <w:rPr>
+          <w:rFonts w:eastAsiaTheme="minorEastAsia"/>
+          <w:color w:val="000000" w:themeColor="text1"/>
+        </w:rPr>
+        <w:t>_Fam_M3_C</w:t>
+      </w:r>
+      <w:r>
+        <w:rPr>
+          <w:rFonts w:eastAsiaTheme="minorEastAsia"/>
+          <w:color w:val="000000" w:themeColor="text1"/>
+        </w:rPr>
+        <w:t>0</w:t>
+      </w:r>
+    </w:p>
+    <w:p>
+      <w:pPr>
+        <w:pStyle w:val="ListParagraph"/>
+        <w:numPr>
+          <w:ilvl w:val="0"/>
+          <w:numId w:val="5"/>
+        </w:numPr>
+        <w:rPr>
+          <w:rFonts w:eastAsiaTheme="minorEastAsia"/>
+          <w:color w:val="000000" w:themeColor="text1"/>
+        </w:rPr>
+      </w:pPr>
+      <w:r>
+        <w:rPr>
+          <w:rFonts w:eastAsiaTheme="minorEastAsia"/>
+          <w:color w:val="000000" w:themeColor="text1"/>
+        </w:rPr>
+        <w:t>DAQ [</w:t>
+      </w:r>
+      <w:r>
+        <w:rPr>
+          <w:rFonts w:eastAsiaTheme="minorEastAsia"/>
+          <w:color w:val="000000" w:themeColor="text1"/>
+        </w:rPr>
+        <w:t>Vaisala_HMP155</w:t>
+      </w:r>
+      <w:r>
+        <w:rPr>
+          <w:rFonts w:eastAsiaTheme="minorEastAsia"/>
+          <w:color w:val="000000" w:themeColor="text1"/>
+        </w:rPr>
+        <w:t xml:space="preserve">] (Liv) </w:t>
+      </w:r>
+      <w:r>
+        <w:rPr>
+          <w:rFonts w:eastAsiaTheme="minorEastAsia"/>
+          <w:color w:val="000000" w:themeColor="text1"/>
+        </w:rPr>
+        <w:t>T</w:t>
+      </w:r>
+      <w:r>
+        <w:rPr>
+          <w:rFonts w:eastAsiaTheme="minorEastAsia"/>
+          <w:color w:val="000000" w:themeColor="text1"/>
+        </w:rPr>
+        <w:t>_</w:t>
+      </w:r>
+      <w:r>
+        <w:rPr>
+          <w:rFonts w:eastAsiaTheme="minorEastAsia"/>
+          <w:color w:val="000000" w:themeColor="text1"/>
+        </w:rPr>
+        <w:t>Liv</w:t>
+      </w:r>
+      <w:r>
+        <w:rPr>
+          <w:rFonts w:eastAsiaTheme="minorEastAsia"/>
+          <w:color w:val="000000" w:themeColor="text1"/>
+        </w:rPr>
+        <w:t>_M3_C</w:t>
+      </w:r>
+      <w:r>
+        <w:rPr>
+          <w:rFonts w:eastAsiaTheme="minorEastAsia"/>
+          <w:color w:val="000000" w:themeColor="text1"/>
+        </w:rPr>
+        <w:t>7</w:t>
+      </w:r>
+    </w:p>
+    <w:p>
+      <w:pPr>
+        <w:pStyle w:val="ListParagraph"/>
+        <w:numPr>
+          <w:ilvl w:val="0"/>
+          <w:numId w:val="5"/>
+        </w:numPr>
+        <w:rPr>
+          <w:rFonts w:eastAsiaTheme="minorEastAsia"/>
+          <w:color w:val="000000" w:themeColor="text1"/>
+        </w:rPr>
+      </w:pPr>
+      <w:r>
+        <w:rPr>
+          <w:rFonts w:eastAsiaTheme="minorEastAsia"/>
+          <w:color w:val="000000" w:themeColor="text1"/>
+        </w:rPr>
+        <w:t>DAQ [</w:t>
+      </w:r>
+      <w:r>
+        <w:rPr>
+          <w:rFonts w:eastAsiaTheme="minorEastAsia"/>
+          <w:color w:val="000000" w:themeColor="text1"/>
+        </w:rPr>
+        <w:t>Vaisala_HMP45A</w:t>
+      </w:r>
+      <w:r>
+        <w:rPr>
+          <w:rFonts w:eastAsiaTheme="minorEastAsia"/>
+          <w:color w:val="000000" w:themeColor="text1"/>
+        </w:rPr>
+        <w:t>] (Out)</w:t>
+      </w:r>
+      <w:r>
+        <w:rPr>
+          <w:rFonts w:eastAsiaTheme="minorEastAsia"/>
+          <w:color w:val="000000" w:themeColor="text1"/>
+        </w:rPr>
+        <w:t xml:space="preserve"> </w:t>
+      </w:r>
+      <w:r>
+        <w:rPr>
+          <w:rFonts w:eastAsiaTheme="minorEastAsia"/>
+          <w:color w:val="000000" w:themeColor="text1"/>
+        </w:rPr>
+        <w:t>T_Out_M5_C6</w:t>
       </w:r>
     </w:p>
     <w:p>
@@ -5829,23 +6541,7 @@
           <w:rFonts w:eastAsiaTheme="minorEastAsia"/>
           <w:color w:val="000000" w:themeColor="text1"/>
         </w:rPr>
-        <w:t xml:space="preserve">The </w:t>
-      </w:r>
-      <w:proofErr w:type="gramStart"/>
-      <w:r>
-        <w:rPr>
-          <w:rFonts w:eastAsiaTheme="minorEastAsia"/>
-          <w:color w:val="000000" w:themeColor="text1"/>
-        </w:rPr>
-        <w:t>initial</w:t>
-      </w:r>
-      <w:proofErr w:type="gramEnd"/>
-      <w:r>
-        <w:rPr>
-          <w:rFonts w:eastAsiaTheme="minorEastAsia"/>
-          <w:color w:val="000000" w:themeColor="text1"/>
-        </w:rPr>
-        <w:t xml:space="preserve"> average and standard deviation of temperature, for the 30 </w:t>
+        <w:t xml:space="preserve">The initial average and standard deviation of temperature, for the 30 </w:t>
       </w:r>
       <w:r>
         <w:rPr>
@@ -5923,7 +6619,13 @@
         </w:rPr>
         <w:t xml:space="preserve"> after the shower turns off</w:t>
       </w:r>
-      <w:proofErr w:type="gramStart"/>
+      <w:r>
+        <w:rPr>
+          <w:rFonts w:eastAsiaTheme="minorEastAsia"/>
+          <w:color w:val="000000" w:themeColor="text1"/>
+        </w:rPr>
+        <w:t>, along with the difference between the min and max values for that time period</w:t>
+      </w:r>
       <w:r>
         <w:rPr>
           <w:rFonts w:eastAsiaTheme="minorEastAsia"/>
@@ -5931,7 +6633,6 @@
         </w:rPr>
         <w:t xml:space="preserve">.  </w:t>
       </w:r>
-      <w:proofErr w:type="gramEnd"/>
     </w:p>
     <w:p>
       <w:pPr>
@@ -5943,15 +6644,13 @@
     </w:p>
     <w:p>
       <w:r>
-        <w:t xml:space="preserve">The following other data from the DAQ should </w:t>
-      </w:r>
-      <w:proofErr w:type="gramStart"/>
-      <w:r>
-        <w:t>be processed</w:t>
-      </w:r>
-      <w:proofErr w:type="gramEnd"/>
-      <w:r>
-        <w:t>:</w:t>
+        <w:t xml:space="preserve">The following other data from the </w:t>
+      </w:r>
+      <w:r>
+        <w:t>AIO2</w:t>
+      </w:r>
+      <w:r>
+        <w:t xml:space="preserve"> should be processed:</w:t>
       </w:r>
     </w:p>
     <w:p>
@@ -5963,7 +6662,15 @@
         </w:numPr>
       </w:pPr>
       <w:r>
-        <w:t>Windspeed</w:t>
+        <w:t xml:space="preserve">AIO2 </w:t>
+      </w:r>
+      <w:proofErr w:type="spellStart"/>
+      <w:r>
+        <w:t>Wind_Speed_m</w:t>
+      </w:r>
+      <w:proofErr w:type="spellEnd"/>
+      <w:r>
+        <w:t>/s</w:t>
       </w:r>
     </w:p>
     <w:p>
@@ -5975,8 +6682,13 @@
         </w:numPr>
       </w:pPr>
       <w:r>
-        <w:t>Direction</w:t>
-      </w:r>
+        <w:t xml:space="preserve">AIO2 </w:t>
+      </w:r>
+      <w:proofErr w:type="spellStart"/>
+      <w:r>
+        <w:t>Wind_Direction_deg</w:t>
+      </w:r>
+      <w:proofErr w:type="spellEnd"/>
     </w:p>
     <w:p>
       <w:pPr>
@@ -5998,7 +6710,7 @@
         <w:pStyle w:val="ListParagraph"/>
         <w:numPr>
           <w:ilvl w:val="0"/>
-          <w:numId w:val="7"/>
+          <w:numId w:val="8"/>
         </w:numPr>
         <w:rPr>
           <w:rFonts w:eastAsiaTheme="minorEastAsia"/>
@@ -6010,47 +6722,85 @@
           <w:rFonts w:eastAsiaTheme="minorEastAsia"/>
           <w:color w:val="000000" w:themeColor="text1"/>
         </w:rPr>
-        <w:t xml:space="preserve">The </w:t>
-      </w:r>
-      <w:proofErr w:type="gramStart"/>
-      <w:r>
-        <w:rPr>
-          <w:rFonts w:eastAsiaTheme="minorEastAsia"/>
-          <w:color w:val="000000" w:themeColor="text1"/>
-        </w:rPr>
-        <w:t>initial</w:t>
-      </w:r>
-      <w:proofErr w:type="gramEnd"/>
-      <w:r>
-        <w:rPr>
-          <w:rFonts w:eastAsiaTheme="minorEastAsia"/>
-          <w:color w:val="000000" w:themeColor="text1"/>
-        </w:rPr>
-        <w:t xml:space="preserve"> average and standard deviation of the variables for the </w:t>
-      </w:r>
-      <w:r>
-        <w:rPr>
-          <w:rFonts w:eastAsiaTheme="minorEastAsia"/>
-          <w:color w:val="000000" w:themeColor="text1"/>
-        </w:rPr>
-        <w:t>two-hour</w:t>
-      </w:r>
-      <w:r>
-        <w:rPr>
-          <w:rFonts w:eastAsiaTheme="minorEastAsia"/>
-          <w:color w:val="000000" w:themeColor="text1"/>
-        </w:rPr>
-        <w:t xml:space="preserve"> period after the shower turns off.</w:t>
+        <w:t xml:space="preserve">The initial average and standard deviation of </w:t>
+      </w:r>
+      <w:r>
+        <w:rPr>
+          <w:rFonts w:eastAsiaTheme="minorEastAsia"/>
+          <w:color w:val="000000" w:themeColor="text1"/>
+        </w:rPr>
+        <w:t>other data</w:t>
+      </w:r>
+      <w:r>
+        <w:rPr>
+          <w:rFonts w:eastAsiaTheme="minorEastAsia"/>
+          <w:color w:val="000000" w:themeColor="text1"/>
+        </w:rPr>
+        <w:t>, for the 30 minutes prior to the shower turning on.</w:t>
       </w:r>
     </w:p>
-    <w:p/>
     <w:p>
       <w:pPr>
-        <w:rPr>
-          <w:rFonts w:eastAsiaTheme="minorEastAsia"/>
-          <w:color w:val="000000" w:themeColor="text1"/>
-        </w:rPr>
-      </w:pPr>
+        <w:pStyle w:val="ListParagraph"/>
+        <w:numPr>
+          <w:ilvl w:val="0"/>
+          <w:numId w:val="8"/>
+        </w:numPr>
+        <w:rPr>
+          <w:rFonts w:eastAsiaTheme="minorEastAsia"/>
+          <w:color w:val="000000" w:themeColor="text1"/>
+        </w:rPr>
+      </w:pPr>
+      <w:r>
+        <w:rPr>
+          <w:rFonts w:eastAsiaTheme="minorEastAsia"/>
+          <w:color w:val="000000" w:themeColor="text1"/>
+        </w:rPr>
+        <w:lastRenderedPageBreak/>
+        <w:t>T</w:t>
+      </w:r>
+      <w:r>
+        <w:rPr>
+          <w:rFonts w:eastAsiaTheme="minorEastAsia"/>
+          <w:color w:val="000000" w:themeColor="text1"/>
+        </w:rPr>
+        <w:t>he average</w:t>
+      </w:r>
+      <w:r>
+        <w:rPr>
+          <w:rFonts w:eastAsiaTheme="minorEastAsia"/>
+          <w:color w:val="000000" w:themeColor="text1"/>
+        </w:rPr>
+        <w:t xml:space="preserve"> and standard deviation</w:t>
+      </w:r>
+      <w:r>
+        <w:rPr>
+          <w:rFonts w:eastAsiaTheme="minorEastAsia"/>
+          <w:color w:val="000000" w:themeColor="text1"/>
+        </w:rPr>
+        <w:t xml:space="preserve"> </w:t>
+      </w:r>
+      <w:r>
+        <w:rPr>
+          <w:rFonts w:eastAsiaTheme="minorEastAsia"/>
+          <w:color w:val="000000" w:themeColor="text1"/>
+        </w:rPr>
+        <w:t>of the other data</w:t>
+      </w:r>
+      <w:r>
+        <w:rPr>
+          <w:rFonts w:eastAsiaTheme="minorEastAsia"/>
+          <w:color w:val="000000" w:themeColor="text1"/>
+        </w:rPr>
+        <w:t xml:space="preserve"> for the two-hour period</w:t>
+      </w:r>
+      <w:r>
+        <w:rPr>
+          <w:rFonts w:eastAsiaTheme="minorEastAsia"/>
+          <w:color w:val="000000" w:themeColor="text1"/>
+        </w:rPr>
+        <w:t xml:space="preserve"> after the shower turns off, along with the difference between the min and max values for that time period.</w:t>
+      </w:r>
     </w:p>
     <w:p>
       <w:pPr>
@@ -6576,6 +7326,95 @@
     </w:lvl>
   </w:abstractNum>
   <w:abstractNum w:abstractNumId="5" w15:restartNumberingAfterBreak="0">
+    <w:nsid w:val="3EA46A2D"/>
+    <w:multiLevelType w:val="hybridMultilevel"/>
+    <w:tmpl w:val="C8EECEEE"/>
+    <w:lvl w:ilvl="0" w:tplc="FFFFFFFF">
+      <w:start w:val="1"/>
+      <w:numFmt w:val="decimal"/>
+      <w:lvlText w:val="%1)"/>
+      <w:lvlJc w:val="left"/>
+      <w:pPr>
+        <w:ind w:left="720" w:hanging="360"/>
+      </w:pPr>
+      <w:rPr>
+        <w:rFonts w:hint="default"/>
+      </w:rPr>
+    </w:lvl>
+    <w:lvl w:ilvl="1" w:tplc="FFFFFFFF" w:tentative="1">
+      <w:start w:val="1"/>
+      <w:numFmt w:val="lowerLetter"/>
+      <w:lvlText w:val="%2."/>
+      <w:lvlJc w:val="left"/>
+      <w:pPr>
+        <w:ind w:left="1440" w:hanging="360"/>
+      </w:pPr>
+    </w:lvl>
+    <w:lvl w:ilvl="2" w:tplc="FFFFFFFF" w:tentative="1">
+      <w:start w:val="1"/>
+      <w:numFmt w:val="lowerRoman"/>
+      <w:lvlText w:val="%3."/>
+      <w:lvlJc w:val="right"/>
+      <w:pPr>
+        <w:ind w:left="2160" w:hanging="180"/>
+      </w:pPr>
+    </w:lvl>
+    <w:lvl w:ilvl="3" w:tplc="FFFFFFFF" w:tentative="1">
+      <w:start w:val="1"/>
+      <w:numFmt w:val="decimal"/>
+      <w:lvlText w:val="%4."/>
+      <w:lvlJc w:val="left"/>
+      <w:pPr>
+        <w:ind w:left="2880" w:hanging="360"/>
+      </w:pPr>
+    </w:lvl>
+    <w:lvl w:ilvl="4" w:tplc="FFFFFFFF" w:tentative="1">
+      <w:start w:val="1"/>
+      <w:numFmt w:val="lowerLetter"/>
+      <w:lvlText w:val="%5."/>
+      <w:lvlJc w:val="left"/>
+      <w:pPr>
+        <w:ind w:left="3600" w:hanging="360"/>
+      </w:pPr>
+    </w:lvl>
+    <w:lvl w:ilvl="5" w:tplc="FFFFFFFF" w:tentative="1">
+      <w:start w:val="1"/>
+      <w:numFmt w:val="lowerRoman"/>
+      <w:lvlText w:val="%6."/>
+      <w:lvlJc w:val="right"/>
+      <w:pPr>
+        <w:ind w:left="4320" w:hanging="180"/>
+      </w:pPr>
+    </w:lvl>
+    <w:lvl w:ilvl="6" w:tplc="FFFFFFFF" w:tentative="1">
+      <w:start w:val="1"/>
+      <w:numFmt w:val="decimal"/>
+      <w:lvlText w:val="%7."/>
+      <w:lvlJc w:val="left"/>
+      <w:pPr>
+        <w:ind w:left="5040" w:hanging="360"/>
+      </w:pPr>
+    </w:lvl>
+    <w:lvl w:ilvl="7" w:tplc="FFFFFFFF" w:tentative="1">
+      <w:start w:val="1"/>
+      <w:numFmt w:val="lowerLetter"/>
+      <w:lvlText w:val="%8."/>
+      <w:lvlJc w:val="left"/>
+      <w:pPr>
+        <w:ind w:left="5760" w:hanging="360"/>
+      </w:pPr>
+    </w:lvl>
+    <w:lvl w:ilvl="8" w:tplc="FFFFFFFF" w:tentative="1">
+      <w:start w:val="1"/>
+      <w:numFmt w:val="lowerRoman"/>
+      <w:lvlText w:val="%9."/>
+      <w:lvlJc w:val="right"/>
+      <w:pPr>
+        <w:ind w:left="6480" w:hanging="180"/>
+      </w:pPr>
+    </w:lvl>
+  </w:abstractNum>
+  <w:abstractNum w:abstractNumId="6" w15:restartNumberingAfterBreak="0">
     <w:nsid w:val="3F057642"/>
     <w:multiLevelType w:val="hybridMultilevel"/>
     <w:tmpl w:val="C8EECEEE"/>
@@ -6664,7 +7503,7 @@
       </w:pPr>
     </w:lvl>
   </w:abstractNum>
-  <w:abstractNum w:abstractNumId="6" w15:restartNumberingAfterBreak="0">
+  <w:abstractNum w:abstractNumId="7" w15:restartNumberingAfterBreak="0">
     <w:nsid w:val="7D1A12C6"/>
     <w:multiLevelType w:val="hybridMultilevel"/>
     <w:tmpl w:val="C8EECEEE"/>
@@ -6760,10 +7599,10 @@
     <w:abstractNumId w:val="2"/>
   </w:num>
   <w:num w:numId="3" w16cid:durableId="1338381348">
-    <w:abstractNumId w:val="5"/>
+    <w:abstractNumId w:val="6"/>
   </w:num>
   <w:num w:numId="4" w16cid:durableId="1621109885">
-    <w:abstractNumId w:val="6"/>
+    <w:abstractNumId w:val="7"/>
   </w:num>
   <w:num w:numId="5" w16cid:durableId="1930848717">
     <w:abstractNumId w:val="4"/>
@@ -6773,6 +7612,9 @@
   </w:num>
   <w:num w:numId="7" w16cid:durableId="695665822">
     <w:abstractNumId w:val="1"/>
+  </w:num>
+  <w:num w:numId="8" w16cid:durableId="95947023">
+    <w:abstractNumId w:val="5"/>
   </w:num>
 </w:numbering>
 </file>

</xml_diff>

<commit_message>
added updated data analysis doc to replace old one (updated co2 anylsis.
</commit_message>
<xml_diff>
--- a/docs/Data Analysis.docx
+++ b/docs/Data Analysis.docx
@@ -28,13 +28,8 @@
     </w:p>
     <w:p>
       <w:r>
-        <w:t>I:\EPA Shower\</w:t>
-      </w:r>
-      <w:proofErr w:type="spellStart"/>
-      <w:r>
-        <w:t>Aerotrak</w:t>
-      </w:r>
-      <w:proofErr w:type="spellEnd"/>
+        <w:t>I:\EPA Shower\Aerotrak</w:t>
+      </w:r>
       <w:r>
         <w:t xml:space="preserve"> (not used at present)</w:t>
       </w:r>
@@ -46,11 +41,9 @@
       <w:r>
         <w:t>\</w:t>
       </w:r>
-      <w:proofErr w:type="spellStart"/>
       <w:r>
         <w:t>indoor_daq</w:t>
       </w:r>
-      <w:proofErr w:type="spellEnd"/>
       <w:r>
         <w:t>\2026</w:t>
       </w:r>
@@ -59,11 +52,9 @@
       <w:r>
         <w:t>I:\EPA Shower\MH DAQ\</w:t>
       </w:r>
-      <w:proofErr w:type="spellStart"/>
       <w:r>
         <w:t>weather_station</w:t>
       </w:r>
-      <w:proofErr w:type="spellEnd"/>
       <w:r>
         <w:t>\2026</w:t>
       </w:r>
@@ -108,15 +99,7 @@
     </w:p>
     <w:p>
       <w:r>
-        <w:t xml:space="preserve">Need to combine three </w:t>
-      </w:r>
-      <w:proofErr w:type="spellStart"/>
-      <w:r>
-        <w:t>Aranet</w:t>
-      </w:r>
-      <w:proofErr w:type="spellEnd"/>
-      <w:r>
-        <w:t xml:space="preserve"> data files:  Bedroom, Entry</w:t>
+        <w:t>Need to combine three Aranet data files:  Bedroom, Entry</w:t>
       </w:r>
       <w:r>
         <w:t>,</w:t>
@@ -148,11 +131,7 @@
         <w:t>, as</w:t>
       </w:r>
       <w:r>
-        <w:t xml:space="preserve"> both </w:t>
-      </w:r>
-      <w:proofErr w:type="spellStart"/>
-      <w:r>
-        <w:t>C</w:t>
+        <w:t xml:space="preserve"> both C</w:t>
       </w:r>
       <w:r>
         <w:rPr>
@@ -160,13 +139,8 @@
         </w:rPr>
         <w:t>bedroom</w:t>
       </w:r>
-      <w:proofErr w:type="spellEnd"/>
-      <w:r>
-        <w:t xml:space="preserve">, </w:t>
-      </w:r>
-      <w:proofErr w:type="spellStart"/>
-      <w:r>
-        <w:t>C</w:t>
+      <w:r>
+        <w:t>, C</w:t>
       </w:r>
       <w:r>
         <w:rPr>
@@ -174,67 +148,56 @@
         </w:rPr>
         <w:t>entry</w:t>
       </w:r>
-      <w:proofErr w:type="spellEnd"/>
-      <w:r>
-        <w:t xml:space="preserve">, and </w:t>
-      </w:r>
-      <w:proofErr w:type="spellStart"/>
-      <w:r>
-        <w:t>C</w:t>
+      <w:r>
+        <w:t>, and C</w:t>
       </w:r>
       <w:r>
         <w:rPr>
           <w:vertAlign w:val="subscript"/>
         </w:rPr>
+        <w:t xml:space="preserve">outside </w:t>
+      </w:r>
+      <w:r>
+        <w:t>are time</w:t>
+      </w:r>
+      <w:r>
+        <w:t>-</w:t>
+      </w:r>
+      <w:r>
+        <w:t>dependent (typically</w:t>
+      </w:r>
+      <w:r>
+        <w:t>,</w:t>
+      </w:r>
+      <w:r>
+        <w:t xml:space="preserve"> we assume C</w:t>
+      </w:r>
+      <w:r>
+        <w:rPr>
+          <w:vertAlign w:val="subscript"/>
+        </w:rPr>
         <w:t>outside</w:t>
       </w:r>
-      <w:proofErr w:type="spellEnd"/>
-      <w:r>
-        <w:rPr>
-          <w:vertAlign w:val="subscript"/>
-        </w:rPr>
+      <w:r>
+        <w:t xml:space="preserve"> is constant</w:t>
+      </w:r>
+      <w:r>
+        <w:t>,</w:t>
+      </w:r>
+      <w:r>
+        <w:t xml:space="preserve"> so we can explicitly solve for lambda</w:t>
+      </w:r>
+      <w:r>
+        <w:t>)</w:t>
+      </w:r>
+      <w:r>
+        <w:t>. Solve the purple equation for each time step. Then</w:t>
+      </w:r>
+      <w:r>
+        <w:t>,</w:t>
+      </w:r>
+      <w:r>
         <w:t xml:space="preserve"> </w:t>
-      </w:r>
-      <w:r>
-        <w:t>are time</w:t>
-      </w:r>
-      <w:r>
-        <w:t>-</w:t>
-      </w:r>
-      <w:r>
-        <w:t>dependent (typically</w:t>
-      </w:r>
-      <w:r>
-        <w:t>,</w:t>
-      </w:r>
-      <w:r>
-        <w:t xml:space="preserve"> we assume </w:t>
-      </w:r>
-      <w:proofErr w:type="spellStart"/>
-      <w:r>
-        <w:t>C</w:t>
-      </w:r>
-      <w:r>
-        <w:rPr>
-          <w:vertAlign w:val="subscript"/>
-        </w:rPr>
-        <w:t>outside</w:t>
-      </w:r>
-      <w:proofErr w:type="spellEnd"/>
-      <w:r>
-        <w:t xml:space="preserve"> is constant</w:t>
-      </w:r>
-      <w:r>
-        <w:t>,</w:t>
-      </w:r>
-      <w:r>
-        <w:t xml:space="preserve"> so we can explicitly solve for lambda</w:t>
-      </w:r>
-      <w:r>
-        <w:t>)</w:t>
-      </w:r>
-      <w:r>
-        <w:t xml:space="preserve">. Solve the purple equation for each time step. Then </w:t>
       </w:r>
       <w:r>
         <w:t>c</w:t>
@@ -1031,6 +994,37 @@
           <w:color w:val="000000" w:themeColor="text1"/>
         </w:rPr>
       </w:pPr>
+      <w:r>
+        <w:rPr>
+          <w:rFonts w:eastAsiaTheme="minorEastAsia"/>
+          <w:color w:val="000000" w:themeColor="text1"/>
+        </w:rPr>
+        <w:lastRenderedPageBreak/>
+        <w:t>We will assume the C</w:t>
+      </w:r>
+      <w:r>
+        <w:rPr>
+          <w:rFonts w:eastAsiaTheme="minorEastAsia"/>
+          <w:color w:val="000000" w:themeColor="text1"/>
+          <w:vertAlign w:val="subscript"/>
+        </w:rPr>
+        <w:t xml:space="preserve">average, out&amp;entry </w:t>
+      </w:r>
+      <w:r>
+        <w:rPr>
+          <w:rFonts w:eastAsiaTheme="minorEastAsia"/>
+          <w:color w:val="000000" w:themeColor="text1"/>
+        </w:rPr>
+        <w:t>is a constant steady value.</w:t>
+      </w:r>
+    </w:p>
+    <w:p>
+      <w:pPr>
+        <w:rPr>
+          <w:rFonts w:eastAsiaTheme="minorEastAsia"/>
+          <w:color w:val="000000" w:themeColor="text1"/>
+        </w:rPr>
+      </w:pPr>
       <m:oMathPara>
         <m:oMath>
           <m:f>
@@ -1044,109 +1038,21 @@
               </m:ctrlPr>
             </m:fPr>
             <m:num>
-              <m:sSub>
-                <m:sSubPr>
-                  <m:ctrlPr>
-                    <w:rPr>
-                      <w:rFonts w:ascii="Cambria Math" w:hAnsi="Cambria Math"/>
-                      <w:i/>
-                      <w:color w:val="000000" w:themeColor="text1"/>
-                    </w:rPr>
-                  </m:ctrlPr>
-                </m:sSubPr>
-                <m:e>
-                  <m:r>
-                    <w:rPr>
-                      <w:rFonts w:ascii="Cambria Math"/>
-                      <w:color w:val="000000" w:themeColor="text1"/>
-                    </w:rPr>
-                    <m:t>C</m:t>
-                  </m:r>
-                </m:e>
-                <m:sub>
-                  <m:r>
-                    <w:rPr>
-                      <w:rFonts w:ascii="Cambria Math"/>
-                      <w:color w:val="000000" w:themeColor="text1"/>
-                    </w:rPr>
-                    <m:t>t</m:t>
-                  </m:r>
-                  <m:d>
-                    <m:dPr>
-                      <m:ctrlPr>
-                        <w:rPr>
-                          <w:rFonts w:ascii="Cambria Math" w:hAnsi="Cambria Math"/>
-                          <w:i/>
-                          <w:color w:val="000000" w:themeColor="text1"/>
-                        </w:rPr>
-                      </m:ctrlPr>
-                    </m:dPr>
-                    <m:e>
-                      <m:r>
-                        <w:rPr>
-                          <w:rFonts w:ascii="Cambria Math"/>
-                          <w:color w:val="000000" w:themeColor="text1"/>
-                        </w:rPr>
-                        <m:t>i+1</m:t>
-                      </m:r>
-                    </m:e>
-                  </m:d>
-                  <m:r>
-                    <w:rPr>
-                      <w:rFonts w:ascii="Cambria Math"/>
-                      <w:color w:val="000000" w:themeColor="text1"/>
-                    </w:rPr>
-                    <m:t>-</m:t>
-                  </m:r>
-                </m:sub>
-              </m:sSub>
-              <m:sSub>
-                <m:sSubPr>
-                  <m:ctrlPr>
-                    <w:rPr>
-                      <w:rFonts w:ascii="Cambria Math" w:hAnsi="Cambria Math"/>
-                      <w:i/>
-                      <w:color w:val="000000" w:themeColor="text1"/>
-                    </w:rPr>
-                  </m:ctrlPr>
-                </m:sSubPr>
-                <m:e>
-                  <m:r>
-                    <w:rPr>
-                      <w:rFonts w:ascii="Cambria Math"/>
-                      <w:color w:val="000000" w:themeColor="text1"/>
-                    </w:rPr>
-                    <m:t>C</m:t>
-                  </m:r>
-                </m:e>
-                <m:sub>
-                  <m:r>
-                    <w:rPr>
-                      <w:rFonts w:ascii="Cambria Math"/>
-                      <w:color w:val="000000" w:themeColor="text1"/>
-                    </w:rPr>
-                    <m:t>t</m:t>
-                  </m:r>
-                </m:sub>
-              </m:sSub>
+              <m:r>
+                <w:rPr>
+                  <w:rFonts w:ascii="Cambria Math"/>
+                  <w:color w:val="000000" w:themeColor="text1"/>
+                </w:rPr>
+                <m:t>∂C</m:t>
+              </m:r>
             </m:num>
             <m:den>
               <m:r>
-                <m:rPr>
-                  <m:sty m:val="p"/>
-                </m:rPr>
-                <w:rPr>
-                  <w:rFonts w:ascii="Cambria Math" w:hAnsi="Cambria Math"/>
-                  <w:color w:val="000000" w:themeColor="text1"/>
-                </w:rPr>
-                <m:t>Δ</m:t>
-              </m:r>
-              <m:r>
-                <w:rPr>
-                  <w:rFonts w:ascii="Cambria Math"/>
-                  <w:color w:val="000000" w:themeColor="text1"/>
-                </w:rPr>
-                <m:t>t</m:t>
+                <w:rPr>
+                  <w:rFonts w:ascii="Cambria Math"/>
+                  <w:color w:val="000000" w:themeColor="text1"/>
+                </w:rPr>
+                <m:t>∂t</m:t>
               </m:r>
             </m:den>
           </m:f>
@@ -1193,7 +1099,7 @@
                       <w:rFonts w:ascii="Cambria Math"/>
                       <w:color w:val="000000" w:themeColor="text1"/>
                     </w:rPr>
-                    <m:t>average,Out&amp;Entry,t</m:t>
+                    <m:t>average,Out&amp;Entry</m:t>
                   </m:r>
                 </m:sub>
               </m:sSub>
@@ -1242,6 +1148,29 @@
       <w:pPr>
         <w:rPr>
           <w:rFonts w:eastAsiaTheme="minorEastAsia"/>
+          <w:color w:val="000000" w:themeColor="text1"/>
+        </w:rPr>
+      </w:pPr>
+    </w:p>
+    <w:p>
+      <w:pPr>
+        <w:rPr>
+          <w:rFonts w:eastAsiaTheme="minorEastAsia"/>
+          <w:color w:val="000000" w:themeColor="text1"/>
+        </w:rPr>
+      </w:pPr>
+      <w:r>
+        <w:rPr>
+          <w:rFonts w:eastAsiaTheme="minorEastAsia"/>
+          <w:color w:val="000000" w:themeColor="text1"/>
+        </w:rPr>
+        <w:t>This can be solved analytically:</w:t>
+      </w:r>
+    </w:p>
+    <w:p>
+      <w:pPr>
+        <w:rPr>
+          <w:rFonts w:eastAsiaTheme="minorEastAsia"/>
           <w:color w:val="A02B93" w:themeColor="accent5"/>
         </w:rPr>
       </w:pPr>
@@ -1250,202 +1179,818 @@
           <m:r>
             <w:rPr>
               <w:rFonts w:ascii="Cambria Math"/>
-              <w:color w:val="A02B93" w:themeColor="accent5"/>
-            </w:rPr>
-            <m:t>λ=</m:t>
-          </m:r>
-          <m:f>
-            <m:fPr>
+            </w:rPr>
+            <m:t>-</m:t>
+          </m:r>
+          <m:func>
+            <m:funcPr>
               <m:ctrlPr>
                 <w:rPr>
                   <w:rFonts w:ascii="Cambria Math" w:hAnsi="Cambria Math"/>
                   <w:i/>
-                  <w:color w:val="A02B93" w:themeColor="accent5"/>
                 </w:rPr>
               </m:ctrlPr>
-            </m:fPr>
-            <m:num>
-              <m:sSub>
-                <m:sSubPr>
+            </m:funcPr>
+            <m:fName>
+              <m:r>
+                <w:rPr>
+                  <w:rFonts w:ascii="Cambria Math"/>
+                </w:rPr>
+                <m:t>ln</m:t>
+              </m:r>
+            </m:fName>
+            <m:e>
+              <m:d>
+                <m:dPr>
+                  <m:begChr m:val="["/>
+                  <m:endChr m:val="]"/>
                   <m:ctrlPr>
                     <w:rPr>
                       <w:rFonts w:ascii="Cambria Math" w:hAnsi="Cambria Math"/>
                       <w:i/>
-                      <w:color w:val="A02B93" w:themeColor="accent5"/>
                     </w:rPr>
                   </m:ctrlPr>
-                </m:sSubPr>
+                </m:dPr>
                 <m:e>
-                  <m:r>
-                    <w:rPr>
-                      <w:rFonts w:ascii="Cambria Math"/>
-                      <w:color w:val="A02B93" w:themeColor="accent5"/>
-                    </w:rPr>
-                    <m:t>C</m:t>
-                  </m:r>
-                </m:e>
-                <m:sub>
-                  <m:r>
-                    <w:rPr>
-                      <w:rFonts w:ascii="Cambria Math"/>
-                      <w:color w:val="A02B93" w:themeColor="accent5"/>
-                    </w:rPr>
-                    <m:t>t</m:t>
-                  </m:r>
-                  <m:d>
-                    <m:dPr>
+                  <m:f>
+                    <m:fPr>
                       <m:ctrlPr>
                         <w:rPr>
                           <w:rFonts w:ascii="Cambria Math" w:hAnsi="Cambria Math"/>
                           <w:i/>
-                          <w:color w:val="A02B93" w:themeColor="accent5"/>
                         </w:rPr>
                       </m:ctrlPr>
-                    </m:dPr>
-                    <m:e>
-                      <m:r>
-                        <w:rPr>
-                          <w:rFonts w:ascii="Cambria Math"/>
-                          <w:color w:val="A02B93" w:themeColor="accent5"/>
-                        </w:rPr>
-                        <m:t>i+1</m:t>
-                      </m:r>
-                    </m:e>
-                  </m:d>
-                  <m:r>
-                    <w:rPr>
-                      <w:rFonts w:ascii="Cambria Math"/>
-                      <w:color w:val="A02B93" w:themeColor="accent5"/>
-                    </w:rPr>
-                    <m:t>-</m:t>
-                  </m:r>
-                </m:sub>
-              </m:sSub>
-              <m:sSub>
-                <m:sSubPr>
-                  <m:ctrlPr>
-                    <w:rPr>
-                      <w:rFonts w:ascii="Cambria Math" w:hAnsi="Cambria Math"/>
-                      <w:i/>
-                      <w:color w:val="A02B93" w:themeColor="accent5"/>
-                    </w:rPr>
-                  </m:ctrlPr>
-                </m:sSubPr>
-                <m:e>
-                  <m:r>
-                    <w:rPr>
-                      <w:rFonts w:ascii="Cambria Math"/>
-                      <w:color w:val="A02B93" w:themeColor="accent5"/>
-                    </w:rPr>
-                    <m:t>C</m:t>
-                  </m:r>
+                    </m:fPr>
+                    <m:num>
+                      <m:d>
+                        <m:dPr>
+                          <m:ctrlPr>
+                            <w:rPr>
+                              <w:rFonts w:ascii="Cambria Math" w:hAnsi="Cambria Math"/>
+                              <w:i/>
+                            </w:rPr>
+                          </m:ctrlPr>
+                        </m:dPr>
+                        <m:e>
+                          <m:sSub>
+                            <m:sSubPr>
+                              <m:ctrlPr>
+                                <w:rPr>
+                                  <w:rFonts w:ascii="Cambria Math" w:hAnsi="Cambria Math"/>
+                                  <w:i/>
+                                </w:rPr>
+                              </m:ctrlPr>
+                            </m:sSubPr>
+                            <m:e>
+                              <m:r>
+                                <w:rPr>
+                                  <w:rFonts w:ascii="Cambria Math"/>
+                                </w:rPr>
+                                <m:t>C</m:t>
+                              </m:r>
+                            </m:e>
+                            <m:sub>
+                              <m:d>
+                                <m:dPr>
+                                  <m:ctrlPr>
+                                    <w:rPr>
+                                      <w:rFonts w:ascii="Cambria Math" w:hAnsi="Cambria Math"/>
+                                      <w:i/>
+                                    </w:rPr>
+                                  </m:ctrlPr>
+                                </m:dPr>
+                                <m:e>
+                                  <m:r>
+                                    <w:rPr>
+                                      <w:rFonts w:ascii="Cambria Math"/>
+                                    </w:rPr>
+                                    <m:t>t</m:t>
+                                  </m:r>
+                                </m:e>
+                              </m:d>
+                            </m:sub>
+                          </m:sSub>
+                          <m:r>
+                            <w:rPr>
+                              <w:rFonts w:ascii="Cambria Math"/>
+                            </w:rPr>
+                            <m:t>-</m:t>
+                          </m:r>
+                          <m:sSub>
+                            <m:sSubPr>
+                              <m:ctrlPr>
+                                <w:rPr>
+                                  <w:rFonts w:ascii="Cambria Math" w:hAnsi="Cambria Math"/>
+                                  <w:i/>
+                                </w:rPr>
+                              </m:ctrlPr>
+                            </m:sSubPr>
+                            <m:e>
+                              <m:r>
+                                <w:rPr>
+                                  <w:rFonts w:ascii="Cambria Math"/>
+                                </w:rPr>
+                                <m:t>C</m:t>
+                              </m:r>
+                            </m:e>
+                            <m:sub>
+                              <m:r>
+                                <w:rPr>
+                                  <w:rFonts w:ascii="Cambria Math"/>
+                                  <w:color w:val="000000" w:themeColor="text1"/>
+                                </w:rPr>
+                                <m:t>average,Out&amp;Entry</m:t>
+                              </m:r>
+                            </m:sub>
+                          </m:sSub>
+                        </m:e>
+                      </m:d>
+                    </m:num>
+                    <m:den>
+                      <m:d>
+                        <m:dPr>
+                          <m:ctrlPr>
+                            <w:rPr>
+                              <w:rFonts w:ascii="Cambria Math" w:hAnsi="Cambria Math"/>
+                              <w:i/>
+                            </w:rPr>
+                          </m:ctrlPr>
+                        </m:dPr>
+                        <m:e>
+                          <m:sSub>
+                            <m:sSubPr>
+                              <m:ctrlPr>
+                                <w:rPr>
+                                  <w:rFonts w:ascii="Cambria Math" w:hAnsi="Cambria Math"/>
+                                  <w:i/>
+                                </w:rPr>
+                              </m:ctrlPr>
+                            </m:sSubPr>
+                            <m:e>
+                              <m:r>
+                                <w:rPr>
+                                  <w:rFonts w:ascii="Cambria Math"/>
+                                </w:rPr>
+                                <m:t>C</m:t>
+                              </m:r>
+                            </m:e>
+                            <m:sub>
+                              <m:r>
+                                <w:rPr>
+                                  <w:rFonts w:ascii="Cambria Math"/>
+                                </w:rPr>
+                                <m:t>t=0</m:t>
+                              </m:r>
+                            </m:sub>
+                          </m:sSub>
+                          <m:r>
+                            <w:rPr>
+                              <w:rFonts w:ascii="Cambria Math"/>
+                            </w:rPr>
+                            <m:t>-</m:t>
+                          </m:r>
+                          <m:sSub>
+                            <m:sSubPr>
+                              <m:ctrlPr>
+                                <w:rPr>
+                                  <w:rFonts w:ascii="Cambria Math" w:hAnsi="Cambria Math"/>
+                                  <w:i/>
+                                </w:rPr>
+                              </m:ctrlPr>
+                            </m:sSubPr>
+                            <m:e>
+                              <m:r>
+                                <w:rPr>
+                                  <w:rFonts w:ascii="Cambria Math"/>
+                                </w:rPr>
+                                <m:t>C</m:t>
+                              </m:r>
+                            </m:e>
+                            <m:sub>
+                              <m:r>
+                                <w:rPr>
+                                  <w:rFonts w:ascii="Cambria Math"/>
+                                  <w:color w:val="000000" w:themeColor="text1"/>
+                                </w:rPr>
+                                <m:t>average,Out&amp;Entry</m:t>
+                              </m:r>
+                            </m:sub>
+                          </m:sSub>
+                        </m:e>
+                      </m:d>
+                    </m:den>
+                  </m:f>
                 </m:e>
-                <m:sub>
-                  <m:r>
-                    <w:rPr>
-                      <w:rFonts w:ascii="Cambria Math"/>
-                      <w:color w:val="A02B93" w:themeColor="accent5"/>
-                    </w:rPr>
-                    <m:t>t</m:t>
-                  </m:r>
-                </m:sub>
-              </m:sSub>
+              </m:d>
+            </m:e>
+          </m:func>
+          <m:r>
+            <w:rPr>
+              <w:rFonts w:ascii="Cambria Math"/>
+            </w:rPr>
+            <m:t>=λt</m:t>
+          </m:r>
+        </m:oMath>
+      </m:oMathPara>
+    </w:p>
+    <w:p>
+      <w:pPr>
+        <w:rPr>
+          <w:rFonts w:eastAsiaTheme="minorEastAsia"/>
+        </w:rPr>
+      </w:pPr>
+      <w:r>
+        <w:rPr>
+          <w:rFonts w:eastAsiaTheme="minorEastAsia"/>
+        </w:rPr>
+        <w:t xml:space="preserve">Where </w:t>
+      </w:r>
+      <w:r>
+        <w:rPr>
+          <w:rFonts w:eastAsiaTheme="minorEastAsia"/>
+          <w:color w:val="000000" w:themeColor="text1"/>
+        </w:rPr>
+        <w:t>the C</w:t>
+      </w:r>
+      <w:r>
+        <w:rPr>
+          <w:rFonts w:eastAsiaTheme="minorEastAsia"/>
+          <w:color w:val="000000" w:themeColor="text1"/>
+          <w:vertAlign w:val="subscript"/>
+        </w:rPr>
+        <w:t xml:space="preserve">average, out&amp;entry </w:t>
+      </w:r>
+      <w:r>
+        <w:rPr>
+          <w:rFonts w:eastAsiaTheme="minorEastAsia"/>
+          <w:color w:val="000000" w:themeColor="text1"/>
+        </w:rPr>
+        <w:t>is the average indoor and outdoor for the fit duration. C</w:t>
+      </w:r>
+      <w:r>
+        <w:rPr>
+          <w:rFonts w:eastAsiaTheme="minorEastAsia"/>
+          <w:color w:val="000000" w:themeColor="text1"/>
+          <w:vertAlign w:val="subscript"/>
+        </w:rPr>
+        <w:t xml:space="preserve">t=0 </w:t>
+      </w:r>
+      <w:r>
+        <w:rPr>
+          <w:rFonts w:eastAsiaTheme="minorEastAsia"/>
+          <w:color w:val="000000" w:themeColor="text1"/>
+        </w:rPr>
+        <w:t xml:space="preserve">is the value in the room at the start of the decay. </w:t>
+      </w:r>
+      <w:r>
+        <w:rPr>
+          <w:rFonts w:eastAsiaTheme="minorEastAsia"/>
+        </w:rPr>
+        <w:t>The average Lamba for each injection can then be determined by linear interpolation,</w:t>
+      </w:r>
+      <w:r>
+        <w:rPr>
+          <w:rFonts w:eastAsiaTheme="minorEastAsia"/>
+        </w:rPr>
+        <w:t xml:space="preserve"> with the left side as the y variable and t as the x variable.  </w:t>
+      </w:r>
+    </w:p>
+    <w:p>
+      <w:pPr>
+        <w:rPr>
+          <w:rFonts w:eastAsiaTheme="minorEastAsia"/>
+          <w:color w:val="A02B93" w:themeColor="accent5"/>
+        </w:rPr>
+      </w:pPr>
+      <w:r>
+        <w:rPr>
+          <w:rFonts w:eastAsiaTheme="minorEastAsia"/>
+        </w:rPr>
+        <w:t xml:space="preserve">For a subset of the data, calculate </w:t>
+      </w:r>
+      <w:r>
+        <w:rPr>
+          <w:rFonts w:ascii="Symbol" w:eastAsiaTheme="minorEastAsia" w:hAnsi="Symbol"/>
+        </w:rPr>
+        <w:t>l</w:t>
+      </w:r>
+      <w:r>
+        <w:rPr>
+          <w:rFonts w:eastAsiaTheme="minorEastAsia"/>
+        </w:rPr>
+        <w:t xml:space="preserve"> three ways: </w:t>
+      </w:r>
+      <w:r>
+        <w:rPr>
+          <w:rFonts w:eastAsiaTheme="minorEastAsia"/>
+        </w:rPr>
+        <w:t>u</w:t>
+      </w:r>
+      <w:r>
+        <w:rPr>
+          <w:rFonts w:eastAsiaTheme="minorEastAsia"/>
+        </w:rPr>
+        <w:t>se C</w:t>
+      </w:r>
+      <w:r>
+        <w:rPr>
+          <w:rFonts w:eastAsiaTheme="minorEastAsia"/>
+          <w:vertAlign w:val="subscript"/>
+        </w:rPr>
+        <w:t>average,out&amp;entry</w:t>
+      </w:r>
+      <w:r>
+        <w:rPr>
+          <w:rFonts w:eastAsiaTheme="minorEastAsia"/>
+        </w:rPr>
+        <w:t>, replace it with C</w:t>
+      </w:r>
+      <w:r>
+        <w:rPr>
+          <w:rFonts w:eastAsiaTheme="minorEastAsia"/>
+          <w:vertAlign w:val="subscript"/>
+        </w:rPr>
+        <w:t>out</w:t>
+      </w:r>
+      <w:r>
+        <w:rPr>
+          <w:rFonts w:eastAsiaTheme="minorEastAsia"/>
+        </w:rPr>
+        <w:t>, and then with C</w:t>
+      </w:r>
+      <w:r>
+        <w:rPr>
+          <w:rFonts w:eastAsiaTheme="minorEastAsia"/>
+          <w:vertAlign w:val="subscript"/>
+        </w:rPr>
+        <w:t>ent</w:t>
+      </w:r>
+      <w:r>
+        <w:rPr>
+          <w:rFonts w:eastAsiaTheme="minorEastAsia"/>
+          <w:vertAlign w:val="subscript"/>
+        </w:rPr>
+        <w:t>r</w:t>
+      </w:r>
+      <w:r>
+        <w:rPr>
+          <w:rFonts w:eastAsiaTheme="minorEastAsia"/>
+          <w:vertAlign w:val="subscript"/>
+        </w:rPr>
+        <w:t>y</w:t>
+      </w:r>
+      <w:r>
+        <w:rPr>
+          <w:rFonts w:eastAsiaTheme="minorEastAsia"/>
+          <w:color w:val="A02B93" w:themeColor="accent5"/>
+        </w:rPr>
+        <w:t xml:space="preserve">. </w:t>
+      </w:r>
+      <w:r>
+        <w:rPr>
+          <w:rFonts w:eastAsiaTheme="minorEastAsia"/>
+        </w:rPr>
+        <w:t>That will give a sense of uncertainty</w:t>
+      </w:r>
+      <w:r>
+        <w:rPr>
+          <w:rFonts w:eastAsiaTheme="minorEastAsia"/>
+        </w:rPr>
+        <w:t xml:space="preserve"> on using an average value</w:t>
+      </w:r>
+      <w:r>
+        <w:rPr>
+          <w:rFonts w:eastAsiaTheme="minorEastAsia"/>
+        </w:rPr>
+        <w:t>.</w:t>
+      </w:r>
+    </w:p>
+    <w:p>
+      <w:pPr>
+        <w:pStyle w:val="Heading1"/>
+      </w:pPr>
+      <w:r>
+        <w:t>QuantAQ Particle Analysis:</w:t>
+      </w:r>
+    </w:p>
+    <w:p>
+      <w:r>
+        <w:t>Need to combine two QuantAQ files:  Inside, Outside</w:t>
+      </w:r>
+    </w:p>
+    <w:p>
+      <w:r>
+        <w:t xml:space="preserve">We need to analyze </w:t>
+      </w:r>
+      <w:r>
+        <w:t xml:space="preserve">particle </w:t>
+      </w:r>
+      <w:r>
+        <w:t>decay in</w:t>
+      </w:r>
+      <w:r>
+        <w:t xml:space="preserve"> the following</w:t>
+      </w:r>
+      <w:r>
+        <w:t xml:space="preserve"> bin sizes (</w:t>
+      </w:r>
+      <w:r>
+        <w:t xml:space="preserve">0.35-0.46, </w:t>
+      </w:r>
+      <w:r>
+        <w:t>0.46-0.66, 0.66-1.0, 1.0-1.3, 1.3-1.7, 1.7-2.3, and 2.3-3) using a numerical approach</w:t>
+      </w:r>
+      <w:r>
+        <w:t>,</w:t>
+      </w:r>
+      <w:r>
+        <w:t xml:space="preserve"> </w:t>
+      </w:r>
+      <w:r>
+        <w:t>since</w:t>
+      </w:r>
+      <w:r>
+        <w:t xml:space="preserve"> both C</w:t>
+      </w:r>
+      <w:r>
+        <w:rPr>
+          <w:vertAlign w:val="subscript"/>
+        </w:rPr>
+        <w:t>bedroom</w:t>
+      </w:r>
+      <w:r>
+        <w:t xml:space="preserve"> and C</w:t>
+      </w:r>
+      <w:r>
+        <w:rPr>
+          <w:vertAlign w:val="subscript"/>
+        </w:rPr>
+        <w:t xml:space="preserve">outside </w:t>
+      </w:r>
+      <w:r>
+        <w:t xml:space="preserve">are time dependent.  </w:t>
+      </w:r>
+      <w:r>
+        <w:rPr>
+          <w:color w:val="E97132" w:themeColor="accent2"/>
+        </w:rPr>
+        <w:t xml:space="preserve">We assume </w:t>
+      </w:r>
+      <w:r>
+        <w:rPr>
+          <w:color w:val="E97132" w:themeColor="accent2"/>
+        </w:rPr>
+        <w:t>particle growth is minimal in these size ranges</w:t>
+      </w:r>
+      <w:r>
+        <w:rPr>
+          <w:color w:val="E97132" w:themeColor="accent2"/>
+        </w:rPr>
+        <w:t xml:space="preserve"> in comparison to deposition and ventilation losses</w:t>
+      </w:r>
+      <w:r>
+        <w:t xml:space="preserve">. </w:t>
+      </w:r>
+      <w:r>
+        <w:t xml:space="preserve">p is the particle penetration factor. </w:t>
+      </w:r>
+      <w:r>
+        <w:rPr>
+          <w:rFonts w:ascii="Symbol" w:hAnsi="Symbol"/>
+        </w:rPr>
+        <w:t>b</w:t>
+      </w:r>
+      <w:r>
+        <w:rPr>
+          <w:vertAlign w:val="subscript"/>
+        </w:rPr>
+        <w:t>deposistion</w:t>
+      </w:r>
+      <w:r>
+        <w:t xml:space="preserve"> is the effective deposition loss rate for the particle size. </w:t>
+      </w:r>
+      <w:r>
+        <w:t xml:space="preserve">Solve the </w:t>
+      </w:r>
+      <w:r>
+        <w:t>equations for each bin size</w:t>
+      </w:r>
+      <w:r>
+        <w:t>.</w:t>
+      </w:r>
+    </w:p>
+    <w:p>
+      <w:pPr>
+        <w:rPr>
+          <w:rFonts w:eastAsiaTheme="minorEastAsia"/>
+          <w:color w:val="000000" w:themeColor="text1"/>
+        </w:rPr>
+      </w:pPr>
+      <m:oMathPara>
+        <m:oMath>
+          <m:r>
+            <w:rPr>
+              <w:rFonts w:ascii="Cambria Math" w:hAnsi="Cambria Math"/>
+              <w:color w:val="000000" w:themeColor="text1"/>
+            </w:rPr>
+            <m:t>V</m:t>
+          </m:r>
+          <m:f>
+            <m:fPr>
+              <m:ctrlPr>
+                <w:rPr>
+                  <w:rFonts w:ascii="Cambria Math" w:hAnsi="Cambria Math"/>
+                  <w:i/>
+                  <w:color w:val="000000" w:themeColor="text1"/>
+                </w:rPr>
+              </m:ctrlPr>
+            </m:fPr>
+            <m:num>
+              <m:r>
+                <w:rPr>
+                  <w:rFonts w:ascii="Cambria Math"/>
+                  <w:color w:val="000000" w:themeColor="text1"/>
+                </w:rPr>
+                <m:t>∂C</m:t>
+              </m:r>
             </m:num>
             <m:den>
-              <m:d>
-                <m:dPr>
-                  <m:ctrlPr>
-                    <w:rPr>
-                      <w:rFonts w:ascii="Cambria Math" w:hAnsi="Cambria Math"/>
-                      <w:i/>
-                      <w:color w:val="A02B93" w:themeColor="accent5"/>
-                    </w:rPr>
-                  </m:ctrlPr>
-                </m:dPr>
-                <m:e>
-                  <m:sSub>
-                    <m:sSubPr>
-                      <m:ctrlPr>
-                        <w:rPr>
-                          <w:rFonts w:ascii="Cambria Math" w:hAnsi="Cambria Math"/>
-                          <w:i/>
-                          <w:color w:val="A02B93" w:themeColor="accent5"/>
-                        </w:rPr>
-                      </m:ctrlPr>
-                    </m:sSubPr>
-                    <m:e>
-                      <m:r>
-                        <w:rPr>
-                          <w:rFonts w:ascii="Cambria Math"/>
-                          <w:color w:val="A02B93" w:themeColor="accent5"/>
-                        </w:rPr>
-                        <m:t>C</m:t>
-                      </m:r>
-                    </m:e>
-                    <m:sub>
-                      <m:r>
-                        <w:rPr>
-                          <w:rFonts w:ascii="Cambria Math"/>
-                          <w:color w:val="A02B93" w:themeColor="accent5"/>
-                        </w:rPr>
-                        <m:t>average;Out&amp;Entry,t</m:t>
-                      </m:r>
-                    </m:sub>
-                  </m:sSub>
-                  <m:r>
-                    <w:rPr>
-                      <w:rFonts w:ascii="Cambria Math"/>
-                      <w:color w:val="A02B93" w:themeColor="accent5"/>
-                    </w:rPr>
-                    <m:t>-</m:t>
-                  </m:r>
-                  <m:sSub>
-                    <m:sSubPr>
-                      <m:ctrlPr>
-                        <w:rPr>
-                          <w:rFonts w:ascii="Cambria Math" w:hAnsi="Cambria Math"/>
-                          <w:i/>
-                          <w:color w:val="A02B93" w:themeColor="accent5"/>
-                        </w:rPr>
-                      </m:ctrlPr>
-                    </m:sSubPr>
-                    <m:e>
-                      <m:r>
-                        <w:rPr>
-                          <w:rFonts w:ascii="Cambria Math"/>
-                          <w:color w:val="A02B93" w:themeColor="accent5"/>
-                        </w:rPr>
-                        <m:t>C</m:t>
-                      </m:r>
-                    </m:e>
-                    <m:sub>
-                      <m:r>
-                        <w:rPr>
-                          <w:rFonts w:ascii="Cambria Math"/>
-                          <w:color w:val="A02B93" w:themeColor="accent5"/>
-                        </w:rPr>
-                        <m:t>t</m:t>
-                      </m:r>
-                    </m:sub>
-                  </m:sSub>
-                </m:e>
-              </m:d>
-              <m:r>
-                <m:rPr>
-                  <m:sty m:val="p"/>
-                </m:rPr>
-                <w:rPr>
-                  <w:rFonts w:ascii="Cambria Math" w:hAnsi="Cambria Math"/>
-                  <w:color w:val="A02B93" w:themeColor="accent5"/>
-                </w:rPr>
-                <m:t>Δ</m:t>
-              </m:r>
-              <m:r>
-                <w:rPr>
-                  <w:rFonts w:ascii="Cambria Math"/>
-                  <w:color w:val="A02B93" w:themeColor="accent5"/>
-                </w:rPr>
-                <m:t>t</m:t>
+              <m:r>
+                <w:rPr>
+                  <w:rFonts w:ascii="Cambria Math"/>
+                  <w:color w:val="000000" w:themeColor="text1"/>
+                </w:rPr>
+                <m:t>∂t</m:t>
+              </m:r>
+            </m:den>
+          </m:f>
+          <m:r>
+            <w:rPr>
+              <w:rFonts w:ascii="Cambria Math"/>
+              <w:color w:val="000000" w:themeColor="text1"/>
+            </w:rPr>
+            <m:t>=pQ</m:t>
+          </m:r>
+          <m:sSub>
+            <m:sSubPr>
+              <m:ctrlPr>
+                <w:rPr>
+                  <w:rFonts w:ascii="Cambria Math" w:hAnsi="Cambria Math"/>
+                  <w:i/>
+                  <w:color w:val="000000" w:themeColor="text1"/>
+                </w:rPr>
+              </m:ctrlPr>
+            </m:sSubPr>
+            <m:e>
+              <m:r>
+                <w:rPr>
+                  <w:rFonts w:ascii="Cambria Math"/>
+                  <w:color w:val="000000" w:themeColor="text1"/>
+                </w:rPr>
+                <m:t>C</m:t>
+              </m:r>
+            </m:e>
+            <m:sub>
+              <m:r>
+                <w:rPr>
+                  <w:rFonts w:ascii="Cambria Math"/>
+                  <w:color w:val="000000" w:themeColor="text1"/>
+                </w:rPr>
+                <m:t>out</m:t>
+              </m:r>
+            </m:sub>
+          </m:sSub>
+          <m:r>
+            <w:rPr>
+              <w:rFonts w:ascii="Cambria Math"/>
+              <w:color w:val="000000" w:themeColor="text1"/>
+            </w:rPr>
+            <m:t>-</m:t>
+          </m:r>
+          <m:r>
+            <w:rPr>
+              <w:rFonts w:ascii="Cambria Math"/>
+              <w:color w:val="000000" w:themeColor="text1"/>
+            </w:rPr>
+            <m:t>QC</m:t>
+          </m:r>
+          <m:r>
+            <w:rPr>
+              <w:rFonts w:ascii="Cambria Math"/>
+              <w:color w:val="000000" w:themeColor="text1"/>
+            </w:rPr>
+            <m:t>-</m:t>
+          </m:r>
+          <m:sSub>
+            <m:sSubPr>
+              <m:ctrlPr>
+                <w:rPr>
+                  <w:rFonts w:ascii="Cambria Math" w:hAnsi="Cambria Math"/>
+                  <w:i/>
+                  <w:color w:val="000000" w:themeColor="text1"/>
+                </w:rPr>
+              </m:ctrlPr>
+            </m:sSubPr>
+            <m:e>
+              <m:r>
+                <w:rPr>
+                  <w:rFonts w:ascii="Cambria Math" w:hAnsi="Cambria Math"/>
+                  <w:color w:val="000000" w:themeColor="text1"/>
+                </w:rPr>
+                <m:t>β</m:t>
+              </m:r>
+            </m:e>
+            <m:sub>
+              <m:r>
+                <w:rPr>
+                  <w:rFonts w:ascii="Cambria Math"/>
+                  <w:color w:val="000000" w:themeColor="text1"/>
+                </w:rPr>
+                <m:t>deposition</m:t>
+              </m:r>
+            </m:sub>
+          </m:sSub>
+          <m:r>
+            <w:rPr>
+              <w:rFonts w:ascii="Cambria Math"/>
+              <w:color w:val="000000" w:themeColor="text1"/>
+            </w:rPr>
+            <m:t>CV+E</m:t>
+          </m:r>
+        </m:oMath>
+      </m:oMathPara>
+    </w:p>
+    <w:p>
+      <w:pPr>
+        <w:rPr>
+          <w:rFonts w:eastAsiaTheme="minorEastAsia"/>
+          <w:color w:val="000000" w:themeColor="text1"/>
+        </w:rPr>
+      </w:pPr>
+      <m:oMathPara>
+        <m:oMath>
+          <m:f>
+            <m:fPr>
+              <m:ctrlPr>
+                <w:rPr>
+                  <w:rFonts w:ascii="Cambria Math" w:hAnsi="Cambria Math"/>
+                  <w:i/>
+                  <w:color w:val="000000" w:themeColor="text1"/>
+                </w:rPr>
+              </m:ctrlPr>
+            </m:fPr>
+            <m:num>
+              <m:r>
+                <w:rPr>
+                  <w:rFonts w:ascii="Cambria Math"/>
+                  <w:color w:val="000000" w:themeColor="text1"/>
+                </w:rPr>
+                <m:t>∂C</m:t>
+              </m:r>
+            </m:num>
+            <m:den>
+              <m:r>
+                <w:rPr>
+                  <w:rFonts w:ascii="Cambria Math"/>
+                  <w:color w:val="000000" w:themeColor="text1"/>
+                </w:rPr>
+                <m:t>∂t</m:t>
+              </m:r>
+            </m:den>
+          </m:f>
+          <m:r>
+            <w:rPr>
+              <w:rFonts w:ascii="Cambria Math"/>
+              <w:color w:val="000000" w:themeColor="text1"/>
+            </w:rPr>
+            <m:t>=p</m:t>
+          </m:r>
+          <m:r>
+            <w:rPr>
+              <w:rFonts w:ascii="Cambria Math" w:hAnsi="Cambria Math"/>
+              <w:color w:val="000000" w:themeColor="text1"/>
+            </w:rPr>
+            <m:t>λ</m:t>
+          </m:r>
+          <m:sSub>
+            <m:sSubPr>
+              <m:ctrlPr>
+                <w:rPr>
+                  <w:rFonts w:ascii="Cambria Math" w:hAnsi="Cambria Math"/>
+                  <w:i/>
+                  <w:color w:val="000000" w:themeColor="text1"/>
+                </w:rPr>
+              </m:ctrlPr>
+            </m:sSubPr>
+            <m:e>
+              <m:r>
+                <w:rPr>
+                  <w:rFonts w:ascii="Cambria Math"/>
+                  <w:color w:val="000000" w:themeColor="text1"/>
+                </w:rPr>
+                <m:t>C</m:t>
+              </m:r>
+            </m:e>
+            <m:sub>
+              <m:r>
+                <w:rPr>
+                  <w:rFonts w:ascii="Cambria Math"/>
+                  <w:color w:val="000000" w:themeColor="text1"/>
+                </w:rPr>
+                <m:t>out</m:t>
+              </m:r>
+            </m:sub>
+          </m:sSub>
+          <m:r>
+            <w:rPr>
+              <w:rFonts w:ascii="Cambria Math"/>
+              <w:color w:val="000000" w:themeColor="text1"/>
+            </w:rPr>
+            <m:t>-</m:t>
+          </m:r>
+          <m:r>
+            <w:rPr>
+              <w:rFonts w:ascii="Cambria Math" w:hAnsi="Cambria Math"/>
+              <w:color w:val="000000" w:themeColor="text1"/>
+            </w:rPr>
+            <m:t>λ</m:t>
+          </m:r>
+          <m:r>
+            <w:rPr>
+              <w:rFonts w:ascii="Cambria Math"/>
+              <w:color w:val="000000" w:themeColor="text1"/>
+            </w:rPr>
+            <m:t>C</m:t>
+          </m:r>
+          <m:r>
+            <w:rPr>
+              <w:rFonts w:ascii="Cambria Math"/>
+              <w:color w:val="000000" w:themeColor="text1"/>
+            </w:rPr>
+            <m:t>-</m:t>
+          </m:r>
+          <m:sSub>
+            <m:sSubPr>
+              <m:ctrlPr>
+                <w:rPr>
+                  <w:rFonts w:ascii="Cambria Math" w:hAnsi="Cambria Math"/>
+                  <w:i/>
+                  <w:color w:val="000000" w:themeColor="text1"/>
+                </w:rPr>
+              </m:ctrlPr>
+            </m:sSubPr>
+            <m:e>
+              <m:r>
+                <w:rPr>
+                  <w:rFonts w:ascii="Cambria Math" w:hAnsi="Cambria Math"/>
+                  <w:color w:val="000000" w:themeColor="text1"/>
+                </w:rPr>
+                <m:t>β</m:t>
+              </m:r>
+            </m:e>
+            <m:sub>
+              <m:r>
+                <w:rPr>
+                  <w:rFonts w:ascii="Cambria Math"/>
+                  <w:color w:val="000000" w:themeColor="text1"/>
+                </w:rPr>
+                <m:t>deposition</m:t>
+              </m:r>
+            </m:sub>
+          </m:sSub>
+          <m:r>
+            <w:rPr>
+              <w:rFonts w:ascii="Cambria Math"/>
+              <w:color w:val="000000" w:themeColor="text1"/>
+            </w:rPr>
+            <m:t>C+</m:t>
+          </m:r>
+          <m:f>
+            <m:fPr>
+              <m:ctrlPr>
+                <w:rPr>
+                  <w:rFonts w:ascii="Cambria Math" w:hAnsi="Cambria Math"/>
+                  <w:i/>
+                  <w:color w:val="000000" w:themeColor="text1"/>
+                </w:rPr>
+              </m:ctrlPr>
+            </m:fPr>
+            <m:num>
+              <m:r>
+                <w:rPr>
+                  <w:rFonts w:ascii="Cambria Math"/>
+                  <w:color w:val="000000" w:themeColor="text1"/>
+                </w:rPr>
+                <m:t>E</m:t>
+              </m:r>
+            </m:num>
+            <m:den>
+              <m:r>
+                <w:rPr>
+                  <w:rFonts w:ascii="Cambria Math" w:hAnsi="Cambria Math"/>
+                  <w:color w:val="000000" w:themeColor="text1"/>
+                </w:rPr>
+                <m:t>V</m:t>
               </m:r>
             </m:den>
           </m:f>
@@ -1456,582 +2001,6 @@
       <w:pPr>
         <w:rPr>
           <w:rFonts w:eastAsiaTheme="minorEastAsia"/>
-          <w:color w:val="A02B93" w:themeColor="accent5"/>
-        </w:rPr>
-      </w:pPr>
-      <w:r>
-        <w:rPr>
-          <w:rFonts w:eastAsiaTheme="minorEastAsia"/>
-        </w:rPr>
-        <w:t xml:space="preserve">For a subset of the data, calculate </w:t>
-      </w:r>
-      <w:r>
-        <w:rPr>
-          <w:rFonts w:ascii="Symbol" w:eastAsiaTheme="minorEastAsia" w:hAnsi="Symbol"/>
-        </w:rPr>
-        <w:t>l</w:t>
-      </w:r>
-      <w:r>
-        <w:rPr>
-          <w:rFonts w:eastAsiaTheme="minorEastAsia"/>
-        </w:rPr>
-        <w:t xml:space="preserve"> three ways: </w:t>
-      </w:r>
-      <w:r>
-        <w:rPr>
-          <w:rFonts w:eastAsiaTheme="minorEastAsia"/>
-        </w:rPr>
-        <w:t>u</w:t>
-      </w:r>
-      <w:r>
-        <w:rPr>
-          <w:rFonts w:eastAsiaTheme="minorEastAsia"/>
-        </w:rPr>
-        <w:t xml:space="preserve">se </w:t>
-      </w:r>
-      <w:proofErr w:type="spellStart"/>
-      <w:r>
-        <w:rPr>
-          <w:rFonts w:eastAsiaTheme="minorEastAsia"/>
-        </w:rPr>
-        <w:t>C</w:t>
-      </w:r>
-      <w:r>
-        <w:rPr>
-          <w:rFonts w:eastAsiaTheme="minorEastAsia"/>
-          <w:vertAlign w:val="subscript"/>
-        </w:rPr>
-        <w:t>average,out&amp;entry</w:t>
-      </w:r>
-      <w:proofErr w:type="spellEnd"/>
-      <w:r>
-        <w:rPr>
-          <w:rFonts w:eastAsiaTheme="minorEastAsia"/>
-        </w:rPr>
-        <w:t>, replace it with C</w:t>
-      </w:r>
-      <w:r>
-        <w:rPr>
-          <w:rFonts w:eastAsiaTheme="minorEastAsia"/>
-          <w:vertAlign w:val="subscript"/>
-        </w:rPr>
-        <w:t>out</w:t>
-      </w:r>
-      <w:r>
-        <w:rPr>
-          <w:rFonts w:eastAsiaTheme="minorEastAsia"/>
-        </w:rPr>
-        <w:t xml:space="preserve">, and then with </w:t>
-      </w:r>
-      <w:proofErr w:type="spellStart"/>
-      <w:r>
-        <w:rPr>
-          <w:rFonts w:eastAsiaTheme="minorEastAsia"/>
-        </w:rPr>
-        <w:t>C</w:t>
-      </w:r>
-      <w:r>
-        <w:rPr>
-          <w:rFonts w:eastAsiaTheme="minorEastAsia"/>
-          <w:vertAlign w:val="subscript"/>
-        </w:rPr>
-        <w:t>ent</w:t>
-      </w:r>
-      <w:r>
-        <w:rPr>
-          <w:rFonts w:eastAsiaTheme="minorEastAsia"/>
-          <w:vertAlign w:val="subscript"/>
-        </w:rPr>
-        <w:t>r</w:t>
-      </w:r>
-      <w:r>
-        <w:rPr>
-          <w:rFonts w:eastAsiaTheme="minorEastAsia"/>
-          <w:vertAlign w:val="subscript"/>
-        </w:rPr>
-        <w:t>y</w:t>
-      </w:r>
-      <w:proofErr w:type="spellEnd"/>
-      <w:r>
-        <w:rPr>
-          <w:rFonts w:eastAsiaTheme="minorEastAsia"/>
-          <w:color w:val="A02B93" w:themeColor="accent5"/>
-        </w:rPr>
-        <w:t xml:space="preserve">. </w:t>
-      </w:r>
-      <w:r>
-        <w:rPr>
-          <w:rFonts w:eastAsiaTheme="minorEastAsia"/>
-        </w:rPr>
-        <w:t>That will give a sense of uncertainty</w:t>
-      </w:r>
-      <w:r>
-        <w:rPr>
-          <w:rFonts w:eastAsiaTheme="minorEastAsia"/>
-        </w:rPr>
-        <w:t xml:space="preserve"> on using an average value</w:t>
-      </w:r>
-      <w:r>
-        <w:rPr>
-          <w:rFonts w:eastAsiaTheme="minorEastAsia"/>
-        </w:rPr>
-        <w:t>.</w:t>
-      </w:r>
-    </w:p>
-    <w:p>
-      <w:pPr>
-        <w:pStyle w:val="Heading1"/>
-      </w:pPr>
-      <w:r>
-        <w:t>QuantAQ Particle Analysis:</w:t>
-      </w:r>
-    </w:p>
-    <w:p>
-      <w:r>
-        <w:t>Need to combine two QuantAQ files:  Inside, Outside</w:t>
-      </w:r>
-    </w:p>
-    <w:p>
-      <w:r>
-        <w:t xml:space="preserve">We need to analyze </w:t>
-      </w:r>
-      <w:r>
-        <w:t xml:space="preserve">particle </w:t>
-      </w:r>
-      <w:r>
-        <w:t>decay in</w:t>
-      </w:r>
-      <w:r>
-        <w:t xml:space="preserve"> the following</w:t>
-      </w:r>
-      <w:r>
-        <w:t xml:space="preserve"> bin sizes (</w:t>
-      </w:r>
-      <w:r>
-        <w:t xml:space="preserve">0.35-0.46, </w:t>
-      </w:r>
-      <w:r>
-        <w:t>0.46-0.66, 0.66-1.0, 1.0-1.3, 1.3-1.7, 1.7-2.3, and 2.3-3) using a numerical approach</w:t>
-      </w:r>
-      <w:r>
-        <w:t>,</w:t>
-      </w:r>
-      <w:r>
-        <w:t xml:space="preserve"> </w:t>
-      </w:r>
-      <w:r>
-        <w:t>since</w:t>
-      </w:r>
-      <w:r>
-        <w:t xml:space="preserve"> both </w:t>
-      </w:r>
-      <w:proofErr w:type="spellStart"/>
-      <w:r>
-        <w:t>C</w:t>
-      </w:r>
-      <w:r>
-        <w:rPr>
-          <w:vertAlign w:val="subscript"/>
-        </w:rPr>
-        <w:t>bedroom</w:t>
-      </w:r>
-      <w:proofErr w:type="spellEnd"/>
-      <w:r>
-        <w:t xml:space="preserve"> and </w:t>
-      </w:r>
-      <w:proofErr w:type="spellStart"/>
-      <w:r>
-        <w:t>C</w:t>
-      </w:r>
-      <w:r>
-        <w:rPr>
-          <w:vertAlign w:val="subscript"/>
-        </w:rPr>
-        <w:t>outside</w:t>
-      </w:r>
-      <w:proofErr w:type="spellEnd"/>
-      <w:r>
-        <w:rPr>
-          <w:vertAlign w:val="subscript"/>
-        </w:rPr>
-        <w:t xml:space="preserve"> </w:t>
-      </w:r>
-      <w:r>
-        <w:t xml:space="preserve">are time dependent.  </w:t>
-      </w:r>
-      <w:r>
-        <w:rPr>
-          <w:color w:val="E97132" w:themeColor="accent2"/>
-        </w:rPr>
-        <w:t xml:space="preserve">We assume </w:t>
-      </w:r>
-      <w:r>
-        <w:rPr>
-          <w:color w:val="E97132" w:themeColor="accent2"/>
-        </w:rPr>
-        <w:t>particle growth is minimal in these size ranges</w:t>
-      </w:r>
-      <w:r>
-        <w:rPr>
-          <w:color w:val="E97132" w:themeColor="accent2"/>
-        </w:rPr>
-        <w:t xml:space="preserve"> in comparison to deposition and ventilation losses</w:t>
-      </w:r>
-      <w:r>
-        <w:t xml:space="preserve">. </w:t>
-      </w:r>
-      <w:r>
-        <w:t xml:space="preserve">p is the particle penetration factor. </w:t>
-      </w:r>
-      <w:r>
-        <w:rPr>
-          <w:rFonts w:ascii="Symbol" w:hAnsi="Symbol"/>
-        </w:rPr>
-        <w:t>b</w:t>
-      </w:r>
-      <w:proofErr w:type="spellStart"/>
-      <w:r>
-        <w:rPr>
-          <w:vertAlign w:val="subscript"/>
-        </w:rPr>
-        <w:t>deposistion</w:t>
-      </w:r>
-      <w:proofErr w:type="spellEnd"/>
-      <w:r>
-        <w:t xml:space="preserve"> is the effective deposition loss rate for the particle size. </w:t>
-      </w:r>
-      <w:r>
-        <w:t xml:space="preserve">Solve the </w:t>
-      </w:r>
-      <w:r>
-        <w:t>equations for each bin size</w:t>
-      </w:r>
-      <w:r>
-        <w:t>.</w:t>
-      </w:r>
-    </w:p>
-    <w:p>
-      <w:pPr>
-        <w:rPr>
-          <w:rFonts w:eastAsiaTheme="minorEastAsia"/>
-          <w:color w:val="000000" w:themeColor="text1"/>
-        </w:rPr>
-      </w:pPr>
-      <m:oMathPara>
-        <m:oMath>
-          <m:r>
-            <w:rPr>
-              <w:rFonts w:ascii="Cambria Math" w:hAnsi="Cambria Math"/>
-              <w:color w:val="000000" w:themeColor="text1"/>
-            </w:rPr>
-            <m:t>V</m:t>
-          </m:r>
-          <m:f>
-            <m:fPr>
-              <m:ctrlPr>
-                <w:rPr>
-                  <w:rFonts w:ascii="Cambria Math" w:hAnsi="Cambria Math"/>
-                  <w:i/>
-                  <w:color w:val="000000" w:themeColor="text1"/>
-                </w:rPr>
-              </m:ctrlPr>
-            </m:fPr>
-            <m:num>
-              <m:r>
-                <w:rPr>
-                  <w:rFonts w:ascii="Cambria Math"/>
-                  <w:color w:val="000000" w:themeColor="text1"/>
-                </w:rPr>
-                <m:t>∂C</m:t>
-              </m:r>
-            </m:num>
-            <m:den>
-              <m:r>
-                <w:rPr>
-                  <w:rFonts w:ascii="Cambria Math"/>
-                  <w:color w:val="000000" w:themeColor="text1"/>
-                </w:rPr>
-                <m:t>∂t</m:t>
-              </m:r>
-            </m:den>
-          </m:f>
-          <m:r>
-            <w:rPr>
-              <w:rFonts w:ascii="Cambria Math"/>
-              <w:color w:val="000000" w:themeColor="text1"/>
-            </w:rPr>
-            <m:t>=pQ</m:t>
-          </m:r>
-          <m:sSub>
-            <m:sSubPr>
-              <m:ctrlPr>
-                <w:rPr>
-                  <w:rFonts w:ascii="Cambria Math" w:hAnsi="Cambria Math"/>
-                  <w:i/>
-                  <w:color w:val="000000" w:themeColor="text1"/>
-                </w:rPr>
-              </m:ctrlPr>
-            </m:sSubPr>
-            <m:e>
-              <m:r>
-                <w:rPr>
-                  <w:rFonts w:ascii="Cambria Math"/>
-                  <w:color w:val="000000" w:themeColor="text1"/>
-                </w:rPr>
-                <m:t>C</m:t>
-              </m:r>
-            </m:e>
-            <m:sub>
-              <m:r>
-                <w:rPr>
-                  <w:rFonts w:ascii="Cambria Math"/>
-                  <w:color w:val="000000" w:themeColor="text1"/>
-                </w:rPr>
-                <m:t>out</m:t>
-              </m:r>
-            </m:sub>
-          </m:sSub>
-          <m:r>
-            <w:rPr>
-              <w:rFonts w:ascii="Cambria Math"/>
-              <w:color w:val="000000" w:themeColor="text1"/>
-            </w:rPr>
-            <m:t>-</m:t>
-          </m:r>
-          <m:r>
-            <w:rPr>
-              <w:rFonts w:ascii="Cambria Math"/>
-              <w:color w:val="000000" w:themeColor="text1"/>
-            </w:rPr>
-            <m:t>QC</m:t>
-          </m:r>
-          <m:r>
-            <w:rPr>
-              <w:rFonts w:ascii="Cambria Math"/>
-              <w:color w:val="000000" w:themeColor="text1"/>
-            </w:rPr>
-            <m:t>-</m:t>
-          </m:r>
-          <m:sSub>
-            <m:sSubPr>
-              <m:ctrlPr>
-                <w:rPr>
-                  <w:rFonts w:ascii="Cambria Math" w:hAnsi="Cambria Math"/>
-                  <w:i/>
-                  <w:color w:val="000000" w:themeColor="text1"/>
-                </w:rPr>
-              </m:ctrlPr>
-            </m:sSubPr>
-            <m:e>
-              <m:r>
-                <w:rPr>
-                  <w:rFonts w:ascii="Cambria Math" w:hAnsi="Cambria Math"/>
-                  <w:color w:val="000000" w:themeColor="text1"/>
-                </w:rPr>
-                <m:t>β</m:t>
-              </m:r>
-            </m:e>
-            <m:sub>
-              <m:r>
-                <w:rPr>
-                  <w:rFonts w:ascii="Cambria Math"/>
-                  <w:color w:val="000000" w:themeColor="text1"/>
-                </w:rPr>
-                <m:t>deposition</m:t>
-              </m:r>
-            </m:sub>
-          </m:sSub>
-          <m:r>
-            <w:rPr>
-              <w:rFonts w:ascii="Cambria Math"/>
-              <w:color w:val="000000" w:themeColor="text1"/>
-            </w:rPr>
-            <m:t>CV+E</m:t>
-          </m:r>
-        </m:oMath>
-      </m:oMathPara>
-    </w:p>
-    <w:p>
-      <w:pPr>
-        <w:rPr>
-          <w:rFonts w:eastAsiaTheme="minorEastAsia"/>
-          <w:color w:val="000000" w:themeColor="text1"/>
-        </w:rPr>
-      </w:pPr>
-      <m:oMathPara>
-        <m:oMath>
-          <m:f>
-            <m:fPr>
-              <m:ctrlPr>
-                <w:rPr>
-                  <w:rFonts w:ascii="Cambria Math" w:hAnsi="Cambria Math"/>
-                  <w:i/>
-                  <w:color w:val="000000" w:themeColor="text1"/>
-                </w:rPr>
-              </m:ctrlPr>
-            </m:fPr>
-            <m:num>
-              <m:r>
-                <w:rPr>
-                  <w:rFonts w:ascii="Cambria Math"/>
-                  <w:color w:val="000000" w:themeColor="text1"/>
-                </w:rPr>
-                <m:t>∂C</m:t>
-              </m:r>
-            </m:num>
-            <m:den>
-              <m:r>
-                <w:rPr>
-                  <w:rFonts w:ascii="Cambria Math"/>
-                  <w:color w:val="000000" w:themeColor="text1"/>
-                </w:rPr>
-                <m:t>∂t</m:t>
-              </m:r>
-            </m:den>
-          </m:f>
-          <m:r>
-            <w:rPr>
-              <w:rFonts w:ascii="Cambria Math"/>
-              <w:color w:val="000000" w:themeColor="text1"/>
-            </w:rPr>
-            <m:t>=p</m:t>
-          </m:r>
-          <m:r>
-            <w:rPr>
-              <w:rFonts w:ascii="Cambria Math" w:hAnsi="Cambria Math"/>
-              <w:color w:val="000000" w:themeColor="text1"/>
-            </w:rPr>
-            <m:t>λ</m:t>
-          </m:r>
-          <m:sSub>
-            <m:sSubPr>
-              <m:ctrlPr>
-                <w:rPr>
-                  <w:rFonts w:ascii="Cambria Math" w:hAnsi="Cambria Math"/>
-                  <w:i/>
-                  <w:color w:val="000000" w:themeColor="text1"/>
-                </w:rPr>
-              </m:ctrlPr>
-            </m:sSubPr>
-            <m:e>
-              <m:r>
-                <w:rPr>
-                  <w:rFonts w:ascii="Cambria Math"/>
-                  <w:color w:val="000000" w:themeColor="text1"/>
-                </w:rPr>
-                <m:t>C</m:t>
-              </m:r>
-            </m:e>
-            <m:sub>
-              <m:r>
-                <w:rPr>
-                  <w:rFonts w:ascii="Cambria Math"/>
-                  <w:color w:val="000000" w:themeColor="text1"/>
-                </w:rPr>
-                <m:t>out</m:t>
-              </m:r>
-            </m:sub>
-          </m:sSub>
-          <m:r>
-            <w:rPr>
-              <w:rFonts w:ascii="Cambria Math"/>
-              <w:color w:val="000000" w:themeColor="text1"/>
-            </w:rPr>
-            <m:t>-</m:t>
-          </m:r>
-          <m:r>
-            <w:rPr>
-              <w:rFonts w:ascii="Cambria Math" w:hAnsi="Cambria Math"/>
-              <w:color w:val="000000" w:themeColor="text1"/>
-            </w:rPr>
-            <m:t>λ</m:t>
-          </m:r>
-          <m:r>
-            <w:rPr>
-              <w:rFonts w:ascii="Cambria Math"/>
-              <w:color w:val="000000" w:themeColor="text1"/>
-            </w:rPr>
-            <m:t>C</m:t>
-          </m:r>
-          <m:r>
-            <w:rPr>
-              <w:rFonts w:ascii="Cambria Math"/>
-              <w:color w:val="000000" w:themeColor="text1"/>
-            </w:rPr>
-            <m:t>-</m:t>
-          </m:r>
-          <m:sSub>
-            <m:sSubPr>
-              <m:ctrlPr>
-                <w:rPr>
-                  <w:rFonts w:ascii="Cambria Math" w:hAnsi="Cambria Math"/>
-                  <w:i/>
-                  <w:color w:val="000000" w:themeColor="text1"/>
-                </w:rPr>
-              </m:ctrlPr>
-            </m:sSubPr>
-            <m:e>
-              <m:r>
-                <w:rPr>
-                  <w:rFonts w:ascii="Cambria Math" w:hAnsi="Cambria Math"/>
-                  <w:color w:val="000000" w:themeColor="text1"/>
-                </w:rPr>
-                <m:t>β</m:t>
-              </m:r>
-            </m:e>
-            <m:sub>
-              <m:r>
-                <w:rPr>
-                  <w:rFonts w:ascii="Cambria Math"/>
-                  <w:color w:val="000000" w:themeColor="text1"/>
-                </w:rPr>
-                <m:t>deposition</m:t>
-              </m:r>
-            </m:sub>
-          </m:sSub>
-          <m:r>
-            <w:rPr>
-              <w:rFonts w:ascii="Cambria Math"/>
-              <w:color w:val="000000" w:themeColor="text1"/>
-            </w:rPr>
-            <m:t>C+</m:t>
-          </m:r>
-          <m:f>
-            <m:fPr>
-              <m:ctrlPr>
-                <w:rPr>
-                  <w:rFonts w:ascii="Cambria Math" w:hAnsi="Cambria Math"/>
-                  <w:i/>
-                  <w:color w:val="000000" w:themeColor="text1"/>
-                </w:rPr>
-              </m:ctrlPr>
-            </m:fPr>
-            <m:num>
-              <m:r>
-                <w:rPr>
-                  <w:rFonts w:ascii="Cambria Math"/>
-                  <w:color w:val="000000" w:themeColor="text1"/>
-                </w:rPr>
-                <m:t>E</m:t>
-              </m:r>
-            </m:num>
-            <m:den>
-              <m:r>
-                <w:rPr>
-                  <w:rFonts w:ascii="Cambria Math" w:hAnsi="Cambria Math"/>
-                  <w:color w:val="000000" w:themeColor="text1"/>
-                </w:rPr>
-                <m:t>V</m:t>
-              </m:r>
-            </m:den>
-          </m:f>
-        </m:oMath>
-      </m:oMathPara>
-    </w:p>
-    <w:p>
-      <w:pPr>
-        <w:rPr>
-          <w:rFonts w:eastAsiaTheme="minorEastAsia"/>
           <w:color w:val="000000" w:themeColor="text1"/>
         </w:rPr>
       </w:pPr>
@@ -2166,14 +2135,12 @@
         </w:rPr>
         <w:t>b</w:t>
       </w:r>
-      <w:proofErr w:type="spellStart"/>
       <w:r>
         <w:rPr>
           <w:vertAlign w:val="subscript"/>
         </w:rPr>
         <w:t>deposistion</w:t>
       </w:r>
-      <w:proofErr w:type="spellEnd"/>
       <w:r>
         <w:rPr>
           <w:vertAlign w:val="subscript"/>
@@ -2199,6 +2166,7 @@
         <w:t xml:space="preserve"> </w:t>
       </w:r>
       <w:r>
+        <w:lastRenderedPageBreak/>
         <w:t xml:space="preserve">Determine </w:t>
       </w:r>
       <w:r>
@@ -3770,14 +3738,12 @@
         </w:rPr>
         <w:t>b</w:t>
       </w:r>
-      <w:proofErr w:type="spellStart"/>
       <w:r>
         <w:rPr>
           <w:vertAlign w:val="subscript"/>
         </w:rPr>
         <w:t>deposistion</w:t>
       </w:r>
-      <w:proofErr w:type="spellEnd"/>
       <w:r>
         <w:rPr>
           <w:vertAlign w:val="subscript"/>
@@ -5156,49 +5122,14 @@
           <w:rFonts w:eastAsiaTheme="minorEastAsia"/>
           <w:color w:val="000000" w:themeColor="text1"/>
         </w:rPr>
-        <w:t>4</w:t>
-      </w:r>
-      <w:r>
-        <w:rPr>
-          <w:rFonts w:eastAsiaTheme="minorEastAsia"/>
-          <w:color w:val="000000" w:themeColor="text1"/>
-        </w:rPr>
-        <w:t xml:space="preserve"> </w:t>
-      </w:r>
-      <w:r>
-        <w:rPr>
-          <w:rFonts w:eastAsiaTheme="minorEastAsia"/>
-          <w:color w:val="000000" w:themeColor="text1"/>
-        </w:rPr>
-        <w:t>(</w:t>
-      </w:r>
-      <w:r>
-        <w:rPr>
-          <w:rFonts w:eastAsiaTheme="minorEastAsia"/>
-          <w:color w:val="000000" w:themeColor="text1"/>
-        </w:rPr>
-        <w:t>Entry</w:t>
-      </w:r>
-      <w:r>
-        <w:rPr>
-          <w:rFonts w:eastAsiaTheme="minorEastAsia"/>
-          <w:color w:val="000000" w:themeColor="text1"/>
-        </w:rPr>
-        <w:t>)</w:t>
-      </w:r>
-      <w:r>
-        <w:rPr>
-          <w:rFonts w:eastAsiaTheme="minorEastAsia"/>
-          <w:color w:val="000000" w:themeColor="text1"/>
-        </w:rPr>
-        <w:t xml:space="preserve"> </w:t>
-      </w:r>
-      <w:r>
-        <w:rPr>
-          <w:rFonts w:eastAsiaTheme="minorEastAsia"/>
-          <w:color w:val="000000" w:themeColor="text1"/>
-        </w:rPr>
-        <w:t>Relative humidity(%)</w:t>
+        <w:t>1</w:t>
+      </w:r>
+      <w:r>
+        <w:rPr>
+          <w:rFonts w:eastAsiaTheme="minorEastAsia"/>
+          <w:color w:val="000000" w:themeColor="text1"/>
+        </w:rPr>
+        <w:t xml:space="preserve"> Entry (indoor)</w:t>
       </w:r>
     </w:p>
     <w:p>
@@ -5225,49 +5156,14 @@
           <w:rFonts w:eastAsiaTheme="minorEastAsia"/>
           <w:color w:val="000000" w:themeColor="text1"/>
         </w:rPr>
-        <w:t>4</w:t>
-      </w:r>
-      <w:r>
-        <w:rPr>
-          <w:rFonts w:eastAsiaTheme="minorEastAsia"/>
-          <w:color w:val="000000" w:themeColor="text1"/>
-        </w:rPr>
-        <w:t xml:space="preserve"> </w:t>
-      </w:r>
-      <w:r>
-        <w:rPr>
-          <w:rFonts w:eastAsiaTheme="minorEastAsia"/>
-          <w:color w:val="000000" w:themeColor="text1"/>
-        </w:rPr>
-        <w:t>(</w:t>
-      </w:r>
-      <w:r>
-        <w:rPr>
-          <w:rFonts w:eastAsiaTheme="minorEastAsia"/>
-          <w:color w:val="000000" w:themeColor="text1"/>
-        </w:rPr>
-        <w:t>Bedroom</w:t>
-      </w:r>
-      <w:r>
-        <w:rPr>
-          <w:rFonts w:eastAsiaTheme="minorEastAsia"/>
-          <w:color w:val="000000" w:themeColor="text1"/>
-        </w:rPr>
-        <w:t>)</w:t>
-      </w:r>
-      <w:r>
-        <w:rPr>
-          <w:rFonts w:eastAsiaTheme="minorEastAsia"/>
-          <w:color w:val="000000" w:themeColor="text1"/>
-        </w:rPr>
-        <w:t xml:space="preserve"> </w:t>
-      </w:r>
-      <w:r>
-        <w:rPr>
-          <w:rFonts w:eastAsiaTheme="minorEastAsia"/>
-          <w:color w:val="000000" w:themeColor="text1"/>
-        </w:rPr>
-        <w:t>Relative humidity(%)</w:t>
+        <w:t>2</w:t>
+      </w:r>
+      <w:r>
+        <w:rPr>
+          <w:rFonts w:eastAsiaTheme="minorEastAsia"/>
+          <w:color w:val="000000" w:themeColor="text1"/>
+        </w:rPr>
+        <w:t xml:space="preserve"> Bedroom (bedroom)</w:t>
       </w:r>
     </w:p>
     <w:p>
@@ -5294,58 +5190,14 @@
           <w:rFonts w:eastAsiaTheme="minorEastAsia"/>
           <w:color w:val="000000" w:themeColor="text1"/>
         </w:rPr>
-        <w:t>4</w:t>
-      </w:r>
-      <w:r>
-        <w:rPr>
-          <w:rFonts w:eastAsiaTheme="minorEastAsia"/>
-          <w:color w:val="000000" w:themeColor="text1"/>
-        </w:rPr>
-        <w:t xml:space="preserve"> </w:t>
-      </w:r>
-      <w:r>
-        <w:rPr>
-          <w:rFonts w:eastAsiaTheme="minorEastAsia"/>
-          <w:color w:val="000000" w:themeColor="text1"/>
-        </w:rPr>
-        <w:t>(</w:t>
-      </w:r>
-      <w:proofErr w:type="spellStart"/>
-      <w:r>
-        <w:rPr>
-          <w:rFonts w:eastAsiaTheme="minorEastAsia"/>
-          <w:color w:val="000000" w:themeColor="text1"/>
-        </w:rPr>
-        <w:t>Mh</w:t>
-      </w:r>
-      <w:proofErr w:type="spellEnd"/>
-      <w:r>
-        <w:rPr>
-          <w:rFonts w:eastAsiaTheme="minorEastAsia"/>
-          <w:color w:val="000000" w:themeColor="text1"/>
-        </w:rPr>
-        <w:t xml:space="preserve"> outside</w:t>
-      </w:r>
-      <w:r>
-        <w:rPr>
-          <w:rFonts w:eastAsiaTheme="minorEastAsia"/>
-          <w:color w:val="000000" w:themeColor="text1"/>
-        </w:rPr>
-        <w:t>)</w:t>
-      </w:r>
-      <w:r>
-        <w:rPr>
-          <w:rFonts w:eastAsiaTheme="minorEastAsia"/>
-          <w:color w:val="000000" w:themeColor="text1"/>
-        </w:rPr>
-        <w:t xml:space="preserve"> </w:t>
-      </w:r>
-      <w:r>
-        <w:rPr>
-          <w:rFonts w:eastAsiaTheme="minorEastAsia"/>
-          <w:color w:val="000000" w:themeColor="text1"/>
-        </w:rPr>
-        <w:t>Relative humidity(%)</w:t>
+        <w:t>3</w:t>
+      </w:r>
+      <w:r>
+        <w:rPr>
+          <w:rFonts w:eastAsiaTheme="minorEastAsia"/>
+          <w:color w:val="000000" w:themeColor="text1"/>
+        </w:rPr>
+        <w:t xml:space="preserve"> Out (outdoor)</w:t>
       </w:r>
     </w:p>
     <w:p>
@@ -5360,52 +5212,27 @@
           <w:color w:val="000000" w:themeColor="text1"/>
         </w:rPr>
       </w:pPr>
-      <w:proofErr w:type="spellStart"/>
-      <w:r>
-        <w:rPr>
-          <w:rFonts w:eastAsiaTheme="minorEastAsia"/>
-          <w:color w:val="000000" w:themeColor="text1"/>
-        </w:rPr>
-        <w:t>QuantAQ_MODULAIR_PM</w:t>
-      </w:r>
-      <w:proofErr w:type="spellEnd"/>
-      <w:r>
-        <w:rPr>
-          <w:rFonts w:eastAsiaTheme="minorEastAsia"/>
-          <w:color w:val="000000" w:themeColor="text1"/>
-        </w:rPr>
-        <w:t xml:space="preserve"> (</w:t>
-      </w:r>
-      <w:r>
-        <w:rPr>
-          <w:rFonts w:eastAsiaTheme="minorEastAsia"/>
-          <w:color w:val="000000" w:themeColor="text1"/>
-        </w:rPr>
-        <w:t>inside</w:t>
-      </w:r>
-      <w:r>
-        <w:rPr>
-          <w:rFonts w:eastAsiaTheme="minorEastAsia"/>
-          <w:color w:val="000000" w:themeColor="text1"/>
-        </w:rPr>
-        <w:t>)</w:t>
-      </w:r>
-      <w:r>
-        <w:rPr>
-          <w:rFonts w:eastAsiaTheme="minorEastAsia"/>
-          <w:color w:val="000000" w:themeColor="text1"/>
-        </w:rPr>
-        <w:t xml:space="preserve"> </w:t>
-      </w:r>
-      <w:proofErr w:type="spellStart"/>
-      <w:r>
-        <w:rPr>
-          <w:rFonts w:eastAsiaTheme="minorEastAsia"/>
-          <w:color w:val="000000" w:themeColor="text1"/>
-        </w:rPr>
-        <w:t>met_rh</w:t>
-      </w:r>
-      <w:proofErr w:type="spellEnd"/>
+      <w:r>
+        <w:rPr>
+          <w:rFonts w:eastAsiaTheme="minorEastAsia"/>
+          <w:color w:val="000000" w:themeColor="text1"/>
+        </w:rPr>
+        <w:t>QuantAQ</w:t>
+      </w:r>
+      <w:r>
+        <w:rPr>
+          <w:rFonts w:eastAsiaTheme="minorEastAsia"/>
+          <w:color w:val="000000" w:themeColor="text1"/>
+        </w:rPr>
+        <w:t>1</w:t>
+      </w:r>
+      <w:r>
+        <w:rPr>
+          <w:rFonts w:eastAsiaTheme="minorEastAsia"/>
+          <w:color w:val="000000" w:themeColor="text1"/>
+        </w:rPr>
+        <w:t xml:space="preserve"> (bedroom)</w:t>
+      </w:r>
     </w:p>
     <w:p>
       <w:pPr>
@@ -5419,38 +5246,13 @@
           <w:color w:val="000000" w:themeColor="text1"/>
         </w:rPr>
       </w:pPr>
-      <w:proofErr w:type="spellStart"/>
-      <w:r>
-        <w:rPr>
-          <w:rFonts w:eastAsiaTheme="minorEastAsia"/>
-          <w:color w:val="000000" w:themeColor="text1"/>
-        </w:rPr>
-        <w:t>QuantAQ_MODULAIR_PM</w:t>
-      </w:r>
-      <w:proofErr w:type="spellEnd"/>
-      <w:r>
-        <w:rPr>
-          <w:rFonts w:eastAsiaTheme="minorEastAsia"/>
-          <w:color w:val="000000" w:themeColor="text1"/>
-        </w:rPr>
-        <w:t xml:space="preserve"> (outside)</w:t>
-      </w:r>
-      <w:r>
-        <w:rPr>
-          <w:rFonts w:eastAsiaTheme="minorEastAsia"/>
-          <w:color w:val="000000" w:themeColor="text1"/>
-        </w:rPr>
-        <w:t xml:space="preserve"> </w:t>
-      </w:r>
-      <w:proofErr w:type="spellStart"/>
-      <w:r>
-        <w:rPr>
-          <w:rFonts w:eastAsiaTheme="minorEastAsia"/>
-          <w:color w:val="000000" w:themeColor="text1"/>
-        </w:rPr>
-        <w:t>met_rh</w:t>
-      </w:r>
-      <w:proofErr w:type="spellEnd"/>
+      <w:r>
+        <w:rPr>
+          <w:rFonts w:eastAsiaTheme="minorEastAsia"/>
+          <w:color w:val="000000" w:themeColor="text1"/>
+        </w:rPr>
+        <w:t>QuantAQ2 (outside)</w:t>
+      </w:r>
     </w:p>
     <w:p>
       <w:pPr>
@@ -5469,63 +5271,8 @@
           <w:rFonts w:eastAsiaTheme="minorEastAsia"/>
           <w:color w:val="000000" w:themeColor="text1"/>
         </w:rPr>
-        <w:t xml:space="preserve">DAQ </w:t>
-      </w:r>
-      <w:r>
-        <w:rPr>
-          <w:rFonts w:eastAsiaTheme="minorEastAsia"/>
-          <w:color w:val="000000" w:themeColor="text1"/>
-        </w:rPr>
-        <w:t>[</w:t>
-      </w:r>
-      <w:r>
-        <w:rPr>
-          <w:rFonts w:eastAsiaTheme="minorEastAsia"/>
-          <w:color w:val="000000" w:themeColor="text1"/>
-        </w:rPr>
-        <w:t>Vaisala_HMP155</w:t>
-      </w:r>
-      <w:r>
-        <w:rPr>
-          <w:rFonts w:eastAsiaTheme="minorEastAsia"/>
-          <w:color w:val="000000" w:themeColor="text1"/>
-        </w:rPr>
-        <w:t xml:space="preserve">] </w:t>
-      </w:r>
-      <w:r>
-        <w:rPr>
-          <w:rFonts w:eastAsiaTheme="minorEastAsia"/>
-          <w:color w:val="000000" w:themeColor="text1"/>
-        </w:rPr>
-        <w:t>(</w:t>
-      </w:r>
-      <w:r>
-        <w:rPr>
-          <w:rFonts w:eastAsiaTheme="minorEastAsia"/>
-          <w:color w:val="000000" w:themeColor="text1"/>
-        </w:rPr>
-        <w:t>Bed1</w:t>
-      </w:r>
-      <w:r>
-        <w:rPr>
-          <w:rFonts w:eastAsiaTheme="minorEastAsia"/>
-          <w:color w:val="000000" w:themeColor="text1"/>
-        </w:rPr>
-        <w:t>)</w:t>
-      </w:r>
-      <w:r>
-        <w:rPr>
-          <w:rFonts w:eastAsiaTheme="minorEastAsia"/>
-          <w:color w:val="000000" w:themeColor="text1"/>
-        </w:rPr>
-        <w:t xml:space="preserve"> </w:t>
-      </w:r>
-      <w:r>
-        <w:rPr>
-          <w:rFonts w:eastAsiaTheme="minorEastAsia"/>
-          <w:color w:val="000000" w:themeColor="text1"/>
-        </w:rPr>
-        <w:t>RH_Bed1_M3_C0</w:t>
+        <w:lastRenderedPageBreak/>
+        <w:t>DAQ (bedroom)</w:t>
       </w:r>
     </w:p>
     <w:p>
@@ -5545,63 +5292,7 @@
           <w:rFonts w:eastAsiaTheme="minorEastAsia"/>
           <w:color w:val="000000" w:themeColor="text1"/>
         </w:rPr>
-        <w:t>DAQ</w:t>
-      </w:r>
-      <w:r>
-        <w:rPr>
-          <w:rFonts w:eastAsiaTheme="minorEastAsia"/>
-          <w:color w:val="000000" w:themeColor="text1"/>
-        </w:rPr>
-        <w:t xml:space="preserve"> [</w:t>
-      </w:r>
-      <w:r>
-        <w:rPr>
-          <w:rFonts w:eastAsiaTheme="minorEastAsia"/>
-          <w:color w:val="000000" w:themeColor="text1"/>
-        </w:rPr>
-        <w:t>Vaisala_HMP45A</w:t>
-      </w:r>
-      <w:r>
-        <w:rPr>
-          <w:rFonts w:eastAsiaTheme="minorEastAsia"/>
-          <w:color w:val="000000" w:themeColor="text1"/>
-        </w:rPr>
-        <w:t>]</w:t>
-      </w:r>
-      <w:r>
-        <w:rPr>
-          <w:rFonts w:eastAsiaTheme="minorEastAsia"/>
-          <w:color w:val="000000" w:themeColor="text1"/>
-        </w:rPr>
-        <w:t xml:space="preserve"> (</w:t>
-      </w:r>
-      <w:r>
-        <w:rPr>
-          <w:rFonts w:eastAsiaTheme="minorEastAsia"/>
-          <w:color w:val="000000" w:themeColor="text1"/>
-        </w:rPr>
-        <w:t>Mba</w:t>
-      </w:r>
-      <w:r>
-        <w:rPr>
-          <w:rFonts w:eastAsiaTheme="minorEastAsia"/>
-          <w:color w:val="000000" w:themeColor="text1"/>
-        </w:rPr>
-        <w:t>)</w:t>
-      </w:r>
-      <w:r>
-        <w:rPr>
-          <w:rFonts w:eastAsiaTheme="minorEastAsia"/>
-          <w:color w:val="000000" w:themeColor="text1"/>
-        </w:rPr>
-        <w:t xml:space="preserve"> </w:t>
-      </w:r>
-      <w:r>
-        <w:rPr>
-          <w:rFonts w:eastAsiaTheme="minorEastAsia"/>
-          <w:color w:val="000000" w:themeColor="text1"/>
-        </w:rPr>
-        <w:t>RH_MBa_M3_C5</w:t>
+        <w:t>DAQ (bathroom)</w:t>
       </w:r>
     </w:p>
     <w:p>
@@ -5621,49 +5312,7 @@
           <w:rFonts w:eastAsiaTheme="minorEastAsia"/>
           <w:color w:val="000000" w:themeColor="text1"/>
         </w:rPr>
-        <w:t xml:space="preserve">DAQ </w:t>
-      </w:r>
-      <w:r>
-        <w:rPr>
-          <w:rFonts w:eastAsiaTheme="minorEastAsia"/>
-          <w:color w:val="000000" w:themeColor="text1"/>
-        </w:rPr>
-        <w:t>[</w:t>
-      </w:r>
-      <w:r>
-        <w:rPr>
-          <w:rFonts w:eastAsiaTheme="minorEastAsia"/>
-          <w:color w:val="000000" w:themeColor="text1"/>
-        </w:rPr>
-        <w:t>Vaisala_HMP155</w:t>
-      </w:r>
-      <w:r>
-        <w:rPr>
-          <w:rFonts w:eastAsiaTheme="minorEastAsia"/>
-          <w:color w:val="000000" w:themeColor="text1"/>
-        </w:rPr>
-        <w:t xml:space="preserve">] </w:t>
-      </w:r>
-      <w:r>
-        <w:rPr>
-          <w:rFonts w:eastAsiaTheme="minorEastAsia"/>
-          <w:color w:val="000000" w:themeColor="text1"/>
-        </w:rPr>
-        <w:t>(Fam)</w:t>
-      </w:r>
-      <w:r>
-        <w:rPr>
-          <w:rFonts w:eastAsiaTheme="minorEastAsia"/>
-          <w:color w:val="000000" w:themeColor="text1"/>
-        </w:rPr>
-        <w:t xml:space="preserve"> </w:t>
-      </w:r>
-      <w:r>
-        <w:rPr>
-          <w:rFonts w:eastAsiaTheme="minorEastAsia"/>
-          <w:color w:val="000000" w:themeColor="text1"/>
-        </w:rPr>
-        <w:t>RH_Fam_M3_C4</w:t>
+        <w:t>DAQ (Family/Living)</w:t>
       </w:r>
     </w:p>
     <w:p>
@@ -5683,146 +5332,7 @@
           <w:rFonts w:eastAsiaTheme="minorEastAsia"/>
           <w:color w:val="000000" w:themeColor="text1"/>
         </w:rPr>
-        <w:t>DAQ [</w:t>
-      </w:r>
-      <w:r>
-        <w:rPr>
-          <w:rFonts w:eastAsiaTheme="minorEastAsia"/>
-          <w:color w:val="000000" w:themeColor="text1"/>
-        </w:rPr>
-        <w:t>Vaisala_HMP155</w:t>
-      </w:r>
-      <w:r>
-        <w:rPr>
-          <w:rFonts w:eastAsiaTheme="minorEastAsia"/>
-          <w:color w:val="000000" w:themeColor="text1"/>
-        </w:rPr>
-        <w:t>] (</w:t>
-      </w:r>
-      <w:r>
-        <w:rPr>
-          <w:rFonts w:eastAsiaTheme="minorEastAsia"/>
-          <w:color w:val="000000" w:themeColor="text1"/>
-        </w:rPr>
-        <w:t>Liv</w:t>
-      </w:r>
-      <w:r>
-        <w:rPr>
-          <w:rFonts w:eastAsiaTheme="minorEastAsia"/>
-          <w:color w:val="000000" w:themeColor="text1"/>
-        </w:rPr>
-        <w:t xml:space="preserve">) </w:t>
-      </w:r>
-      <w:r>
-        <w:rPr>
-          <w:rFonts w:eastAsiaTheme="minorEastAsia"/>
-          <w:color w:val="000000" w:themeColor="text1"/>
-        </w:rPr>
-        <w:t>RH_</w:t>
-      </w:r>
-      <w:r>
-        <w:rPr>
-          <w:rFonts w:eastAsiaTheme="minorEastAsia"/>
-          <w:color w:val="000000" w:themeColor="text1"/>
-        </w:rPr>
-        <w:t>Liv</w:t>
-      </w:r>
-      <w:r>
-        <w:rPr>
-          <w:rFonts w:eastAsiaTheme="minorEastAsia"/>
-          <w:color w:val="000000" w:themeColor="text1"/>
-        </w:rPr>
-        <w:t>_M3_C</w:t>
-      </w:r>
-      <w:r>
-        <w:rPr>
-          <w:rFonts w:eastAsiaTheme="minorEastAsia"/>
-          <w:color w:val="000000" w:themeColor="text1"/>
-        </w:rPr>
-        <w:t>3</w:t>
-      </w:r>
-    </w:p>
-    <w:p>
-      <w:pPr>
-        <w:pStyle w:val="ListParagraph"/>
-        <w:numPr>
-          <w:ilvl w:val="0"/>
-          <w:numId w:val="5"/>
-        </w:numPr>
-        <w:rPr>
-          <w:rFonts w:eastAsiaTheme="minorEastAsia"/>
-          <w:color w:val="000000" w:themeColor="text1"/>
-        </w:rPr>
-      </w:pPr>
-      <w:r>
-        <w:rPr>
-          <w:rFonts w:eastAsiaTheme="minorEastAsia"/>
-          <w:color w:val="000000" w:themeColor="text1"/>
-        </w:rPr>
-        <w:t xml:space="preserve">DAQ </w:t>
-      </w:r>
-      <w:r>
-        <w:rPr>
-          <w:rFonts w:eastAsiaTheme="minorEastAsia"/>
-          <w:color w:val="000000" w:themeColor="text1"/>
-        </w:rPr>
-        <w:t>[</w:t>
-      </w:r>
-      <w:r>
-        <w:rPr>
-          <w:rFonts w:eastAsiaTheme="minorEastAsia"/>
-          <w:color w:val="000000" w:themeColor="text1"/>
-        </w:rPr>
-        <w:t>Vaisala_HMP45A</w:t>
-      </w:r>
-      <w:r>
-        <w:rPr>
-          <w:rFonts w:eastAsiaTheme="minorEastAsia"/>
-          <w:color w:val="000000" w:themeColor="text1"/>
-        </w:rPr>
-        <w:t>]</w:t>
-      </w:r>
-      <w:r>
-        <w:rPr>
-          <w:rFonts w:eastAsiaTheme="minorEastAsia"/>
-          <w:color w:val="000000" w:themeColor="text1"/>
-        </w:rPr>
-        <w:t xml:space="preserve"> </w:t>
-      </w:r>
-      <w:r>
-        <w:rPr>
-          <w:rFonts w:eastAsiaTheme="minorEastAsia"/>
-          <w:color w:val="000000" w:themeColor="text1"/>
-        </w:rPr>
-        <w:t>(Ou</w:t>
-      </w:r>
-      <w:r>
-        <w:rPr>
-          <w:rFonts w:eastAsiaTheme="minorEastAsia"/>
-          <w:color w:val="000000" w:themeColor="text1"/>
-        </w:rPr>
-        <w:t>t</w:t>
-      </w:r>
-      <w:r>
-        <w:rPr>
-          <w:rFonts w:eastAsiaTheme="minorEastAsia"/>
-          <w:color w:val="000000" w:themeColor="text1"/>
-        </w:rPr>
-        <w:t>)</w:t>
-      </w:r>
-      <w:r>
-        <w:rPr>
-          <w:rFonts w:eastAsiaTheme="minorEastAsia"/>
-          <w:color w:val="000000" w:themeColor="text1"/>
-        </w:rPr>
-        <w:t xml:space="preserve"> </w:t>
-      </w:r>
-      <w:r>
-        <w:rPr>
-          <w:rFonts w:eastAsiaTheme="minorEastAsia"/>
-          <w:color w:val="000000" w:themeColor="text1"/>
-        </w:rPr>
-        <w:t>RH_Out_M4_C2</w:t>
+        <w:t>DAQ (Outside)</w:t>
       </w:r>
     </w:p>
     <w:p>
@@ -5898,7 +5408,6 @@
           <w:rFonts w:eastAsiaTheme="minorEastAsia"/>
           <w:color w:val="000000" w:themeColor="text1"/>
         </w:rPr>
-        <w:lastRenderedPageBreak/>
         <w:t>T</w:t>
       </w:r>
       <w:r>
@@ -6030,483 +5539,53 @@
           <w:rFonts w:eastAsiaTheme="minorEastAsia"/>
           <w:color w:val="000000" w:themeColor="text1"/>
         </w:rPr>
-        <w:t>The following locations should be analyzed.</w:t>
+        <w:t xml:space="preserve">The following locations should be analyzed. The same </w:t>
+      </w:r>
+      <w:r>
+        <w:rPr>
+          <w:rFonts w:eastAsiaTheme="minorEastAsia"/>
+          <w:color w:val="000000" w:themeColor="text1"/>
+        </w:rPr>
+        <w:t xml:space="preserve">locations as temperature should be </w:t>
+      </w:r>
+      <w:r>
+        <w:t>processed</w:t>
+      </w:r>
+      <w:r>
+        <w:rPr>
+          <w:rFonts w:eastAsiaTheme="minorEastAsia"/>
+          <w:color w:val="000000" w:themeColor="text1"/>
+        </w:rPr>
+        <w:t>.</w:t>
       </w:r>
     </w:p>
     <w:p>
       <w:pPr>
-        <w:pStyle w:val="ListParagraph"/>
-        <w:numPr>
-          <w:ilvl w:val="0"/>
-          <w:numId w:val="5"/>
-        </w:numPr>
-        <w:rPr>
-          <w:rFonts w:eastAsiaTheme="minorEastAsia"/>
-          <w:color w:val="000000" w:themeColor="text1"/>
-        </w:rPr>
-      </w:pPr>
-      <w:r>
-        <w:rPr>
-          <w:rFonts w:eastAsiaTheme="minorEastAsia"/>
-          <w:color w:val="000000" w:themeColor="text1"/>
-        </w:rPr>
-        <w:t>Aranet4 (Entry)</w:t>
-      </w:r>
-      <w:r>
-        <w:rPr>
-          <w:rFonts w:eastAsiaTheme="minorEastAsia"/>
-          <w:color w:val="000000" w:themeColor="text1"/>
-        </w:rPr>
-        <w:t xml:space="preserve"> </w:t>
-      </w:r>
-      <w:r>
-        <w:rPr>
-          <w:rFonts w:eastAsiaTheme="minorEastAsia"/>
-          <w:color w:val="000000" w:themeColor="text1"/>
-        </w:rPr>
-        <w:t>Temperature(°C)</w:t>
-      </w:r>
-    </w:p>
-    <w:p>
-      <w:pPr>
-        <w:pStyle w:val="ListParagraph"/>
-        <w:numPr>
-          <w:ilvl w:val="0"/>
-          <w:numId w:val="5"/>
-        </w:numPr>
-        <w:rPr>
-          <w:rFonts w:eastAsiaTheme="minorEastAsia"/>
-          <w:color w:val="000000" w:themeColor="text1"/>
-        </w:rPr>
-      </w:pPr>
-      <w:r>
-        <w:rPr>
-          <w:rFonts w:eastAsiaTheme="minorEastAsia"/>
-          <w:color w:val="000000" w:themeColor="text1"/>
-        </w:rPr>
-        <w:t>Aranet4 (Bedroom)</w:t>
-      </w:r>
-      <w:r>
-        <w:rPr>
-          <w:rFonts w:eastAsiaTheme="minorEastAsia"/>
-          <w:color w:val="000000" w:themeColor="text1"/>
-        </w:rPr>
-        <w:t xml:space="preserve"> </w:t>
-      </w:r>
-      <w:r>
-        <w:rPr>
-          <w:rFonts w:eastAsiaTheme="minorEastAsia"/>
-          <w:color w:val="000000" w:themeColor="text1"/>
-        </w:rPr>
-        <w:t>Temperature(°C)</w:t>
-      </w:r>
-    </w:p>
-    <w:p>
-      <w:pPr>
-        <w:pStyle w:val="ListParagraph"/>
-        <w:numPr>
-          <w:ilvl w:val="0"/>
-          <w:numId w:val="5"/>
-        </w:numPr>
-        <w:rPr>
-          <w:rFonts w:eastAsiaTheme="minorEastAsia"/>
-          <w:color w:val="000000" w:themeColor="text1"/>
-        </w:rPr>
-      </w:pPr>
-      <w:r>
-        <w:rPr>
-          <w:rFonts w:eastAsiaTheme="minorEastAsia"/>
-          <w:color w:val="000000" w:themeColor="text1"/>
-        </w:rPr>
-        <w:t>Aranet4 (</w:t>
-      </w:r>
-      <w:proofErr w:type="spellStart"/>
-      <w:r>
-        <w:rPr>
-          <w:rFonts w:eastAsiaTheme="minorEastAsia"/>
-          <w:color w:val="000000" w:themeColor="text1"/>
-        </w:rPr>
-        <w:t>Mh</w:t>
-      </w:r>
-      <w:proofErr w:type="spellEnd"/>
-      <w:r>
-        <w:rPr>
-          <w:rFonts w:eastAsiaTheme="minorEastAsia"/>
-          <w:color w:val="000000" w:themeColor="text1"/>
-        </w:rPr>
-        <w:t xml:space="preserve"> outside)</w:t>
-      </w:r>
-      <w:r>
-        <w:rPr>
-          <w:rFonts w:eastAsiaTheme="minorEastAsia"/>
-          <w:color w:val="000000" w:themeColor="text1"/>
-        </w:rPr>
-        <w:t xml:space="preserve"> </w:t>
-      </w:r>
-      <w:r>
-        <w:rPr>
-          <w:rFonts w:eastAsiaTheme="minorEastAsia"/>
-          <w:color w:val="000000" w:themeColor="text1"/>
-        </w:rPr>
-        <w:t>Temperature(°C)</w:t>
-      </w:r>
-    </w:p>
-    <w:p>
-      <w:pPr>
-        <w:pStyle w:val="ListParagraph"/>
-        <w:numPr>
-          <w:ilvl w:val="0"/>
-          <w:numId w:val="5"/>
-        </w:numPr>
-        <w:rPr>
-          <w:rFonts w:eastAsiaTheme="minorEastAsia"/>
-          <w:color w:val="000000" w:themeColor="text1"/>
-        </w:rPr>
-      </w:pPr>
-      <w:proofErr w:type="spellStart"/>
-      <w:r>
-        <w:rPr>
-          <w:rFonts w:eastAsiaTheme="minorEastAsia"/>
-          <w:color w:val="000000" w:themeColor="text1"/>
-        </w:rPr>
-        <w:t>QuantAQ_MODULAIR_PM</w:t>
-      </w:r>
-      <w:proofErr w:type="spellEnd"/>
-      <w:r>
-        <w:rPr>
-          <w:rFonts w:eastAsiaTheme="minorEastAsia"/>
-          <w:color w:val="000000" w:themeColor="text1"/>
-        </w:rPr>
-        <w:t xml:space="preserve"> (inside)</w:t>
-      </w:r>
-      <w:r>
-        <w:rPr>
-          <w:rFonts w:eastAsiaTheme="minorEastAsia"/>
-          <w:color w:val="000000" w:themeColor="text1"/>
-        </w:rPr>
-        <w:t xml:space="preserve"> </w:t>
-      </w:r>
-      <w:proofErr w:type="spellStart"/>
-      <w:r>
-        <w:rPr>
-          <w:rFonts w:eastAsiaTheme="minorEastAsia"/>
-          <w:color w:val="000000" w:themeColor="text1"/>
-        </w:rPr>
-        <w:t>met_temp</w:t>
-      </w:r>
-      <w:proofErr w:type="spellEnd"/>
-    </w:p>
-    <w:p>
-      <w:pPr>
-        <w:pStyle w:val="ListParagraph"/>
-        <w:numPr>
-          <w:ilvl w:val="0"/>
-          <w:numId w:val="5"/>
-        </w:numPr>
-        <w:rPr>
-          <w:rFonts w:eastAsiaTheme="minorEastAsia"/>
-          <w:color w:val="000000" w:themeColor="text1"/>
-        </w:rPr>
-      </w:pPr>
-      <w:proofErr w:type="spellStart"/>
-      <w:r>
-        <w:rPr>
-          <w:rFonts w:eastAsiaTheme="minorEastAsia"/>
-          <w:color w:val="000000" w:themeColor="text1"/>
-        </w:rPr>
-        <w:t>QuantAQ_MODULAIR_PM</w:t>
-      </w:r>
-      <w:proofErr w:type="spellEnd"/>
-      <w:r>
-        <w:rPr>
-          <w:rFonts w:eastAsiaTheme="minorEastAsia"/>
-          <w:color w:val="000000" w:themeColor="text1"/>
-        </w:rPr>
-        <w:t xml:space="preserve"> (outside)</w:t>
-      </w:r>
-      <w:r>
-        <w:rPr>
-          <w:rFonts w:eastAsiaTheme="minorEastAsia"/>
-          <w:color w:val="000000" w:themeColor="text1"/>
-        </w:rPr>
-        <w:t xml:space="preserve"> </w:t>
-      </w:r>
-      <w:proofErr w:type="spellStart"/>
-      <w:r>
-        <w:rPr>
-          <w:rFonts w:eastAsiaTheme="minorEastAsia"/>
-          <w:color w:val="000000" w:themeColor="text1"/>
-        </w:rPr>
-        <w:t>met_temp</w:t>
-      </w:r>
-      <w:proofErr w:type="spellEnd"/>
-    </w:p>
-    <w:p>
-      <w:pPr>
-        <w:pStyle w:val="ListParagraph"/>
-        <w:numPr>
-          <w:ilvl w:val="0"/>
-          <w:numId w:val="5"/>
-        </w:numPr>
-        <w:rPr>
-          <w:rFonts w:eastAsiaTheme="minorEastAsia"/>
-          <w:color w:val="000000" w:themeColor="text1"/>
-        </w:rPr>
-      </w:pPr>
-      <w:r>
-        <w:rPr>
-          <w:rFonts w:eastAsiaTheme="minorEastAsia"/>
-          <w:color w:val="000000" w:themeColor="text1"/>
-        </w:rPr>
-        <w:t>DAQ [</w:t>
-      </w:r>
-      <w:r>
-        <w:rPr>
-          <w:rFonts w:eastAsiaTheme="minorEastAsia"/>
-          <w:color w:val="000000" w:themeColor="text1"/>
-        </w:rPr>
-        <w:t>Vaisala_HMP155</w:t>
-      </w:r>
-      <w:r>
-        <w:rPr>
-          <w:rFonts w:eastAsiaTheme="minorEastAsia"/>
-          <w:color w:val="000000" w:themeColor="text1"/>
-        </w:rPr>
-        <w:t>] (Bed1)</w:t>
-      </w:r>
-      <w:r>
-        <w:rPr>
-          <w:rFonts w:eastAsiaTheme="minorEastAsia"/>
-          <w:color w:val="000000" w:themeColor="text1"/>
-        </w:rPr>
-        <w:t xml:space="preserve"> </w:t>
-      </w:r>
-      <w:r>
-        <w:rPr>
-          <w:rFonts w:eastAsiaTheme="minorEastAsia"/>
-          <w:color w:val="000000" w:themeColor="text1"/>
-        </w:rPr>
-        <w:t>T_Bed1_M4_C4</w:t>
-      </w:r>
-    </w:p>
-    <w:p>
-      <w:pPr>
-        <w:pStyle w:val="ListParagraph"/>
-        <w:numPr>
-          <w:ilvl w:val="0"/>
-          <w:numId w:val="5"/>
-        </w:numPr>
-        <w:rPr>
-          <w:rFonts w:eastAsiaTheme="minorEastAsia"/>
-          <w:color w:val="000000" w:themeColor="text1"/>
-        </w:rPr>
-      </w:pPr>
-      <w:r>
-        <w:rPr>
-          <w:rFonts w:eastAsiaTheme="minorEastAsia"/>
-          <w:color w:val="000000" w:themeColor="text1"/>
-        </w:rPr>
-        <w:t>DAQ [</w:t>
-      </w:r>
-      <w:r>
-        <w:rPr>
-          <w:rFonts w:eastAsiaTheme="minorEastAsia"/>
-          <w:color w:val="000000" w:themeColor="text1"/>
-        </w:rPr>
-        <w:t>Vaisala_HMP45A</w:t>
-      </w:r>
-      <w:r>
-        <w:rPr>
-          <w:rFonts w:eastAsiaTheme="minorEastAsia"/>
-          <w:color w:val="000000" w:themeColor="text1"/>
-        </w:rPr>
-        <w:t>] (Mba)</w:t>
-      </w:r>
-      <w:r>
-        <w:rPr>
-          <w:rFonts w:eastAsiaTheme="minorEastAsia"/>
-          <w:color w:val="000000" w:themeColor="text1"/>
-        </w:rPr>
-        <w:t xml:space="preserve"> </w:t>
-      </w:r>
-      <w:r>
-        <w:rPr>
-          <w:rFonts w:eastAsiaTheme="minorEastAsia"/>
-          <w:color w:val="000000" w:themeColor="text1"/>
-        </w:rPr>
-        <w:t>T_MBa_M5_C1</w:t>
-      </w:r>
-    </w:p>
-    <w:p>
-      <w:pPr>
-        <w:pStyle w:val="ListParagraph"/>
-        <w:numPr>
-          <w:ilvl w:val="0"/>
-          <w:numId w:val="5"/>
-        </w:numPr>
-        <w:rPr>
-          <w:rFonts w:eastAsiaTheme="minorEastAsia"/>
-          <w:color w:val="000000" w:themeColor="text1"/>
-        </w:rPr>
-      </w:pPr>
-      <w:r>
-        <w:rPr>
-          <w:rFonts w:eastAsiaTheme="minorEastAsia"/>
-          <w:color w:val="000000" w:themeColor="text1"/>
-        </w:rPr>
-        <w:t>DAQ [</w:t>
-      </w:r>
-      <w:r>
-        <w:rPr>
-          <w:rFonts w:eastAsiaTheme="minorEastAsia"/>
-          <w:color w:val="000000" w:themeColor="text1"/>
-        </w:rPr>
-        <w:t>Vaisala_HMP155</w:t>
-      </w:r>
-      <w:r>
-        <w:rPr>
-          <w:rFonts w:eastAsiaTheme="minorEastAsia"/>
-          <w:color w:val="000000" w:themeColor="text1"/>
-        </w:rPr>
-        <w:t xml:space="preserve">] (Fam) </w:t>
-      </w:r>
-      <w:r>
-        <w:rPr>
-          <w:rFonts w:eastAsiaTheme="minorEastAsia"/>
-          <w:color w:val="000000" w:themeColor="text1"/>
-        </w:rPr>
-        <w:t>T</w:t>
-      </w:r>
-      <w:r>
-        <w:rPr>
-          <w:rFonts w:eastAsiaTheme="minorEastAsia"/>
-          <w:color w:val="000000" w:themeColor="text1"/>
-        </w:rPr>
-        <w:t>_Fam_M3_C</w:t>
-      </w:r>
-      <w:r>
-        <w:rPr>
-          <w:rFonts w:eastAsiaTheme="minorEastAsia"/>
-          <w:color w:val="000000" w:themeColor="text1"/>
-        </w:rPr>
-        <w:t>0</w:t>
-      </w:r>
-    </w:p>
-    <w:p>
-      <w:pPr>
-        <w:pStyle w:val="ListParagraph"/>
-        <w:numPr>
-          <w:ilvl w:val="0"/>
-          <w:numId w:val="5"/>
-        </w:numPr>
-        <w:rPr>
-          <w:rFonts w:eastAsiaTheme="minorEastAsia"/>
-          <w:color w:val="000000" w:themeColor="text1"/>
-        </w:rPr>
-      </w:pPr>
-      <w:r>
-        <w:rPr>
-          <w:rFonts w:eastAsiaTheme="minorEastAsia"/>
-          <w:color w:val="000000" w:themeColor="text1"/>
-        </w:rPr>
-        <w:t>DAQ [</w:t>
-      </w:r>
-      <w:r>
-        <w:rPr>
-          <w:rFonts w:eastAsiaTheme="minorEastAsia"/>
-          <w:color w:val="000000" w:themeColor="text1"/>
-        </w:rPr>
-        <w:t>Vaisala_HMP155</w:t>
-      </w:r>
-      <w:r>
-        <w:rPr>
-          <w:rFonts w:eastAsiaTheme="minorEastAsia"/>
-          <w:color w:val="000000" w:themeColor="text1"/>
-        </w:rPr>
-        <w:t xml:space="preserve">] (Liv) </w:t>
-      </w:r>
-      <w:r>
-        <w:rPr>
-          <w:rFonts w:eastAsiaTheme="minorEastAsia"/>
-          <w:color w:val="000000" w:themeColor="text1"/>
-        </w:rPr>
-        <w:t>T</w:t>
-      </w:r>
-      <w:r>
-        <w:rPr>
-          <w:rFonts w:eastAsiaTheme="minorEastAsia"/>
-          <w:color w:val="000000" w:themeColor="text1"/>
-        </w:rPr>
-        <w:t>_</w:t>
-      </w:r>
-      <w:r>
-        <w:rPr>
-          <w:rFonts w:eastAsiaTheme="minorEastAsia"/>
-          <w:color w:val="000000" w:themeColor="text1"/>
-        </w:rPr>
-        <w:t>Liv</w:t>
-      </w:r>
-      <w:r>
-        <w:rPr>
-          <w:rFonts w:eastAsiaTheme="minorEastAsia"/>
-          <w:color w:val="000000" w:themeColor="text1"/>
-        </w:rPr>
-        <w:t>_M3_C</w:t>
-      </w:r>
-      <w:r>
-        <w:rPr>
-          <w:rFonts w:eastAsiaTheme="minorEastAsia"/>
-          <w:color w:val="000000" w:themeColor="text1"/>
-        </w:rPr>
-        <w:t>7</w:t>
-      </w:r>
-    </w:p>
-    <w:p>
-      <w:pPr>
-        <w:pStyle w:val="ListParagraph"/>
-        <w:numPr>
-          <w:ilvl w:val="0"/>
-          <w:numId w:val="5"/>
-        </w:numPr>
-        <w:rPr>
-          <w:rFonts w:eastAsiaTheme="minorEastAsia"/>
-          <w:color w:val="000000" w:themeColor="text1"/>
-        </w:rPr>
-      </w:pPr>
-      <w:r>
-        <w:rPr>
-          <w:rFonts w:eastAsiaTheme="minorEastAsia"/>
-          <w:color w:val="000000" w:themeColor="text1"/>
-        </w:rPr>
-        <w:t>DAQ [</w:t>
-      </w:r>
-      <w:r>
-        <w:rPr>
-          <w:rFonts w:eastAsiaTheme="minorEastAsia"/>
-          <w:color w:val="000000" w:themeColor="text1"/>
-        </w:rPr>
-        <w:t>Vaisala_HMP45A</w:t>
-      </w:r>
-      <w:r>
-        <w:rPr>
-          <w:rFonts w:eastAsiaTheme="minorEastAsia"/>
-          <w:color w:val="000000" w:themeColor="text1"/>
-        </w:rPr>
-        <w:t>] (Out)</w:t>
-      </w:r>
-      <w:r>
-        <w:rPr>
-          <w:rFonts w:eastAsiaTheme="minorEastAsia"/>
-          <w:color w:val="000000" w:themeColor="text1"/>
-        </w:rPr>
-        <w:t xml:space="preserve"> </w:t>
-      </w:r>
-      <w:r>
-        <w:rPr>
-          <w:rFonts w:eastAsiaTheme="minorEastAsia"/>
-          <w:color w:val="000000" w:themeColor="text1"/>
-        </w:rPr>
-        <w:t>T_Out_M5_C6</w:t>
+        <w:rPr>
+          <w:rFonts w:eastAsiaTheme="minorEastAsia"/>
+          <w:color w:val="000000" w:themeColor="text1"/>
+        </w:rPr>
+      </w:pPr>
+      <w:r>
+        <w:rPr>
+          <w:rFonts w:eastAsiaTheme="minorEastAsia"/>
+          <w:color w:val="000000" w:themeColor="text1"/>
+        </w:rPr>
+        <w:t>For each data set</w:t>
+      </w:r>
+      <w:r>
+        <w:rPr>
+          <w:rFonts w:eastAsiaTheme="minorEastAsia"/>
+          <w:color w:val="000000" w:themeColor="text1"/>
+        </w:rPr>
+        <w:t>,</w:t>
+      </w:r>
+      <w:r>
+        <w:rPr>
+          <w:rFonts w:eastAsiaTheme="minorEastAsia"/>
+          <w:color w:val="000000" w:themeColor="text1"/>
+        </w:rPr>
+        <w:t xml:space="preserve"> report the average temperature for the two hours after the shower turns off, along with the difference between the min and max values for that time period.</w:t>
       </w:r>
     </w:p>
     <w:p>
@@ -6617,21 +5696,7 @@
           <w:rFonts w:eastAsiaTheme="minorEastAsia"/>
           <w:color w:val="000000" w:themeColor="text1"/>
         </w:rPr>
-        <w:t xml:space="preserve"> after the shower turns off</w:t>
-      </w:r>
-      <w:r>
-        <w:rPr>
-          <w:rFonts w:eastAsiaTheme="minorEastAsia"/>
-          <w:color w:val="000000" w:themeColor="text1"/>
-        </w:rPr>
-        <w:t>, along with the difference between the min and max values for that time period</w:t>
-      </w:r>
-      <w:r>
-        <w:rPr>
-          <w:rFonts w:eastAsiaTheme="minorEastAsia"/>
-          <w:color w:val="000000" w:themeColor="text1"/>
-        </w:rPr>
-        <w:t xml:space="preserve">.  </w:t>
+        <w:t xml:space="preserve"> after the shower turns off.</w:t>
       </w:r>
     </w:p>
     <w:p>
@@ -6644,13 +5709,7 @@
     </w:p>
     <w:p>
       <w:r>
-        <w:t xml:space="preserve">The following other data from the </w:t>
-      </w:r>
-      <w:r>
-        <w:t>AIO2</w:t>
-      </w:r>
-      <w:r>
-        <w:t xml:space="preserve"> should be processed:</w:t>
+        <w:t>The following other data from the DAQ should be processed:</w:t>
       </w:r>
     </w:p>
     <w:p>
@@ -6662,15 +5721,7 @@
         </w:numPr>
       </w:pPr>
       <w:r>
-        <w:t xml:space="preserve">AIO2 </w:t>
-      </w:r>
-      <w:proofErr w:type="spellStart"/>
-      <w:r>
-        <w:t>Wind_Speed_m</w:t>
-      </w:r>
-      <w:proofErr w:type="spellEnd"/>
-      <w:r>
-        <w:t>/s</w:t>
+        <w:t>Windspeed</w:t>
       </w:r>
     </w:p>
     <w:p>
@@ -6682,13 +5733,8 @@
         </w:numPr>
       </w:pPr>
       <w:r>
-        <w:t xml:space="preserve">AIO2 </w:t>
-      </w:r>
-      <w:proofErr w:type="spellStart"/>
-      <w:r>
-        <w:t>Wind_Direction_deg</w:t>
-      </w:r>
-      <w:proofErr w:type="spellEnd"/>
+        <w:t>Direction</w:t>
+      </w:r>
     </w:p>
     <w:p>
       <w:pPr>
@@ -6710,119 +5756,31 @@
         <w:pStyle w:val="ListParagraph"/>
         <w:numPr>
           <w:ilvl w:val="0"/>
-          <w:numId w:val="8"/>
+          <w:numId w:val="7"/>
         </w:numPr>
-        <w:rPr>
-          <w:rFonts w:eastAsiaTheme="minorEastAsia"/>
-          <w:color w:val="000000" w:themeColor="text1"/>
-        </w:rPr>
-      </w:pPr>
-      <w:r>
-        <w:rPr>
-          <w:rFonts w:eastAsiaTheme="minorEastAsia"/>
-          <w:color w:val="000000" w:themeColor="text1"/>
-        </w:rPr>
-        <w:t xml:space="preserve">The initial average and standard deviation of </w:t>
-      </w:r>
-      <w:r>
-        <w:rPr>
-          <w:rFonts w:eastAsiaTheme="minorEastAsia"/>
-          <w:color w:val="000000" w:themeColor="text1"/>
-        </w:rPr>
-        <w:t>other data</w:t>
-      </w:r>
-      <w:r>
-        <w:rPr>
-          <w:rFonts w:eastAsiaTheme="minorEastAsia"/>
-          <w:color w:val="000000" w:themeColor="text1"/>
-        </w:rPr>
-        <w:t>, for the 30 minutes prior to the shower turning on.</w:t>
+      </w:pPr>
+      <w:r>
+        <w:rPr>
+          <w:rFonts w:eastAsiaTheme="minorEastAsia"/>
+          <w:color w:val="000000" w:themeColor="text1"/>
+        </w:rPr>
+        <w:t xml:space="preserve">The initial average and standard deviation of the variables for the </w:t>
+      </w:r>
+      <w:r>
+        <w:rPr>
+          <w:rFonts w:eastAsiaTheme="minorEastAsia"/>
+          <w:color w:val="000000" w:themeColor="text1"/>
+        </w:rPr>
+        <w:t>two-hour</w:t>
+      </w:r>
+      <w:r>
+        <w:rPr>
+          <w:rFonts w:eastAsiaTheme="minorEastAsia"/>
+          <w:color w:val="000000" w:themeColor="text1"/>
+        </w:rPr>
+        <w:t xml:space="preserve"> period after the shower turns off.</w:t>
       </w:r>
     </w:p>
-    <w:p>
-      <w:pPr>
-        <w:pStyle w:val="ListParagraph"/>
-        <w:numPr>
-          <w:ilvl w:val="0"/>
-          <w:numId w:val="8"/>
-        </w:numPr>
-        <w:rPr>
-          <w:rFonts w:eastAsiaTheme="minorEastAsia"/>
-          <w:color w:val="000000" w:themeColor="text1"/>
-        </w:rPr>
-      </w:pPr>
-      <w:r>
-        <w:rPr>
-          <w:rFonts w:eastAsiaTheme="minorEastAsia"/>
-          <w:color w:val="000000" w:themeColor="text1"/>
-        </w:rPr>
-        <w:lastRenderedPageBreak/>
-        <w:t>T</w:t>
-      </w:r>
-      <w:r>
-        <w:rPr>
-          <w:rFonts w:eastAsiaTheme="minorEastAsia"/>
-          <w:color w:val="000000" w:themeColor="text1"/>
-        </w:rPr>
-        <w:t>he average</w:t>
-      </w:r>
-      <w:r>
-        <w:rPr>
-          <w:rFonts w:eastAsiaTheme="minorEastAsia"/>
-          <w:color w:val="000000" w:themeColor="text1"/>
-        </w:rPr>
-        <w:t xml:space="preserve"> and standard deviation</w:t>
-      </w:r>
-      <w:r>
-        <w:rPr>
-          <w:rFonts w:eastAsiaTheme="minorEastAsia"/>
-          <w:color w:val="000000" w:themeColor="text1"/>
-        </w:rPr>
-        <w:t xml:space="preserve"> </w:t>
-      </w:r>
-      <w:r>
-        <w:rPr>
-          <w:rFonts w:eastAsiaTheme="minorEastAsia"/>
-          <w:color w:val="000000" w:themeColor="text1"/>
-        </w:rPr>
-        <w:t>of the other data</w:t>
-      </w:r>
-      <w:r>
-        <w:rPr>
-          <w:rFonts w:eastAsiaTheme="minorEastAsia"/>
-          <w:color w:val="000000" w:themeColor="text1"/>
-        </w:rPr>
-        <w:t xml:space="preserve"> for the two-hour period</w:t>
-      </w:r>
-      <w:r>
-        <w:rPr>
-          <w:rFonts w:eastAsiaTheme="minorEastAsia"/>
-          <w:color w:val="000000" w:themeColor="text1"/>
-        </w:rPr>
-        <w:t xml:space="preserve"> after the shower turns off, along with the difference between the min and max values for that time period.</w:t>
-      </w:r>
-    </w:p>
-    <w:p>
-      <w:pPr>
-        <w:rPr>
-          <w:rFonts w:eastAsiaTheme="minorEastAsia"/>
-          <w:color w:val="000000" w:themeColor="text1"/>
-        </w:rPr>
-      </w:pPr>
-    </w:p>
-    <w:p>
-      <w:pPr>
-        <w:rPr>
-          <w:rFonts w:eastAsiaTheme="minorEastAsia"/>
-          <w:color w:val="000000" w:themeColor="text1"/>
-        </w:rPr>
-      </w:pPr>
-    </w:p>
-    <w:p/>
-    <w:p/>
-    <w:p/>
-    <w:p/>
-    <w:p/>
     <w:sectPr>
       <w:pgSz w:w="12240" w:h="15840"/>
       <w:pgMar w:top="1440" w:right="1440" w:bottom="1440" w:left="1440" w:header="720" w:footer="720" w:gutter="0"/>
@@ -7326,7 +6284,96 @@
     </w:lvl>
   </w:abstractNum>
   <w:abstractNum w:abstractNumId="5" w15:restartNumberingAfterBreak="0">
-    <w:nsid w:val="3EA46A2D"/>
+    <w:nsid w:val="3F057642"/>
+    <w:multiLevelType w:val="hybridMultilevel"/>
+    <w:tmpl w:val="C8EECEEE"/>
+    <w:lvl w:ilvl="0" w:tplc="04090011">
+      <w:start w:val="1"/>
+      <w:numFmt w:val="decimal"/>
+      <w:lvlText w:val="%1)"/>
+      <w:lvlJc w:val="left"/>
+      <w:pPr>
+        <w:ind w:left="720" w:hanging="360"/>
+      </w:pPr>
+      <w:rPr>
+        <w:rFonts w:hint="default"/>
+      </w:rPr>
+    </w:lvl>
+    <w:lvl w:ilvl="1" w:tplc="04090019" w:tentative="1">
+      <w:start w:val="1"/>
+      <w:numFmt w:val="lowerLetter"/>
+      <w:lvlText w:val="%2."/>
+      <w:lvlJc w:val="left"/>
+      <w:pPr>
+        <w:ind w:left="1440" w:hanging="360"/>
+      </w:pPr>
+    </w:lvl>
+    <w:lvl w:ilvl="2" w:tplc="0409001B" w:tentative="1">
+      <w:start w:val="1"/>
+      <w:numFmt w:val="lowerRoman"/>
+      <w:lvlText w:val="%3."/>
+      <w:lvlJc w:val="right"/>
+      <w:pPr>
+        <w:ind w:left="2160" w:hanging="180"/>
+      </w:pPr>
+    </w:lvl>
+    <w:lvl w:ilvl="3" w:tplc="0409000F" w:tentative="1">
+      <w:start w:val="1"/>
+      <w:numFmt w:val="decimal"/>
+      <w:lvlText w:val="%4."/>
+      <w:lvlJc w:val="left"/>
+      <w:pPr>
+        <w:ind w:left="2880" w:hanging="360"/>
+      </w:pPr>
+    </w:lvl>
+    <w:lvl w:ilvl="4" w:tplc="04090019" w:tentative="1">
+      <w:start w:val="1"/>
+      <w:numFmt w:val="lowerLetter"/>
+      <w:lvlText w:val="%5."/>
+      <w:lvlJc w:val="left"/>
+      <w:pPr>
+        <w:ind w:left="3600" w:hanging="360"/>
+      </w:pPr>
+    </w:lvl>
+    <w:lvl w:ilvl="5" w:tplc="0409001B" w:tentative="1">
+      <w:start w:val="1"/>
+      <w:numFmt w:val="lowerRoman"/>
+      <w:lvlText w:val="%6."/>
+      <w:lvlJc w:val="right"/>
+      <w:pPr>
+        <w:ind w:left="4320" w:hanging="180"/>
+      </w:pPr>
+    </w:lvl>
+    <w:lvl w:ilvl="6" w:tplc="0409000F" w:tentative="1">
+      <w:start w:val="1"/>
+      <w:numFmt w:val="decimal"/>
+      <w:lvlText w:val="%7."/>
+      <w:lvlJc w:val="left"/>
+      <w:pPr>
+        <w:ind w:left="5040" w:hanging="360"/>
+      </w:pPr>
+    </w:lvl>
+    <w:lvl w:ilvl="7" w:tplc="04090019" w:tentative="1">
+      <w:start w:val="1"/>
+      <w:numFmt w:val="lowerLetter"/>
+      <w:lvlText w:val="%8."/>
+      <w:lvlJc w:val="left"/>
+      <w:pPr>
+        <w:ind w:left="5760" w:hanging="360"/>
+      </w:pPr>
+    </w:lvl>
+    <w:lvl w:ilvl="8" w:tplc="0409001B" w:tentative="1">
+      <w:start w:val="1"/>
+      <w:numFmt w:val="lowerRoman"/>
+      <w:lvlText w:val="%9."/>
+      <w:lvlJc w:val="right"/>
+      <w:pPr>
+        <w:ind w:left="6480" w:hanging="180"/>
+      </w:pPr>
+    </w:lvl>
+  </w:abstractNum>
+  <w:abstractNum w:abstractNumId="6" w15:restartNumberingAfterBreak="0">
+    <w:nsid w:val="7D1A12C6"/>
     <w:multiLevelType w:val="hybridMultilevel"/>
     <w:tmpl w:val="C8EECEEE"/>
     <w:lvl w:ilvl="0" w:tplc="FFFFFFFF">
@@ -7414,184 +6461,6 @@
       </w:pPr>
     </w:lvl>
   </w:abstractNum>
-  <w:abstractNum w:abstractNumId="6" w15:restartNumberingAfterBreak="0">
-    <w:nsid w:val="3F057642"/>
-    <w:multiLevelType w:val="hybridMultilevel"/>
-    <w:tmpl w:val="C8EECEEE"/>
-    <w:lvl w:ilvl="0" w:tplc="04090011">
-      <w:start w:val="1"/>
-      <w:numFmt w:val="decimal"/>
-      <w:lvlText w:val="%1)"/>
-      <w:lvlJc w:val="left"/>
-      <w:pPr>
-        <w:ind w:left="720" w:hanging="360"/>
-      </w:pPr>
-      <w:rPr>
-        <w:rFonts w:hint="default"/>
-      </w:rPr>
-    </w:lvl>
-    <w:lvl w:ilvl="1" w:tplc="04090019" w:tentative="1">
-      <w:start w:val="1"/>
-      <w:numFmt w:val="lowerLetter"/>
-      <w:lvlText w:val="%2."/>
-      <w:lvlJc w:val="left"/>
-      <w:pPr>
-        <w:ind w:left="1440" w:hanging="360"/>
-      </w:pPr>
-    </w:lvl>
-    <w:lvl w:ilvl="2" w:tplc="0409001B" w:tentative="1">
-      <w:start w:val="1"/>
-      <w:numFmt w:val="lowerRoman"/>
-      <w:lvlText w:val="%3."/>
-      <w:lvlJc w:val="right"/>
-      <w:pPr>
-        <w:ind w:left="2160" w:hanging="180"/>
-      </w:pPr>
-    </w:lvl>
-    <w:lvl w:ilvl="3" w:tplc="0409000F" w:tentative="1">
-      <w:start w:val="1"/>
-      <w:numFmt w:val="decimal"/>
-      <w:lvlText w:val="%4."/>
-      <w:lvlJc w:val="left"/>
-      <w:pPr>
-        <w:ind w:left="2880" w:hanging="360"/>
-      </w:pPr>
-    </w:lvl>
-    <w:lvl w:ilvl="4" w:tplc="04090019" w:tentative="1">
-      <w:start w:val="1"/>
-      <w:numFmt w:val="lowerLetter"/>
-      <w:lvlText w:val="%5."/>
-      <w:lvlJc w:val="left"/>
-      <w:pPr>
-        <w:ind w:left="3600" w:hanging="360"/>
-      </w:pPr>
-    </w:lvl>
-    <w:lvl w:ilvl="5" w:tplc="0409001B" w:tentative="1">
-      <w:start w:val="1"/>
-      <w:numFmt w:val="lowerRoman"/>
-      <w:lvlText w:val="%6."/>
-      <w:lvlJc w:val="right"/>
-      <w:pPr>
-        <w:ind w:left="4320" w:hanging="180"/>
-      </w:pPr>
-    </w:lvl>
-    <w:lvl w:ilvl="6" w:tplc="0409000F" w:tentative="1">
-      <w:start w:val="1"/>
-      <w:numFmt w:val="decimal"/>
-      <w:lvlText w:val="%7."/>
-      <w:lvlJc w:val="left"/>
-      <w:pPr>
-        <w:ind w:left="5040" w:hanging="360"/>
-      </w:pPr>
-    </w:lvl>
-    <w:lvl w:ilvl="7" w:tplc="04090019" w:tentative="1">
-      <w:start w:val="1"/>
-      <w:numFmt w:val="lowerLetter"/>
-      <w:lvlText w:val="%8."/>
-      <w:lvlJc w:val="left"/>
-      <w:pPr>
-        <w:ind w:left="5760" w:hanging="360"/>
-      </w:pPr>
-    </w:lvl>
-    <w:lvl w:ilvl="8" w:tplc="0409001B" w:tentative="1">
-      <w:start w:val="1"/>
-      <w:numFmt w:val="lowerRoman"/>
-      <w:lvlText w:val="%9."/>
-      <w:lvlJc w:val="right"/>
-      <w:pPr>
-        <w:ind w:left="6480" w:hanging="180"/>
-      </w:pPr>
-    </w:lvl>
-  </w:abstractNum>
-  <w:abstractNum w:abstractNumId="7" w15:restartNumberingAfterBreak="0">
-    <w:nsid w:val="7D1A12C6"/>
-    <w:multiLevelType w:val="hybridMultilevel"/>
-    <w:tmpl w:val="C8EECEEE"/>
-    <w:lvl w:ilvl="0" w:tplc="FFFFFFFF">
-      <w:start w:val="1"/>
-      <w:numFmt w:val="decimal"/>
-      <w:lvlText w:val="%1)"/>
-      <w:lvlJc w:val="left"/>
-      <w:pPr>
-        <w:ind w:left="720" w:hanging="360"/>
-      </w:pPr>
-      <w:rPr>
-        <w:rFonts w:hint="default"/>
-      </w:rPr>
-    </w:lvl>
-    <w:lvl w:ilvl="1" w:tplc="FFFFFFFF" w:tentative="1">
-      <w:start w:val="1"/>
-      <w:numFmt w:val="lowerLetter"/>
-      <w:lvlText w:val="%2."/>
-      <w:lvlJc w:val="left"/>
-      <w:pPr>
-        <w:ind w:left="1440" w:hanging="360"/>
-      </w:pPr>
-    </w:lvl>
-    <w:lvl w:ilvl="2" w:tplc="FFFFFFFF" w:tentative="1">
-      <w:start w:val="1"/>
-      <w:numFmt w:val="lowerRoman"/>
-      <w:lvlText w:val="%3."/>
-      <w:lvlJc w:val="right"/>
-      <w:pPr>
-        <w:ind w:left="2160" w:hanging="180"/>
-      </w:pPr>
-    </w:lvl>
-    <w:lvl w:ilvl="3" w:tplc="FFFFFFFF" w:tentative="1">
-      <w:start w:val="1"/>
-      <w:numFmt w:val="decimal"/>
-      <w:lvlText w:val="%4."/>
-      <w:lvlJc w:val="left"/>
-      <w:pPr>
-        <w:ind w:left="2880" w:hanging="360"/>
-      </w:pPr>
-    </w:lvl>
-    <w:lvl w:ilvl="4" w:tplc="FFFFFFFF" w:tentative="1">
-      <w:start w:val="1"/>
-      <w:numFmt w:val="lowerLetter"/>
-      <w:lvlText w:val="%5."/>
-      <w:lvlJc w:val="left"/>
-      <w:pPr>
-        <w:ind w:left="3600" w:hanging="360"/>
-      </w:pPr>
-    </w:lvl>
-    <w:lvl w:ilvl="5" w:tplc="FFFFFFFF" w:tentative="1">
-      <w:start w:val="1"/>
-      <w:numFmt w:val="lowerRoman"/>
-      <w:lvlText w:val="%6."/>
-      <w:lvlJc w:val="right"/>
-      <w:pPr>
-        <w:ind w:left="4320" w:hanging="180"/>
-      </w:pPr>
-    </w:lvl>
-    <w:lvl w:ilvl="6" w:tplc="FFFFFFFF" w:tentative="1">
-      <w:start w:val="1"/>
-      <w:numFmt w:val="decimal"/>
-      <w:lvlText w:val="%7."/>
-      <w:lvlJc w:val="left"/>
-      <w:pPr>
-        <w:ind w:left="5040" w:hanging="360"/>
-      </w:pPr>
-    </w:lvl>
-    <w:lvl w:ilvl="7" w:tplc="FFFFFFFF" w:tentative="1">
-      <w:start w:val="1"/>
-      <w:numFmt w:val="lowerLetter"/>
-      <w:lvlText w:val="%8."/>
-      <w:lvlJc w:val="left"/>
-      <w:pPr>
-        <w:ind w:left="5760" w:hanging="360"/>
-      </w:pPr>
-    </w:lvl>
-    <w:lvl w:ilvl="8" w:tplc="FFFFFFFF" w:tentative="1">
-      <w:start w:val="1"/>
-      <w:numFmt w:val="lowerRoman"/>
-      <w:lvlText w:val="%9."/>
-      <w:lvlJc w:val="right"/>
-      <w:pPr>
-        <w:ind w:left="6480" w:hanging="180"/>
-      </w:pPr>
-    </w:lvl>
-  </w:abstractNum>
   <w:num w:numId="1" w16cid:durableId="447159788">
     <w:abstractNumId w:val="3"/>
   </w:num>
@@ -7599,10 +6468,10 @@
     <w:abstractNumId w:val="2"/>
   </w:num>
   <w:num w:numId="3" w16cid:durableId="1338381348">
-    <w:abstractNumId w:val="6"/>
+    <w:abstractNumId w:val="5"/>
   </w:num>
   <w:num w:numId="4" w16cid:durableId="1621109885">
-    <w:abstractNumId w:val="7"/>
+    <w:abstractNumId w:val="6"/>
   </w:num>
   <w:num w:numId="5" w16cid:durableId="1930848717">
     <w:abstractNumId w:val="4"/>
@@ -7612,9 +6481,6 @@
   </w:num>
   <w:num w:numId="7" w16cid:durableId="695665822">
     <w:abstractNumId w:val="1"/>
-  </w:num>
-  <w:num w:numId="8" w16cid:durableId="95947023">
-    <w:abstractNumId w:val="5"/>
   </w:num>
 </w:numbering>
 </file>

</xml_diff>

<commit_message>
fix reference files so they are directly in repo, not in sim link folder
</commit_message>
<xml_diff>
--- a/docs/Data Analysis.docx
+++ b/docs/Data Analysis.docx
@@ -98,6 +98,11 @@
       </w:r>
     </w:p>
     <w:p>
+      <w:pPr>
+        <w:rPr>
+          <w:ins w:id="0" w:author="Lima, Nathan M. (Fed)" w:date="2026-02-17T12:10:00Z" w16du:dateUtc="2026-02-17T17:10:00Z"/>
+        </w:rPr>
+      </w:pPr>
       <w:r>
         <w:t>Need to combine three Aranet data files:  Bedroom, Entry</w:t>
       </w:r>
@@ -112,6 +117,37 @@
       </w:r>
     </w:p>
     <w:p>
+      <w:pPr>
+        <w:rPr>
+          <w:b/>
+          <w:bCs/>
+          <w:i/>
+          <w:iCs/>
+          <w:color w:val="FF0000"/>
+          <w:rPrChange w:id="1" w:author="Lima, Nathan M. (Fed)" w:date="2026-02-17T12:10:00Z" w16du:dateUtc="2026-02-17T17:10:00Z">
+            <w:rPr/>
+          </w:rPrChange>
+        </w:rPr>
+      </w:pPr>
+      <w:ins w:id="2" w:author="Lima, Nathan M. (Fed)" w:date="2026-02-17T12:10:00Z" w16du:dateUtc="2026-02-17T17:10:00Z">
+        <w:r>
+          <w:rPr>
+            <w:b/>
+            <w:bCs/>
+            <w:i/>
+            <w:iCs/>
+            <w:color w:val="FF0000"/>
+            <w:rPrChange w:id="3" w:author="Lima, Nathan M. (Fed)" w:date="2026-02-17T12:10:00Z" w16du:dateUtc="2026-02-17T17:10:00Z">
+              <w:rPr>
+                <w:color w:val="FF0000"/>
+              </w:rPr>
+            </w:rPrChange>
+          </w:rPr>
+          <w:t>6-minute rolling average applied to reduce sensor noise</w:t>
+        </w:r>
+      </w:ins>
+    </w:p>
+    <w:p>
       <w:r>
         <w:t xml:space="preserve">We need to analyze </w:t>
       </w:r>
@@ -191,13 +227,7 @@
         <w:t>)</w:t>
       </w:r>
       <w:r>
-        <w:t>. Solve the purple equation for each time step. Then</w:t>
-      </w:r>
-      <w:r>
-        <w:t>,</w:t>
-      </w:r>
-      <w:r>
-        <w:t xml:space="preserve"> </w:t>
+        <w:t xml:space="preserve">. Solve the purple equation for each time step. Then </w:t>
       </w:r>
       <w:r>
         <w:t>c</w:t>
@@ -224,7 +254,13 @@
         <w:t xml:space="preserve"> decay calculation </w:t>
       </w:r>
       <w:r>
-        <w:t>10 minutes prior to the top of the hour (CO2 is injected from 40 to 44 minutes after the hour; the</w:t>
+        <w:t xml:space="preserve">10 minutes prior to the top of the hour (CO2 is injected from </w:t>
+      </w:r>
+      <w:r>
+        <w:t>38</w:t>
+      </w:r>
+      <w:r>
+        <w:t xml:space="preserve"> to 44 minutes after the hour; the</w:t>
       </w:r>
       <w:r>
         <w:t xml:space="preserve"> mixing fan turns off at 45 minutes after the hour). </w:t>
@@ -262,7 +298,7 @@
                   <w:rFonts w:ascii="Cambria Math"/>
                   <w:color w:val="000000" w:themeColor="text1"/>
                 </w:rPr>
-                <m:t>∂C</m:t>
+                <m:t>dC</m:t>
               </m:r>
             </m:num>
             <m:den>
@@ -271,7 +307,7 @@
                   <w:rFonts w:ascii="Cambria Math"/>
                   <w:color w:val="000000" w:themeColor="text1"/>
                 </w:rPr>
-                <m:t>∂t</m:t>
+                <m:t>dt</m:t>
               </m:r>
             </m:den>
           </m:f>
@@ -560,7 +596,7 @@
                   <w:rFonts w:ascii="Cambria Math"/>
                   <w:color w:val="000000" w:themeColor="text1"/>
                 </w:rPr>
-                <m:t>∂C</m:t>
+                <m:t>dC</m:t>
               </m:r>
             </m:num>
             <m:den>
@@ -569,7 +605,7 @@
                   <w:rFonts w:ascii="Cambria Math"/>
                   <w:color w:val="000000" w:themeColor="text1"/>
                 </w:rPr>
-                <m:t>∂t</m:t>
+                <m:t>dt</m:t>
               </m:r>
             </m:den>
           </m:f>
@@ -752,7 +788,7 @@
                   <w:rFonts w:ascii="Cambria Math"/>
                   <w:color w:val="000000" w:themeColor="text1"/>
                 </w:rPr>
-                <m:t>∂C</m:t>
+                <m:t>dC</m:t>
               </m:r>
             </m:num>
             <m:den>
@@ -761,7 +797,7 @@
                   <w:rFonts w:ascii="Cambria Math"/>
                   <w:color w:val="000000" w:themeColor="text1"/>
                 </w:rPr>
-                <m:t>∂t</m:t>
+                <m:t>dt</m:t>
               </m:r>
             </m:den>
           </m:f>
@@ -903,6 +939,7 @@
               <w:rFonts w:ascii="Cambria Math" w:hAnsi="Cambria Math"/>
               <w:color w:val="000000" w:themeColor="text1"/>
             </w:rPr>
+            <w:lastRenderedPageBreak/>
             <m:t>V</m:t>
           </m:r>
           <m:f>
@@ -921,7 +958,7 @@
                   <w:rFonts w:ascii="Cambria Math"/>
                   <w:color w:val="000000" w:themeColor="text1"/>
                 </w:rPr>
-                <m:t>∂C</m:t>
+                <m:t>dC</m:t>
               </m:r>
             </m:num>
             <m:den>
@@ -930,7 +967,7 @@
                   <w:rFonts w:ascii="Cambria Math"/>
                   <w:color w:val="000000" w:themeColor="text1"/>
                 </w:rPr>
-                <m:t>∂t</m:t>
+                <m:t>dt</m:t>
               </m:r>
             </m:den>
           </m:f>
@@ -999,7 +1036,6 @@
           <w:rFonts w:eastAsiaTheme="minorEastAsia"/>
           <w:color w:val="000000" w:themeColor="text1"/>
         </w:rPr>
-        <w:lastRenderedPageBreak/>
         <w:t>We will assume the C</w:t>
       </w:r>
       <w:r>
@@ -1440,142 +1476,59 @@
           <w:rFonts w:eastAsiaTheme="minorEastAsia"/>
           <w:color w:val="000000" w:themeColor="text1"/>
         </w:rPr>
-        <w:t xml:space="preserve">is the value in the room at the start of the decay. </w:t>
-      </w:r>
-      <w:r>
-        <w:rPr>
-          <w:rFonts w:eastAsiaTheme="minorEastAsia"/>
-        </w:rPr>
-        <w:t>The average Lamba for each injection can then be determined by linear interpolation,</w:t>
-      </w:r>
-      <w:r>
-        <w:rPr>
-          <w:rFonts w:eastAsiaTheme="minorEastAsia"/>
-        </w:rPr>
-        <w:t xml:space="preserve"> with the left side as the y variable and t as the x variable.  </w:t>
+        <w:t xml:space="preserve">is the value in the room at the start of the decay.   </w:t>
+      </w:r>
+      <w:r>
+        <w:rPr>
+          <w:rFonts w:eastAsiaTheme="minorEastAsia"/>
+        </w:rPr>
+        <w:t xml:space="preserve">An average of </w:t>
+      </w:r>
+      <w:r>
+        <w:rPr>
+          <w:rFonts w:ascii="Symbol" w:eastAsiaTheme="minorEastAsia" w:hAnsi="Symbol"/>
+        </w:rPr>
+        <w:t>l</w:t>
+      </w:r>
+      <w:r>
+        <w:rPr>
+          <w:rFonts w:eastAsiaTheme="minorEastAsia"/>
+        </w:rPr>
+        <w:t xml:space="preserve"> for each injection then can be determined via a linear interpolation with the left side as the y variable and t as the x variable.  </w:t>
       </w:r>
     </w:p>
     <w:p>
       <w:pPr>
-        <w:rPr>
-          <w:rFonts w:eastAsiaTheme="minorEastAsia"/>
-          <w:color w:val="A02B93" w:themeColor="accent5"/>
-        </w:rPr>
-      </w:pPr>
-      <w:r>
-        <w:rPr>
-          <w:rFonts w:eastAsiaTheme="minorEastAsia"/>
-        </w:rPr>
-        <w:t xml:space="preserve">For a subset of the data, calculate </w:t>
-      </w:r>
-      <w:r>
-        <w:rPr>
-          <w:rFonts w:ascii="Symbol" w:eastAsiaTheme="minorEastAsia" w:hAnsi="Symbol"/>
-        </w:rPr>
-        <w:t>l</w:t>
-      </w:r>
-      <w:r>
-        <w:rPr>
-          <w:rFonts w:eastAsiaTheme="minorEastAsia"/>
-        </w:rPr>
-        <w:t xml:space="preserve"> three ways: </w:t>
-      </w:r>
-      <w:r>
-        <w:rPr>
-          <w:rFonts w:eastAsiaTheme="minorEastAsia"/>
-        </w:rPr>
-        <w:t>u</w:t>
-      </w:r>
-      <w:r>
-        <w:rPr>
-          <w:rFonts w:eastAsiaTheme="minorEastAsia"/>
-        </w:rPr>
-        <w:t>se C</w:t>
-      </w:r>
-      <w:r>
-        <w:rPr>
-          <w:rFonts w:eastAsiaTheme="minorEastAsia"/>
-          <w:vertAlign w:val="subscript"/>
-        </w:rPr>
-        <w:t>average,out&amp;entry</w:t>
-      </w:r>
-      <w:r>
-        <w:rPr>
-          <w:rFonts w:eastAsiaTheme="minorEastAsia"/>
-        </w:rPr>
-        <w:t>, replace it with C</w:t>
-      </w:r>
-      <w:r>
-        <w:rPr>
-          <w:rFonts w:eastAsiaTheme="minorEastAsia"/>
-          <w:vertAlign w:val="subscript"/>
-        </w:rPr>
-        <w:t>out</w:t>
-      </w:r>
-      <w:r>
-        <w:rPr>
-          <w:rFonts w:eastAsiaTheme="minorEastAsia"/>
-        </w:rPr>
-        <w:t>, and then with C</w:t>
-      </w:r>
-      <w:r>
-        <w:rPr>
-          <w:rFonts w:eastAsiaTheme="minorEastAsia"/>
-          <w:vertAlign w:val="subscript"/>
-        </w:rPr>
-        <w:t>ent</w:t>
-      </w:r>
-      <w:r>
-        <w:rPr>
-          <w:rFonts w:eastAsiaTheme="minorEastAsia"/>
-          <w:vertAlign w:val="subscript"/>
-        </w:rPr>
-        <w:t>r</w:t>
-      </w:r>
-      <w:r>
-        <w:rPr>
-          <w:rFonts w:eastAsiaTheme="minorEastAsia"/>
-          <w:vertAlign w:val="subscript"/>
-        </w:rPr>
-        <w:t>y</w:t>
-      </w:r>
-      <w:r>
-        <w:rPr>
-          <w:rFonts w:eastAsiaTheme="minorEastAsia"/>
-          <w:color w:val="A02B93" w:themeColor="accent5"/>
-        </w:rPr>
-        <w:t xml:space="preserve">. </w:t>
-      </w:r>
-      <w:r>
-        <w:rPr>
-          <w:rFonts w:eastAsiaTheme="minorEastAsia"/>
-        </w:rPr>
-        <w:t>That will give a sense of uncertainty</w:t>
-      </w:r>
-      <w:r>
-        <w:rPr>
-          <w:rFonts w:eastAsiaTheme="minorEastAsia"/>
-        </w:rPr>
-        <w:t xml:space="preserve"> on using an average value</w:t>
-      </w:r>
-      <w:r>
-        <w:rPr>
-          <w:rFonts w:eastAsiaTheme="minorEastAsia"/>
-        </w:rPr>
-        <w:t>.</w:t>
+        <w:pStyle w:val="Heading1"/>
+      </w:pPr>
+      <w:r>
+        <w:t>QuantAQ Particle Analysis:</w:t>
       </w:r>
     </w:p>
     <w:p>
-      <w:pPr>
-        <w:pStyle w:val="Heading1"/>
-      </w:pPr>
-      <w:r>
-        <w:t>QuantAQ Particle Analysis:</w:t>
+      <w:r>
+        <w:t>Need to combine two QuantAQ files: Inside, Outside</w:t>
       </w:r>
     </w:p>
     <w:p>
-      <w:r>
-        <w:t>Need to combine two QuantAQ files:  Inside, Outside</w:t>
+      <w:pPr>
+        <w:rPr>
+          <w:b/>
+          <w:bCs/>
+          <w:i/>
+          <w:iCs/>
+          <w:color w:val="FF0000"/>
+        </w:rPr>
+      </w:pPr>
+      <w:r>
+        <w:rPr>
+          <w:b/>
+          <w:bCs/>
+          <w:i/>
+          <w:iCs/>
+          <w:color w:val="FF0000"/>
+        </w:rPr>
+        <w:t xml:space="preserve">Smooth the combined data using 5 minute rolling averages.  </w:t>
       </w:r>
     </w:p>
     <w:p>
@@ -1640,12 +1593,24 @@
         <w:rPr>
           <w:color w:val="E97132" w:themeColor="accent2"/>
         </w:rPr>
-        <w:t>particle growth is minimal in these size ranges</w:t>
+        <w:t xml:space="preserve">particle growth is </w:t>
       </w:r>
       <w:r>
         <w:rPr>
           <w:color w:val="E97132" w:themeColor="accent2"/>
         </w:rPr>
+        <w:t>less in</w:t>
+      </w:r>
+      <w:r>
+        <w:rPr>
+          <w:color w:val="E97132" w:themeColor="accent2"/>
+        </w:rPr>
+        <w:t xml:space="preserve"> these size ranges</w:t>
+      </w:r>
+      <w:r>
+        <w:rPr>
+          <w:color w:val="E97132" w:themeColor="accent2"/>
+        </w:rPr>
         <w:t xml:space="preserve"> in comparison to deposition and ventilation losses</w:t>
       </w:r>
       <w:r>
@@ -1667,7 +1632,13 @@
         <w:t>deposistion</w:t>
       </w:r>
       <w:r>
-        <w:t xml:space="preserve"> is the effective deposition loss rate for the particle size. </w:t>
+        <w:t xml:space="preserve"> is the effective deposition loss rate for the particle size</w:t>
+      </w:r>
+      <w:r>
+        <w:t xml:space="preserve"> and V is the volume of the bedroom (closet and bathroom are not included)</w:t>
+      </w:r>
+      <w:r>
+        <w:t xml:space="preserve">. </w:t>
       </w:r>
       <w:r>
         <w:t xml:space="preserve">Solve the </w:t>
@@ -1711,7 +1682,7 @@
                   <w:rFonts w:ascii="Cambria Math"/>
                   <w:color w:val="000000" w:themeColor="text1"/>
                 </w:rPr>
-                <m:t>∂C</m:t>
+                <m:t>dC</m:t>
               </m:r>
             </m:num>
             <m:den>
@@ -1720,7 +1691,7 @@
                   <w:rFonts w:ascii="Cambria Math"/>
                   <w:color w:val="000000" w:themeColor="text1"/>
                 </w:rPr>
-                <m:t>∂t</m:t>
+                <m:t>dt</m:t>
               </m:r>
             </m:den>
           </m:f>
@@ -1845,7 +1816,7 @@
                   <w:rFonts w:ascii="Cambria Math"/>
                   <w:color w:val="000000" w:themeColor="text1"/>
                 </w:rPr>
-                <m:t>∂C</m:t>
+                <m:t>dC</m:t>
               </m:r>
             </m:num>
             <m:den>
@@ -1854,7 +1825,7 @@
                   <w:rFonts w:ascii="Cambria Math"/>
                   <w:color w:val="000000" w:themeColor="text1"/>
                 </w:rPr>
-                <m:t>∂t</m:t>
+                <m:t>dt</m:t>
               </m:r>
             </m:den>
           </m:f>
@@ -2030,28 +2001,54 @@
           <w:color w:val="000000" w:themeColor="text1"/>
           <w:vertAlign w:val="subscript"/>
         </w:rPr>
-        <w:t>out</w:t>
-      </w:r>
-      <w:r>
-        <w:rPr>
-          <w:rFonts w:eastAsiaTheme="minorEastAsia"/>
-          <w:color w:val="000000" w:themeColor="text1"/>
-        </w:rPr>
-        <w:t xml:space="preserve"> one hour prior to </w:t>
-      </w:r>
-      <w:r>
-        <w:rPr>
-          <w:rFonts w:eastAsiaTheme="minorEastAsia"/>
-          <w:color w:val="000000" w:themeColor="text1"/>
-        </w:rPr>
-        <w:t xml:space="preserve">the </w:t>
-      </w:r>
-      <w:r>
-        <w:rPr>
-          <w:rFonts w:eastAsiaTheme="minorEastAsia"/>
-          <w:color w:val="000000" w:themeColor="text1"/>
-        </w:rPr>
-        <w:t>shower turning on. It should be 0.7-0.9 range.</w:t>
+        <w:t>ou</w:t>
+      </w:r>
+      <w:r>
+        <w:rPr>
+          <w:rFonts w:eastAsiaTheme="minorEastAsia"/>
+          <w:vertAlign w:val="subscript"/>
+        </w:rPr>
+        <w:t>t</w:t>
+      </w:r>
+      <w:r>
+        <w:rPr>
+          <w:rFonts w:eastAsiaTheme="minorEastAsia"/>
+        </w:rPr>
+        <w:t xml:space="preserve"> </w:t>
+      </w:r>
+      <w:r>
+        <w:rPr>
+          <w:rFonts w:eastAsiaTheme="minorEastAsia"/>
+        </w:rPr>
+        <w:t>between the 6 hours prior to shower and 1 hour prior to the shower being on</w:t>
+      </w:r>
+      <w:r>
+        <w:rPr>
+          <w:rFonts w:eastAsiaTheme="minorEastAsia"/>
+          <w:color w:val="000000" w:themeColor="text1"/>
+        </w:rPr>
+        <w:t>. It should be 0.7-</w:t>
+      </w:r>
+      <w:r>
+        <w:rPr>
+          <w:rFonts w:eastAsiaTheme="minorEastAsia"/>
+          <w:color w:val="000000" w:themeColor="text1"/>
+        </w:rPr>
+        <w:t>1.0</w:t>
+      </w:r>
+      <w:r>
+        <w:rPr>
+          <w:rFonts w:eastAsiaTheme="minorEastAsia"/>
+          <w:color w:val="000000" w:themeColor="text1"/>
+        </w:rPr>
+        <w:t xml:space="preserve"> range.</w:t>
+      </w:r>
+      <w:r>
+        <w:rPr>
+          <w:rFonts w:eastAsiaTheme="minorEastAsia"/>
+          <w:color w:val="000000" w:themeColor="text1"/>
+        </w:rPr>
+        <w:t xml:space="preserve">  P is limited to values between 0 and 1.0.  </w:t>
       </w:r>
     </w:p>
     <w:p>
@@ -2114,7 +2111,7 @@
           <w:rFonts w:eastAsiaTheme="minorEastAsia"/>
           <w:color w:val="000000" w:themeColor="text1"/>
         </w:rPr>
-        <w:t xml:space="preserve"> data above.</w:t>
+        <w:t xml:space="preserve"> data.</w:t>
       </w:r>
     </w:p>
     <w:p>
@@ -2133,6 +2130,7 @@
         <w:rPr>
           <w:rFonts w:ascii="Symbol" w:hAnsi="Symbol"/>
         </w:rPr>
+        <w:lastRenderedPageBreak/>
         <w:t>b</w:t>
       </w:r>
       <w:r>
@@ -2166,14 +2164,43 @@
         <w:t xml:space="preserve"> </w:t>
       </w:r>
       <w:r>
-        <w:lastRenderedPageBreak/>
         <w:t xml:space="preserve">Determine </w:t>
       </w:r>
       <w:r>
-        <w:t xml:space="preserve">the average value over the two hours after the shower turns off for each particle size using the </w:t>
+        <w:t xml:space="preserve">the average value after the shower turns off for each particle size using the </w:t>
       </w:r>
       <w:r>
         <w:t xml:space="preserve">purple equation.  </w:t>
+      </w:r>
+      <w:r>
+        <w:t>The start time is the</w:t>
+      </w:r>
+      <w:r>
+        <w:t xml:space="preserve"> peak concentration </w:t>
+      </w:r>
+      <w:r>
+        <w:t xml:space="preserve">after the shower turns off.  The end time is 2 hours after the shower is off.  Calculate the </w:t>
+      </w:r>
+      <w:r>
+        <w:rPr>
+          <w:rFonts w:ascii="Symbol" w:hAnsi="Symbol"/>
+        </w:rPr>
+        <w:t>b</w:t>
+      </w:r>
+      <w:r>
+        <w:rPr>
+          <w:vertAlign w:val="subscript"/>
+        </w:rPr>
+        <w:t>deposistion</w:t>
+      </w:r>
+      <w:r>
+        <w:rPr>
+          <w:vertAlign w:val="subscript"/>
+        </w:rPr>
+        <w:t xml:space="preserve"> </w:t>
+      </w:r>
+      <w:r>
+        <w:t xml:space="preserve">average value for all the fit values in the 2 hour window.  </w:t>
       </w:r>
     </w:p>
     <w:p>
@@ -3702,7 +3729,25 @@
         <w:rPr>
           <w:rFonts w:eastAsiaTheme="minorEastAsia"/>
         </w:rPr>
-        <w:t xml:space="preserve">is calculated numerically from the data points during the 10 minute shower using the above determined </w:t>
+        <w:t xml:space="preserve">is calculated numerically from the data points </w:t>
+      </w:r>
+      <w:r>
+        <w:rPr>
+          <w:rFonts w:eastAsiaTheme="minorEastAsia"/>
+        </w:rPr>
+        <w:t>starting when the shower is turned on until the peak concentration is reached</w:t>
+      </w:r>
+      <w:r>
+        <w:rPr>
+          <w:rFonts w:eastAsiaTheme="minorEastAsia"/>
+        </w:rPr>
+        <w:t xml:space="preserve"> (same point as above)</w:t>
+      </w:r>
+      <w:r>
+        <w:rPr>
+          <w:rFonts w:eastAsiaTheme="minorEastAsia"/>
+        </w:rPr>
+        <w:t xml:space="preserve"> using the above determined </w:t>
       </w:r>
       <w:r>
         <w:rPr>
@@ -4049,13 +4094,35 @@
               </m:ctrlPr>
             </m:fPr>
             <m:num>
-              <m:r>
-                <w:rPr>
-                  <w:rFonts w:ascii="Cambria Math"/>
-                  <w:color w:val="000000" w:themeColor="text1"/>
-                </w:rPr>
-                <m:t>E</m:t>
-              </m:r>
+              <m:sSub>
+                <m:sSubPr>
+                  <m:ctrlPr>
+                    <w:rPr>
+                      <w:rFonts w:ascii="Cambria Math" w:hAnsi="Cambria Math"/>
+                      <w:i/>
+                      <w:color w:val="A02B93" w:themeColor="accent5"/>
+                    </w:rPr>
+                  </m:ctrlPr>
+                </m:sSubPr>
+                <m:e>
+                  <m:r>
+                    <w:rPr>
+                      <w:rFonts w:ascii="Cambria Math"/>
+                      <w:color w:val="A02B93" w:themeColor="accent5"/>
+                    </w:rPr>
+                    <m:t>E</m:t>
+                  </m:r>
+                </m:e>
+                <m:sub>
+                  <m:r>
+                    <w:rPr>
+                      <w:rFonts w:ascii="Cambria Math"/>
+                      <w:color w:val="A02B93" w:themeColor="accent5"/>
+                    </w:rPr>
+                    <m:t>t</m:t>
+                  </m:r>
+                </m:sub>
+              </m:sSub>
             </m:num>
             <m:den>
               <m:r>
@@ -4090,13 +4157,35 @@
               </m:ctrlPr>
             </m:fPr>
             <m:num>
-              <m:r>
-                <w:rPr>
-                  <w:rFonts w:ascii="Cambria Math"/>
-                  <w:color w:val="000000" w:themeColor="text1"/>
-                </w:rPr>
-                <m:t>E</m:t>
-              </m:r>
+              <m:sSub>
+                <m:sSubPr>
+                  <m:ctrlPr>
+                    <w:rPr>
+                      <w:rFonts w:ascii="Cambria Math" w:hAnsi="Cambria Math"/>
+                      <w:i/>
+                      <w:color w:val="A02B93" w:themeColor="accent5"/>
+                    </w:rPr>
+                  </m:ctrlPr>
+                </m:sSubPr>
+                <m:e>
+                  <m:r>
+                    <w:rPr>
+                      <w:rFonts w:ascii="Cambria Math"/>
+                      <w:color w:val="A02B93" w:themeColor="accent5"/>
+                    </w:rPr>
+                    <m:t>E</m:t>
+                  </m:r>
+                </m:e>
+                <m:sub>
+                  <m:r>
+                    <w:rPr>
+                      <w:rFonts w:ascii="Cambria Math"/>
+                      <w:color w:val="A02B93" w:themeColor="accent5"/>
+                    </w:rPr>
+                    <m:t>t</m:t>
+                  </m:r>
+                </m:sub>
+              </m:sSub>
             </m:num>
             <m:den>
               <m:r>
@@ -4395,13 +4484,35 @@
       </w:pPr>
       <m:oMathPara>
         <m:oMath>
-          <m:r>
-            <w:rPr>
-              <w:rFonts w:ascii="Cambria Math"/>
-              <w:color w:val="000000" w:themeColor="text1"/>
-            </w:rPr>
-            <m:t>E</m:t>
-          </m:r>
+          <m:sSub>
+            <m:sSubPr>
+              <m:ctrlPr>
+                <w:rPr>
+                  <w:rFonts w:ascii="Cambria Math" w:hAnsi="Cambria Math"/>
+                  <w:i/>
+                  <w:color w:val="A02B93" w:themeColor="accent5"/>
+                </w:rPr>
+              </m:ctrlPr>
+            </m:sSubPr>
+            <m:e>
+              <m:r>
+                <w:rPr>
+                  <w:rFonts w:ascii="Cambria Math"/>
+                  <w:color w:val="A02B93" w:themeColor="accent5"/>
+                </w:rPr>
+                <m:t>E</m:t>
+              </m:r>
+            </m:e>
+            <m:sub>
+              <m:r>
+                <w:rPr>
+                  <w:rFonts w:ascii="Cambria Math"/>
+                  <w:color w:val="A02B93" w:themeColor="accent5"/>
+                </w:rPr>
+                <m:t>t</m:t>
+              </m:r>
+            </m:sub>
+          </m:sSub>
           <m:r>
             <w:rPr>
               <w:rFonts w:ascii="Cambria Math" w:hAnsi="Cambria Math"/>
@@ -4716,13 +4827,35 @@
       </w:pPr>
       <m:oMathPara>
         <m:oMath>
-          <m:r>
-            <w:rPr>
-              <w:rFonts w:ascii="Cambria Math"/>
-              <w:color w:val="A02B93" w:themeColor="accent5"/>
-            </w:rPr>
-            <m:t>E</m:t>
-          </m:r>
+          <m:sSub>
+            <m:sSubPr>
+              <m:ctrlPr>
+                <w:rPr>
+                  <w:rFonts w:ascii="Cambria Math" w:hAnsi="Cambria Math"/>
+                  <w:i/>
+                  <w:color w:val="A02B93" w:themeColor="accent5"/>
+                </w:rPr>
+              </m:ctrlPr>
+            </m:sSubPr>
+            <m:e>
+              <m:r>
+                <w:rPr>
+                  <w:rFonts w:ascii="Cambria Math"/>
+                  <w:color w:val="A02B93" w:themeColor="accent5"/>
+                </w:rPr>
+                <m:t>E</m:t>
+              </m:r>
+            </m:e>
+            <m:sub>
+              <m:r>
+                <w:rPr>
+                  <w:rFonts w:ascii="Cambria Math"/>
+                  <w:color w:val="A02B93" w:themeColor="accent5"/>
+                </w:rPr>
+                <m:t>t</m:t>
+              </m:r>
+            </m:sub>
+          </m:sSub>
           <m:r>
             <w:rPr>
               <w:rFonts w:ascii="Cambria Math" w:hAnsi="Cambria Math"/>
@@ -5030,23 +5163,109 @@
     </w:p>
     <w:p>
       <w:pPr>
-        <w:rPr>
-          <w:rFonts w:eastAsiaTheme="minorEastAsia"/>
-          <w:color w:val="000000" w:themeColor="text1"/>
-        </w:rPr>
-      </w:pPr>
+        <w:pStyle w:val="ListParagraph"/>
+        <w:numPr>
+          <w:ilvl w:val="0"/>
+          <w:numId w:val="1"/>
+        </w:numPr>
+        <w:rPr>
+          <w:rFonts w:eastAsiaTheme="minorEastAsia"/>
+          <w:i/>
+          <w:iCs/>
+        </w:rPr>
+      </w:pPr>
+      <w:r>
+        <w:rPr>
+          <w:rFonts w:eastAsiaTheme="minorEastAsia"/>
+        </w:rPr>
+        <w:t>For each bin size calculate the C</w:t>
+      </w:r>
+      <w:r>
+        <w:rPr>
+          <w:vertAlign w:val="subscript"/>
+        </w:rPr>
+        <w:t>t</w:t>
+      </w:r>
+      <w:r>
+        <w:t xml:space="preserve"> value for the time period of when that shower turns on until 2 h after the shower is turned off.  Use the E</w:t>
+      </w:r>
+      <w:r>
+        <w:rPr>
+          <w:vertAlign w:val="subscript"/>
+        </w:rPr>
+        <w:t>t</w:t>
+      </w:r>
+      <w:r>
+        <w:t xml:space="preserve"> value calculated in step 4 from the time the shower turns on until the peak concentration.  After that time set </w:t>
+      </w:r>
+      <w:r>
+        <w:t>E</w:t>
+      </w:r>
+      <w:r>
+        <w:rPr>
+          <w:vertAlign w:val="subscript"/>
+        </w:rPr>
+        <w:t>t</w:t>
+      </w:r>
+      <w:r>
+        <w:t xml:space="preserve"> value to zero.  Use the </w:t>
+      </w:r>
+      <w:r>
+        <w:rPr>
+          <w:rFonts w:ascii="Symbol" w:hAnsi="Symbol"/>
+        </w:rPr>
+        <w:t>b</w:t>
+      </w:r>
+      <w:r>
+        <w:rPr>
+          <w:vertAlign w:val="subscript"/>
+        </w:rPr>
+        <w:t>deposistion</w:t>
+      </w:r>
+      <w:r>
+        <w:rPr>
+          <w:vertAlign w:val="subscript"/>
+        </w:rPr>
+        <w:t xml:space="preserve"> </w:t>
+      </w:r>
+      <w:r>
+        <w:t>average value for all time points. The initial C</w:t>
+      </w:r>
+      <w:r>
+        <w:rPr>
+          <w:vertAlign w:val="subscript"/>
+        </w:rPr>
+        <w:t>o</w:t>
+      </w:r>
+      <w:r>
+        <w:t xml:space="preserve"> value should be set to the bin size concentration at time the shower is turned on.  </w:t>
+      </w:r>
+      <w:r>
+        <w:t xml:space="preserve">Plot the fit </w:t>
+      </w:r>
+      <w:r>
+        <w:t xml:space="preserve">of the numerical equation 5 </w:t>
+      </w:r>
+      <w:r>
+        <w:t xml:space="preserve">on the graph.  </w:t>
+      </w:r>
+      <w:r>
+        <w:t xml:space="preserve"> </w:t>
+      </w:r>
+      <w:r>
+        <w:rPr>
+          <w:i/>
+          <w:iCs/>
+        </w:rPr>
+        <w:t xml:space="preserve"> </w:t>
+      </w:r>
     </w:p>
     <w:p>
       <w:pPr>
-        <w:pStyle w:val="Heading1"/>
-        <w:rPr>
-          <w:rFonts w:eastAsiaTheme="minorEastAsia"/>
-          <w:color w:val="000000" w:themeColor="text1"/>
-        </w:rPr>
-      </w:pPr>
-      <w:r>
-        <w:t>Relative Humidity Analysis:</w:t>
-      </w:r>
+        <w:rPr>
+          <w:rFonts w:eastAsiaTheme="minorEastAsia"/>
+        </w:rPr>
+      </w:pPr>
     </w:p>
     <w:p>
       <w:pPr>
@@ -5055,6 +5274,1244 @@
           <w:color w:val="000000" w:themeColor="text1"/>
         </w:rPr>
       </w:pPr>
+      <m:oMathPara>
+        <m:oMath>
+          <m:f>
+            <m:fPr>
+              <m:ctrlPr>
+                <w:rPr>
+                  <w:rFonts w:ascii="Cambria Math" w:hAnsi="Cambria Math"/>
+                  <w:i/>
+                  <w:color w:val="000000" w:themeColor="text1"/>
+                </w:rPr>
+              </m:ctrlPr>
+            </m:fPr>
+            <m:num>
+              <m:sSub>
+                <m:sSubPr>
+                  <m:ctrlPr>
+                    <w:rPr>
+                      <w:rFonts w:ascii="Cambria Math" w:hAnsi="Cambria Math"/>
+                      <w:i/>
+                      <w:color w:val="000000" w:themeColor="text1"/>
+                    </w:rPr>
+                  </m:ctrlPr>
+                </m:sSubPr>
+                <m:e>
+                  <m:r>
+                    <w:rPr>
+                      <w:rFonts w:ascii="Cambria Math" w:hAnsi="Cambria Math"/>
+                      <w:color w:val="000000" w:themeColor="text1"/>
+                    </w:rPr>
+                    <m:t>C</m:t>
+                  </m:r>
+                </m:e>
+                <m:sub>
+                  <m:r>
+                    <w:rPr>
+                      <w:rFonts w:ascii="Cambria Math"/>
+                      <w:color w:val="000000" w:themeColor="text1"/>
+                    </w:rPr>
+                    <m:t>t</m:t>
+                  </m:r>
+                  <m:d>
+                    <m:dPr>
+                      <m:ctrlPr>
+                        <w:rPr>
+                          <w:rFonts w:ascii="Cambria Math" w:hAnsi="Cambria Math"/>
+                          <w:i/>
+                          <w:color w:val="000000" w:themeColor="text1"/>
+                        </w:rPr>
+                      </m:ctrlPr>
+                    </m:dPr>
+                    <m:e>
+                      <m:r>
+                        <w:rPr>
+                          <w:rFonts w:ascii="Cambria Math"/>
+                          <w:color w:val="000000" w:themeColor="text1"/>
+                        </w:rPr>
+                        <m:t>i+1</m:t>
+                      </m:r>
+                    </m:e>
+                  </m:d>
+                  <m:r>
+                    <w:rPr>
+                      <w:rFonts w:ascii="Cambria Math"/>
+                      <w:color w:val="000000" w:themeColor="text1"/>
+                    </w:rPr>
+                    <m:t>-</m:t>
+                  </m:r>
+                </m:sub>
+              </m:sSub>
+              <m:sSub>
+                <m:sSubPr>
+                  <m:ctrlPr>
+                    <w:rPr>
+                      <w:rFonts w:ascii="Cambria Math" w:hAnsi="Cambria Math"/>
+                      <w:i/>
+                      <w:color w:val="000000" w:themeColor="text1"/>
+                    </w:rPr>
+                  </m:ctrlPr>
+                </m:sSubPr>
+                <m:e>
+                  <m:r>
+                    <w:rPr>
+                      <w:rFonts w:ascii="Cambria Math"/>
+                      <w:color w:val="000000" w:themeColor="text1"/>
+                    </w:rPr>
+                    <m:t>C</m:t>
+                  </m:r>
+                </m:e>
+                <m:sub>
+                  <m:r>
+                    <w:rPr>
+                      <w:rFonts w:ascii="Cambria Math"/>
+                      <w:color w:val="000000" w:themeColor="text1"/>
+                    </w:rPr>
+                    <m:t>t</m:t>
+                  </m:r>
+                </m:sub>
+              </m:sSub>
+            </m:num>
+            <m:den>
+              <m:r>
+                <m:rPr>
+                  <m:sty m:val="p"/>
+                </m:rPr>
+                <w:rPr>
+                  <w:rFonts w:ascii="Cambria Math" w:hAnsi="Cambria Math"/>
+                  <w:color w:val="000000" w:themeColor="text1"/>
+                </w:rPr>
+                <m:t>Δ</m:t>
+              </m:r>
+              <m:r>
+                <w:rPr>
+                  <w:rFonts w:ascii="Cambria Math"/>
+                  <w:color w:val="000000" w:themeColor="text1"/>
+                </w:rPr>
+                <m:t>t</m:t>
+              </m:r>
+            </m:den>
+          </m:f>
+          <m:r>
+            <w:rPr>
+              <w:rFonts w:ascii="Cambria Math"/>
+              <w:color w:val="000000" w:themeColor="text1"/>
+            </w:rPr>
+            <m:t>=p</m:t>
+          </m:r>
+          <m:r>
+            <w:rPr>
+              <w:rFonts w:ascii="Cambria Math" w:hAnsi="Cambria Math"/>
+              <w:color w:val="000000" w:themeColor="text1"/>
+            </w:rPr>
+            <m:t>λ</m:t>
+          </m:r>
+          <m:sSub>
+            <m:sSubPr>
+              <m:ctrlPr>
+                <w:rPr>
+                  <w:rFonts w:ascii="Cambria Math" w:hAnsi="Cambria Math"/>
+                  <w:i/>
+                  <w:color w:val="000000" w:themeColor="text1"/>
+                </w:rPr>
+              </m:ctrlPr>
+            </m:sSubPr>
+            <m:e>
+              <m:r>
+                <w:rPr>
+                  <w:rFonts w:ascii="Cambria Math"/>
+                  <w:color w:val="000000" w:themeColor="text1"/>
+                </w:rPr>
+                <m:t>C</m:t>
+              </m:r>
+            </m:e>
+            <m:sub>
+              <m:r>
+                <w:rPr>
+                  <w:rFonts w:ascii="Cambria Math"/>
+                  <w:color w:val="000000" w:themeColor="text1"/>
+                </w:rPr>
+                <m:t>out,t</m:t>
+              </m:r>
+            </m:sub>
+          </m:sSub>
+          <m:r>
+            <w:rPr>
+              <w:rFonts w:ascii="Cambria Math"/>
+              <w:color w:val="000000" w:themeColor="text1"/>
+            </w:rPr>
+            <m:t>-</m:t>
+          </m:r>
+          <m:r>
+            <w:rPr>
+              <w:rFonts w:ascii="Cambria Math" w:hAnsi="Cambria Math"/>
+              <w:color w:val="000000" w:themeColor="text1"/>
+            </w:rPr>
+            <m:t>λ</m:t>
+          </m:r>
+          <m:sSub>
+            <m:sSubPr>
+              <m:ctrlPr>
+                <w:rPr>
+                  <w:rFonts w:ascii="Cambria Math" w:hAnsi="Cambria Math"/>
+                  <w:i/>
+                  <w:color w:val="000000" w:themeColor="text1"/>
+                </w:rPr>
+              </m:ctrlPr>
+            </m:sSubPr>
+            <m:e>
+              <m:r>
+                <w:rPr>
+                  <w:rFonts w:ascii="Cambria Math"/>
+                  <w:color w:val="000000" w:themeColor="text1"/>
+                </w:rPr>
+                <m:t>C</m:t>
+              </m:r>
+            </m:e>
+            <m:sub>
+              <m:r>
+                <w:rPr>
+                  <w:rFonts w:ascii="Cambria Math"/>
+                  <w:color w:val="000000" w:themeColor="text1"/>
+                </w:rPr>
+                <m:t>t</m:t>
+              </m:r>
+            </m:sub>
+          </m:sSub>
+          <m:r>
+            <w:rPr>
+              <w:rFonts w:ascii="Cambria Math"/>
+              <w:color w:val="000000" w:themeColor="text1"/>
+            </w:rPr>
+            <m:t>-</m:t>
+          </m:r>
+          <m:sSub>
+            <m:sSubPr>
+              <m:ctrlPr>
+                <w:rPr>
+                  <w:rFonts w:ascii="Cambria Math" w:hAnsi="Cambria Math"/>
+                  <w:i/>
+                  <w:color w:val="000000" w:themeColor="text1"/>
+                </w:rPr>
+              </m:ctrlPr>
+            </m:sSubPr>
+            <m:e>
+              <m:r>
+                <w:rPr>
+                  <w:rFonts w:ascii="Cambria Math" w:hAnsi="Cambria Math"/>
+                  <w:color w:val="000000" w:themeColor="text1"/>
+                </w:rPr>
+                <m:t>β</m:t>
+              </m:r>
+            </m:e>
+            <m:sub>
+              <m:r>
+                <w:rPr>
+                  <w:rFonts w:ascii="Cambria Math"/>
+                  <w:color w:val="000000" w:themeColor="text1"/>
+                </w:rPr>
+                <m:t>deposition</m:t>
+              </m:r>
+            </m:sub>
+          </m:sSub>
+          <m:sSub>
+            <m:sSubPr>
+              <m:ctrlPr>
+                <w:rPr>
+                  <w:rFonts w:ascii="Cambria Math" w:hAnsi="Cambria Math"/>
+                  <w:i/>
+                  <w:color w:val="000000" w:themeColor="text1"/>
+                </w:rPr>
+              </m:ctrlPr>
+            </m:sSubPr>
+            <m:e>
+              <m:r>
+                <w:rPr>
+                  <w:rFonts w:ascii="Cambria Math"/>
+                  <w:color w:val="000000" w:themeColor="text1"/>
+                </w:rPr>
+                <m:t>C</m:t>
+              </m:r>
+            </m:e>
+            <m:sub>
+              <m:r>
+                <w:rPr>
+                  <w:rFonts w:ascii="Cambria Math"/>
+                  <w:color w:val="000000" w:themeColor="text1"/>
+                </w:rPr>
+                <m:t>t</m:t>
+              </m:r>
+            </m:sub>
+          </m:sSub>
+          <m:r>
+            <w:rPr>
+              <w:rFonts w:ascii="Cambria Math"/>
+              <w:color w:val="000000" w:themeColor="text1"/>
+            </w:rPr>
+            <m:t>+</m:t>
+          </m:r>
+          <m:f>
+            <m:fPr>
+              <m:ctrlPr>
+                <w:rPr>
+                  <w:rFonts w:ascii="Cambria Math" w:hAnsi="Cambria Math"/>
+                  <w:i/>
+                  <w:color w:val="000000" w:themeColor="text1"/>
+                </w:rPr>
+              </m:ctrlPr>
+            </m:fPr>
+            <m:num>
+              <m:sSub>
+                <m:sSubPr>
+                  <m:ctrlPr>
+                    <w:rPr>
+                      <w:rFonts w:ascii="Cambria Math" w:hAnsi="Cambria Math"/>
+                      <w:i/>
+                    </w:rPr>
+                  </m:ctrlPr>
+                </m:sSubPr>
+                <m:e>
+                  <m:r>
+                    <w:rPr>
+                      <w:rFonts w:ascii="Cambria Math"/>
+                    </w:rPr>
+                    <m:t>E</m:t>
+                  </m:r>
+                </m:e>
+                <m:sub>
+                  <m:r>
+                    <w:rPr>
+                      <w:rFonts w:ascii="Cambria Math"/>
+                    </w:rPr>
+                    <m:t>t</m:t>
+                  </m:r>
+                </m:sub>
+              </m:sSub>
+            </m:num>
+            <m:den>
+              <m:r>
+                <w:rPr>
+                  <w:rFonts w:ascii="Cambria Math"/>
+                  <w:color w:val="000000" w:themeColor="text1"/>
+                </w:rPr>
+                <m:t>V</m:t>
+              </m:r>
+            </m:den>
+          </m:f>
+        </m:oMath>
+      </m:oMathPara>
+    </w:p>
+    <w:bookmarkStart w:id="4" w:name="_Hlk221705214"/>
+    <w:p>
+      <w:pPr>
+        <w:rPr>
+          <w:rFonts w:eastAsiaTheme="minorEastAsia"/>
+          <w:color w:val="000000" w:themeColor="text1"/>
+        </w:rPr>
+      </w:pPr>
+      <m:oMathPara>
+        <m:oMath>
+          <m:f>
+            <m:fPr>
+              <m:ctrlPr>
+                <w:rPr>
+                  <w:rFonts w:ascii="Cambria Math" w:hAnsi="Cambria Math"/>
+                  <w:i/>
+                  <w:color w:val="000000" w:themeColor="text1"/>
+                </w:rPr>
+              </m:ctrlPr>
+            </m:fPr>
+            <m:num>
+              <m:sSub>
+                <m:sSubPr>
+                  <m:ctrlPr>
+                    <w:rPr>
+                      <w:rFonts w:ascii="Cambria Math" w:hAnsi="Cambria Math"/>
+                      <w:i/>
+                      <w:color w:val="000000" w:themeColor="text1"/>
+                    </w:rPr>
+                  </m:ctrlPr>
+                </m:sSubPr>
+                <m:e>
+                  <m:r>
+                    <w:rPr>
+                      <w:rFonts w:ascii="Cambria Math" w:hAnsi="Cambria Math"/>
+                      <w:color w:val="000000" w:themeColor="text1"/>
+                    </w:rPr>
+                    <m:t>C</m:t>
+                  </m:r>
+                </m:e>
+                <m:sub>
+                  <m:r>
+                    <w:rPr>
+                      <w:rFonts w:ascii="Cambria Math"/>
+                      <w:color w:val="000000" w:themeColor="text1"/>
+                    </w:rPr>
+                    <m:t>t</m:t>
+                  </m:r>
+                  <m:d>
+                    <m:dPr>
+                      <m:ctrlPr>
+                        <w:rPr>
+                          <w:rFonts w:ascii="Cambria Math" w:hAnsi="Cambria Math"/>
+                          <w:i/>
+                          <w:color w:val="000000" w:themeColor="text1"/>
+                        </w:rPr>
+                      </m:ctrlPr>
+                    </m:dPr>
+                    <m:e>
+                      <m:r>
+                        <w:rPr>
+                          <w:rFonts w:ascii="Cambria Math"/>
+                          <w:color w:val="000000" w:themeColor="text1"/>
+                        </w:rPr>
+                        <m:t>i+1</m:t>
+                      </m:r>
+                    </m:e>
+                  </m:d>
+                </m:sub>
+              </m:sSub>
+            </m:num>
+            <m:den>
+              <m:r>
+                <m:rPr>
+                  <m:sty m:val="p"/>
+                </m:rPr>
+                <w:rPr>
+                  <w:rFonts w:ascii="Cambria Math" w:hAnsi="Cambria Math"/>
+                  <w:color w:val="000000" w:themeColor="text1"/>
+                </w:rPr>
+                <m:t>Δ</m:t>
+              </m:r>
+              <m:r>
+                <w:rPr>
+                  <w:rFonts w:ascii="Cambria Math"/>
+                  <w:color w:val="000000" w:themeColor="text1"/>
+                </w:rPr>
+                <m:t>t</m:t>
+              </m:r>
+            </m:den>
+          </m:f>
+          <m:r>
+            <w:rPr>
+              <w:rFonts w:ascii="Cambria Math"/>
+              <w:color w:val="000000" w:themeColor="text1"/>
+            </w:rPr>
+            <m:t>=</m:t>
+          </m:r>
+          <m:f>
+            <m:fPr>
+              <m:ctrlPr>
+                <w:rPr>
+                  <w:rFonts w:ascii="Cambria Math" w:hAnsi="Cambria Math"/>
+                  <w:i/>
+                  <w:color w:val="000000" w:themeColor="text1"/>
+                </w:rPr>
+              </m:ctrlPr>
+            </m:fPr>
+            <m:num>
+              <m:sSub>
+                <m:sSubPr>
+                  <m:ctrlPr>
+                    <w:rPr>
+                      <w:rFonts w:ascii="Cambria Math" w:hAnsi="Cambria Math"/>
+                      <w:i/>
+                      <w:color w:val="000000" w:themeColor="text1"/>
+                    </w:rPr>
+                  </m:ctrlPr>
+                </m:sSubPr>
+                <m:e>
+                  <m:r>
+                    <w:rPr>
+                      <w:rFonts w:ascii="Cambria Math"/>
+                      <w:color w:val="000000" w:themeColor="text1"/>
+                    </w:rPr>
+                    <m:t>C</m:t>
+                  </m:r>
+                </m:e>
+                <m:sub>
+                  <m:r>
+                    <w:rPr>
+                      <w:rFonts w:ascii="Cambria Math"/>
+                      <w:color w:val="000000" w:themeColor="text1"/>
+                    </w:rPr>
+                    <m:t>t</m:t>
+                  </m:r>
+                </m:sub>
+              </m:sSub>
+            </m:num>
+            <m:den>
+              <m:r>
+                <m:rPr>
+                  <m:sty m:val="p"/>
+                </m:rPr>
+                <w:rPr>
+                  <w:rFonts w:ascii="Cambria Math" w:hAnsi="Cambria Math"/>
+                  <w:color w:val="000000" w:themeColor="text1"/>
+                </w:rPr>
+                <m:t>Δ</m:t>
+              </m:r>
+              <m:r>
+                <w:rPr>
+                  <w:rFonts w:ascii="Cambria Math"/>
+                  <w:color w:val="000000" w:themeColor="text1"/>
+                </w:rPr>
+                <m:t>t</m:t>
+              </m:r>
+            </m:den>
+          </m:f>
+          <m:r>
+            <w:rPr>
+              <w:rFonts w:ascii="Cambria Math"/>
+              <w:color w:val="000000" w:themeColor="text1"/>
+            </w:rPr>
+            <m:t>+p</m:t>
+          </m:r>
+          <m:r>
+            <w:rPr>
+              <w:rFonts w:ascii="Cambria Math" w:hAnsi="Cambria Math"/>
+              <w:color w:val="000000" w:themeColor="text1"/>
+            </w:rPr>
+            <m:t>λ</m:t>
+          </m:r>
+          <m:sSub>
+            <m:sSubPr>
+              <m:ctrlPr>
+                <w:rPr>
+                  <w:rFonts w:ascii="Cambria Math" w:hAnsi="Cambria Math"/>
+                  <w:i/>
+                  <w:color w:val="000000" w:themeColor="text1"/>
+                </w:rPr>
+              </m:ctrlPr>
+            </m:sSubPr>
+            <m:e>
+              <m:r>
+                <w:rPr>
+                  <w:rFonts w:ascii="Cambria Math"/>
+                  <w:color w:val="000000" w:themeColor="text1"/>
+                </w:rPr>
+                <m:t>C</m:t>
+              </m:r>
+            </m:e>
+            <m:sub>
+              <m:r>
+                <w:rPr>
+                  <w:rFonts w:ascii="Cambria Math"/>
+                  <w:color w:val="000000" w:themeColor="text1"/>
+                </w:rPr>
+                <m:t>out,t</m:t>
+              </m:r>
+            </m:sub>
+          </m:sSub>
+          <m:r>
+            <w:rPr>
+              <w:rFonts w:ascii="Cambria Math"/>
+              <w:color w:val="000000" w:themeColor="text1"/>
+            </w:rPr>
+            <m:t>-</m:t>
+          </m:r>
+          <m:sSub>
+            <m:sSubPr>
+              <m:ctrlPr>
+                <w:rPr>
+                  <w:rFonts w:ascii="Cambria Math" w:hAnsi="Cambria Math"/>
+                  <w:i/>
+                  <w:color w:val="000000" w:themeColor="text1"/>
+                </w:rPr>
+              </m:ctrlPr>
+            </m:sSubPr>
+            <m:e>
+              <m:r>
+                <w:rPr>
+                  <w:rFonts w:ascii="Cambria Math"/>
+                  <w:color w:val="000000" w:themeColor="text1"/>
+                </w:rPr>
+                <m:t>C</m:t>
+              </m:r>
+            </m:e>
+            <m:sub>
+              <m:r>
+                <w:rPr>
+                  <w:rFonts w:ascii="Cambria Math"/>
+                  <w:color w:val="000000" w:themeColor="text1"/>
+                </w:rPr>
+                <m:t>t</m:t>
+              </m:r>
+            </m:sub>
+          </m:sSub>
+          <m:d>
+            <m:dPr>
+              <m:ctrlPr>
+                <w:rPr>
+                  <w:rFonts w:ascii="Cambria Math" w:hAnsi="Cambria Math"/>
+                  <w:i/>
+                  <w:color w:val="000000" w:themeColor="text1"/>
+                </w:rPr>
+              </m:ctrlPr>
+            </m:dPr>
+            <m:e>
+              <m:r>
+                <w:rPr>
+                  <w:rFonts w:ascii="Cambria Math" w:hAnsi="Cambria Math"/>
+                  <w:color w:val="000000" w:themeColor="text1"/>
+                </w:rPr>
+                <m:t>λ+</m:t>
+              </m:r>
+              <m:sSub>
+                <m:sSubPr>
+                  <m:ctrlPr>
+                    <w:rPr>
+                      <w:rFonts w:ascii="Cambria Math" w:hAnsi="Cambria Math"/>
+                      <w:i/>
+                      <w:color w:val="000000" w:themeColor="text1"/>
+                    </w:rPr>
+                  </m:ctrlPr>
+                </m:sSubPr>
+                <m:e>
+                  <m:r>
+                    <w:rPr>
+                      <w:rFonts w:ascii="Cambria Math" w:hAnsi="Cambria Math"/>
+                      <w:color w:val="000000" w:themeColor="text1"/>
+                    </w:rPr>
+                    <m:t>β</m:t>
+                  </m:r>
+                </m:e>
+                <m:sub>
+                  <m:r>
+                    <w:rPr>
+                      <w:rFonts w:ascii="Cambria Math"/>
+                      <w:color w:val="000000" w:themeColor="text1"/>
+                    </w:rPr>
+                    <m:t>deposition</m:t>
+                  </m:r>
+                </m:sub>
+              </m:sSub>
+            </m:e>
+          </m:d>
+          <m:r>
+            <w:rPr>
+              <w:rFonts w:ascii="Cambria Math"/>
+              <w:color w:val="000000" w:themeColor="text1"/>
+            </w:rPr>
+            <m:t>+</m:t>
+          </m:r>
+          <m:f>
+            <m:fPr>
+              <m:ctrlPr>
+                <w:rPr>
+                  <w:rFonts w:ascii="Cambria Math" w:hAnsi="Cambria Math"/>
+                  <w:i/>
+                </w:rPr>
+              </m:ctrlPr>
+            </m:fPr>
+            <m:num>
+              <m:sSub>
+                <m:sSubPr>
+                  <m:ctrlPr>
+                    <w:rPr>
+                      <w:rFonts w:ascii="Cambria Math" w:hAnsi="Cambria Math"/>
+                      <w:i/>
+                    </w:rPr>
+                  </m:ctrlPr>
+                </m:sSubPr>
+                <m:e>
+                  <m:r>
+                    <w:rPr>
+                      <w:rFonts w:ascii="Cambria Math"/>
+                    </w:rPr>
+                    <m:t>E</m:t>
+                  </m:r>
+                </m:e>
+                <m:sub>
+                  <m:r>
+                    <w:rPr>
+                      <w:rFonts w:ascii="Cambria Math"/>
+                    </w:rPr>
+                    <m:t>t</m:t>
+                  </m:r>
+                </m:sub>
+              </m:sSub>
+            </m:num>
+            <m:den>
+              <m:r>
+                <w:rPr>
+                  <w:rFonts w:ascii="Cambria Math"/>
+                </w:rPr>
+                <m:t>V</m:t>
+              </m:r>
+            </m:den>
+          </m:f>
+        </m:oMath>
+      </m:oMathPara>
+    </w:p>
+    <w:bookmarkEnd w:id="4"/>
+    <w:p>
+      <w:pPr>
+        <w:rPr>
+          <w:rFonts w:eastAsiaTheme="minorEastAsia"/>
+          <w:color w:val="7030A0"/>
+        </w:rPr>
+      </w:pPr>
+      <m:oMathPara>
+        <m:oMath>
+          <m:sSub>
+            <m:sSubPr>
+              <m:ctrlPr>
+                <w:rPr>
+                  <w:rFonts w:ascii="Cambria Math" w:hAnsi="Cambria Math"/>
+                  <w:i/>
+                  <w:color w:val="7030A0"/>
+                </w:rPr>
+              </m:ctrlPr>
+            </m:sSubPr>
+            <m:e>
+              <m:r>
+                <w:rPr>
+                  <w:rFonts w:ascii="Cambria Math" w:hAnsi="Cambria Math"/>
+                  <w:color w:val="7030A0"/>
+                </w:rPr>
+                <m:t>C</m:t>
+              </m:r>
+            </m:e>
+            <m:sub>
+              <m:r>
+                <w:rPr>
+                  <w:rFonts w:ascii="Cambria Math"/>
+                  <w:color w:val="7030A0"/>
+                </w:rPr>
+                <m:t>t</m:t>
+              </m:r>
+              <m:d>
+                <m:dPr>
+                  <m:ctrlPr>
+                    <w:rPr>
+                      <w:rFonts w:ascii="Cambria Math" w:hAnsi="Cambria Math"/>
+                      <w:i/>
+                      <w:color w:val="7030A0"/>
+                    </w:rPr>
+                  </m:ctrlPr>
+                </m:dPr>
+                <m:e>
+                  <m:r>
+                    <w:rPr>
+                      <w:rFonts w:ascii="Cambria Math"/>
+                      <w:color w:val="7030A0"/>
+                    </w:rPr>
+                    <m:t>i+1</m:t>
+                  </m:r>
+                </m:e>
+              </m:d>
+            </m:sub>
+          </m:sSub>
+          <m:r>
+            <w:rPr>
+              <w:rFonts w:ascii="Cambria Math"/>
+              <w:color w:val="7030A0"/>
+            </w:rPr>
+            <m:t>=</m:t>
+          </m:r>
+          <m:sSub>
+            <m:sSubPr>
+              <m:ctrlPr>
+                <w:rPr>
+                  <w:rFonts w:ascii="Cambria Math" w:hAnsi="Cambria Math"/>
+                  <w:i/>
+                  <w:color w:val="7030A0"/>
+                </w:rPr>
+              </m:ctrlPr>
+            </m:sSubPr>
+            <m:e>
+              <m:r>
+                <w:rPr>
+                  <w:rFonts w:ascii="Cambria Math"/>
+                  <w:color w:val="7030A0"/>
+                </w:rPr>
+                <m:t>C</m:t>
+              </m:r>
+            </m:e>
+            <m:sub>
+              <m:r>
+                <w:rPr>
+                  <w:rFonts w:ascii="Cambria Math"/>
+                  <w:color w:val="7030A0"/>
+                </w:rPr>
+                <m:t>t</m:t>
+              </m:r>
+            </m:sub>
+          </m:sSub>
+          <m:r>
+            <w:rPr>
+              <w:rFonts w:ascii="Cambria Math"/>
+              <w:color w:val="7030A0"/>
+            </w:rPr>
+            <m:t>+</m:t>
+          </m:r>
+          <m:r>
+            <m:rPr>
+              <m:sty m:val="p"/>
+            </m:rPr>
+            <w:rPr>
+              <w:rFonts w:ascii="Cambria Math" w:hAnsi="Cambria Math"/>
+              <w:color w:val="7030A0"/>
+            </w:rPr>
+            <m:t>Δ</m:t>
+          </m:r>
+          <m:r>
+            <w:rPr>
+              <w:rFonts w:ascii="Cambria Math"/>
+              <w:color w:val="7030A0"/>
+            </w:rPr>
+            <m:t>t</m:t>
+          </m:r>
+          <m:d>
+            <m:dPr>
+              <m:begChr m:val="["/>
+              <m:endChr m:val="]"/>
+              <m:ctrlPr>
+                <w:rPr>
+                  <w:rFonts w:ascii="Cambria Math" w:hAnsi="Cambria Math"/>
+                  <w:i/>
+                  <w:color w:val="7030A0"/>
+                </w:rPr>
+              </m:ctrlPr>
+            </m:dPr>
+            <m:e>
+              <m:r>
+                <w:rPr>
+                  <w:rFonts w:ascii="Cambria Math"/>
+                  <w:color w:val="7030A0"/>
+                </w:rPr>
+                <m:t>p</m:t>
+              </m:r>
+              <m:r>
+                <w:rPr>
+                  <w:rFonts w:ascii="Cambria Math" w:hAnsi="Cambria Math"/>
+                  <w:color w:val="7030A0"/>
+                </w:rPr>
+                <m:t>λ</m:t>
+              </m:r>
+              <m:sSub>
+                <m:sSubPr>
+                  <m:ctrlPr>
+                    <w:rPr>
+                      <w:rFonts w:ascii="Cambria Math" w:hAnsi="Cambria Math"/>
+                      <w:i/>
+                      <w:color w:val="7030A0"/>
+                    </w:rPr>
+                  </m:ctrlPr>
+                </m:sSubPr>
+                <m:e>
+                  <m:r>
+                    <w:rPr>
+                      <w:rFonts w:ascii="Cambria Math"/>
+                      <w:color w:val="7030A0"/>
+                    </w:rPr>
+                    <m:t>C</m:t>
+                  </m:r>
+                </m:e>
+                <m:sub>
+                  <m:r>
+                    <w:rPr>
+                      <w:rFonts w:ascii="Cambria Math"/>
+                      <w:color w:val="7030A0"/>
+                    </w:rPr>
+                    <m:t>out,t</m:t>
+                  </m:r>
+                </m:sub>
+              </m:sSub>
+              <m:r>
+                <w:rPr>
+                  <w:rFonts w:ascii="Cambria Math"/>
+                  <w:color w:val="7030A0"/>
+                </w:rPr>
+                <m:t>-</m:t>
+              </m:r>
+              <m:sSub>
+                <m:sSubPr>
+                  <m:ctrlPr>
+                    <w:rPr>
+                      <w:rFonts w:ascii="Cambria Math" w:hAnsi="Cambria Math"/>
+                      <w:i/>
+                      <w:color w:val="7030A0"/>
+                    </w:rPr>
+                  </m:ctrlPr>
+                </m:sSubPr>
+                <m:e>
+                  <m:r>
+                    <w:rPr>
+                      <w:rFonts w:ascii="Cambria Math"/>
+                      <w:color w:val="7030A0"/>
+                    </w:rPr>
+                    <m:t>C</m:t>
+                  </m:r>
+                </m:e>
+                <m:sub>
+                  <m:r>
+                    <w:rPr>
+                      <w:rFonts w:ascii="Cambria Math"/>
+                      <w:color w:val="7030A0"/>
+                    </w:rPr>
+                    <m:t>t</m:t>
+                  </m:r>
+                </m:sub>
+              </m:sSub>
+              <m:d>
+                <m:dPr>
+                  <m:ctrlPr>
+                    <w:rPr>
+                      <w:rFonts w:ascii="Cambria Math" w:hAnsi="Cambria Math"/>
+                      <w:i/>
+                      <w:color w:val="7030A0"/>
+                    </w:rPr>
+                  </m:ctrlPr>
+                </m:dPr>
+                <m:e>
+                  <m:r>
+                    <w:rPr>
+                      <w:rFonts w:ascii="Cambria Math" w:hAnsi="Cambria Math"/>
+                      <w:color w:val="7030A0"/>
+                    </w:rPr>
+                    <m:t>λ+</m:t>
+                  </m:r>
+                  <m:sSub>
+                    <m:sSubPr>
+                      <m:ctrlPr>
+                        <w:rPr>
+                          <w:rFonts w:ascii="Cambria Math" w:hAnsi="Cambria Math"/>
+                          <w:i/>
+                          <w:color w:val="7030A0"/>
+                        </w:rPr>
+                      </m:ctrlPr>
+                    </m:sSubPr>
+                    <m:e>
+                      <m:r>
+                        <w:rPr>
+                          <w:rFonts w:ascii="Cambria Math" w:hAnsi="Cambria Math"/>
+                          <w:color w:val="7030A0"/>
+                        </w:rPr>
+                        <m:t>β</m:t>
+                      </m:r>
+                    </m:e>
+                    <m:sub>
+                      <m:r>
+                        <w:rPr>
+                          <w:rFonts w:ascii="Cambria Math"/>
+                          <w:color w:val="7030A0"/>
+                        </w:rPr>
+                        <m:t>deposition</m:t>
+                      </m:r>
+                    </m:sub>
+                  </m:sSub>
+                </m:e>
+              </m:d>
+              <m:r>
+                <w:rPr>
+                  <w:rFonts w:ascii="Cambria Math"/>
+                  <w:color w:val="7030A0"/>
+                </w:rPr>
+                <m:t>+</m:t>
+              </m:r>
+              <m:f>
+                <m:fPr>
+                  <m:ctrlPr>
+                    <w:rPr>
+                      <w:rFonts w:ascii="Cambria Math" w:hAnsi="Cambria Math"/>
+                      <w:i/>
+                      <w:color w:val="7030A0"/>
+                    </w:rPr>
+                  </m:ctrlPr>
+                </m:fPr>
+                <m:num>
+                  <m:sSub>
+                    <m:sSubPr>
+                      <m:ctrlPr>
+                        <w:rPr>
+                          <w:rFonts w:ascii="Cambria Math" w:hAnsi="Cambria Math"/>
+                          <w:i/>
+                          <w:color w:val="A02B93" w:themeColor="accent5"/>
+                        </w:rPr>
+                      </m:ctrlPr>
+                    </m:sSubPr>
+                    <m:e>
+                      <m:r>
+                        <w:rPr>
+                          <w:rFonts w:ascii="Cambria Math"/>
+                          <w:color w:val="A02B93" w:themeColor="accent5"/>
+                        </w:rPr>
+                        <m:t>E</m:t>
+                      </m:r>
+                    </m:e>
+                    <m:sub>
+                      <m:r>
+                        <w:rPr>
+                          <w:rFonts w:ascii="Cambria Math"/>
+                          <w:color w:val="A02B93" w:themeColor="accent5"/>
+                        </w:rPr>
+                        <m:t>t</m:t>
+                      </m:r>
+                    </m:sub>
+                  </m:sSub>
+                </m:num>
+                <m:den>
+                  <m:r>
+                    <w:rPr>
+                      <w:rFonts w:ascii="Cambria Math"/>
+                      <w:color w:val="7030A0"/>
+                    </w:rPr>
+                    <m:t>V</m:t>
+                  </m:r>
+                </m:den>
+              </m:f>
+            </m:e>
+          </m:d>
+        </m:oMath>
+      </m:oMathPara>
+    </w:p>
+    <w:p>
+      <w:pPr>
+        <w:pStyle w:val="ListParagraph"/>
+        <w:numPr>
+          <w:ilvl w:val="0"/>
+          <w:numId w:val="1"/>
+        </w:numPr>
+        <w:rPr>
+          <w:rFonts w:eastAsiaTheme="minorEastAsia"/>
+        </w:rPr>
+      </w:pPr>
+      <w:r>
+        <w:rPr>
+          <w:rFonts w:eastAsiaTheme="minorEastAsia"/>
+        </w:rPr>
+        <w:t>For each bin size calculate E</w:t>
+      </w:r>
+      <w:r>
+        <w:rPr>
+          <w:rFonts w:eastAsiaTheme="minorEastAsia"/>
+          <w:vertAlign w:val="subscript"/>
+        </w:rPr>
+        <w:t>total</w:t>
+      </w:r>
+      <w:r>
+        <w:t>.  This is the</w:t>
+      </w:r>
+      <w:r>
+        <w:t xml:space="preserve"> area under the curve of E</w:t>
+      </w:r>
+      <w:r>
+        <w:rPr>
+          <w:vertAlign w:val="subscript"/>
+        </w:rPr>
+        <w:t>t</w:t>
+      </w:r>
+      <w:r>
+        <w:t xml:space="preserve"> versus time.  </w:t>
+      </w:r>
+      <w:r>
+        <w:t xml:space="preserve"> </w:t>
+      </w:r>
+    </w:p>
+    <w:p>
+      <w:pPr>
+        <w:ind w:left="360"/>
+        <w:rPr>
+          <w:rFonts w:eastAsiaTheme="minorEastAsia"/>
+          <w:color w:val="7030A0"/>
+        </w:rPr>
+      </w:pPr>
+      <m:oMathPara>
+        <m:oMath>
+          <m:sSub>
+            <m:sSubPr>
+              <m:ctrlPr>
+                <w:rPr>
+                  <w:rFonts w:ascii="Cambria Math" w:hAnsi="Cambria Math"/>
+                  <w:i/>
+                  <w:color w:val="7030A0"/>
+                </w:rPr>
+              </m:ctrlPr>
+            </m:sSubPr>
+            <m:e>
+              <m:r>
+                <w:rPr>
+                  <w:rFonts w:ascii="Cambria Math" w:hAnsi="Cambria Math"/>
+                  <w:color w:val="7030A0"/>
+                </w:rPr>
+                <m:t>E</m:t>
+              </m:r>
+            </m:e>
+            <m:sub>
+              <m:r>
+                <w:rPr>
+                  <w:rFonts w:ascii="Cambria Math"/>
+                  <w:color w:val="7030A0"/>
+                </w:rPr>
+                <m:t>t</m:t>
+              </m:r>
+              <m:r>
+                <w:rPr>
+                  <w:rFonts w:ascii="Cambria Math" w:hAnsi="Cambria Math"/>
+                  <w:color w:val="7030A0"/>
+                </w:rPr>
+                <m:t>otal</m:t>
+              </m:r>
+            </m:sub>
+          </m:sSub>
+          <m:r>
+            <w:rPr>
+              <w:rFonts w:ascii="Cambria Math"/>
+              <w:color w:val="7030A0"/>
+            </w:rPr>
+            <m:t>=</m:t>
+          </m:r>
+          <m:nary>
+            <m:naryPr>
+              <m:chr m:val="∑"/>
+              <m:limLoc m:val="undOvr"/>
+              <m:subHide m:val="1"/>
+              <m:supHide m:val="1"/>
+              <m:ctrlPr>
+                <w:rPr>
+                  <w:rFonts w:ascii="Cambria Math" w:hAnsi="Cambria Math"/>
+                  <w:i/>
+                  <w:color w:val="7030A0"/>
+                </w:rPr>
+              </m:ctrlPr>
+            </m:naryPr>
+            <m:sub/>
+            <m:sup/>
+            <m:e>
+              <m:f>
+                <m:fPr>
+                  <m:ctrlPr>
+                    <w:rPr>
+                      <w:rFonts w:ascii="Cambria Math" w:hAnsi="Cambria Math"/>
+                      <w:i/>
+                      <w:color w:val="7030A0"/>
+                    </w:rPr>
+                  </m:ctrlPr>
+                </m:fPr>
+                <m:num>
+                  <m:sSub>
+                    <m:sSubPr>
+                      <m:ctrlPr>
+                        <w:rPr>
+                          <w:rFonts w:ascii="Cambria Math" w:hAnsi="Cambria Math"/>
+                          <w:i/>
+                          <w:color w:val="7030A0"/>
+                        </w:rPr>
+                      </m:ctrlPr>
+                    </m:sSubPr>
+                    <m:e>
+                      <m:r>
+                        <w:rPr>
+                          <w:rFonts w:ascii="Cambria Math" w:hAnsi="Cambria Math"/>
+                          <w:color w:val="7030A0"/>
+                        </w:rPr>
+                        <m:t>E</m:t>
+                      </m:r>
+                    </m:e>
+                    <m:sub>
+                      <m:r>
+                        <w:rPr>
+                          <w:rFonts w:ascii="Cambria Math"/>
+                          <w:color w:val="7030A0"/>
+                        </w:rPr>
+                        <m:t>t</m:t>
+                      </m:r>
+                    </m:sub>
+                  </m:sSub>
+                  <m:r>
+                    <w:rPr>
+                      <w:rFonts w:ascii="Cambria Math"/>
+                      <w:color w:val="A02B93" w:themeColor="accent5"/>
+                    </w:rPr>
+                    <m:t>+</m:t>
+                  </m:r>
+                  <m:sSub>
+                    <m:sSubPr>
+                      <m:ctrlPr>
+                        <w:rPr>
+                          <w:rFonts w:ascii="Cambria Math" w:hAnsi="Cambria Math"/>
+                          <w:i/>
+                          <w:color w:val="7030A0"/>
+                        </w:rPr>
+                      </m:ctrlPr>
+                    </m:sSubPr>
+                    <m:e>
+                      <m:r>
+                        <w:rPr>
+                          <w:rFonts w:ascii="Cambria Math" w:hAnsi="Cambria Math"/>
+                          <w:color w:val="7030A0"/>
+                        </w:rPr>
+                        <m:t>E</m:t>
+                      </m:r>
+                    </m:e>
+                    <m:sub>
+                      <m:r>
+                        <w:rPr>
+                          <w:rFonts w:ascii="Cambria Math"/>
+                          <w:color w:val="7030A0"/>
+                        </w:rPr>
+                        <m:t>t</m:t>
+                      </m:r>
+                      <m:d>
+                        <m:dPr>
+                          <m:ctrlPr>
+                            <w:rPr>
+                              <w:rFonts w:ascii="Cambria Math" w:hAnsi="Cambria Math"/>
+                              <w:i/>
+                              <w:color w:val="7030A0"/>
+                            </w:rPr>
+                          </m:ctrlPr>
+                        </m:dPr>
+                        <m:e>
+                          <m:r>
+                            <w:rPr>
+                              <w:rFonts w:ascii="Cambria Math"/>
+                              <w:color w:val="7030A0"/>
+                            </w:rPr>
+                            <m:t>i+1</m:t>
+                          </m:r>
+                        </m:e>
+                      </m:d>
+                    </m:sub>
+                  </m:sSub>
+                </m:num>
+                <m:den>
+                  <m:r>
+                    <w:rPr>
+                      <w:rFonts w:ascii="Cambria Math" w:hAnsi="Cambria Math"/>
+                      <w:color w:val="7030A0"/>
+                    </w:rPr>
+                    <m:t>2</m:t>
+                  </m:r>
+                </m:den>
+              </m:f>
+            </m:e>
+          </m:nary>
+        </m:oMath>
+      </m:oMathPara>
+    </w:p>
+    <w:p>
+      <w:pPr>
+        <w:pStyle w:val="Heading1"/>
+        <w:rPr>
+          <w:rFonts w:eastAsiaTheme="minorEastAsia"/>
+          <w:color w:val="000000" w:themeColor="text1"/>
+        </w:rPr>
+      </w:pPr>
+      <w:r>
+        <w:t>Relative Humidity Analysis:</w:t>
+      </w:r>
+    </w:p>
+    <w:p>
+      <w:pPr>
+        <w:rPr>
+          <w:rFonts w:eastAsiaTheme="minorEastAsia"/>
+          <w:color w:val="000000" w:themeColor="text1"/>
+        </w:rPr>
+      </w:pPr>
       <w:r>
         <w:rPr>
           <w:rFonts w:eastAsiaTheme="minorEastAsia"/>
@@ -5062,12 +6519,30 @@
         </w:rPr>
         <w:t xml:space="preserve">There are </w:t>
       </w:r>
-      <w:r>
-        <w:rPr>
-          <w:rFonts w:eastAsiaTheme="minorEastAsia"/>
-          <w:color w:val="000000" w:themeColor="text1"/>
-        </w:rPr>
-        <w:t xml:space="preserve">three </w:t>
+      <w:ins w:id="5" w:author="Lima, Nathan M. (Fed)" w:date="2026-02-17T12:10:00Z" w16du:dateUtc="2026-02-17T17:10:00Z">
+        <w:r>
+          <w:rPr>
+            <w:rFonts w:eastAsiaTheme="minorEastAsia"/>
+            <w:color w:val="000000" w:themeColor="text1"/>
+          </w:rPr>
+          <w:t>four</w:t>
+        </w:r>
+      </w:ins>
+      <w:del w:id="6" w:author="Lima, Nathan M. (Fed)" w:date="2026-02-17T12:10:00Z" w16du:dateUtc="2026-02-17T17:10:00Z">
+        <w:r>
+          <w:rPr>
+            <w:rFonts w:eastAsiaTheme="minorEastAsia"/>
+            <w:color w:val="000000" w:themeColor="text1"/>
+          </w:rPr>
+          <w:delText>three</w:delText>
+        </w:r>
+      </w:del>
+      <w:r>
+        <w:rPr>
+          <w:rFonts w:eastAsiaTheme="minorEastAsia"/>
+          <w:color w:val="000000" w:themeColor="text1"/>
+        </w:rPr>
+        <w:t xml:space="preserve"> </w:t>
       </w:r>
       <w:r>
         <w:rPr>
@@ -5129,8 +6604,26 @@
           <w:rFonts w:eastAsiaTheme="minorEastAsia"/>
           <w:color w:val="000000" w:themeColor="text1"/>
         </w:rPr>
-        <w:t xml:space="preserve"> Entry (indoor)</w:t>
-      </w:r>
+        <w:t xml:space="preserve"> Entry</w:t>
+      </w:r>
+      <w:ins w:id="7" w:author="Lima, Nathan M. (Fed)" w:date="2026-02-17T12:14:00Z" w16du:dateUtc="2026-02-17T17:14:00Z">
+        <w:r>
+          <w:rPr>
+            <w:rFonts w:eastAsiaTheme="minorEastAsia"/>
+            <w:color w:val="000000" w:themeColor="text1"/>
+          </w:rPr>
+          <w:t xml:space="preserve"> (Livingroom)</w:t>
+        </w:r>
+      </w:ins>
+      <w:del w:id="8" w:author="Lima, Nathan M. (Fed)" w:date="2026-02-17T12:12:00Z" w16du:dateUtc="2026-02-17T17:12:00Z">
+        <w:r>
+          <w:rPr>
+            <w:rFonts w:eastAsiaTheme="minorEastAsia"/>
+            <w:color w:val="000000" w:themeColor="text1"/>
+          </w:rPr>
+          <w:delText xml:space="preserve"> (indoor)</w:delText>
+        </w:r>
+      </w:del>
     </w:p>
     <w:p>
       <w:pPr>
@@ -5163,8 +6656,17 @@
           <w:rFonts w:eastAsiaTheme="minorEastAsia"/>
           <w:color w:val="000000" w:themeColor="text1"/>
         </w:rPr>
-        <w:t xml:space="preserve"> Bedroom (bedroom)</w:t>
-      </w:r>
+        <w:t xml:space="preserve"> Bedroom</w:t>
+      </w:r>
+      <w:del w:id="9" w:author="Lima, Nathan M. (Fed)" w:date="2026-02-17T12:12:00Z" w16du:dateUtc="2026-02-17T17:12:00Z">
+        <w:r>
+          <w:rPr>
+            <w:rFonts w:eastAsiaTheme="minorEastAsia"/>
+            <w:color w:val="000000" w:themeColor="text1"/>
+          </w:rPr>
+          <w:delText xml:space="preserve"> (bedroom)</w:delText>
+        </w:r>
+      </w:del>
     </w:p>
     <w:p>
       <w:pPr>
@@ -5197,7 +6699,41 @@
           <w:rFonts w:eastAsiaTheme="minorEastAsia"/>
           <w:color w:val="000000" w:themeColor="text1"/>
         </w:rPr>
-        <w:t xml:space="preserve"> Out (outdoor)</w:t>
+        <w:t xml:space="preserve"> Out (out</w:t>
+      </w:r>
+      <w:ins w:id="10" w:author="Lima, Nathan M. (Fed)" w:date="2026-02-17T12:13:00Z" w16du:dateUtc="2026-02-17T17:13:00Z">
+        <w:r>
+          <w:rPr>
+            <w:rFonts w:eastAsiaTheme="minorEastAsia"/>
+            <w:color w:val="000000" w:themeColor="text1"/>
+          </w:rPr>
+          <w:t>side</w:t>
+        </w:r>
+      </w:ins>
+      <w:ins w:id="11" w:author="Lima, Nathan M. (Fed)" w:date="2026-02-17T12:14:00Z" w16du:dateUtc="2026-02-17T17:14:00Z">
+        <w:r>
+          <w:rPr>
+            <w:rFonts w:eastAsiaTheme="minorEastAsia"/>
+            <w:color w:val="000000" w:themeColor="text1"/>
+          </w:rPr>
+          <w:t>N</w:t>
+        </w:r>
+      </w:ins>
+      <w:del w:id="12" w:author="Lima, Nathan M. (Fed)" w:date="2026-02-17T12:12:00Z" w16du:dateUtc="2026-02-17T17:12:00Z">
+        <w:r>
+          <w:rPr>
+            <w:rFonts w:eastAsiaTheme="minorEastAsia"/>
+            <w:color w:val="000000" w:themeColor="text1"/>
+          </w:rPr>
+          <w:delText>door</w:delText>
+        </w:r>
+      </w:del>
+      <w:r>
+        <w:rPr>
+          <w:rFonts w:eastAsiaTheme="minorEastAsia"/>
+          <w:color w:val="000000" w:themeColor="text1"/>
+        </w:rPr>
+        <w:t>)</w:t>
       </w:r>
     </w:p>
     <w:p>
@@ -5231,7 +6767,32 @@
           <w:rFonts w:eastAsiaTheme="minorEastAsia"/>
           <w:color w:val="000000" w:themeColor="text1"/>
         </w:rPr>
-        <w:t xml:space="preserve"> (bedroom)</w:t>
+        <w:t xml:space="preserve"> (</w:t>
+      </w:r>
+      <w:ins w:id="13" w:author="Lima, Nathan M. (Fed)" w:date="2026-02-17T12:14:00Z" w16du:dateUtc="2026-02-17T17:14:00Z">
+        <w:r>
+          <w:rPr>
+            <w:rFonts w:eastAsiaTheme="minorEastAsia"/>
+            <w:color w:val="000000" w:themeColor="text1"/>
+          </w:rPr>
+          <w:t>B</w:t>
+        </w:r>
+      </w:ins>
+      <w:del w:id="14" w:author="Lima, Nathan M. (Fed)" w:date="2026-02-17T12:14:00Z" w16du:dateUtc="2026-02-17T17:14:00Z">
+        <w:r>
+          <w:rPr>
+            <w:rFonts w:eastAsiaTheme="minorEastAsia"/>
+            <w:color w:val="000000" w:themeColor="text1"/>
+          </w:rPr>
+          <w:delText>b</w:delText>
+        </w:r>
+      </w:del>
+      <w:r>
+        <w:rPr>
+          <w:rFonts w:eastAsiaTheme="minorEastAsia"/>
+          <w:color w:val="000000" w:themeColor="text1"/>
+        </w:rPr>
+        <w:t>edroom)</w:t>
       </w:r>
     </w:p>
     <w:p>
@@ -5251,7 +6812,48 @@
           <w:rFonts w:eastAsiaTheme="minorEastAsia"/>
           <w:color w:val="000000" w:themeColor="text1"/>
         </w:rPr>
-        <w:t>QuantAQ2 (outside)</w:t>
+        <w:t>QuantAQ2 (</w:t>
+      </w:r>
+      <w:ins w:id="15" w:author="Lima, Nathan M. (Fed)" w:date="2026-02-17T12:15:00Z" w16du:dateUtc="2026-02-17T17:15:00Z">
+        <w:r>
+          <w:rPr>
+            <w:rFonts w:eastAsiaTheme="minorEastAsia"/>
+            <w:color w:val="000000" w:themeColor="text1"/>
+          </w:rPr>
+          <w:t>O</w:t>
+        </w:r>
+      </w:ins>
+      <w:del w:id="16" w:author="Lima, Nathan M. (Fed)" w:date="2026-02-17T12:15:00Z" w16du:dateUtc="2026-02-17T17:15:00Z">
+        <w:r>
+          <w:rPr>
+            <w:rFonts w:eastAsiaTheme="minorEastAsia"/>
+            <w:color w:val="000000" w:themeColor="text1"/>
+          </w:rPr>
+          <w:delText>o</w:delText>
+        </w:r>
+      </w:del>
+      <w:r>
+        <w:rPr>
+          <w:rFonts w:eastAsiaTheme="minorEastAsia"/>
+          <w:color w:val="000000" w:themeColor="text1"/>
+        </w:rPr>
+        <w:t>utside</w:t>
+      </w:r>
+      <w:ins w:id="17" w:author="Lima, Nathan M. (Fed)" w:date="2026-02-17T12:15:00Z" w16du:dateUtc="2026-02-17T17:15:00Z">
+        <w:r>
+          <w:rPr>
+            <w:rFonts w:eastAsiaTheme="minorEastAsia"/>
+            <w:color w:val="000000" w:themeColor="text1"/>
+          </w:rPr>
+          <w:t>S</w:t>
+        </w:r>
+      </w:ins>
+      <w:r>
+        <w:rPr>
+          <w:rFonts w:eastAsiaTheme="minorEastAsia"/>
+          <w:color w:val="000000" w:themeColor="text1"/>
+        </w:rPr>
+        <w:t>)</w:t>
       </w:r>
     </w:p>
     <w:p>
@@ -5271,8 +6873,41 @@
           <w:rFonts w:eastAsiaTheme="minorEastAsia"/>
           <w:color w:val="000000" w:themeColor="text1"/>
         </w:rPr>
-        <w:lastRenderedPageBreak/>
-        <w:t>DAQ (bedroom)</w:t>
+        <w:t>DAQ (</w:t>
+      </w:r>
+      <w:ins w:id="18" w:author="Lima, Nathan M. (Fed)" w:date="2026-02-17T12:15:00Z" w16du:dateUtc="2026-02-17T17:15:00Z">
+        <w:r>
+          <w:rPr>
+            <w:rFonts w:eastAsiaTheme="minorEastAsia"/>
+            <w:color w:val="000000" w:themeColor="text1"/>
+          </w:rPr>
+          <w:t xml:space="preserve">Vaisala </w:t>
+        </w:r>
+      </w:ins>
+      <w:del w:id="19" w:author="Lima, Nathan M. (Fed)" w:date="2026-02-17T12:15:00Z" w16du:dateUtc="2026-02-17T17:15:00Z">
+        <w:r>
+          <w:rPr>
+            <w:rFonts w:eastAsiaTheme="minorEastAsia"/>
+            <w:color w:val="000000" w:themeColor="text1"/>
+          </w:rPr>
+          <w:delText>b</w:delText>
+        </w:r>
+      </w:del>
+      <w:ins w:id="20" w:author="Lima, Nathan M. (Fed)" w:date="2026-02-17T12:15:00Z" w16du:dateUtc="2026-02-17T17:15:00Z">
+        <w:r>
+          <w:rPr>
+            <w:rFonts w:eastAsiaTheme="minorEastAsia"/>
+            <w:color w:val="000000" w:themeColor="text1"/>
+          </w:rPr>
+          <w:t>B</w:t>
+        </w:r>
+      </w:ins>
+      <w:r>
+        <w:rPr>
+          <w:rFonts w:eastAsiaTheme="minorEastAsia"/>
+          <w:color w:val="000000" w:themeColor="text1"/>
+        </w:rPr>
+        <w:t>edroom)</w:t>
       </w:r>
     </w:p>
     <w:p>
@@ -5292,7 +6927,32 @@
           <w:rFonts w:eastAsiaTheme="minorEastAsia"/>
           <w:color w:val="000000" w:themeColor="text1"/>
         </w:rPr>
-        <w:t>DAQ (bathroom)</w:t>
+        <w:t>DAQ (</w:t>
+      </w:r>
+      <w:ins w:id="21" w:author="Lima, Nathan M. (Fed)" w:date="2026-02-17T12:15:00Z" w16du:dateUtc="2026-02-17T17:15:00Z">
+        <w:r>
+          <w:rPr>
+            <w:rFonts w:eastAsiaTheme="minorEastAsia"/>
+            <w:color w:val="000000" w:themeColor="text1"/>
+          </w:rPr>
+          <w:t>Vaisala B</w:t>
+        </w:r>
+      </w:ins>
+      <w:del w:id="22" w:author="Lima, Nathan M. (Fed)" w:date="2026-02-17T12:15:00Z" w16du:dateUtc="2026-02-17T17:15:00Z">
+        <w:r>
+          <w:rPr>
+            <w:rFonts w:eastAsiaTheme="minorEastAsia"/>
+            <w:color w:val="000000" w:themeColor="text1"/>
+          </w:rPr>
+          <w:delText>b</w:delText>
+        </w:r>
+      </w:del>
+      <w:r>
+        <w:rPr>
+          <w:rFonts w:eastAsiaTheme="minorEastAsia"/>
+          <w:color w:val="000000" w:themeColor="text1"/>
+        </w:rPr>
+        <w:t>athroom)</w:t>
       </w:r>
     </w:p>
     <w:p>
@@ -5312,7 +6972,48 @@
           <w:rFonts w:eastAsiaTheme="minorEastAsia"/>
           <w:color w:val="000000" w:themeColor="text1"/>
         </w:rPr>
-        <w:t>DAQ (Family/Living)</w:t>
+        <w:t>DAQ (</w:t>
+      </w:r>
+      <w:ins w:id="23" w:author="Lima, Nathan M. (Fed)" w:date="2026-02-17T12:15:00Z" w16du:dateUtc="2026-02-17T17:15:00Z">
+        <w:r>
+          <w:rPr>
+            <w:rFonts w:eastAsiaTheme="minorEastAsia"/>
+            <w:color w:val="000000" w:themeColor="text1"/>
+          </w:rPr>
+          <w:t xml:space="preserve">Vaisala </w:t>
+        </w:r>
+      </w:ins>
+      <w:del w:id="24" w:author="Lima, Nathan M. (Fed)" w:date="2026-02-17T12:15:00Z" w16du:dateUtc="2026-02-17T17:15:00Z">
+        <w:r>
+          <w:rPr>
+            <w:rFonts w:eastAsiaTheme="minorEastAsia"/>
+            <w:color w:val="000000" w:themeColor="text1"/>
+          </w:rPr>
+          <w:delText>Family/</w:delText>
+        </w:r>
+      </w:del>
+      <w:r>
+        <w:rPr>
+          <w:rFonts w:eastAsiaTheme="minorEastAsia"/>
+          <w:color w:val="000000" w:themeColor="text1"/>
+        </w:rPr>
+        <w:t>Living</w:t>
+      </w:r>
+      <w:ins w:id="25" w:author="Lima, Nathan M. (Fed)" w:date="2026-02-17T12:16:00Z" w16du:dateUtc="2026-02-17T17:16:00Z">
+        <w:r>
+          <w:rPr>
+            <w:rFonts w:eastAsiaTheme="minorEastAsia"/>
+            <w:color w:val="000000" w:themeColor="text1"/>
+          </w:rPr>
+          <w:t>room</w:t>
+        </w:r>
+      </w:ins>
+      <w:r>
+        <w:rPr>
+          <w:rFonts w:eastAsiaTheme="minorEastAsia"/>
+          <w:color w:val="000000" w:themeColor="text1"/>
+        </w:rPr>
+        <w:t>)</w:t>
       </w:r>
     </w:p>
     <w:p>
@@ -5323,17 +7024,437 @@
           <w:numId w:val="5"/>
         </w:numPr>
         <w:rPr>
-          <w:rFonts w:eastAsiaTheme="minorEastAsia"/>
-          <w:color w:val="000000" w:themeColor="text1"/>
-        </w:rPr>
-      </w:pPr>
-      <w:r>
-        <w:rPr>
-          <w:rFonts w:eastAsiaTheme="minorEastAsia"/>
-          <w:color w:val="000000" w:themeColor="text1"/>
-        </w:rPr>
-        <w:t>DAQ (Outside)</w:t>
-      </w:r>
+          <w:ins w:id="26" w:author="Lima, Nathan M. (Fed)" w:date="2026-02-17T12:16:00Z" w16du:dateUtc="2026-02-17T17:16:00Z"/>
+          <w:rFonts w:eastAsiaTheme="minorEastAsia"/>
+          <w:color w:val="000000" w:themeColor="text1"/>
+        </w:rPr>
+      </w:pPr>
+      <w:del w:id="27" w:author="Lima, Nathan M. (Fed)" w:date="2026-02-17T12:16:00Z" w16du:dateUtc="2026-02-17T17:16:00Z">
+        <w:r>
+          <w:rPr>
+            <w:rFonts w:eastAsiaTheme="minorEastAsia"/>
+            <w:color w:val="000000" w:themeColor="text1"/>
+          </w:rPr>
+          <w:delText>DAQ (Outside)</w:delText>
+        </w:r>
+      </w:del>
+      <w:ins w:id="28" w:author="Lima, Nathan M. (Fed)" w:date="2026-02-17T12:18:00Z" w16du:dateUtc="2026-02-17T17:18:00Z">
+        <w:r>
+          <w:rPr>
+            <w:rFonts w:eastAsiaTheme="minorEastAsia"/>
+            <w:color w:val="000000" w:themeColor="text1"/>
+          </w:rPr>
+          <w:t>MB_</w:t>
+        </w:r>
+        <w:r>
+          <w:rPr>
+            <w:rFonts w:eastAsiaTheme="minorEastAsia"/>
+            <w:color w:val="000000" w:themeColor="text1"/>
+          </w:rPr>
+          <w:t xml:space="preserve">D/G </w:t>
+        </w:r>
+      </w:ins>
+      <w:ins w:id="29" w:author="Lima, Nathan M. (Fed)" w:date="2026-02-17T12:11:00Z" w16du:dateUtc="2026-02-17T17:11:00Z">
+        <w:r>
+          <w:rPr>
+            <w:rFonts w:eastAsiaTheme="minorEastAsia"/>
+            <w:color w:val="000000" w:themeColor="text1"/>
+          </w:rPr>
+          <w:t>(</w:t>
+        </w:r>
+      </w:ins>
+      <w:ins w:id="30" w:author="Lima, Nathan M. (Fed)" w:date="2026-02-17T12:19:00Z" w16du:dateUtc="2026-02-17T17:19:00Z">
+        <w:r>
+          <w:rPr>
+            <w:rFonts w:eastAsiaTheme="minorEastAsia"/>
+            <w:color w:val="000000" w:themeColor="text1"/>
+          </w:rPr>
+          <w:t xml:space="preserve">HOBO </w:t>
+        </w:r>
+      </w:ins>
+      <w:ins w:id="31" w:author="Lima, Nathan M. (Fed)" w:date="2026-02-17T12:12:00Z" w16du:dateUtc="2026-02-17T17:12:00Z">
+        <w:r>
+          <w:rPr>
+            <w:rFonts w:eastAsiaTheme="minorEastAsia"/>
+            <w:color w:val="000000" w:themeColor="text1"/>
+          </w:rPr>
+          <w:t>Bathroom1)</w:t>
+        </w:r>
+      </w:ins>
+      <w:ins w:id="32" w:author="Lima, Nathan M. (Fed)" w:date="2026-02-17T12:20:00Z" w16du:dateUtc="2026-02-17T17:20:00Z">
+        <w:r>
+          <w:rPr>
+            <w:rFonts w:eastAsiaTheme="minorEastAsia"/>
+            <w:color w:val="000000" w:themeColor="text1"/>
+          </w:rPr>
+          <w:t xml:space="preserve"> *This one had a name change at one point (D/G)</w:t>
+        </w:r>
+      </w:ins>
+    </w:p>
+    <w:p>
+      <w:pPr>
+        <w:pStyle w:val="ListParagraph"/>
+        <w:numPr>
+          <w:ilvl w:val="0"/>
+          <w:numId w:val="5"/>
+        </w:numPr>
+        <w:rPr>
+          <w:ins w:id="33" w:author="Lima, Nathan M. (Fed)" w:date="2026-02-17T12:16:00Z" w16du:dateUtc="2026-02-17T17:16:00Z"/>
+          <w:rFonts w:eastAsiaTheme="minorEastAsia"/>
+          <w:color w:val="000000" w:themeColor="text1"/>
+        </w:rPr>
+      </w:pPr>
+      <w:ins w:id="34" w:author="Lima, Nathan M. (Fed)" w:date="2026-02-17T12:19:00Z" w16du:dateUtc="2026-02-17T17:19:00Z">
+        <w:r>
+          <w:rPr>
+            <w:rFonts w:eastAsiaTheme="minorEastAsia"/>
+            <w:color w:val="000000" w:themeColor="text1"/>
+          </w:rPr>
+          <w:t>MB_</w:t>
+        </w:r>
+      </w:ins>
+      <w:ins w:id="35" w:author="Lima, Nathan M. (Fed)" w:date="2026-02-17T12:18:00Z" w16du:dateUtc="2026-02-17T17:18:00Z">
+        <w:r>
+          <w:rPr>
+            <w:rFonts w:eastAsiaTheme="minorEastAsia"/>
+            <w:color w:val="000000" w:themeColor="text1"/>
+          </w:rPr>
+          <w:t xml:space="preserve">Bath </w:t>
+        </w:r>
+      </w:ins>
+      <w:ins w:id="36" w:author="Lima, Nathan M. (Fed)" w:date="2026-02-17T12:16:00Z" w16du:dateUtc="2026-02-17T17:16:00Z">
+        <w:r>
+          <w:rPr>
+            <w:rFonts w:eastAsiaTheme="minorEastAsia"/>
+            <w:color w:val="000000" w:themeColor="text1"/>
+          </w:rPr>
+          <w:t>(</w:t>
+        </w:r>
+      </w:ins>
+      <w:ins w:id="37" w:author="Lima, Nathan M. (Fed)" w:date="2026-02-17T12:19:00Z" w16du:dateUtc="2026-02-17T17:19:00Z">
+        <w:r>
+          <w:rPr>
+            <w:rFonts w:eastAsiaTheme="minorEastAsia"/>
+            <w:color w:val="000000" w:themeColor="text1"/>
+          </w:rPr>
+          <w:t xml:space="preserve">HOBO </w:t>
+        </w:r>
+      </w:ins>
+      <w:ins w:id="38" w:author="Lima, Nathan M. (Fed)" w:date="2026-02-17T12:16:00Z" w16du:dateUtc="2026-02-17T17:16:00Z">
+        <w:r>
+          <w:rPr>
+            <w:rFonts w:eastAsiaTheme="minorEastAsia"/>
+            <w:color w:val="000000" w:themeColor="text1"/>
+          </w:rPr>
+          <w:t>Bathroom</w:t>
+        </w:r>
+        <w:r>
+          <w:rPr>
+            <w:rFonts w:eastAsiaTheme="minorEastAsia"/>
+            <w:color w:val="000000" w:themeColor="text1"/>
+          </w:rPr>
+          <w:t>2</w:t>
+        </w:r>
+        <w:r>
+          <w:rPr>
+            <w:rFonts w:eastAsiaTheme="minorEastAsia"/>
+            <w:color w:val="000000" w:themeColor="text1"/>
+          </w:rPr>
+          <w:t>)</w:t>
+        </w:r>
+      </w:ins>
+    </w:p>
+    <w:p>
+      <w:pPr>
+        <w:pStyle w:val="ListParagraph"/>
+        <w:numPr>
+          <w:ilvl w:val="0"/>
+          <w:numId w:val="5"/>
+        </w:numPr>
+        <w:rPr>
+          <w:ins w:id="39" w:author="Lima, Nathan M. (Fed)" w:date="2026-02-17T12:16:00Z" w16du:dateUtc="2026-02-17T17:16:00Z"/>
+          <w:rFonts w:eastAsiaTheme="minorEastAsia"/>
+          <w:color w:val="000000" w:themeColor="text1"/>
+        </w:rPr>
+      </w:pPr>
+      <w:ins w:id="40" w:author="Lima, Nathan M. (Fed)" w:date="2026-02-17T12:19:00Z" w16du:dateUtc="2026-02-17T17:19:00Z">
+        <w:r>
+          <w:rPr>
+            <w:rFonts w:eastAsiaTheme="minorEastAsia"/>
+            <w:color w:val="000000" w:themeColor="text1"/>
+          </w:rPr>
+          <w:t>MB_</w:t>
+        </w:r>
+      </w:ins>
+      <w:ins w:id="41" w:author="Lima, Nathan M. (Fed)" w:date="2026-02-17T12:18:00Z" w16du:dateUtc="2026-02-17T17:18:00Z">
+        <w:r>
+          <w:rPr>
+            <w:rFonts w:eastAsiaTheme="minorEastAsia"/>
+            <w:color w:val="000000" w:themeColor="text1"/>
+          </w:rPr>
+          <w:t xml:space="preserve">E </w:t>
+        </w:r>
+      </w:ins>
+      <w:ins w:id="42" w:author="Lima, Nathan M. (Fed)" w:date="2026-02-17T12:16:00Z" w16du:dateUtc="2026-02-17T17:16:00Z">
+        <w:r>
+          <w:rPr>
+            <w:rFonts w:eastAsiaTheme="minorEastAsia"/>
+            <w:color w:val="000000" w:themeColor="text1"/>
+          </w:rPr>
+          <w:t>(</w:t>
+        </w:r>
+      </w:ins>
+      <w:ins w:id="43" w:author="Lima, Nathan M. (Fed)" w:date="2026-02-17T12:19:00Z" w16du:dateUtc="2026-02-17T17:19:00Z">
+        <w:r>
+          <w:rPr>
+            <w:rFonts w:eastAsiaTheme="minorEastAsia"/>
+            <w:color w:val="000000" w:themeColor="text1"/>
+          </w:rPr>
+          <w:t xml:space="preserve">HOBO </w:t>
+        </w:r>
+      </w:ins>
+      <w:ins w:id="44" w:author="Lima, Nathan M. (Fed)" w:date="2026-02-17T12:16:00Z" w16du:dateUtc="2026-02-17T17:16:00Z">
+        <w:r>
+          <w:rPr>
+            <w:rFonts w:eastAsiaTheme="minorEastAsia"/>
+            <w:color w:val="000000" w:themeColor="text1"/>
+          </w:rPr>
+          <w:t>Bath</w:t>
+        </w:r>
+        <w:r>
+          <w:rPr>
+            <w:rFonts w:eastAsiaTheme="minorEastAsia"/>
+            <w:color w:val="000000" w:themeColor="text1"/>
+          </w:rPr>
+          <w:t>/Bed</w:t>
+        </w:r>
+        <w:r>
+          <w:rPr>
+            <w:rFonts w:eastAsiaTheme="minorEastAsia"/>
+            <w:color w:val="000000" w:themeColor="text1"/>
+          </w:rPr>
+          <w:t>)</w:t>
+        </w:r>
+      </w:ins>
+    </w:p>
+    <w:p>
+      <w:pPr>
+        <w:pStyle w:val="ListParagraph"/>
+        <w:numPr>
+          <w:ilvl w:val="0"/>
+          <w:numId w:val="5"/>
+        </w:numPr>
+        <w:rPr>
+          <w:ins w:id="45" w:author="Lima, Nathan M. (Fed)" w:date="2026-02-17T12:17:00Z" w16du:dateUtc="2026-02-17T17:17:00Z"/>
+          <w:rFonts w:eastAsiaTheme="minorEastAsia"/>
+          <w:color w:val="000000" w:themeColor="text1"/>
+        </w:rPr>
+      </w:pPr>
+      <w:ins w:id="46" w:author="Lima, Nathan M. (Fed)" w:date="2026-02-17T12:19:00Z" w16du:dateUtc="2026-02-17T17:19:00Z">
+        <w:r>
+          <w:rPr>
+            <w:rFonts w:eastAsiaTheme="minorEastAsia"/>
+            <w:color w:val="000000" w:themeColor="text1"/>
+          </w:rPr>
+          <w:t>MB_</w:t>
+        </w:r>
+        <w:r>
+          <w:rPr>
+            <w:rFonts w:eastAsiaTheme="minorEastAsia"/>
+            <w:color w:val="000000" w:themeColor="text1"/>
+          </w:rPr>
+          <w:t xml:space="preserve">Bed </w:t>
+        </w:r>
+      </w:ins>
+      <w:ins w:id="47" w:author="Lima, Nathan M. (Fed)" w:date="2026-02-17T12:16:00Z" w16du:dateUtc="2026-02-17T17:16:00Z">
+        <w:r>
+          <w:rPr>
+            <w:rFonts w:eastAsiaTheme="minorEastAsia"/>
+            <w:color w:val="000000" w:themeColor="text1"/>
+          </w:rPr>
+          <w:t>(</w:t>
+        </w:r>
+      </w:ins>
+      <w:ins w:id="48" w:author="Lima, Nathan M. (Fed)" w:date="2026-02-17T12:19:00Z" w16du:dateUtc="2026-02-17T17:19:00Z">
+        <w:r>
+          <w:rPr>
+            <w:rFonts w:eastAsiaTheme="minorEastAsia"/>
+            <w:color w:val="000000" w:themeColor="text1"/>
+          </w:rPr>
+          <w:t xml:space="preserve">HOBO </w:t>
+        </w:r>
+      </w:ins>
+      <w:ins w:id="49" w:author="Lima, Nathan M. (Fed)" w:date="2026-02-17T12:16:00Z" w16du:dateUtc="2026-02-17T17:16:00Z">
+        <w:r>
+          <w:rPr>
+            <w:rFonts w:eastAsiaTheme="minorEastAsia"/>
+            <w:color w:val="000000" w:themeColor="text1"/>
+          </w:rPr>
+          <w:t>B</w:t>
+        </w:r>
+      </w:ins>
+      <w:ins w:id="50" w:author="Lima, Nathan M. (Fed)" w:date="2026-02-17T12:17:00Z" w16du:dateUtc="2026-02-17T17:17:00Z">
+        <w:r>
+          <w:rPr>
+            <w:rFonts w:eastAsiaTheme="minorEastAsia"/>
+            <w:color w:val="000000" w:themeColor="text1"/>
+          </w:rPr>
+          <w:t>ed</w:t>
+        </w:r>
+      </w:ins>
+      <w:ins w:id="51" w:author="Lima, Nathan M. (Fed)" w:date="2026-02-17T12:16:00Z" w16du:dateUtc="2026-02-17T17:16:00Z">
+        <w:r>
+          <w:rPr>
+            <w:rFonts w:eastAsiaTheme="minorEastAsia"/>
+            <w:color w:val="000000" w:themeColor="text1"/>
+          </w:rPr>
+          <w:t>room1)</w:t>
+        </w:r>
+      </w:ins>
+    </w:p>
+    <w:p>
+      <w:pPr>
+        <w:pStyle w:val="ListParagraph"/>
+        <w:numPr>
+          <w:ilvl w:val="0"/>
+          <w:numId w:val="5"/>
+        </w:numPr>
+        <w:rPr>
+          <w:ins w:id="52" w:author="Lima, Nathan M. (Fed)" w:date="2026-02-17T12:17:00Z" w16du:dateUtc="2026-02-17T17:17:00Z"/>
+          <w:rFonts w:eastAsiaTheme="minorEastAsia"/>
+          <w:color w:val="000000" w:themeColor="text1"/>
+        </w:rPr>
+      </w:pPr>
+      <w:ins w:id="53" w:author="Lima, Nathan M. (Fed)" w:date="2026-02-17T12:19:00Z" w16du:dateUtc="2026-02-17T17:19:00Z">
+        <w:r>
+          <w:rPr>
+            <w:rFonts w:eastAsiaTheme="minorEastAsia"/>
+            <w:color w:val="000000" w:themeColor="text1"/>
+          </w:rPr>
+          <w:t>MB_</w:t>
+        </w:r>
+        <w:r>
+          <w:rPr>
+            <w:rFonts w:eastAsiaTheme="minorEastAsia"/>
+            <w:color w:val="000000" w:themeColor="text1"/>
+          </w:rPr>
+          <w:t xml:space="preserve">F </w:t>
+        </w:r>
+      </w:ins>
+      <w:ins w:id="54" w:author="Lima, Nathan M. (Fed)" w:date="2026-02-17T12:17:00Z" w16du:dateUtc="2026-02-17T17:17:00Z">
+        <w:r>
+          <w:rPr>
+            <w:rFonts w:eastAsiaTheme="minorEastAsia"/>
+            <w:color w:val="000000" w:themeColor="text1"/>
+          </w:rPr>
+          <w:t>(</w:t>
+        </w:r>
+      </w:ins>
+      <w:ins w:id="55" w:author="Lima, Nathan M. (Fed)" w:date="2026-02-17T12:20:00Z" w16du:dateUtc="2026-02-17T17:20:00Z">
+        <w:r>
+          <w:rPr>
+            <w:rFonts w:eastAsiaTheme="minorEastAsia"/>
+            <w:color w:val="000000" w:themeColor="text1"/>
+          </w:rPr>
+          <w:t xml:space="preserve">HOBO </w:t>
+        </w:r>
+      </w:ins>
+      <w:ins w:id="56" w:author="Lima, Nathan M. (Fed)" w:date="2026-02-17T12:17:00Z" w16du:dateUtc="2026-02-17T17:17:00Z">
+        <w:r>
+          <w:rPr>
+            <w:rFonts w:eastAsiaTheme="minorEastAsia"/>
+            <w:color w:val="000000" w:themeColor="text1"/>
+          </w:rPr>
+          <w:t>Bedroom</w:t>
+        </w:r>
+        <w:r>
+          <w:rPr>
+            <w:rFonts w:eastAsiaTheme="minorEastAsia"/>
+            <w:color w:val="000000" w:themeColor="text1"/>
+          </w:rPr>
+          <w:t>2</w:t>
+        </w:r>
+        <w:r>
+          <w:rPr>
+            <w:rFonts w:eastAsiaTheme="minorEastAsia"/>
+            <w:color w:val="000000" w:themeColor="text1"/>
+          </w:rPr>
+          <w:t>)</w:t>
+        </w:r>
+      </w:ins>
+    </w:p>
+    <w:p>
+      <w:pPr>
+        <w:pStyle w:val="ListParagraph"/>
+        <w:numPr>
+          <w:ilvl w:val="0"/>
+          <w:numId w:val="5"/>
+        </w:numPr>
+        <w:rPr>
+          <w:rFonts w:eastAsiaTheme="minorEastAsia"/>
+          <w:color w:val="000000" w:themeColor="text1"/>
+          <w:rPrChange w:id="57" w:author="Lima, Nathan M. (Fed)" w:date="2026-02-17T12:17:00Z" w16du:dateUtc="2026-02-17T17:17:00Z">
+            <w:rPr/>
+          </w:rPrChange>
+        </w:rPr>
+      </w:pPr>
+      <w:ins w:id="58" w:author="Lima, Nathan M. (Fed)" w:date="2026-02-17T12:19:00Z" w16du:dateUtc="2026-02-17T17:19:00Z">
+        <w:r>
+          <w:rPr>
+            <w:rFonts w:eastAsiaTheme="minorEastAsia"/>
+            <w:color w:val="000000" w:themeColor="text1"/>
+          </w:rPr>
+          <w:t>MB_</w:t>
+        </w:r>
+        <w:r>
+          <w:rPr>
+            <w:rFonts w:eastAsiaTheme="minorEastAsia"/>
+            <w:color w:val="000000" w:themeColor="text1"/>
+          </w:rPr>
+          <w:t xml:space="preserve">C </w:t>
+        </w:r>
+      </w:ins>
+      <w:ins w:id="59" w:author="Lima, Nathan M. (Fed)" w:date="2026-02-17T12:17:00Z" w16du:dateUtc="2026-02-17T17:17:00Z">
+        <w:r>
+          <w:rPr>
+            <w:rFonts w:eastAsiaTheme="minorEastAsia"/>
+            <w:color w:val="000000" w:themeColor="text1"/>
+          </w:rPr>
+          <w:t>(</w:t>
+        </w:r>
+      </w:ins>
+      <w:ins w:id="60" w:author="Lima, Nathan M. (Fed)" w:date="2026-02-17T12:20:00Z" w16du:dateUtc="2026-02-17T17:20:00Z">
+        <w:r>
+          <w:rPr>
+            <w:rFonts w:eastAsiaTheme="minorEastAsia"/>
+            <w:color w:val="000000" w:themeColor="text1"/>
+          </w:rPr>
+          <w:t xml:space="preserve">HOBO </w:t>
+        </w:r>
+      </w:ins>
+      <w:ins w:id="61" w:author="Lima, Nathan M. (Fed)" w:date="2026-02-17T12:17:00Z" w16du:dateUtc="2026-02-17T17:17:00Z">
+        <w:r>
+          <w:rPr>
+            <w:rFonts w:eastAsiaTheme="minorEastAsia"/>
+            <w:color w:val="000000" w:themeColor="text1"/>
+          </w:rPr>
+          <w:t>Bedroom</w:t>
+        </w:r>
+        <w:r>
+          <w:rPr>
+            <w:rFonts w:eastAsiaTheme="minorEastAsia"/>
+            <w:color w:val="000000" w:themeColor="text1"/>
+          </w:rPr>
+          <w:t>3</w:t>
+        </w:r>
+        <w:r>
+          <w:rPr>
+            <w:rFonts w:eastAsiaTheme="minorEastAsia"/>
+            <w:color w:val="000000" w:themeColor="text1"/>
+          </w:rPr>
+          <w:t>)</w:t>
+        </w:r>
+      </w:ins>
     </w:p>
     <w:p>
       <w:pPr>
@@ -5462,6 +7583,7 @@
         </w:rPr>
       </w:pPr>
       <w:r>
+        <w:lastRenderedPageBreak/>
         <w:t>Temperature Analys</w:t>
       </w:r>
       <w:r>
@@ -5696,7 +7818,7 @@
           <w:rFonts w:eastAsiaTheme="minorEastAsia"/>
           <w:color w:val="000000" w:themeColor="text1"/>
         </w:rPr>
-        <w:t xml:space="preserve"> after the shower turns off.</w:t>
+        <w:t xml:space="preserve"> after the shower turns off.  </w:t>
       </w:r>
     </w:p>
     <w:p>
@@ -5758,6 +7880,10 @@
           <w:ilvl w:val="0"/>
           <w:numId w:val="7"/>
         </w:numPr>
+        <w:rPr>
+          <w:rFonts w:eastAsiaTheme="minorEastAsia"/>
+          <w:color w:val="000000" w:themeColor="text1"/>
+        </w:rPr>
       </w:pPr>
       <w:r>
         <w:rPr>
@@ -5781,6 +7907,36 @@
         <w:t xml:space="preserve"> period after the shower turns off.</w:t>
       </w:r>
     </w:p>
+    <w:p/>
+    <w:p>
+      <w:pPr>
+        <w:rPr>
+          <w:rFonts w:eastAsiaTheme="minorEastAsia"/>
+          <w:color w:val="000000" w:themeColor="text1"/>
+        </w:rPr>
+      </w:pPr>
+    </w:p>
+    <w:p>
+      <w:pPr>
+        <w:rPr>
+          <w:rFonts w:eastAsiaTheme="minorEastAsia"/>
+          <w:color w:val="000000" w:themeColor="text1"/>
+        </w:rPr>
+      </w:pPr>
+    </w:p>
+    <w:p>
+      <w:pPr>
+        <w:rPr>
+          <w:rFonts w:eastAsiaTheme="minorEastAsia"/>
+          <w:color w:val="000000" w:themeColor="text1"/>
+        </w:rPr>
+      </w:pPr>
+    </w:p>
+    <w:p/>
+    <w:p/>
+    <w:p/>
+    <w:p/>
+    <w:p/>
     <w:sectPr>
       <w:pgSz w:w="12240" w:h="15840"/>
       <w:pgMar w:top="1440" w:right="1440" w:bottom="1440" w:left="1440" w:header="720" w:footer="720" w:gutter="0"/>
@@ -5907,6 +8063,95 @@
     </w:lvl>
   </w:abstractNum>
   <w:abstractNum w:abstractNumId="1" w15:restartNumberingAfterBreak="0">
+    <w:nsid w:val="02F6456B"/>
+    <w:multiLevelType w:val="hybridMultilevel"/>
+    <w:tmpl w:val="BA9C8CB8"/>
+    <w:lvl w:ilvl="0" w:tplc="FFFFFFFF">
+      <w:start w:val="1"/>
+      <w:numFmt w:val="decimal"/>
+      <w:lvlText w:val="%1."/>
+      <w:lvlJc w:val="left"/>
+      <w:pPr>
+        <w:ind w:left="720" w:hanging="360"/>
+      </w:pPr>
+      <w:rPr>
+        <w:color w:val="auto"/>
+      </w:rPr>
+    </w:lvl>
+    <w:lvl w:ilvl="1" w:tplc="FFFFFFFF" w:tentative="1">
+      <w:start w:val="1"/>
+      <w:numFmt w:val="lowerLetter"/>
+      <w:lvlText w:val="%2."/>
+      <w:lvlJc w:val="left"/>
+      <w:pPr>
+        <w:ind w:left="1440" w:hanging="360"/>
+      </w:pPr>
+    </w:lvl>
+    <w:lvl w:ilvl="2" w:tplc="FFFFFFFF" w:tentative="1">
+      <w:start w:val="1"/>
+      <w:numFmt w:val="lowerRoman"/>
+      <w:lvlText w:val="%3."/>
+      <w:lvlJc w:val="right"/>
+      <w:pPr>
+        <w:ind w:left="2160" w:hanging="180"/>
+      </w:pPr>
+    </w:lvl>
+    <w:lvl w:ilvl="3" w:tplc="FFFFFFFF" w:tentative="1">
+      <w:start w:val="1"/>
+      <w:numFmt w:val="decimal"/>
+      <w:lvlText w:val="%4."/>
+      <w:lvlJc w:val="left"/>
+      <w:pPr>
+        <w:ind w:left="2880" w:hanging="360"/>
+      </w:pPr>
+    </w:lvl>
+    <w:lvl w:ilvl="4" w:tplc="FFFFFFFF" w:tentative="1">
+      <w:start w:val="1"/>
+      <w:numFmt w:val="lowerLetter"/>
+      <w:lvlText w:val="%5."/>
+      <w:lvlJc w:val="left"/>
+      <w:pPr>
+        <w:ind w:left="3600" w:hanging="360"/>
+      </w:pPr>
+    </w:lvl>
+    <w:lvl w:ilvl="5" w:tplc="FFFFFFFF" w:tentative="1">
+      <w:start w:val="1"/>
+      <w:numFmt w:val="lowerRoman"/>
+      <w:lvlText w:val="%6."/>
+      <w:lvlJc w:val="right"/>
+      <w:pPr>
+        <w:ind w:left="4320" w:hanging="180"/>
+      </w:pPr>
+    </w:lvl>
+    <w:lvl w:ilvl="6" w:tplc="FFFFFFFF" w:tentative="1">
+      <w:start w:val="1"/>
+      <w:numFmt w:val="decimal"/>
+      <w:lvlText w:val="%7."/>
+      <w:lvlJc w:val="left"/>
+      <w:pPr>
+        <w:ind w:left="5040" w:hanging="360"/>
+      </w:pPr>
+    </w:lvl>
+    <w:lvl w:ilvl="7" w:tplc="FFFFFFFF" w:tentative="1">
+      <w:start w:val="1"/>
+      <w:numFmt w:val="lowerLetter"/>
+      <w:lvlText w:val="%8."/>
+      <w:lvlJc w:val="left"/>
+      <w:pPr>
+        <w:ind w:left="5760" w:hanging="360"/>
+      </w:pPr>
+    </w:lvl>
+    <w:lvl w:ilvl="8" w:tplc="FFFFFFFF" w:tentative="1">
+      <w:start w:val="1"/>
+      <w:numFmt w:val="lowerRoman"/>
+      <w:lvlText w:val="%9."/>
+      <w:lvlJc w:val="right"/>
+      <w:pPr>
+        <w:ind w:left="6480" w:hanging="180"/>
+      </w:pPr>
+    </w:lvl>
+  </w:abstractNum>
+  <w:abstractNum w:abstractNumId="2" w15:restartNumberingAfterBreak="0">
     <w:nsid w:val="03F33DE1"/>
     <w:multiLevelType w:val="hybridMultilevel"/>
     <w:tmpl w:val="C8EECEEE"/>
@@ -5995,7 +8240,7 @@
       </w:pPr>
     </w:lvl>
   </w:abstractNum>
-  <w:abstractNum w:abstractNumId="2" w15:restartNumberingAfterBreak="0">
+  <w:abstractNum w:abstractNumId="3" w15:restartNumberingAfterBreak="0">
     <w:nsid w:val="1A4574B7"/>
     <w:multiLevelType w:val="hybridMultilevel"/>
     <w:tmpl w:val="D2EC301C"/>
@@ -6081,10 +8326,10 @@
       </w:pPr>
     </w:lvl>
   </w:abstractNum>
-  <w:abstractNum w:abstractNumId="3" w15:restartNumberingAfterBreak="0">
+  <w:abstractNum w:abstractNumId="4" w15:restartNumberingAfterBreak="0">
     <w:nsid w:val="1DD65E1B"/>
     <w:multiLevelType w:val="hybridMultilevel"/>
-    <w:tmpl w:val="BA9C8CB8"/>
+    <w:tmpl w:val="89FCEC02"/>
     <w:lvl w:ilvl="0" w:tplc="0106A9DE">
       <w:start w:val="1"/>
       <w:numFmt w:val="decimal"/>
@@ -6170,7 +8415,7 @@
       </w:pPr>
     </w:lvl>
   </w:abstractNum>
-  <w:abstractNum w:abstractNumId="4" w15:restartNumberingAfterBreak="0">
+  <w:abstractNum w:abstractNumId="5" w15:restartNumberingAfterBreak="0">
     <w:nsid w:val="3DEB206C"/>
     <w:multiLevelType w:val="hybridMultilevel"/>
     <w:tmpl w:val="18F4976E"/>
@@ -6283,7 +8528,7 @@
       </w:rPr>
     </w:lvl>
   </w:abstractNum>
-  <w:abstractNum w:abstractNumId="5" w15:restartNumberingAfterBreak="0">
+  <w:abstractNum w:abstractNumId="6" w15:restartNumberingAfterBreak="0">
     <w:nsid w:val="3F057642"/>
     <w:multiLevelType w:val="hybridMultilevel"/>
     <w:tmpl w:val="C8EECEEE"/>
@@ -6372,7 +8617,96 @@
       </w:pPr>
     </w:lvl>
   </w:abstractNum>
-  <w:abstractNum w:abstractNumId="6" w15:restartNumberingAfterBreak="0">
+  <w:abstractNum w:abstractNumId="7" w15:restartNumberingAfterBreak="0">
+    <w:nsid w:val="78883C31"/>
+    <w:multiLevelType w:val="hybridMultilevel"/>
+    <w:tmpl w:val="6F4C4670"/>
+    <w:lvl w:ilvl="0" w:tplc="FFFFFFFF">
+      <w:start w:val="1"/>
+      <w:numFmt w:val="decimal"/>
+      <w:lvlText w:val="%1."/>
+      <w:lvlJc w:val="left"/>
+      <w:pPr>
+        <w:ind w:left="720" w:hanging="360"/>
+      </w:pPr>
+      <w:rPr>
+        <w:color w:val="auto"/>
+      </w:rPr>
+    </w:lvl>
+    <w:lvl w:ilvl="1" w:tplc="FFFFFFFF" w:tentative="1">
+      <w:start w:val="1"/>
+      <w:numFmt w:val="lowerLetter"/>
+      <w:lvlText w:val="%2."/>
+      <w:lvlJc w:val="left"/>
+      <w:pPr>
+        <w:ind w:left="1440" w:hanging="360"/>
+      </w:pPr>
+    </w:lvl>
+    <w:lvl w:ilvl="2" w:tplc="FFFFFFFF" w:tentative="1">
+      <w:start w:val="1"/>
+      <w:numFmt w:val="lowerRoman"/>
+      <w:lvlText w:val="%3."/>
+      <w:lvlJc w:val="right"/>
+      <w:pPr>
+        <w:ind w:left="2160" w:hanging="180"/>
+      </w:pPr>
+    </w:lvl>
+    <w:lvl w:ilvl="3" w:tplc="FFFFFFFF" w:tentative="1">
+      <w:start w:val="1"/>
+      <w:numFmt w:val="decimal"/>
+      <w:lvlText w:val="%4."/>
+      <w:lvlJc w:val="left"/>
+      <w:pPr>
+        <w:ind w:left="2880" w:hanging="360"/>
+      </w:pPr>
+    </w:lvl>
+    <w:lvl w:ilvl="4" w:tplc="FFFFFFFF" w:tentative="1">
+      <w:start w:val="1"/>
+      <w:numFmt w:val="lowerLetter"/>
+      <w:lvlText w:val="%5."/>
+      <w:lvlJc w:val="left"/>
+      <w:pPr>
+        <w:ind w:left="3600" w:hanging="360"/>
+      </w:pPr>
+    </w:lvl>
+    <w:lvl w:ilvl="5" w:tplc="FFFFFFFF" w:tentative="1">
+      <w:start w:val="1"/>
+      <w:numFmt w:val="lowerRoman"/>
+      <w:lvlText w:val="%6."/>
+      <w:lvlJc w:val="right"/>
+      <w:pPr>
+        <w:ind w:left="4320" w:hanging="180"/>
+      </w:pPr>
+    </w:lvl>
+    <w:lvl w:ilvl="6" w:tplc="FFFFFFFF" w:tentative="1">
+      <w:start w:val="1"/>
+      <w:numFmt w:val="decimal"/>
+      <w:lvlText w:val="%7."/>
+      <w:lvlJc w:val="left"/>
+      <w:pPr>
+        <w:ind w:left="5040" w:hanging="360"/>
+      </w:pPr>
+    </w:lvl>
+    <w:lvl w:ilvl="7" w:tplc="FFFFFFFF" w:tentative="1">
+      <w:start w:val="1"/>
+      <w:numFmt w:val="lowerLetter"/>
+      <w:lvlText w:val="%8."/>
+      <w:lvlJc w:val="left"/>
+      <w:pPr>
+        <w:ind w:left="5760" w:hanging="360"/>
+      </w:pPr>
+    </w:lvl>
+    <w:lvl w:ilvl="8" w:tplc="FFFFFFFF" w:tentative="1">
+      <w:start w:val="1"/>
+      <w:numFmt w:val="lowerRoman"/>
+      <w:lvlText w:val="%9."/>
+      <w:lvlJc w:val="right"/>
+      <w:pPr>
+        <w:ind w:left="6480" w:hanging="180"/>
+      </w:pPr>
+    </w:lvl>
+  </w:abstractNum>
+  <w:abstractNum w:abstractNumId="8" w15:restartNumberingAfterBreak="0">
     <w:nsid w:val="7D1A12C6"/>
     <w:multiLevelType w:val="hybridMultilevel"/>
     <w:tmpl w:val="C8EECEEE"/>
@@ -6462,27 +8796,41 @@
     </w:lvl>
   </w:abstractNum>
   <w:num w:numId="1" w16cid:durableId="447159788">
+    <w:abstractNumId w:val="4"/>
+  </w:num>
+  <w:num w:numId="2" w16cid:durableId="1460957275">
     <w:abstractNumId w:val="3"/>
   </w:num>
-  <w:num w:numId="2" w16cid:durableId="1460957275">
-    <w:abstractNumId w:val="2"/>
-  </w:num>
   <w:num w:numId="3" w16cid:durableId="1338381348">
-    <w:abstractNumId w:val="5"/>
+    <w:abstractNumId w:val="6"/>
   </w:num>
   <w:num w:numId="4" w16cid:durableId="1621109885">
-    <w:abstractNumId w:val="6"/>
+    <w:abstractNumId w:val="8"/>
   </w:num>
   <w:num w:numId="5" w16cid:durableId="1930848717">
-    <w:abstractNumId w:val="4"/>
+    <w:abstractNumId w:val="5"/>
   </w:num>
   <w:num w:numId="6" w16cid:durableId="717970311">
     <w:abstractNumId w:val="0"/>
   </w:num>
   <w:num w:numId="7" w16cid:durableId="695665822">
+    <w:abstractNumId w:val="2"/>
+  </w:num>
+  <w:num w:numId="8" w16cid:durableId="1367561029">
     <w:abstractNumId w:val="1"/>
   </w:num>
+  <w:num w:numId="9" w16cid:durableId="1835606733">
+    <w:abstractNumId w:val="7"/>
+  </w:num>
 </w:numbering>
+</file>
+
+<file path=word/people.xml><?xml version="1.0" encoding="utf-8"?>
+<w15:people xmlns:wpc="http://schemas.microsoft.com/office/word/2010/wordprocessingCanvas" xmlns:cx="http://schemas.microsoft.com/office/drawing/2014/chartex" xmlns:cx1="http://schemas.microsoft.com/office/drawing/2015/9/8/chartex" xmlns:cx2="http://schemas.microsoft.com/office/drawing/2015/10/21/chartex" xmlns:cx3="http://schemas.microsoft.com/office/drawing/2016/5/9/chartex" xmlns:cx4="http://schemas.microsoft.com/office/drawing/2016/5/10/chartex" xmlns:cx5="http://schemas.microsoft.com/office/drawing/2016/5/11/chartex" xmlns:cx6="http://schemas.microsoft.com/office/drawing/2016/5/12/chartex" xmlns:cx7="http://schemas.microsoft.com/office/drawing/2016/5/13/chartex" xmlns:cx8="http://schemas.microsoft.com/office/drawing/2016/5/14/chartex" xmlns:mc="http://schemas.openxmlformats.org/markup-compatibility/2006" xmlns:aink="http://schemas.microsoft.com/office/drawing/2016/ink" xmlns:am3d="http://schemas.microsoft.com/office/drawing/2017/model3d" xmlns:o="urn:schemas-microsoft-com:office:office" xmlns:oel="http://schemas.microsoft.com/office/2019/extlst" xmlns:r="http://schemas.openxmlformats.org/officeDocument/2006/relationships" xmlns:m="http://schemas.openxmlformats.org/officeDocument/2006/math" xmlns:v="urn:schemas-microsoft-com:vml" xmlns:wp14="http://schemas.microsoft.com/office/word/2010/wordprocessingDrawing" xmlns:wp="http://schemas.openxmlformats.org/drawingml/2006/wordprocessingDrawing" xmlns:w10="urn:schemas-microsoft-com:office:word" xmlns:w="http://schemas.openxmlformats.org/wordprocessingml/2006/main" xmlns:w14="http://schemas.microsoft.com/office/word/2010/wordml" xmlns:w15="http://schemas.microsoft.com/office/word/2012/wordml" xmlns:w16cex="http://schemas.microsoft.com/office/word/2018/wordml/cex" xmlns:w16cid="http://schemas.microsoft.com/office/word/2016/wordml/cid" xmlns:w16="http://schemas.microsoft.com/office/word/2018/wordml" xmlns:w16du="http://schemas.microsoft.com/office/word/2023/wordml/word16du" xmlns:w16sdtdh="http://schemas.microsoft.com/office/word/2020/wordml/sdtdatahash" xmlns:w16sdtfl="http://schemas.microsoft.com/office/word/2024/wordml/sdtformatlock" xmlns:w16se="http://schemas.microsoft.com/office/word/2015/wordml/symex" xmlns:wpg="http://schemas.microsoft.com/office/word/2010/wordprocessingGroup" xmlns:wpi="http://schemas.microsoft.com/office/word/2010/wordprocessingInk" xmlns:wne="http://schemas.microsoft.com/office/word/2006/wordml" xmlns:wps="http://schemas.microsoft.com/office/word/2010/wordprocessingShape" mc:Ignorable="w14 w15 w16se w16cid w16 w16cex w16sdtdh w16sdtfl w16du wp14">
+  <w15:person w15:author="Lima, Nathan M. (Fed)">
+    <w15:presenceInfo w15:providerId="AD" w15:userId="S::nml@NIST.GOV::f627b029-6d1e-4785-b464-da54902ffca7"/>
+  </w15:person>
+</w15:people>
 </file>
 
 <file path=word/styles.xml><?xml version="1.0" encoding="utf-8"?>
@@ -7412,6 +9760,16 @@
       <w:color w:val="666666"/>
     </w:rPr>
   </w:style>
+  <w:style w:type="paragraph" w:styleId="Revision">
+    <w:name w:val="Revision"/>
+    <w:hidden/>
+    <w:uiPriority w:val="99"/>
+    <w:semiHidden/>
+    <w:rsid w:val="00D05D86"/>
+    <w:pPr>
+      <w:spacing w:after="0" w:line="240" w:lineRule="auto"/>
+    </w:pPr>
+  </w:style>
 </w:styles>
 </file>
 

</xml_diff>

<commit_message>
Update E_total to trapezoidal integration and expand step 4–6 documentation
- particle_calculations.py: Change E_total calculation from rectangular
  sum to trapezoidal rule (Δt × Σ(E_t + E_t(i+1)) / 2); collect all
  valid E_t values for integration while retaining positive-only filter
  for E_mean/E_std/E_median; move λ and β unit conversion outside loop
- particle_decay_analysis.py: Expand methodology docstring for steps 4
  and 5 to show full equation derivations; add step 6 (E_total) with
  trapezoidal rule formula
- docs/Data Analysis.docx: Add E_total trapezoidal rule formula and
  description to step 6
</commit_message>
<xml_diff>
--- a/docs/Data Analysis.docx
+++ b/docs/Data Analysis.docx
@@ -28,8 +28,13 @@
     </w:p>
     <w:p>
       <w:r>
-        <w:t>I:\EPA Shower\Aerotrak</w:t>
-      </w:r>
+        <w:t>I:\EPA Shower\</w:t>
+      </w:r>
+      <w:proofErr w:type="spellStart"/>
+      <w:r>
+        <w:t>Aerotrak</w:t>
+      </w:r>
+      <w:proofErr w:type="spellEnd"/>
       <w:r>
         <w:t xml:space="preserve"> (not used at present)</w:t>
       </w:r>
@@ -41,9 +46,11 @@
       <w:r>
         <w:t>\</w:t>
       </w:r>
+      <w:proofErr w:type="spellStart"/>
       <w:r>
         <w:t>indoor_daq</w:t>
       </w:r>
+      <w:proofErr w:type="spellEnd"/>
       <w:r>
         <w:t>\2026</w:t>
       </w:r>
@@ -52,17 +59,24 @@
       <w:r>
         <w:t>I:\EPA Shower\MH DAQ\</w:t>
       </w:r>
+      <w:proofErr w:type="spellStart"/>
       <w:r>
         <w:t>weather_station</w:t>
       </w:r>
+      <w:proofErr w:type="spellEnd"/>
       <w:r>
         <w:t>\2026</w:t>
       </w:r>
     </w:p>
     <w:p>
       <w:r>
-        <w:t>I:\EPA Shower\QuantAQ</w:t>
-      </w:r>
+        <w:t>I:\EPA Shower\</w:t>
+      </w:r>
+      <w:proofErr w:type="spellStart"/>
+      <w:r>
+        <w:t>QuantAQ</w:t>
+      </w:r>
+      <w:proofErr w:type="spellEnd"/>
     </w:p>
     <w:p>
       <w:r>
@@ -104,7 +118,23 @@
         </w:rPr>
       </w:pPr>
       <w:r>
-        <w:t>Need to combine three Aranet data files:  Bedroom, Entry</w:t>
+        <w:t xml:space="preserve">Need to combine three </w:t>
+      </w:r>
+      <w:proofErr w:type="spellStart"/>
+      <w:r>
+        <w:t>Aranet</w:t>
+      </w:r>
+      <w:proofErr w:type="spellEnd"/>
+      <w:r>
+        <w:t xml:space="preserve"> data files</w:t>
+      </w:r>
+      <w:proofErr w:type="gramStart"/>
+      <w:r>
+        <w:t>:  Bedroom</w:t>
+      </w:r>
+      <w:proofErr w:type="gramEnd"/>
+      <w:r>
+        <w:t>, Entry</w:t>
       </w:r>
       <w:r>
         <w:t>,</w:t>
@@ -167,7 +197,11 @@
         <w:t>, as</w:t>
       </w:r>
       <w:r>
-        <w:t xml:space="preserve"> both C</w:t>
+        <w:t xml:space="preserve"> both </w:t>
+      </w:r>
+      <w:proofErr w:type="spellStart"/>
+      <w:r>
+        <w:t>C</w:t>
       </w:r>
       <w:r>
         <w:rPr>
@@ -175,8 +209,13 @@
         </w:rPr>
         <w:t>bedroom</w:t>
       </w:r>
-      <w:r>
-        <w:t>, C</w:t>
+      <w:proofErr w:type="spellEnd"/>
+      <w:r>
+        <w:t xml:space="preserve">, </w:t>
+      </w:r>
+      <w:proofErr w:type="spellStart"/>
+      <w:r>
+        <w:t>C</w:t>
       </w:r>
       <w:r>
         <w:rPr>
@@ -184,14 +223,26 @@
         </w:rPr>
         <w:t>entry</w:t>
       </w:r>
-      <w:r>
-        <w:t>, and C</w:t>
+      <w:proofErr w:type="spellEnd"/>
+      <w:r>
+        <w:t xml:space="preserve">, and </w:t>
+      </w:r>
+      <w:proofErr w:type="spellStart"/>
+      <w:r>
+        <w:t>C</w:t>
       </w:r>
       <w:r>
         <w:rPr>
           <w:vertAlign w:val="subscript"/>
         </w:rPr>
-        <w:t xml:space="preserve">outside </w:t>
+        <w:t>outside</w:t>
+      </w:r>
+      <w:proofErr w:type="spellEnd"/>
+      <w:r>
+        <w:rPr>
+          <w:vertAlign w:val="subscript"/>
+        </w:rPr>
+        <w:t xml:space="preserve"> </w:t>
       </w:r>
       <w:r>
         <w:t>are time</w:t>
@@ -206,7 +257,11 @@
         <w:t>,</w:t>
       </w:r>
       <w:r>
-        <w:t xml:space="preserve"> we assume C</w:t>
+        <w:t xml:space="preserve"> we assume </w:t>
+      </w:r>
+      <w:proofErr w:type="spellStart"/>
+      <w:r>
+        <w:t>C</w:t>
       </w:r>
       <w:r>
         <w:rPr>
@@ -214,6 +269,7 @@
         </w:rPr>
         <w:t>outside</w:t>
       </w:r>
+      <w:proofErr w:type="spellEnd"/>
       <w:r>
         <w:t xml:space="preserve"> is constant</w:t>
       </w:r>
@@ -233,7 +289,15 @@
         <w:t>c</w:t>
       </w:r>
       <w:r>
-        <w:t>alculate the average and standard deviation of the lambda for the 2 hours after CO</w:t>
+        <w:t xml:space="preserve">alculate the average and standard deviation of the lambda for </w:t>
+      </w:r>
+      <w:proofErr w:type="gramStart"/>
+      <w:r>
+        <w:t>the 2</w:t>
+      </w:r>
+      <w:proofErr w:type="gramEnd"/>
+      <w:r>
+        <w:t xml:space="preserve"> hours after CO</w:t>
       </w:r>
       <w:r>
         <w:rPr>
@@ -1036,7 +1100,15 @@
           <w:rFonts w:eastAsiaTheme="minorEastAsia"/>
           <w:color w:val="000000" w:themeColor="text1"/>
         </w:rPr>
-        <w:t>We will assume the C</w:t>
+        <w:t xml:space="preserve">We will assume the </w:t>
+      </w:r>
+      <w:proofErr w:type="spellStart"/>
+      <w:r>
+        <w:rPr>
+          <w:rFonts w:eastAsiaTheme="minorEastAsia"/>
+          <w:color w:val="000000" w:themeColor="text1"/>
+        </w:rPr>
+        <w:t>C</w:t>
       </w:r>
       <w:r>
         <w:rPr>
@@ -1044,7 +1116,34 @@
           <w:color w:val="000000" w:themeColor="text1"/>
           <w:vertAlign w:val="subscript"/>
         </w:rPr>
-        <w:t xml:space="preserve">average, out&amp;entry </w:t>
+        <w:t>average</w:t>
+      </w:r>
+      <w:proofErr w:type="spellEnd"/>
+      <w:r>
+        <w:rPr>
+          <w:rFonts w:eastAsiaTheme="minorEastAsia"/>
+          <w:color w:val="000000" w:themeColor="text1"/>
+          <w:vertAlign w:val="subscript"/>
+        </w:rPr>
+        <w:t xml:space="preserve">, </w:t>
+      </w:r>
+      <w:proofErr w:type="spellStart"/>
+      <w:r>
+        <w:rPr>
+          <w:rFonts w:eastAsiaTheme="minorEastAsia"/>
+          <w:color w:val="000000" w:themeColor="text1"/>
+          <w:vertAlign w:val="subscript"/>
+        </w:rPr>
+        <w:t>out&amp;entry</w:t>
+      </w:r>
+      <w:proofErr w:type="spellEnd"/>
+      <w:r>
+        <w:rPr>
+          <w:rFonts w:eastAsiaTheme="minorEastAsia"/>
+          <w:color w:val="000000" w:themeColor="text1"/>
+          <w:vertAlign w:val="subscript"/>
+        </w:rPr>
+        <w:t xml:space="preserve"> </w:t>
       </w:r>
       <w:r>
         <w:rPr>
@@ -1446,7 +1545,15 @@
           <w:rFonts w:eastAsiaTheme="minorEastAsia"/>
           <w:color w:val="000000" w:themeColor="text1"/>
         </w:rPr>
-        <w:t>the C</w:t>
+        <w:t xml:space="preserve">the </w:t>
+      </w:r>
+      <w:proofErr w:type="spellStart"/>
+      <w:r>
+        <w:rPr>
+          <w:rFonts w:eastAsiaTheme="minorEastAsia"/>
+          <w:color w:val="000000" w:themeColor="text1"/>
+        </w:rPr>
+        <w:t>C</w:t>
       </w:r>
       <w:r>
         <w:rPr>
@@ -1454,7 +1561,34 @@
           <w:color w:val="000000" w:themeColor="text1"/>
           <w:vertAlign w:val="subscript"/>
         </w:rPr>
-        <w:t xml:space="preserve">average, out&amp;entry </w:t>
+        <w:t>average</w:t>
+      </w:r>
+      <w:proofErr w:type="spellEnd"/>
+      <w:r>
+        <w:rPr>
+          <w:rFonts w:eastAsiaTheme="minorEastAsia"/>
+          <w:color w:val="000000" w:themeColor="text1"/>
+          <w:vertAlign w:val="subscript"/>
+        </w:rPr>
+        <w:t xml:space="preserve">, </w:t>
+      </w:r>
+      <w:proofErr w:type="spellStart"/>
+      <w:r>
+        <w:rPr>
+          <w:rFonts w:eastAsiaTheme="minorEastAsia"/>
+          <w:color w:val="000000" w:themeColor="text1"/>
+          <w:vertAlign w:val="subscript"/>
+        </w:rPr>
+        <w:t>out&amp;entry</w:t>
+      </w:r>
+      <w:proofErr w:type="spellEnd"/>
+      <w:r>
+        <w:rPr>
+          <w:rFonts w:eastAsiaTheme="minorEastAsia"/>
+          <w:color w:val="000000" w:themeColor="text1"/>
+          <w:vertAlign w:val="subscript"/>
+        </w:rPr>
+        <w:t xml:space="preserve"> </w:t>
       </w:r>
       <w:r>
         <w:rPr>
@@ -1501,13 +1635,26 @@
       <w:pPr>
         <w:pStyle w:val="Heading1"/>
       </w:pPr>
-      <w:r>
-        <w:t>QuantAQ Particle Analysis:</w:t>
+      <w:proofErr w:type="spellStart"/>
+      <w:r>
+        <w:t>QuantAQ</w:t>
+      </w:r>
+      <w:proofErr w:type="spellEnd"/>
+      <w:r>
+        <w:t xml:space="preserve"> Particle Analysis:</w:t>
       </w:r>
     </w:p>
     <w:p>
       <w:r>
-        <w:t>Need to combine two QuantAQ files: Inside, Outside</w:t>
+        <w:t xml:space="preserve">Need to combine two </w:t>
+      </w:r>
+      <w:proofErr w:type="spellStart"/>
+      <w:r>
+        <w:t>QuantAQ</w:t>
+      </w:r>
+      <w:proofErr w:type="spellEnd"/>
+      <w:r>
+        <w:t xml:space="preserve"> files: Inside, Outside</w:t>
       </w:r>
     </w:p>
     <w:p>
@@ -1528,7 +1675,29 @@
           <w:iCs/>
           <w:color w:val="FF0000"/>
         </w:rPr>
-        <w:t xml:space="preserve">Smooth the combined data using 5 minute rolling averages.  </w:t>
+        <w:t xml:space="preserve">Smooth the combined data using </w:t>
+      </w:r>
+      <w:proofErr w:type="gramStart"/>
+      <w:r>
+        <w:rPr>
+          <w:b/>
+          <w:bCs/>
+          <w:i/>
+          <w:iCs/>
+          <w:color w:val="FF0000"/>
+        </w:rPr>
+        <w:t>5 minute</w:t>
+      </w:r>
+      <w:proofErr w:type="gramEnd"/>
+      <w:r>
+        <w:rPr>
+          <w:b/>
+          <w:bCs/>
+          <w:i/>
+          <w:iCs/>
+          <w:color w:val="FF0000"/>
+        </w:rPr>
+        <w:t xml:space="preserve"> rolling averages.  </w:t>
       </w:r>
     </w:p>
     <w:p>
@@ -1563,7 +1732,11 @@
         <w:t>since</w:t>
       </w:r>
       <w:r>
-        <w:t xml:space="preserve"> both C</w:t>
+        <w:t xml:space="preserve"> both </w:t>
+      </w:r>
+      <w:proofErr w:type="spellStart"/>
+      <w:r>
+        <w:t>C</w:t>
       </w:r>
       <w:r>
         <w:rPr>
@@ -1571,14 +1744,26 @@
         </w:rPr>
         <w:t>bedroom</w:t>
       </w:r>
-      <w:r>
-        <w:t xml:space="preserve"> and C</w:t>
+      <w:proofErr w:type="spellEnd"/>
+      <w:r>
+        <w:t xml:space="preserve"> and </w:t>
+      </w:r>
+      <w:proofErr w:type="spellStart"/>
+      <w:r>
+        <w:t>C</w:t>
       </w:r>
       <w:r>
         <w:rPr>
           <w:vertAlign w:val="subscript"/>
         </w:rPr>
-        <w:t xml:space="preserve">outside </w:t>
+        <w:t>outside</w:t>
+      </w:r>
+      <w:proofErr w:type="spellEnd"/>
+      <w:r>
+        <w:rPr>
+          <w:vertAlign w:val="subscript"/>
+        </w:rPr>
+        <w:t xml:space="preserve"> </w:t>
       </w:r>
       <w:r>
         <w:t xml:space="preserve">are time dependent.  </w:t>
@@ -1625,12 +1810,14 @@
         </w:rPr>
         <w:t>b</w:t>
       </w:r>
+      <w:proofErr w:type="spellStart"/>
       <w:r>
         <w:rPr>
           <w:vertAlign w:val="subscript"/>
         </w:rPr>
         <w:t>deposistion</w:t>
       </w:r>
+      <w:proofErr w:type="spellEnd"/>
       <w:r>
         <w:t xml:space="preserve"> is the effective deposition loss rate for the particle size</w:t>
       </w:r>
@@ -2068,7 +2255,15 @@
           <w:rFonts w:eastAsiaTheme="minorEastAsia"/>
           <w:color w:val="000000" w:themeColor="text1"/>
         </w:rPr>
-        <w:t>The air change rate</w:t>
+        <w:t xml:space="preserve">The air change </w:t>
+      </w:r>
+      <w:proofErr w:type="gramStart"/>
+      <w:r>
+        <w:rPr>
+          <w:rFonts w:eastAsiaTheme="minorEastAsia"/>
+          <w:color w:val="000000" w:themeColor="text1"/>
+        </w:rPr>
+        <w:t>rate</w:t>
       </w:r>
       <w:r>
         <w:rPr>
@@ -2091,12 +2286,29 @@
         </w:rPr>
         <w:t>,</w:t>
       </w:r>
-      <w:r>
-        <w:rPr>
-          <w:rFonts w:eastAsiaTheme="minorEastAsia"/>
-          <w:color w:val="000000" w:themeColor="text1"/>
-        </w:rPr>
-        <w:t xml:space="preserve"> is solved from the CO</w:t>
+      <w:proofErr w:type="gramEnd"/>
+      <w:r>
+        <w:rPr>
+          <w:rFonts w:eastAsiaTheme="minorEastAsia"/>
+          <w:color w:val="000000" w:themeColor="text1"/>
+        </w:rPr>
+        <w:t xml:space="preserve"> is </w:t>
+      </w:r>
+      <w:proofErr w:type="gramStart"/>
+      <w:r>
+        <w:rPr>
+          <w:rFonts w:eastAsiaTheme="minorEastAsia"/>
+          <w:color w:val="000000" w:themeColor="text1"/>
+        </w:rPr>
+        <w:t>solved from the</w:t>
+      </w:r>
+      <w:proofErr w:type="gramEnd"/>
+      <w:r>
+        <w:rPr>
+          <w:rFonts w:eastAsiaTheme="minorEastAsia"/>
+          <w:color w:val="000000" w:themeColor="text1"/>
+        </w:rPr>
+        <w:t xml:space="preserve"> CO</w:t>
       </w:r>
       <w:r>
         <w:rPr>
@@ -2133,12 +2345,14 @@
         <w:lastRenderedPageBreak/>
         <w:t>b</w:t>
       </w:r>
+      <w:proofErr w:type="spellStart"/>
       <w:r>
         <w:rPr>
           <w:vertAlign w:val="subscript"/>
         </w:rPr>
         <w:t>deposistion</w:t>
       </w:r>
+      <w:proofErr w:type="spellEnd"/>
       <w:r>
         <w:rPr>
           <w:vertAlign w:val="subscript"/>
@@ -2146,7 +2360,15 @@
         <w:t xml:space="preserve"> </w:t>
       </w:r>
       <w:r>
-        <w:t>is solved for when the E value is zero. Since C</w:t>
+        <w:t xml:space="preserve">is </w:t>
+      </w:r>
+      <w:proofErr w:type="gramStart"/>
+      <w:r>
+        <w:t>solved for</w:t>
+      </w:r>
+      <w:proofErr w:type="gramEnd"/>
+      <w:r>
+        <w:t xml:space="preserve"> when the E value is zero. Since C</w:t>
       </w:r>
       <w:r>
         <w:rPr>
@@ -2187,12 +2409,14 @@
         </w:rPr>
         <w:t>b</w:t>
       </w:r>
+      <w:proofErr w:type="spellStart"/>
       <w:r>
         <w:rPr>
           <w:vertAlign w:val="subscript"/>
         </w:rPr>
         <w:t>deposistion</w:t>
       </w:r>
+      <w:proofErr w:type="spellEnd"/>
       <w:r>
         <w:rPr>
           <w:vertAlign w:val="subscript"/>
@@ -2200,7 +2424,15 @@
         <w:t xml:space="preserve"> </w:t>
       </w:r>
       <w:r>
-        <w:t xml:space="preserve">average value for all the fit values in the 2 hour window.  </w:t>
+        <w:t xml:space="preserve">average value for all the fit values in the </w:t>
+      </w:r>
+      <w:proofErr w:type="gramStart"/>
+      <w:r>
+        <w:t>2 hour</w:t>
+      </w:r>
+      <w:proofErr w:type="gramEnd"/>
+      <w:r>
+        <w:t xml:space="preserve"> window.  </w:t>
       </w:r>
     </w:p>
     <w:p>
@@ -3783,12 +4015,14 @@
         </w:rPr>
         <w:t>b</w:t>
       </w:r>
+      <w:proofErr w:type="spellStart"/>
       <w:r>
         <w:rPr>
           <w:vertAlign w:val="subscript"/>
         </w:rPr>
         <w:t>deposistion</w:t>
       </w:r>
+      <w:proofErr w:type="spellEnd"/>
       <w:r>
         <w:rPr>
           <w:vertAlign w:val="subscript"/>
@@ -5187,7 +5421,15 @@
         <w:t>t</w:t>
       </w:r>
       <w:r>
-        <w:t xml:space="preserve"> value for the time period of when that shower turns on until 2 h after the shower is turned off.  Use the E</w:t>
+        <w:t xml:space="preserve"> value for the </w:t>
+      </w:r>
+      <w:proofErr w:type="gramStart"/>
+      <w:r>
+        <w:t>time period</w:t>
+      </w:r>
+      <w:proofErr w:type="gramEnd"/>
+      <w:r>
+        <w:t xml:space="preserve"> of when that shower turns on until 2 h after the shower is turned off.  Use the E</w:t>
       </w:r>
       <w:r>
         <w:rPr>
@@ -5196,7 +5438,15 @@
         <w:t>t</w:t>
       </w:r>
       <w:r>
-        <w:t xml:space="preserve"> value calculated in step 4 from the time the shower turns on until the peak concentration.  After that time set </w:t>
+        <w:t xml:space="preserve"> value calculated in step 4 from the time the shower turns on until the peak concentration.  After that </w:t>
+      </w:r>
+      <w:proofErr w:type="gramStart"/>
+      <w:r>
+        <w:t>time</w:t>
+      </w:r>
+      <w:proofErr w:type="gramEnd"/>
+      <w:r>
+        <w:t xml:space="preserve"> set </w:t>
       </w:r>
       <w:r>
         <w:t>E</w:t>
@@ -5216,12 +5466,14 @@
         </w:rPr>
         <w:t>b</w:t>
       </w:r>
+      <w:proofErr w:type="spellStart"/>
       <w:r>
         <w:rPr>
           <w:vertAlign w:val="subscript"/>
         </w:rPr>
         <w:t>deposistion</w:t>
       </w:r>
+      <w:proofErr w:type="spellEnd"/>
       <w:r>
         <w:rPr>
           <w:vertAlign w:val="subscript"/>
@@ -6283,7 +6535,14 @@
         <w:rPr>
           <w:rFonts w:eastAsiaTheme="minorEastAsia"/>
         </w:rPr>
-        <w:t>For each bin size calculate E</w:t>
+        <w:t xml:space="preserve">For each bin size calculate </w:t>
+      </w:r>
+      <w:proofErr w:type="spellStart"/>
+      <w:r>
+        <w:rPr>
+          <w:rFonts w:eastAsiaTheme="minorEastAsia"/>
+        </w:rPr>
+        <w:t>E</w:t>
       </w:r>
       <w:r>
         <w:rPr>
@@ -6292,6 +6551,7 @@
         </w:rPr>
         <w:t>total</w:t>
       </w:r>
+      <w:proofErr w:type="spellEnd"/>
       <w:r>
         <w:t>.  This is the</w:t>
       </w:r>
@@ -6305,64 +6565,86 @@
         <w:t>t</w:t>
       </w:r>
       <w:r>
-        <w:t xml:space="preserve"> versus time.  </w:t>
-      </w:r>
-      <w:r>
-        <w:t xml:space="preserve"> </w:t>
-      </w:r>
-    </w:p>
-    <w:p>
-      <w:pPr>
-        <w:ind w:left="360"/>
-        <w:rPr>
-          <w:rFonts w:eastAsiaTheme="minorEastAsia"/>
-          <w:color w:val="7030A0"/>
-        </w:rPr>
-      </w:pPr>
+        <w:t xml:space="preserve"> versus time</w:t>
+      </w:r>
+      <w:ins w:id="5" w:author="Lima, Nathan" w:date="2026-02-17T15:37:00Z">
+        <w:r>
+          <w:t>, computed using the trapezoidal rule:</w:t>
+        </w:r>
+      </w:ins>
+      <w:del w:id="6" w:author="Lima, Nathan" w:date="2026-02-17T15:37:00Z" w16du:dateUtc="2026-02-17T20:37:00Z">
+        <w:r>
+          <w:delText>.</w:delText>
+        </w:r>
+      </w:del>
+      <w:ins w:id="7" w:author="Lima, Nathan" w:date="2026-02-17T15:39:00Z" w16du:dateUtc="2026-02-17T20:39:00Z">
+        <w:r>
+          <w:br/>
+        </w:r>
+      </w:ins>
       <m:oMathPara>
         <m:oMath>
           <m:sSub>
             <m:sSubPr>
               <m:ctrlPr>
-                <w:rPr>
-                  <w:rFonts w:ascii="Cambria Math" w:hAnsi="Cambria Math"/>
-                  <w:i/>
-                  <w:color w:val="7030A0"/>
-                </w:rPr>
+                <w:ins w:id="8" w:author="Lima, Nathan" w:date="2026-02-17T15:40:00Z" w16du:dateUtc="2026-02-17T20:40:00Z">
+                  <w:rPr>
+                    <w:rFonts w:ascii="Cambria Math" w:hAnsi="Cambria Math"/>
+                    <w:i/>
+                    <w:color w:val="7030A0"/>
+                  </w:rPr>
+                </w:ins>
               </m:ctrlPr>
             </m:sSubPr>
             <m:e>
               <m:r>
-                <w:rPr>
-                  <w:rFonts w:ascii="Cambria Math" w:hAnsi="Cambria Math"/>
-                  <w:color w:val="7030A0"/>
-                </w:rPr>
-                <m:t>E</m:t>
+                <w:ins w:id="9" w:author="Lima, Nathan" w:date="2026-02-17T15:40:00Z" w16du:dateUtc="2026-02-17T20:40:00Z">
+                  <w:rPr>
+                    <w:rFonts w:ascii="Cambria Math" w:hAnsi="Cambria Math"/>
+                    <w:color w:val="7030A0"/>
+                  </w:rPr>
+                  <m:t>E</m:t>
+                </w:ins>
               </m:r>
             </m:e>
             <m:sub>
               <m:r>
-                <w:rPr>
-                  <w:rFonts w:ascii="Cambria Math"/>
-                  <w:color w:val="7030A0"/>
-                </w:rPr>
-                <m:t>t</m:t>
-              </m:r>
-              <m:r>
-                <w:rPr>
-                  <w:rFonts w:ascii="Cambria Math" w:hAnsi="Cambria Math"/>
-                  <w:color w:val="7030A0"/>
-                </w:rPr>
-                <m:t>otal</m:t>
+                <w:ins w:id="10" w:author="Lima, Nathan" w:date="2026-02-17T15:40:00Z" w16du:dateUtc="2026-02-17T20:40:00Z">
+                  <w:rPr>
+                    <w:rFonts w:ascii="Cambria Math"/>
+                    <w:color w:val="7030A0"/>
+                  </w:rPr>
+                  <m:t>t</m:t>
+                </w:ins>
+              </m:r>
+              <m:r>
+                <w:ins w:id="11" w:author="Lima, Nathan" w:date="2026-02-17T15:40:00Z" w16du:dateUtc="2026-02-17T20:40:00Z">
+                  <w:rPr>
+                    <w:rFonts w:ascii="Cambria Math" w:hAnsi="Cambria Math"/>
+                    <w:color w:val="7030A0"/>
+                  </w:rPr>
+                  <m:t>otal</m:t>
+                </w:ins>
               </m:r>
             </m:sub>
           </m:sSub>
           <m:r>
-            <w:rPr>
-              <w:rFonts w:ascii="Cambria Math"/>
-              <w:color w:val="7030A0"/>
-            </w:rPr>
-            <m:t>=</m:t>
+            <w:ins w:id="12" w:author="Lima, Nathan" w:date="2026-02-17T15:40:00Z" w16du:dateUtc="2026-02-17T20:40:00Z">
+              <w:rPr>
+                <w:rFonts w:ascii="Cambria Math"/>
+                <w:color w:val="7030A0"/>
+              </w:rPr>
+              <m:t>=</m:t>
+            </w:ins>
+          </m:r>
+          <m:r>
+            <w:ins w:id="13" w:author="Lima, Nathan" w:date="2026-02-17T15:40:00Z" w16du:dateUtc="2026-02-17T20:40:00Z">
+              <w:rPr>
+                <w:rFonts w:ascii="Cambria Math" w:hAnsi="Cambria Math"/>
+                <w:color w:val="7030A0"/>
+              </w:rPr>
+              <m:t>Δt*</m:t>
+            </w:ins>
           </m:r>
           <m:nary>
             <m:naryPr>
@@ -6371,11 +6653,13 @@
               <m:subHide m:val="1"/>
               <m:supHide m:val="1"/>
               <m:ctrlPr>
-                <w:rPr>
-                  <w:rFonts w:ascii="Cambria Math" w:hAnsi="Cambria Math"/>
-                  <w:i/>
-                  <w:color w:val="7030A0"/>
-                </w:rPr>
+                <w:ins w:id="14" w:author="Lima, Nathan" w:date="2026-02-17T15:40:00Z" w16du:dateUtc="2026-02-17T20:40:00Z">
+                  <w:rPr>
+                    <w:rFonts w:ascii="Cambria Math" w:hAnsi="Cambria Math"/>
+                    <w:i/>
+                    <w:color w:val="7030A0"/>
+                  </w:rPr>
+                </w:ins>
               </m:ctrlPr>
             </m:naryPr>
             <m:sub/>
@@ -6384,94 +6668,114 @@
               <m:f>
                 <m:fPr>
                   <m:ctrlPr>
-                    <w:rPr>
-                      <w:rFonts w:ascii="Cambria Math" w:hAnsi="Cambria Math"/>
-                      <w:i/>
-                      <w:color w:val="7030A0"/>
-                    </w:rPr>
+                    <w:ins w:id="15" w:author="Lima, Nathan" w:date="2026-02-17T15:40:00Z" w16du:dateUtc="2026-02-17T20:40:00Z">
+                      <w:rPr>
+                        <w:rFonts w:ascii="Cambria Math" w:hAnsi="Cambria Math"/>
+                        <w:i/>
+                        <w:color w:val="7030A0"/>
+                      </w:rPr>
+                    </w:ins>
                   </m:ctrlPr>
                 </m:fPr>
                 <m:num>
                   <m:sSub>
                     <m:sSubPr>
                       <m:ctrlPr>
-                        <w:rPr>
-                          <w:rFonts w:ascii="Cambria Math" w:hAnsi="Cambria Math"/>
-                          <w:i/>
-                          <w:color w:val="7030A0"/>
-                        </w:rPr>
+                        <w:ins w:id="16" w:author="Lima, Nathan" w:date="2026-02-17T15:40:00Z" w16du:dateUtc="2026-02-17T20:40:00Z">
+                          <w:rPr>
+                            <w:rFonts w:ascii="Cambria Math" w:hAnsi="Cambria Math"/>
+                            <w:i/>
+                            <w:color w:val="7030A0"/>
+                          </w:rPr>
+                        </w:ins>
                       </m:ctrlPr>
                     </m:sSubPr>
                     <m:e>
                       <m:r>
-                        <w:rPr>
-                          <w:rFonts w:ascii="Cambria Math" w:hAnsi="Cambria Math"/>
-                          <w:color w:val="7030A0"/>
-                        </w:rPr>
-                        <m:t>E</m:t>
+                        <w:ins w:id="17" w:author="Lima, Nathan" w:date="2026-02-17T15:40:00Z" w16du:dateUtc="2026-02-17T20:40:00Z">
+                          <w:rPr>
+                            <w:rFonts w:ascii="Cambria Math" w:hAnsi="Cambria Math"/>
+                            <w:color w:val="7030A0"/>
+                          </w:rPr>
+                          <m:t>E</m:t>
+                        </w:ins>
                       </m:r>
                     </m:e>
                     <m:sub>
                       <m:r>
-                        <w:rPr>
-                          <w:rFonts w:ascii="Cambria Math"/>
-                          <w:color w:val="7030A0"/>
-                        </w:rPr>
-                        <m:t>t</m:t>
+                        <w:ins w:id="18" w:author="Lima, Nathan" w:date="2026-02-17T15:40:00Z" w16du:dateUtc="2026-02-17T20:40:00Z">
+                          <w:rPr>
+                            <w:rFonts w:ascii="Cambria Math"/>
+                            <w:color w:val="7030A0"/>
+                          </w:rPr>
+                          <m:t>t</m:t>
+                        </w:ins>
                       </m:r>
                     </m:sub>
                   </m:sSub>
                   <m:r>
-                    <w:rPr>
-                      <w:rFonts w:ascii="Cambria Math"/>
-                      <w:color w:val="A02B93" w:themeColor="accent5"/>
-                    </w:rPr>
-                    <m:t>+</m:t>
+                    <w:ins w:id="19" w:author="Lima, Nathan" w:date="2026-02-17T15:40:00Z" w16du:dateUtc="2026-02-17T20:40:00Z">
+                      <w:rPr>
+                        <w:rFonts w:ascii="Cambria Math"/>
+                        <w:color w:val="A02B93" w:themeColor="accent5"/>
+                      </w:rPr>
+                      <m:t>+</m:t>
+                    </w:ins>
                   </m:r>
                   <m:sSub>
                     <m:sSubPr>
                       <m:ctrlPr>
-                        <w:rPr>
-                          <w:rFonts w:ascii="Cambria Math" w:hAnsi="Cambria Math"/>
-                          <w:i/>
-                          <w:color w:val="7030A0"/>
-                        </w:rPr>
+                        <w:ins w:id="20" w:author="Lima, Nathan" w:date="2026-02-17T15:40:00Z" w16du:dateUtc="2026-02-17T20:40:00Z">
+                          <w:rPr>
+                            <w:rFonts w:ascii="Cambria Math" w:hAnsi="Cambria Math"/>
+                            <w:i/>
+                            <w:color w:val="7030A0"/>
+                          </w:rPr>
+                        </w:ins>
                       </m:ctrlPr>
                     </m:sSubPr>
                     <m:e>
                       <m:r>
-                        <w:rPr>
-                          <w:rFonts w:ascii="Cambria Math" w:hAnsi="Cambria Math"/>
-                          <w:color w:val="7030A0"/>
-                        </w:rPr>
-                        <m:t>E</m:t>
+                        <w:ins w:id="21" w:author="Lima, Nathan" w:date="2026-02-17T15:40:00Z" w16du:dateUtc="2026-02-17T20:40:00Z">
+                          <w:rPr>
+                            <w:rFonts w:ascii="Cambria Math" w:hAnsi="Cambria Math"/>
+                            <w:color w:val="7030A0"/>
+                          </w:rPr>
+                          <m:t>E</m:t>
+                        </w:ins>
                       </m:r>
                     </m:e>
                     <m:sub>
                       <m:r>
-                        <w:rPr>
-                          <w:rFonts w:ascii="Cambria Math"/>
-                          <w:color w:val="7030A0"/>
-                        </w:rPr>
-                        <m:t>t</m:t>
+                        <w:ins w:id="22" w:author="Lima, Nathan" w:date="2026-02-17T15:40:00Z" w16du:dateUtc="2026-02-17T20:40:00Z">
+                          <w:rPr>
+                            <w:rFonts w:ascii="Cambria Math"/>
+                            <w:color w:val="7030A0"/>
+                          </w:rPr>
+                          <m:t>t</m:t>
+                        </w:ins>
                       </m:r>
                       <m:d>
                         <m:dPr>
                           <m:ctrlPr>
-                            <w:rPr>
-                              <w:rFonts w:ascii="Cambria Math" w:hAnsi="Cambria Math"/>
-                              <w:i/>
-                              <w:color w:val="7030A0"/>
-                            </w:rPr>
+                            <w:ins w:id="23" w:author="Lima, Nathan" w:date="2026-02-17T15:40:00Z" w16du:dateUtc="2026-02-17T20:40:00Z">
+                              <w:rPr>
+                                <w:rFonts w:ascii="Cambria Math" w:hAnsi="Cambria Math"/>
+                                <w:i/>
+                                <w:color w:val="7030A0"/>
+                              </w:rPr>
+                            </w:ins>
                           </m:ctrlPr>
                         </m:dPr>
                         <m:e>
                           <m:r>
-                            <w:rPr>
-                              <w:rFonts w:ascii="Cambria Math"/>
-                              <w:color w:val="7030A0"/>
-                            </w:rPr>
-                            <m:t>i+1</m:t>
+                            <w:ins w:id="24" w:author="Lima, Nathan" w:date="2026-02-17T15:40:00Z" w16du:dateUtc="2026-02-17T20:40:00Z">
+                              <w:rPr>
+                                <w:rFonts w:ascii="Cambria Math"/>
+                                <w:color w:val="7030A0"/>
+                              </w:rPr>
+                              <m:t>i+1</m:t>
+                            </w:ins>
                           </m:r>
                         </m:e>
                       </m:d>
@@ -6480,11 +6784,248 @@
                 </m:num>
                 <m:den>
                   <m:r>
-                    <w:rPr>
-                      <w:rFonts w:ascii="Cambria Math" w:hAnsi="Cambria Math"/>
-                      <w:color w:val="7030A0"/>
-                    </w:rPr>
-                    <m:t>2</m:t>
+                    <w:ins w:id="25" w:author="Lima, Nathan" w:date="2026-02-17T15:40:00Z" w16du:dateUtc="2026-02-17T20:40:00Z">
+                      <w:rPr>
+                        <w:rFonts w:ascii="Cambria Math" w:hAnsi="Cambria Math"/>
+                        <w:color w:val="7030A0"/>
+                      </w:rPr>
+                      <m:t>2</m:t>
+                    </w:ins>
+                  </m:r>
+                </m:den>
+              </m:f>
+            </m:e>
+          </m:nary>
+          <w:ins w:id="26" w:author="Lima, Nathan" w:date="2026-02-17T15:39:00Z" w16du:dateUtc="2026-02-17T20:39:00Z">
+            <m:r>
+              <w:br/>
+            </m:r>
+          </w:ins>
+        </m:oMath>
+      </m:oMathPara>
+      <w:del w:id="27" w:author="Lima, Nathan" w:date="2026-02-17T15:39:00Z" w16du:dateUtc="2026-02-17T20:39:00Z">
+        <w:r>
+          <w:delText xml:space="preserve">  </w:delText>
+        </w:r>
+        <w:r>
+          <w:delText xml:space="preserve"> </w:delText>
+        </w:r>
+      </w:del>
+      <w:ins w:id="28" w:author="Lima, Nathan" w:date="2026-02-17T15:39:00Z">
+        <w:r>
+          <w:t>where the sum runs over all time steps from shower-on to peak concentration.</w:t>
+        </w:r>
+      </w:ins>
+    </w:p>
+    <w:p>
+      <w:pPr>
+        <w:ind w:left="360"/>
+        <w:rPr>
+          <w:del w:id="29" w:author="Lima, Nathan" w:date="2026-02-17T15:40:00Z" w16du:dateUtc="2026-02-17T20:40:00Z"/>
+          <w:rFonts w:eastAsiaTheme="minorEastAsia"/>
+          <w:color w:val="7030A0"/>
+        </w:rPr>
+      </w:pPr>
+      <m:oMathPara>
+        <m:oMath>
+          <m:sSub>
+            <m:sSubPr>
+              <m:ctrlPr>
+                <w:del w:id="30" w:author="Lima, Nathan" w:date="2026-02-17T15:40:00Z" w16du:dateUtc="2026-02-17T20:40:00Z">
+                  <w:rPr>
+                    <w:rFonts w:ascii="Cambria Math" w:hAnsi="Cambria Math"/>
+                    <w:i/>
+                    <w:color w:val="7030A0"/>
+                  </w:rPr>
+                </w:del>
+              </m:ctrlPr>
+            </m:sSubPr>
+            <m:e>
+              <m:r>
+                <w:del w:id="31" w:author="Lima, Nathan" w:date="2026-02-17T15:40:00Z" w16du:dateUtc="2026-02-17T20:40:00Z">
+                  <w:rPr>
+                    <w:rFonts w:ascii="Cambria Math" w:hAnsi="Cambria Math"/>
+                    <w:color w:val="7030A0"/>
+                  </w:rPr>
+                  <m:t>E</m:t>
+                </w:del>
+              </m:r>
+            </m:e>
+            <m:sub>
+              <m:r>
+                <w:del w:id="32" w:author="Lima, Nathan" w:date="2026-02-17T15:40:00Z" w16du:dateUtc="2026-02-17T20:40:00Z">
+                  <w:rPr>
+                    <w:rFonts w:ascii="Cambria Math"/>
+                    <w:color w:val="7030A0"/>
+                  </w:rPr>
+                  <m:t>t</m:t>
+                </w:del>
+              </m:r>
+              <m:r>
+                <w:del w:id="33" w:author="Lima, Nathan" w:date="2026-02-17T15:40:00Z" w16du:dateUtc="2026-02-17T20:40:00Z">
+                  <w:rPr>
+                    <w:rFonts w:ascii="Cambria Math" w:hAnsi="Cambria Math"/>
+                    <w:color w:val="7030A0"/>
+                  </w:rPr>
+                  <m:t>otal</m:t>
+                </w:del>
+              </m:r>
+            </m:sub>
+          </m:sSub>
+          <m:r>
+            <w:del w:id="34" w:author="Lima, Nathan" w:date="2026-02-17T15:40:00Z" w16du:dateUtc="2026-02-17T20:40:00Z">
+              <w:rPr>
+                <w:rFonts w:ascii="Cambria Math"/>
+                <w:color w:val="7030A0"/>
+              </w:rPr>
+              <m:t>=</m:t>
+            </w:del>
+          </m:r>
+          <m:nary>
+            <m:naryPr>
+              <m:chr m:val="∑"/>
+              <m:limLoc m:val="undOvr"/>
+              <m:subHide m:val="1"/>
+              <m:supHide m:val="1"/>
+              <m:ctrlPr>
+                <w:del w:id="35" w:author="Lima, Nathan" w:date="2026-02-17T15:40:00Z" w16du:dateUtc="2026-02-17T20:40:00Z">
+                  <w:rPr>
+                    <w:rFonts w:ascii="Cambria Math" w:hAnsi="Cambria Math"/>
+                    <w:i/>
+                    <w:color w:val="7030A0"/>
+                  </w:rPr>
+                </w:del>
+              </m:ctrlPr>
+            </m:naryPr>
+            <m:sub/>
+            <m:sup/>
+            <m:e>
+              <m:f>
+                <m:fPr>
+                  <m:ctrlPr>
+                    <w:del w:id="36" w:author="Lima, Nathan" w:date="2026-02-17T15:40:00Z" w16du:dateUtc="2026-02-17T20:40:00Z">
+                      <w:rPr>
+                        <w:rFonts w:ascii="Cambria Math" w:hAnsi="Cambria Math"/>
+                        <w:i/>
+                        <w:color w:val="7030A0"/>
+                      </w:rPr>
+                    </w:del>
+                  </m:ctrlPr>
+                </m:fPr>
+                <m:num>
+                  <m:sSub>
+                    <m:sSubPr>
+                      <m:ctrlPr>
+                        <w:del w:id="37" w:author="Lima, Nathan" w:date="2026-02-17T15:40:00Z" w16du:dateUtc="2026-02-17T20:40:00Z">
+                          <w:rPr>
+                            <w:rFonts w:ascii="Cambria Math" w:hAnsi="Cambria Math"/>
+                            <w:i/>
+                            <w:color w:val="7030A0"/>
+                          </w:rPr>
+                        </w:del>
+                      </m:ctrlPr>
+                    </m:sSubPr>
+                    <m:e>
+                      <m:r>
+                        <w:del w:id="38" w:author="Lima, Nathan" w:date="2026-02-17T15:40:00Z" w16du:dateUtc="2026-02-17T20:40:00Z">
+                          <w:rPr>
+                            <w:rFonts w:ascii="Cambria Math" w:hAnsi="Cambria Math"/>
+                            <w:color w:val="7030A0"/>
+                          </w:rPr>
+                          <m:t>E</m:t>
+                        </w:del>
+                      </m:r>
+                    </m:e>
+                    <m:sub>
+                      <m:r>
+                        <w:del w:id="39" w:author="Lima, Nathan" w:date="2026-02-17T15:40:00Z" w16du:dateUtc="2026-02-17T20:40:00Z">
+                          <w:rPr>
+                            <w:rFonts w:ascii="Cambria Math"/>
+                            <w:color w:val="7030A0"/>
+                          </w:rPr>
+                          <m:t>t</m:t>
+                        </w:del>
+                      </m:r>
+                    </m:sub>
+                  </m:sSub>
+                  <m:r>
+                    <w:del w:id="40" w:author="Lima, Nathan" w:date="2026-02-17T15:40:00Z" w16du:dateUtc="2026-02-17T20:40:00Z">
+                      <w:rPr>
+                        <w:rFonts w:ascii="Cambria Math"/>
+                        <w:color w:val="A02B93" w:themeColor="accent5"/>
+                      </w:rPr>
+                      <m:t>+</m:t>
+                    </w:del>
+                  </m:r>
+                  <m:sSub>
+                    <m:sSubPr>
+                      <m:ctrlPr>
+                        <w:del w:id="41" w:author="Lima, Nathan" w:date="2026-02-17T15:40:00Z" w16du:dateUtc="2026-02-17T20:40:00Z">
+                          <w:rPr>
+                            <w:rFonts w:ascii="Cambria Math" w:hAnsi="Cambria Math"/>
+                            <w:i/>
+                            <w:color w:val="7030A0"/>
+                          </w:rPr>
+                        </w:del>
+                      </m:ctrlPr>
+                    </m:sSubPr>
+                    <m:e>
+                      <m:r>
+                        <w:del w:id="42" w:author="Lima, Nathan" w:date="2026-02-17T15:40:00Z" w16du:dateUtc="2026-02-17T20:40:00Z">
+                          <w:rPr>
+                            <w:rFonts w:ascii="Cambria Math" w:hAnsi="Cambria Math"/>
+                            <w:color w:val="7030A0"/>
+                          </w:rPr>
+                          <m:t>E</m:t>
+                        </w:del>
+                      </m:r>
+                    </m:e>
+                    <m:sub>
+                      <m:r>
+                        <w:del w:id="43" w:author="Lima, Nathan" w:date="2026-02-17T15:40:00Z" w16du:dateUtc="2026-02-17T20:40:00Z">
+                          <w:rPr>
+                            <w:rFonts w:ascii="Cambria Math"/>
+                            <w:color w:val="7030A0"/>
+                          </w:rPr>
+                          <m:t>t</m:t>
+                        </w:del>
+                      </m:r>
+                      <m:d>
+                        <m:dPr>
+                          <m:ctrlPr>
+                            <w:del w:id="44" w:author="Lima, Nathan" w:date="2026-02-17T15:40:00Z" w16du:dateUtc="2026-02-17T20:40:00Z">
+                              <w:rPr>
+                                <w:rFonts w:ascii="Cambria Math" w:hAnsi="Cambria Math"/>
+                                <w:i/>
+                                <w:color w:val="7030A0"/>
+                              </w:rPr>
+                            </w:del>
+                          </m:ctrlPr>
+                        </m:dPr>
+                        <m:e>
+                          <m:r>
+                            <w:del w:id="45" w:author="Lima, Nathan" w:date="2026-02-17T15:40:00Z" w16du:dateUtc="2026-02-17T20:40:00Z">
+                              <w:rPr>
+                                <w:rFonts w:ascii="Cambria Math"/>
+                                <w:color w:val="7030A0"/>
+                              </w:rPr>
+                              <m:t>i+1</m:t>
+                            </w:del>
+                          </m:r>
+                        </m:e>
+                      </m:d>
+                    </m:sub>
+                  </m:sSub>
+                </m:num>
+                <m:den>
+                  <m:r>
+                    <w:del w:id="46" w:author="Lima, Nathan" w:date="2026-02-17T15:40:00Z" w16du:dateUtc="2026-02-17T20:40:00Z">
+                      <w:rPr>
+                        <w:rFonts w:ascii="Cambria Math" w:hAnsi="Cambria Math"/>
+                        <w:color w:val="7030A0"/>
+                      </w:rPr>
+                      <m:t>2</m:t>
+                    </w:del>
                   </m:r>
                 </m:den>
               </m:f>
@@ -6519,7 +7060,7 @@
         </w:rPr>
         <w:t xml:space="preserve">There are </w:t>
       </w:r>
-      <w:ins w:id="5" w:author="Lima, Nathan M. (Fed)" w:date="2026-02-17T12:10:00Z" w16du:dateUtc="2026-02-17T17:10:00Z">
+      <w:ins w:id="47" w:author="Lima, Nathan M. (Fed)" w:date="2026-02-17T12:10:00Z" w16du:dateUtc="2026-02-17T17:10:00Z">
         <w:r>
           <w:rPr>
             <w:rFonts w:eastAsiaTheme="minorEastAsia"/>
@@ -6528,7 +7069,7 @@
           <w:t>four</w:t>
         </w:r>
       </w:ins>
-      <w:del w:id="6" w:author="Lima, Nathan M. (Fed)" w:date="2026-02-17T12:10:00Z" w16du:dateUtc="2026-02-17T17:10:00Z">
+      <w:del w:id="48" w:author="Lima, Nathan M. (Fed)" w:date="2026-02-17T12:10:00Z" w16du:dateUtc="2026-02-17T17:10:00Z">
         <w:r>
           <w:rPr>
             <w:rFonts w:eastAsiaTheme="minorEastAsia"/>
@@ -6606,7 +7147,7 @@
         </w:rPr>
         <w:t xml:space="preserve"> Entry</w:t>
       </w:r>
-      <w:ins w:id="7" w:author="Lima, Nathan M. (Fed)" w:date="2026-02-17T12:14:00Z" w16du:dateUtc="2026-02-17T17:14:00Z">
+      <w:ins w:id="49" w:author="Lima, Nathan M. (Fed)" w:date="2026-02-17T12:14:00Z" w16du:dateUtc="2026-02-17T17:14:00Z">
         <w:r>
           <w:rPr>
             <w:rFonts w:eastAsiaTheme="minorEastAsia"/>
@@ -6615,7 +7156,7 @@
           <w:t xml:space="preserve"> (Livingroom)</w:t>
         </w:r>
       </w:ins>
-      <w:del w:id="8" w:author="Lima, Nathan M. (Fed)" w:date="2026-02-17T12:12:00Z" w16du:dateUtc="2026-02-17T17:12:00Z">
+      <w:del w:id="50" w:author="Lima, Nathan M. (Fed)" w:date="2026-02-17T12:12:00Z" w16du:dateUtc="2026-02-17T17:12:00Z">
         <w:r>
           <w:rPr>
             <w:rFonts w:eastAsiaTheme="minorEastAsia"/>
@@ -6658,7 +7199,7 @@
         </w:rPr>
         <w:t xml:space="preserve"> Bedroom</w:t>
       </w:r>
-      <w:del w:id="9" w:author="Lima, Nathan M. (Fed)" w:date="2026-02-17T12:12:00Z" w16du:dateUtc="2026-02-17T17:12:00Z">
+      <w:del w:id="51" w:author="Lima, Nathan M. (Fed)" w:date="2026-02-17T12:12:00Z" w16du:dateUtc="2026-02-17T17:12:00Z">
         <w:r>
           <w:rPr>
             <w:rFonts w:eastAsiaTheme="minorEastAsia"/>
@@ -6699,9 +7240,17 @@
           <w:rFonts w:eastAsiaTheme="minorEastAsia"/>
           <w:color w:val="000000" w:themeColor="text1"/>
         </w:rPr>
-        <w:t xml:space="preserve"> Out (out</w:t>
-      </w:r>
-      <w:ins w:id="10" w:author="Lima, Nathan M. (Fed)" w:date="2026-02-17T12:13:00Z" w16du:dateUtc="2026-02-17T17:13:00Z">
+        <w:t xml:space="preserve"> Out (</w:t>
+      </w:r>
+      <w:proofErr w:type="spellStart"/>
+      <w:r>
+        <w:rPr>
+          <w:rFonts w:eastAsiaTheme="minorEastAsia"/>
+          <w:color w:val="000000" w:themeColor="text1"/>
+        </w:rPr>
+        <w:t>out</w:t>
+      </w:r>
+      <w:ins w:id="52" w:author="Lima, Nathan M. (Fed)" w:date="2026-02-17T12:13:00Z" w16du:dateUtc="2026-02-17T17:13:00Z">
         <w:r>
           <w:rPr>
             <w:rFonts w:eastAsiaTheme="minorEastAsia"/>
@@ -6710,7 +7259,7 @@
           <w:t>side</w:t>
         </w:r>
       </w:ins>
-      <w:ins w:id="11" w:author="Lima, Nathan M. (Fed)" w:date="2026-02-17T12:14:00Z" w16du:dateUtc="2026-02-17T17:14:00Z">
+      <w:ins w:id="53" w:author="Lima, Nathan M. (Fed)" w:date="2026-02-17T12:14:00Z" w16du:dateUtc="2026-02-17T17:14:00Z">
         <w:r>
           <w:rPr>
             <w:rFonts w:eastAsiaTheme="minorEastAsia"/>
@@ -6719,7 +7268,8 @@
           <w:t>N</w:t>
         </w:r>
       </w:ins>
-      <w:del w:id="12" w:author="Lima, Nathan M. (Fed)" w:date="2026-02-17T12:12:00Z" w16du:dateUtc="2026-02-17T17:12:00Z">
+      <w:proofErr w:type="spellEnd"/>
+      <w:del w:id="54" w:author="Lima, Nathan M. (Fed)" w:date="2026-02-17T12:12:00Z" w16du:dateUtc="2026-02-17T17:12:00Z">
         <w:r>
           <w:rPr>
             <w:rFonts w:eastAsiaTheme="minorEastAsia"/>
@@ -6769,7 +7319,7 @@
         </w:rPr>
         <w:t xml:space="preserve"> (</w:t>
       </w:r>
-      <w:ins w:id="13" w:author="Lima, Nathan M. (Fed)" w:date="2026-02-17T12:14:00Z" w16du:dateUtc="2026-02-17T17:14:00Z">
+      <w:ins w:id="55" w:author="Lima, Nathan M. (Fed)" w:date="2026-02-17T12:14:00Z" w16du:dateUtc="2026-02-17T17:14:00Z">
         <w:r>
           <w:rPr>
             <w:rFonts w:eastAsiaTheme="minorEastAsia"/>
@@ -6778,7 +7328,7 @@
           <w:t>B</w:t>
         </w:r>
       </w:ins>
-      <w:del w:id="14" w:author="Lima, Nathan M. (Fed)" w:date="2026-02-17T12:14:00Z" w16du:dateUtc="2026-02-17T17:14:00Z">
+      <w:del w:id="56" w:author="Lima, Nathan M. (Fed)" w:date="2026-02-17T12:14:00Z" w16du:dateUtc="2026-02-17T17:14:00Z">
         <w:r>
           <w:rPr>
             <w:rFonts w:eastAsiaTheme="minorEastAsia"/>
@@ -6814,7 +7364,8 @@
         </w:rPr>
         <w:t>QuantAQ2 (</w:t>
       </w:r>
-      <w:ins w:id="15" w:author="Lima, Nathan M. (Fed)" w:date="2026-02-17T12:15:00Z" w16du:dateUtc="2026-02-17T17:15:00Z">
+      <w:proofErr w:type="spellStart"/>
+      <w:ins w:id="57" w:author="Lima, Nathan M. (Fed)" w:date="2026-02-17T12:15:00Z" w16du:dateUtc="2026-02-17T17:15:00Z">
         <w:r>
           <w:rPr>
             <w:rFonts w:eastAsiaTheme="minorEastAsia"/>
@@ -6823,7 +7374,7 @@
           <w:t>O</w:t>
         </w:r>
       </w:ins>
-      <w:del w:id="16" w:author="Lima, Nathan M. (Fed)" w:date="2026-02-17T12:15:00Z" w16du:dateUtc="2026-02-17T17:15:00Z">
+      <w:del w:id="58" w:author="Lima, Nathan M. (Fed)" w:date="2026-02-17T12:15:00Z" w16du:dateUtc="2026-02-17T17:15:00Z">
         <w:r>
           <w:rPr>
             <w:rFonts w:eastAsiaTheme="minorEastAsia"/>
@@ -6839,7 +7390,7 @@
         </w:rPr>
         <w:t>utside</w:t>
       </w:r>
-      <w:ins w:id="17" w:author="Lima, Nathan M. (Fed)" w:date="2026-02-17T12:15:00Z" w16du:dateUtc="2026-02-17T17:15:00Z">
+      <w:ins w:id="59" w:author="Lima, Nathan M. (Fed)" w:date="2026-02-17T12:15:00Z" w16du:dateUtc="2026-02-17T17:15:00Z">
         <w:r>
           <w:rPr>
             <w:rFonts w:eastAsiaTheme="minorEastAsia"/>
@@ -6848,6 +7399,7 @@
           <w:t>S</w:t>
         </w:r>
       </w:ins>
+      <w:proofErr w:type="spellEnd"/>
       <w:r>
         <w:rPr>
           <w:rFonts w:eastAsiaTheme="minorEastAsia"/>
@@ -6875,7 +7427,7 @@
         </w:rPr>
         <w:t>DAQ (</w:t>
       </w:r>
-      <w:ins w:id="18" w:author="Lima, Nathan M. (Fed)" w:date="2026-02-17T12:15:00Z" w16du:dateUtc="2026-02-17T17:15:00Z">
+      <w:ins w:id="60" w:author="Lima, Nathan M. (Fed)" w:date="2026-02-17T12:15:00Z" w16du:dateUtc="2026-02-17T17:15:00Z">
         <w:r>
           <w:rPr>
             <w:rFonts w:eastAsiaTheme="minorEastAsia"/>
@@ -6884,7 +7436,7 @@
           <w:t xml:space="preserve">Vaisala </w:t>
         </w:r>
       </w:ins>
-      <w:del w:id="19" w:author="Lima, Nathan M. (Fed)" w:date="2026-02-17T12:15:00Z" w16du:dateUtc="2026-02-17T17:15:00Z">
+      <w:del w:id="61" w:author="Lima, Nathan M. (Fed)" w:date="2026-02-17T12:15:00Z" w16du:dateUtc="2026-02-17T17:15:00Z">
         <w:r>
           <w:rPr>
             <w:rFonts w:eastAsiaTheme="minorEastAsia"/>
@@ -6893,7 +7445,7 @@
           <w:delText>b</w:delText>
         </w:r>
       </w:del>
-      <w:ins w:id="20" w:author="Lima, Nathan M. (Fed)" w:date="2026-02-17T12:15:00Z" w16du:dateUtc="2026-02-17T17:15:00Z">
+      <w:ins w:id="62" w:author="Lima, Nathan M. (Fed)" w:date="2026-02-17T12:15:00Z" w16du:dateUtc="2026-02-17T17:15:00Z">
         <w:r>
           <w:rPr>
             <w:rFonts w:eastAsiaTheme="minorEastAsia"/>
@@ -6929,7 +7481,7 @@
         </w:rPr>
         <w:t>DAQ (</w:t>
       </w:r>
-      <w:ins w:id="21" w:author="Lima, Nathan M. (Fed)" w:date="2026-02-17T12:15:00Z" w16du:dateUtc="2026-02-17T17:15:00Z">
+      <w:ins w:id="63" w:author="Lima, Nathan M. (Fed)" w:date="2026-02-17T12:15:00Z" w16du:dateUtc="2026-02-17T17:15:00Z">
         <w:r>
           <w:rPr>
             <w:rFonts w:eastAsiaTheme="minorEastAsia"/>
@@ -6938,7 +7490,7 @@
           <w:t>Vaisala B</w:t>
         </w:r>
       </w:ins>
-      <w:del w:id="22" w:author="Lima, Nathan M. (Fed)" w:date="2026-02-17T12:15:00Z" w16du:dateUtc="2026-02-17T17:15:00Z">
+      <w:del w:id="64" w:author="Lima, Nathan M. (Fed)" w:date="2026-02-17T12:15:00Z" w16du:dateUtc="2026-02-17T17:15:00Z">
         <w:r>
           <w:rPr>
             <w:rFonts w:eastAsiaTheme="minorEastAsia"/>
@@ -6974,7 +7526,7 @@
         </w:rPr>
         <w:t>DAQ (</w:t>
       </w:r>
-      <w:ins w:id="23" w:author="Lima, Nathan M. (Fed)" w:date="2026-02-17T12:15:00Z" w16du:dateUtc="2026-02-17T17:15:00Z">
+      <w:ins w:id="65" w:author="Lima, Nathan M. (Fed)" w:date="2026-02-17T12:15:00Z" w16du:dateUtc="2026-02-17T17:15:00Z">
         <w:r>
           <w:rPr>
             <w:rFonts w:eastAsiaTheme="minorEastAsia"/>
@@ -6983,7 +7535,7 @@
           <w:t xml:space="preserve">Vaisala </w:t>
         </w:r>
       </w:ins>
-      <w:del w:id="24" w:author="Lima, Nathan M. (Fed)" w:date="2026-02-17T12:15:00Z" w16du:dateUtc="2026-02-17T17:15:00Z">
+      <w:del w:id="66" w:author="Lima, Nathan M. (Fed)" w:date="2026-02-17T12:15:00Z" w16du:dateUtc="2026-02-17T17:15:00Z">
         <w:r>
           <w:rPr>
             <w:rFonts w:eastAsiaTheme="minorEastAsia"/>
@@ -6999,7 +7551,7 @@
         </w:rPr>
         <w:t>Living</w:t>
       </w:r>
-      <w:ins w:id="25" w:author="Lima, Nathan M. (Fed)" w:date="2026-02-17T12:16:00Z" w16du:dateUtc="2026-02-17T17:16:00Z">
+      <w:ins w:id="67" w:author="Lima, Nathan M. (Fed)" w:date="2026-02-17T12:16:00Z" w16du:dateUtc="2026-02-17T17:16:00Z">
         <w:r>
           <w:rPr>
             <w:rFonts w:eastAsiaTheme="minorEastAsia"/>
@@ -7024,12 +7576,12 @@
           <w:numId w:val="5"/>
         </w:numPr>
         <w:rPr>
-          <w:ins w:id="26" w:author="Lima, Nathan M. (Fed)" w:date="2026-02-17T12:16:00Z" w16du:dateUtc="2026-02-17T17:16:00Z"/>
-          <w:rFonts w:eastAsiaTheme="minorEastAsia"/>
-          <w:color w:val="000000" w:themeColor="text1"/>
-        </w:rPr>
-      </w:pPr>
-      <w:del w:id="27" w:author="Lima, Nathan M. (Fed)" w:date="2026-02-17T12:16:00Z" w16du:dateUtc="2026-02-17T17:16:00Z">
+          <w:ins w:id="68" w:author="Lima, Nathan M. (Fed)" w:date="2026-02-17T12:16:00Z" w16du:dateUtc="2026-02-17T17:16:00Z"/>
+          <w:rFonts w:eastAsiaTheme="minorEastAsia"/>
+          <w:color w:val="000000" w:themeColor="text1"/>
+        </w:rPr>
+      </w:pPr>
+      <w:del w:id="69" w:author="Lima, Nathan M. (Fed)" w:date="2026-02-17T12:16:00Z" w16du:dateUtc="2026-02-17T17:16:00Z">
         <w:r>
           <w:rPr>
             <w:rFonts w:eastAsiaTheme="minorEastAsia"/>
@@ -7038,7 +7590,7 @@
           <w:delText>DAQ (Outside)</w:delText>
         </w:r>
       </w:del>
-      <w:ins w:id="28" w:author="Lima, Nathan M. (Fed)" w:date="2026-02-17T12:18:00Z" w16du:dateUtc="2026-02-17T17:18:00Z">
+      <w:ins w:id="70" w:author="Lima, Nathan M. (Fed)" w:date="2026-02-17T12:18:00Z" w16du:dateUtc="2026-02-17T17:18:00Z">
         <w:r>
           <w:rPr>
             <w:rFonts w:eastAsiaTheme="minorEastAsia"/>
@@ -7054,7 +7606,7 @@
           <w:t xml:space="preserve">D/G </w:t>
         </w:r>
       </w:ins>
-      <w:ins w:id="29" w:author="Lima, Nathan M. (Fed)" w:date="2026-02-17T12:11:00Z" w16du:dateUtc="2026-02-17T17:11:00Z">
+      <w:ins w:id="71" w:author="Lima, Nathan M. (Fed)" w:date="2026-02-17T12:11:00Z" w16du:dateUtc="2026-02-17T17:11:00Z">
         <w:r>
           <w:rPr>
             <w:rFonts w:eastAsiaTheme="minorEastAsia"/>
@@ -7063,7 +7615,7 @@
           <w:t>(</w:t>
         </w:r>
       </w:ins>
-      <w:ins w:id="30" w:author="Lima, Nathan M. (Fed)" w:date="2026-02-17T12:19:00Z" w16du:dateUtc="2026-02-17T17:19:00Z">
+      <w:ins w:id="72" w:author="Lima, Nathan M. (Fed)" w:date="2026-02-17T12:19:00Z" w16du:dateUtc="2026-02-17T17:19:00Z">
         <w:r>
           <w:rPr>
             <w:rFonts w:eastAsiaTheme="minorEastAsia"/>
@@ -7072,7 +7624,7 @@
           <w:t xml:space="preserve">HOBO </w:t>
         </w:r>
       </w:ins>
-      <w:ins w:id="31" w:author="Lima, Nathan M. (Fed)" w:date="2026-02-17T12:12:00Z" w16du:dateUtc="2026-02-17T17:12:00Z">
+      <w:ins w:id="73" w:author="Lima, Nathan M. (Fed)" w:date="2026-02-17T12:12:00Z" w16du:dateUtc="2026-02-17T17:12:00Z">
         <w:r>
           <w:rPr>
             <w:rFonts w:eastAsiaTheme="minorEastAsia"/>
@@ -7081,7 +7633,7 @@
           <w:t>Bathroom1)</w:t>
         </w:r>
       </w:ins>
-      <w:ins w:id="32" w:author="Lima, Nathan M. (Fed)" w:date="2026-02-17T12:20:00Z" w16du:dateUtc="2026-02-17T17:20:00Z">
+      <w:ins w:id="74" w:author="Lima, Nathan M. (Fed)" w:date="2026-02-17T12:20:00Z" w16du:dateUtc="2026-02-17T17:20:00Z">
         <w:r>
           <w:rPr>
             <w:rFonts w:eastAsiaTheme="minorEastAsia"/>
@@ -7099,12 +7651,13 @@
           <w:numId w:val="5"/>
         </w:numPr>
         <w:rPr>
-          <w:ins w:id="33" w:author="Lima, Nathan M. (Fed)" w:date="2026-02-17T12:16:00Z" w16du:dateUtc="2026-02-17T17:16:00Z"/>
-          <w:rFonts w:eastAsiaTheme="minorEastAsia"/>
-          <w:color w:val="000000" w:themeColor="text1"/>
-        </w:rPr>
-      </w:pPr>
-      <w:ins w:id="34" w:author="Lima, Nathan M. (Fed)" w:date="2026-02-17T12:19:00Z" w16du:dateUtc="2026-02-17T17:19:00Z">
+          <w:ins w:id="75" w:author="Lima, Nathan M. (Fed)" w:date="2026-02-17T12:16:00Z" w16du:dateUtc="2026-02-17T17:16:00Z"/>
+          <w:rFonts w:eastAsiaTheme="minorEastAsia"/>
+          <w:color w:val="000000" w:themeColor="text1"/>
+        </w:rPr>
+      </w:pPr>
+      <w:proofErr w:type="spellStart"/>
+      <w:ins w:id="76" w:author="Lima, Nathan M. (Fed)" w:date="2026-02-17T12:19:00Z" w16du:dateUtc="2026-02-17T17:19:00Z">
         <w:r>
           <w:rPr>
             <w:rFonts w:eastAsiaTheme="minorEastAsia"/>
@@ -7113,16 +7666,24 @@
           <w:t>MB_</w:t>
         </w:r>
       </w:ins>
-      <w:ins w:id="35" w:author="Lima, Nathan M. (Fed)" w:date="2026-02-17T12:18:00Z" w16du:dateUtc="2026-02-17T17:18:00Z">
+      <w:ins w:id="77" w:author="Lima, Nathan M. (Fed)" w:date="2026-02-17T12:18:00Z" w16du:dateUtc="2026-02-17T17:18:00Z">
         <w:r>
           <w:rPr>
             <w:rFonts w:eastAsiaTheme="minorEastAsia"/>
             <w:color w:val="000000" w:themeColor="text1"/>
           </w:rPr>
-          <w:t xml:space="preserve">Bath </w:t>
+          <w:t>Bath</w:t>
+        </w:r>
+        <w:proofErr w:type="spellEnd"/>
+        <w:r>
+          <w:rPr>
+            <w:rFonts w:eastAsiaTheme="minorEastAsia"/>
+            <w:color w:val="000000" w:themeColor="text1"/>
+          </w:rPr>
+          <w:t xml:space="preserve"> </w:t>
         </w:r>
       </w:ins>
-      <w:ins w:id="36" w:author="Lima, Nathan M. (Fed)" w:date="2026-02-17T12:16:00Z" w16du:dateUtc="2026-02-17T17:16:00Z">
+      <w:ins w:id="78" w:author="Lima, Nathan M. (Fed)" w:date="2026-02-17T12:16:00Z" w16du:dateUtc="2026-02-17T17:16:00Z">
         <w:r>
           <w:rPr>
             <w:rFonts w:eastAsiaTheme="minorEastAsia"/>
@@ -7131,7 +7692,7 @@
           <w:t>(</w:t>
         </w:r>
       </w:ins>
-      <w:ins w:id="37" w:author="Lima, Nathan M. (Fed)" w:date="2026-02-17T12:19:00Z" w16du:dateUtc="2026-02-17T17:19:00Z">
+      <w:ins w:id="79" w:author="Lima, Nathan M. (Fed)" w:date="2026-02-17T12:19:00Z" w16du:dateUtc="2026-02-17T17:19:00Z">
         <w:r>
           <w:rPr>
             <w:rFonts w:eastAsiaTheme="minorEastAsia"/>
@@ -7140,27 +7701,13 @@
           <w:t xml:space="preserve">HOBO </w:t>
         </w:r>
       </w:ins>
-      <w:ins w:id="38" w:author="Lima, Nathan M. (Fed)" w:date="2026-02-17T12:16:00Z" w16du:dateUtc="2026-02-17T17:16:00Z">
+      <w:ins w:id="80" w:author="Lima, Nathan M. (Fed)" w:date="2026-02-17T12:16:00Z" w16du:dateUtc="2026-02-17T17:16:00Z">
         <w:r>
           <w:rPr>
             <w:rFonts w:eastAsiaTheme="minorEastAsia"/>
             <w:color w:val="000000" w:themeColor="text1"/>
           </w:rPr>
-          <w:t>Bathroom</w:t>
-        </w:r>
-        <w:r>
-          <w:rPr>
-            <w:rFonts w:eastAsiaTheme="minorEastAsia"/>
-            <w:color w:val="000000" w:themeColor="text1"/>
-          </w:rPr>
-          <w:t>2</w:t>
-        </w:r>
-        <w:r>
-          <w:rPr>
-            <w:rFonts w:eastAsiaTheme="minorEastAsia"/>
-            <w:color w:val="000000" w:themeColor="text1"/>
-          </w:rPr>
-          <w:t>)</w:t>
+          <w:t>Bathroom2)</w:t>
         </w:r>
       </w:ins>
     </w:p>
@@ -7172,12 +7719,12 @@
           <w:numId w:val="5"/>
         </w:numPr>
         <w:rPr>
-          <w:ins w:id="39" w:author="Lima, Nathan M. (Fed)" w:date="2026-02-17T12:16:00Z" w16du:dateUtc="2026-02-17T17:16:00Z"/>
-          <w:rFonts w:eastAsiaTheme="minorEastAsia"/>
-          <w:color w:val="000000" w:themeColor="text1"/>
-        </w:rPr>
-      </w:pPr>
-      <w:ins w:id="40" w:author="Lima, Nathan M. (Fed)" w:date="2026-02-17T12:19:00Z" w16du:dateUtc="2026-02-17T17:19:00Z">
+          <w:ins w:id="81" w:author="Lima, Nathan M. (Fed)" w:date="2026-02-17T12:16:00Z" w16du:dateUtc="2026-02-17T17:16:00Z"/>
+          <w:rFonts w:eastAsiaTheme="minorEastAsia"/>
+          <w:color w:val="000000" w:themeColor="text1"/>
+        </w:rPr>
+      </w:pPr>
+      <w:ins w:id="82" w:author="Lima, Nathan M. (Fed)" w:date="2026-02-17T12:19:00Z" w16du:dateUtc="2026-02-17T17:19:00Z">
         <w:r>
           <w:rPr>
             <w:rFonts w:eastAsiaTheme="minorEastAsia"/>
@@ -7186,7 +7733,7 @@
           <w:t>MB_</w:t>
         </w:r>
       </w:ins>
-      <w:ins w:id="41" w:author="Lima, Nathan M. (Fed)" w:date="2026-02-17T12:18:00Z" w16du:dateUtc="2026-02-17T17:18:00Z">
+      <w:ins w:id="83" w:author="Lima, Nathan M. (Fed)" w:date="2026-02-17T12:18:00Z" w16du:dateUtc="2026-02-17T17:18:00Z">
         <w:r>
           <w:rPr>
             <w:rFonts w:eastAsiaTheme="minorEastAsia"/>
@@ -7195,7 +7742,7 @@
           <w:t xml:space="preserve">E </w:t>
         </w:r>
       </w:ins>
-      <w:ins w:id="42" w:author="Lima, Nathan M. (Fed)" w:date="2026-02-17T12:16:00Z" w16du:dateUtc="2026-02-17T17:16:00Z">
+      <w:ins w:id="84" w:author="Lima, Nathan M. (Fed)" w:date="2026-02-17T12:16:00Z" w16du:dateUtc="2026-02-17T17:16:00Z">
         <w:r>
           <w:rPr>
             <w:rFonts w:eastAsiaTheme="minorEastAsia"/>
@@ -7204,7 +7751,7 @@
           <w:t>(</w:t>
         </w:r>
       </w:ins>
-      <w:ins w:id="43" w:author="Lima, Nathan M. (Fed)" w:date="2026-02-17T12:19:00Z" w16du:dateUtc="2026-02-17T17:19:00Z">
+      <w:ins w:id="85" w:author="Lima, Nathan M. (Fed)" w:date="2026-02-17T12:19:00Z" w16du:dateUtc="2026-02-17T17:19:00Z">
         <w:r>
           <w:rPr>
             <w:rFonts w:eastAsiaTheme="minorEastAsia"/>
@@ -7213,60 +7760,48 @@
           <w:t xml:space="preserve">HOBO </w:t>
         </w:r>
       </w:ins>
-      <w:ins w:id="44" w:author="Lima, Nathan M. (Fed)" w:date="2026-02-17T12:16:00Z" w16du:dateUtc="2026-02-17T17:16:00Z">
+      <w:ins w:id="86" w:author="Lima, Nathan M. (Fed)" w:date="2026-02-17T12:16:00Z" w16du:dateUtc="2026-02-17T17:16:00Z">
         <w:r>
           <w:rPr>
             <w:rFonts w:eastAsiaTheme="minorEastAsia"/>
             <w:color w:val="000000" w:themeColor="text1"/>
           </w:rPr>
-          <w:t>Bath</w:t>
+          <w:t>Bath/Bed)</w:t>
         </w:r>
+      </w:ins>
+    </w:p>
+    <w:p>
+      <w:pPr>
+        <w:pStyle w:val="ListParagraph"/>
+        <w:numPr>
+          <w:ilvl w:val="0"/>
+          <w:numId w:val="5"/>
+        </w:numPr>
+        <w:rPr>
+          <w:ins w:id="87" w:author="Lima, Nathan M. (Fed)" w:date="2026-02-17T12:17:00Z" w16du:dateUtc="2026-02-17T17:17:00Z"/>
+          <w:rFonts w:eastAsiaTheme="minorEastAsia"/>
+          <w:color w:val="000000" w:themeColor="text1"/>
+        </w:rPr>
+      </w:pPr>
+      <w:proofErr w:type="spellStart"/>
+      <w:ins w:id="88" w:author="Lima, Nathan M. (Fed)" w:date="2026-02-17T12:19:00Z" w16du:dateUtc="2026-02-17T17:19:00Z">
         <w:r>
           <w:rPr>
             <w:rFonts w:eastAsiaTheme="minorEastAsia"/>
             <w:color w:val="000000" w:themeColor="text1"/>
           </w:rPr>
-          <w:t>/Bed</w:t>
+          <w:t>MB_Bed</w:t>
         </w:r>
+        <w:proofErr w:type="spellEnd"/>
         <w:r>
           <w:rPr>
             <w:rFonts w:eastAsiaTheme="minorEastAsia"/>
             <w:color w:val="000000" w:themeColor="text1"/>
           </w:rPr>
-          <w:t>)</w:t>
+          <w:t xml:space="preserve"> </w:t>
         </w:r>
       </w:ins>
-    </w:p>
-    <w:p>
-      <w:pPr>
-        <w:pStyle w:val="ListParagraph"/>
-        <w:numPr>
-          <w:ilvl w:val="0"/>
-          <w:numId w:val="5"/>
-        </w:numPr>
-        <w:rPr>
-          <w:ins w:id="45" w:author="Lima, Nathan M. (Fed)" w:date="2026-02-17T12:17:00Z" w16du:dateUtc="2026-02-17T17:17:00Z"/>
-          <w:rFonts w:eastAsiaTheme="minorEastAsia"/>
-          <w:color w:val="000000" w:themeColor="text1"/>
-        </w:rPr>
-      </w:pPr>
-      <w:ins w:id="46" w:author="Lima, Nathan M. (Fed)" w:date="2026-02-17T12:19:00Z" w16du:dateUtc="2026-02-17T17:19:00Z">
-        <w:r>
-          <w:rPr>
-            <w:rFonts w:eastAsiaTheme="minorEastAsia"/>
-            <w:color w:val="000000" w:themeColor="text1"/>
-          </w:rPr>
-          <w:t>MB_</w:t>
-        </w:r>
-        <w:r>
-          <w:rPr>
-            <w:rFonts w:eastAsiaTheme="minorEastAsia"/>
-            <w:color w:val="000000" w:themeColor="text1"/>
-          </w:rPr>
-          <w:t xml:space="preserve">Bed </w:t>
-        </w:r>
-      </w:ins>
-      <w:ins w:id="47" w:author="Lima, Nathan M. (Fed)" w:date="2026-02-17T12:16:00Z" w16du:dateUtc="2026-02-17T17:16:00Z">
+      <w:ins w:id="89" w:author="Lima, Nathan M. (Fed)" w:date="2026-02-17T12:16:00Z" w16du:dateUtc="2026-02-17T17:16:00Z">
         <w:r>
           <w:rPr>
             <w:rFonts w:eastAsiaTheme="minorEastAsia"/>
@@ -7275,7 +7810,7 @@
           <w:t>(</w:t>
         </w:r>
       </w:ins>
-      <w:ins w:id="48" w:author="Lima, Nathan M. (Fed)" w:date="2026-02-17T12:19:00Z" w16du:dateUtc="2026-02-17T17:19:00Z">
+      <w:ins w:id="90" w:author="Lima, Nathan M. (Fed)" w:date="2026-02-17T12:19:00Z" w16du:dateUtc="2026-02-17T17:19:00Z">
         <w:r>
           <w:rPr>
             <w:rFonts w:eastAsiaTheme="minorEastAsia"/>
@@ -7284,7 +7819,7 @@
           <w:t xml:space="preserve">HOBO </w:t>
         </w:r>
       </w:ins>
-      <w:ins w:id="49" w:author="Lima, Nathan M. (Fed)" w:date="2026-02-17T12:16:00Z" w16du:dateUtc="2026-02-17T17:16:00Z">
+      <w:ins w:id="91" w:author="Lima, Nathan M. (Fed)" w:date="2026-02-17T12:16:00Z" w16du:dateUtc="2026-02-17T17:16:00Z">
         <w:r>
           <w:rPr>
             <w:rFonts w:eastAsiaTheme="minorEastAsia"/>
@@ -7293,7 +7828,7 @@
           <w:t>B</w:t>
         </w:r>
       </w:ins>
-      <w:ins w:id="50" w:author="Lima, Nathan M. (Fed)" w:date="2026-02-17T12:17:00Z" w16du:dateUtc="2026-02-17T17:17:00Z">
+      <w:ins w:id="92" w:author="Lima, Nathan M. (Fed)" w:date="2026-02-17T12:17:00Z" w16du:dateUtc="2026-02-17T17:17:00Z">
         <w:r>
           <w:rPr>
             <w:rFonts w:eastAsiaTheme="minorEastAsia"/>
@@ -7302,7 +7837,7 @@
           <w:t>ed</w:t>
         </w:r>
       </w:ins>
-      <w:ins w:id="51" w:author="Lima, Nathan M. (Fed)" w:date="2026-02-17T12:16:00Z" w16du:dateUtc="2026-02-17T17:16:00Z">
+      <w:ins w:id="93" w:author="Lima, Nathan M. (Fed)" w:date="2026-02-17T12:16:00Z" w16du:dateUtc="2026-02-17T17:16:00Z">
         <w:r>
           <w:rPr>
             <w:rFonts w:eastAsiaTheme="minorEastAsia"/>
@@ -7320,28 +7855,21 @@
           <w:numId w:val="5"/>
         </w:numPr>
         <w:rPr>
-          <w:ins w:id="52" w:author="Lima, Nathan M. (Fed)" w:date="2026-02-17T12:17:00Z" w16du:dateUtc="2026-02-17T17:17:00Z"/>
-          <w:rFonts w:eastAsiaTheme="minorEastAsia"/>
-          <w:color w:val="000000" w:themeColor="text1"/>
-        </w:rPr>
-      </w:pPr>
-      <w:ins w:id="53" w:author="Lima, Nathan M. (Fed)" w:date="2026-02-17T12:19:00Z" w16du:dateUtc="2026-02-17T17:19:00Z">
+          <w:ins w:id="94" w:author="Lima, Nathan M. (Fed)" w:date="2026-02-17T12:17:00Z" w16du:dateUtc="2026-02-17T17:17:00Z"/>
+          <w:rFonts w:eastAsiaTheme="minorEastAsia"/>
+          <w:color w:val="000000" w:themeColor="text1"/>
+        </w:rPr>
+      </w:pPr>
+      <w:ins w:id="95" w:author="Lima, Nathan M. (Fed)" w:date="2026-02-17T12:19:00Z" w16du:dateUtc="2026-02-17T17:19:00Z">
         <w:r>
           <w:rPr>
             <w:rFonts w:eastAsiaTheme="minorEastAsia"/>
             <w:color w:val="000000" w:themeColor="text1"/>
           </w:rPr>
-          <w:t>MB_</w:t>
-        </w:r>
-        <w:r>
-          <w:rPr>
-            <w:rFonts w:eastAsiaTheme="minorEastAsia"/>
-            <w:color w:val="000000" w:themeColor="text1"/>
-          </w:rPr>
-          <w:t xml:space="preserve">F </w:t>
+          <w:t xml:space="preserve">MB_F </w:t>
         </w:r>
       </w:ins>
-      <w:ins w:id="54" w:author="Lima, Nathan M. (Fed)" w:date="2026-02-17T12:17:00Z" w16du:dateUtc="2026-02-17T17:17:00Z">
+      <w:ins w:id="96" w:author="Lima, Nathan M. (Fed)" w:date="2026-02-17T12:17:00Z" w16du:dateUtc="2026-02-17T17:17:00Z">
         <w:r>
           <w:rPr>
             <w:rFonts w:eastAsiaTheme="minorEastAsia"/>
@@ -7350,7 +7878,7 @@
           <w:t>(</w:t>
         </w:r>
       </w:ins>
-      <w:ins w:id="55" w:author="Lima, Nathan M. (Fed)" w:date="2026-02-17T12:20:00Z" w16du:dateUtc="2026-02-17T17:20:00Z">
+      <w:ins w:id="97" w:author="Lima, Nathan M. (Fed)" w:date="2026-02-17T12:20:00Z" w16du:dateUtc="2026-02-17T17:20:00Z">
         <w:r>
           <w:rPr>
             <w:rFonts w:eastAsiaTheme="minorEastAsia"/>
@@ -7359,62 +7887,41 @@
           <w:t xml:space="preserve">HOBO </w:t>
         </w:r>
       </w:ins>
-      <w:ins w:id="56" w:author="Lima, Nathan M. (Fed)" w:date="2026-02-17T12:17:00Z" w16du:dateUtc="2026-02-17T17:17:00Z">
+      <w:ins w:id="98" w:author="Lima, Nathan M. (Fed)" w:date="2026-02-17T12:17:00Z" w16du:dateUtc="2026-02-17T17:17:00Z">
         <w:r>
           <w:rPr>
             <w:rFonts w:eastAsiaTheme="minorEastAsia"/>
             <w:color w:val="000000" w:themeColor="text1"/>
           </w:rPr>
-          <w:t>Bedroom</w:t>
+          <w:t>Bedroom2)</w:t>
         </w:r>
+      </w:ins>
+    </w:p>
+    <w:p>
+      <w:pPr>
+        <w:pStyle w:val="ListParagraph"/>
+        <w:numPr>
+          <w:ilvl w:val="0"/>
+          <w:numId w:val="5"/>
+        </w:numPr>
+        <w:rPr>
+          <w:rFonts w:eastAsiaTheme="minorEastAsia"/>
+          <w:color w:val="000000" w:themeColor="text1"/>
+          <w:rPrChange w:id="99" w:author="Lima, Nathan M. (Fed)" w:date="2026-02-17T12:17:00Z" w16du:dateUtc="2026-02-17T17:17:00Z">
+            <w:rPr/>
+          </w:rPrChange>
+        </w:rPr>
+      </w:pPr>
+      <w:ins w:id="100" w:author="Lima, Nathan M. (Fed)" w:date="2026-02-17T12:19:00Z" w16du:dateUtc="2026-02-17T17:19:00Z">
         <w:r>
           <w:rPr>
             <w:rFonts w:eastAsiaTheme="minorEastAsia"/>
             <w:color w:val="000000" w:themeColor="text1"/>
           </w:rPr>
-          <w:t>2</w:t>
-        </w:r>
-        <w:r>
-          <w:rPr>
-            <w:rFonts w:eastAsiaTheme="minorEastAsia"/>
-            <w:color w:val="000000" w:themeColor="text1"/>
-          </w:rPr>
-          <w:t>)</w:t>
+          <w:t xml:space="preserve">MB_C </w:t>
         </w:r>
       </w:ins>
-    </w:p>
-    <w:p>
-      <w:pPr>
-        <w:pStyle w:val="ListParagraph"/>
-        <w:numPr>
-          <w:ilvl w:val="0"/>
-          <w:numId w:val="5"/>
-        </w:numPr>
-        <w:rPr>
-          <w:rFonts w:eastAsiaTheme="minorEastAsia"/>
-          <w:color w:val="000000" w:themeColor="text1"/>
-          <w:rPrChange w:id="57" w:author="Lima, Nathan M. (Fed)" w:date="2026-02-17T12:17:00Z" w16du:dateUtc="2026-02-17T17:17:00Z">
-            <w:rPr/>
-          </w:rPrChange>
-        </w:rPr>
-      </w:pPr>
-      <w:ins w:id="58" w:author="Lima, Nathan M. (Fed)" w:date="2026-02-17T12:19:00Z" w16du:dateUtc="2026-02-17T17:19:00Z">
-        <w:r>
-          <w:rPr>
-            <w:rFonts w:eastAsiaTheme="minorEastAsia"/>
-            <w:color w:val="000000" w:themeColor="text1"/>
-          </w:rPr>
-          <w:t>MB_</w:t>
-        </w:r>
-        <w:r>
-          <w:rPr>
-            <w:rFonts w:eastAsiaTheme="minorEastAsia"/>
-            <w:color w:val="000000" w:themeColor="text1"/>
-          </w:rPr>
-          <w:t xml:space="preserve">C </w:t>
-        </w:r>
-      </w:ins>
-      <w:ins w:id="59" w:author="Lima, Nathan M. (Fed)" w:date="2026-02-17T12:17:00Z" w16du:dateUtc="2026-02-17T17:17:00Z">
+      <w:ins w:id="101" w:author="Lima, Nathan M. (Fed)" w:date="2026-02-17T12:17:00Z" w16du:dateUtc="2026-02-17T17:17:00Z">
         <w:r>
           <w:rPr>
             <w:rFonts w:eastAsiaTheme="minorEastAsia"/>
@@ -7423,7 +7930,7 @@
           <w:t>(</w:t>
         </w:r>
       </w:ins>
-      <w:ins w:id="60" w:author="Lima, Nathan M. (Fed)" w:date="2026-02-17T12:20:00Z" w16du:dateUtc="2026-02-17T17:20:00Z">
+      <w:ins w:id="102" w:author="Lima, Nathan M. (Fed)" w:date="2026-02-17T12:20:00Z" w16du:dateUtc="2026-02-17T17:20:00Z">
         <w:r>
           <w:rPr>
             <w:rFonts w:eastAsiaTheme="minorEastAsia"/>
@@ -7432,27 +7939,13 @@
           <w:t xml:space="preserve">HOBO </w:t>
         </w:r>
       </w:ins>
-      <w:ins w:id="61" w:author="Lima, Nathan M. (Fed)" w:date="2026-02-17T12:17:00Z" w16du:dateUtc="2026-02-17T17:17:00Z">
+      <w:ins w:id="103" w:author="Lima, Nathan M. (Fed)" w:date="2026-02-17T12:17:00Z" w16du:dateUtc="2026-02-17T17:17:00Z">
         <w:r>
           <w:rPr>
             <w:rFonts w:eastAsiaTheme="minorEastAsia"/>
             <w:color w:val="000000" w:themeColor="text1"/>
           </w:rPr>
-          <w:t>Bedroom</w:t>
-        </w:r>
-        <w:r>
-          <w:rPr>
-            <w:rFonts w:eastAsiaTheme="minorEastAsia"/>
-            <w:color w:val="000000" w:themeColor="text1"/>
-          </w:rPr>
-          <w:t>3</w:t>
-        </w:r>
-        <w:r>
-          <w:rPr>
-            <w:rFonts w:eastAsiaTheme="minorEastAsia"/>
-            <w:color w:val="000000" w:themeColor="text1"/>
-          </w:rPr>
-          <w:t>)</w:t>
+          <w:t>Bedroom3)</w:t>
         </w:r>
       </w:ins>
     </w:p>
@@ -7529,6 +8022,7 @@
           <w:rFonts w:eastAsiaTheme="minorEastAsia"/>
           <w:color w:val="000000" w:themeColor="text1"/>
         </w:rPr>
+        <w:lastRenderedPageBreak/>
         <w:t>T</w:t>
       </w:r>
       <w:r>
@@ -7571,7 +8065,39 @@
           <w:rFonts w:eastAsiaTheme="minorEastAsia"/>
           <w:color w:val="000000" w:themeColor="text1"/>
         </w:rPr>
-        <w:t xml:space="preserve"> after the shower turns off, along with the difference between the min and max values for that time period.</w:t>
+        <w:t xml:space="preserve"> after the shower turns off, along with the difference between the </w:t>
+      </w:r>
+      <w:proofErr w:type="gramStart"/>
+      <w:r>
+        <w:rPr>
+          <w:rFonts w:eastAsiaTheme="minorEastAsia"/>
+          <w:color w:val="000000" w:themeColor="text1"/>
+        </w:rPr>
+        <w:t>min</w:t>
+      </w:r>
+      <w:proofErr w:type="gramEnd"/>
+      <w:r>
+        <w:rPr>
+          <w:rFonts w:eastAsiaTheme="minorEastAsia"/>
+          <w:color w:val="000000" w:themeColor="text1"/>
+        </w:rPr>
+        <w:t xml:space="preserve"> and max values for that </w:t>
+      </w:r>
+      <w:proofErr w:type="gramStart"/>
+      <w:r>
+        <w:rPr>
+          <w:rFonts w:eastAsiaTheme="minorEastAsia"/>
+          <w:color w:val="000000" w:themeColor="text1"/>
+        </w:rPr>
+        <w:t>time period</w:t>
+      </w:r>
+      <w:proofErr w:type="gramEnd"/>
+      <w:r>
+        <w:rPr>
+          <w:rFonts w:eastAsiaTheme="minorEastAsia"/>
+          <w:color w:val="000000" w:themeColor="text1"/>
+        </w:rPr>
+        <w:t>.</w:t>
       </w:r>
     </w:p>
     <w:p>
@@ -7583,7 +8109,6 @@
         </w:rPr>
       </w:pPr>
       <w:r>
-        <w:lastRenderedPageBreak/>
         <w:t>Temperature Analys</w:t>
       </w:r>
       <w:r>
@@ -7707,7 +8232,23 @@
           <w:rFonts w:eastAsiaTheme="minorEastAsia"/>
           <w:color w:val="000000" w:themeColor="text1"/>
         </w:rPr>
-        <w:t xml:space="preserve"> report the average temperature for the two hours after the shower turns off, along with the difference between the min and max values for that time period.</w:t>
+        <w:t xml:space="preserve"> report the average temperature for the two hours after the shower turns off, along with the difference between the min and max values for that </w:t>
+      </w:r>
+      <w:proofErr w:type="gramStart"/>
+      <w:r>
+        <w:rPr>
+          <w:rFonts w:eastAsiaTheme="minorEastAsia"/>
+          <w:color w:val="000000" w:themeColor="text1"/>
+        </w:rPr>
+        <w:t>time period</w:t>
+      </w:r>
+      <w:proofErr w:type="gramEnd"/>
+      <w:r>
+        <w:rPr>
+          <w:rFonts w:eastAsiaTheme="minorEastAsia"/>
+          <w:color w:val="000000" w:themeColor="text1"/>
+        </w:rPr>
+        <w:t>.</w:t>
       </w:r>
     </w:p>
     <w:p>
@@ -7818,7 +8359,23 @@
           <w:rFonts w:eastAsiaTheme="minorEastAsia"/>
           <w:color w:val="000000" w:themeColor="text1"/>
         </w:rPr>
-        <w:t xml:space="preserve"> after the shower turns off.  </w:t>
+        <w:t xml:space="preserve"> after the shower </w:t>
+      </w:r>
+      <w:proofErr w:type="gramStart"/>
+      <w:r>
+        <w:rPr>
+          <w:rFonts w:eastAsiaTheme="minorEastAsia"/>
+          <w:color w:val="000000" w:themeColor="text1"/>
+        </w:rPr>
+        <w:t>turns</w:t>
+      </w:r>
+      <w:proofErr w:type="gramEnd"/>
+      <w:r>
+        <w:rPr>
+          <w:rFonts w:eastAsiaTheme="minorEastAsia"/>
+          <w:color w:val="000000" w:themeColor="text1"/>
+        </w:rPr>
+        <w:t xml:space="preserve"> off.  </w:t>
       </w:r>
     </w:p>
     <w:p>
@@ -8829,6 +9386,9 @@
 <w15:people xmlns:wpc="http://schemas.microsoft.com/office/word/2010/wordprocessingCanvas" xmlns:cx="http://schemas.microsoft.com/office/drawing/2014/chartex" xmlns:cx1="http://schemas.microsoft.com/office/drawing/2015/9/8/chartex" xmlns:cx2="http://schemas.microsoft.com/office/drawing/2015/10/21/chartex" xmlns:cx3="http://schemas.microsoft.com/office/drawing/2016/5/9/chartex" xmlns:cx4="http://schemas.microsoft.com/office/drawing/2016/5/10/chartex" xmlns:cx5="http://schemas.microsoft.com/office/drawing/2016/5/11/chartex" xmlns:cx6="http://schemas.microsoft.com/office/drawing/2016/5/12/chartex" xmlns:cx7="http://schemas.microsoft.com/office/drawing/2016/5/13/chartex" xmlns:cx8="http://schemas.microsoft.com/office/drawing/2016/5/14/chartex" xmlns:mc="http://schemas.openxmlformats.org/markup-compatibility/2006" xmlns:aink="http://schemas.microsoft.com/office/drawing/2016/ink" xmlns:am3d="http://schemas.microsoft.com/office/drawing/2017/model3d" xmlns:o="urn:schemas-microsoft-com:office:office" xmlns:oel="http://schemas.microsoft.com/office/2019/extlst" xmlns:r="http://schemas.openxmlformats.org/officeDocument/2006/relationships" xmlns:m="http://schemas.openxmlformats.org/officeDocument/2006/math" xmlns:v="urn:schemas-microsoft-com:vml" xmlns:wp14="http://schemas.microsoft.com/office/word/2010/wordprocessingDrawing" xmlns:wp="http://schemas.openxmlformats.org/drawingml/2006/wordprocessingDrawing" xmlns:w10="urn:schemas-microsoft-com:office:word" xmlns:w="http://schemas.openxmlformats.org/wordprocessingml/2006/main" xmlns:w14="http://schemas.microsoft.com/office/word/2010/wordml" xmlns:w15="http://schemas.microsoft.com/office/word/2012/wordml" xmlns:w16cex="http://schemas.microsoft.com/office/word/2018/wordml/cex" xmlns:w16cid="http://schemas.microsoft.com/office/word/2016/wordml/cid" xmlns:w16="http://schemas.microsoft.com/office/word/2018/wordml" xmlns:w16du="http://schemas.microsoft.com/office/word/2023/wordml/word16du" xmlns:w16sdtdh="http://schemas.microsoft.com/office/word/2020/wordml/sdtdatahash" xmlns:w16sdtfl="http://schemas.microsoft.com/office/word/2024/wordml/sdtformatlock" xmlns:w16se="http://schemas.microsoft.com/office/word/2015/wordml/symex" xmlns:wpg="http://schemas.microsoft.com/office/word/2010/wordprocessingGroup" xmlns:wpi="http://schemas.microsoft.com/office/word/2010/wordprocessingInk" xmlns:wne="http://schemas.microsoft.com/office/word/2006/wordml" xmlns:wps="http://schemas.microsoft.com/office/word/2010/wordprocessingShape" mc:Ignorable="w14 w15 w16se w16cid w16 w16cex w16sdtdh w16sdtfl w16du wp14">
   <w15:person w15:author="Lima, Nathan M. (Fed)">
     <w15:presenceInfo w15:providerId="AD" w15:userId="S::nml@NIST.GOV::f627b029-6d1e-4785-b464-da54902ffca7"/>
+  </w15:person>
+  <w15:person w15:author="Lima, Nathan">
+    <w15:presenceInfo w15:providerId="AD" w15:userId="S::nathan.lima@wsu.edu::5728094b-639c-4371-b9ae-384f3d361d00"/>
   </w15:person>
 </w15:people>
 </file>
@@ -9436,7 +9996,6 @@
   <w:style w:type="character" w:default="1" w:styleId="DefaultParagraphFont">
     <w:name w:val="Default Paragraph Font"/>
     <w:uiPriority w:val="1"/>
-    <w:semiHidden/>
     <w:unhideWhenUsed/>
   </w:style>
   <w:style w:type="table" w:default="1" w:styleId="TableNormal">

</xml_diff>